<commit_message>
refactor: updated the help pages and documents to reflect the new features
AB#204
</commit_message>
<xml_diff>
--- a/public/assets/files/HelpDocumentBulkUpload.docx
+++ b/public/assets/files/HelpDocumentBulkUpload.docx
@@ -1,6 +1,6 @@
 
 <file path=word/document.xml><?xml version="1.0" encoding="utf-8"?>
-<w:document xmlns:wpc="http://schemas.microsoft.com/office/word/2010/wordprocessingCanvas" xmlns:cx="http://schemas.microsoft.com/office/drawing/2014/chartex" xmlns:cx1="http://schemas.microsoft.com/office/drawing/2015/9/8/chartex" xmlns:cx2="http://schemas.microsoft.com/office/drawing/2015/10/21/chartex" xmlns:cx3="http://schemas.microsoft.com/office/drawing/2016/5/9/chartex" xmlns:cx4="http://schemas.microsoft.com/office/drawing/2016/5/10/chartex" xmlns:cx5="http://schemas.microsoft.com/office/drawing/2016/5/11/chartex" xmlns:cx6="http://schemas.microsoft.com/office/drawing/2016/5/12/chartex" xmlns:cx7="http://schemas.microsoft.com/office/drawing/2016/5/13/chartex" xmlns:cx8="http://schemas.microsoft.com/office/drawing/2016/5/14/chartex" xmlns:mc="http://schemas.openxmlformats.org/markup-compatibility/2006" xmlns:aink="http://schemas.microsoft.com/office/drawing/2016/ink" xmlns:am3d="http://schemas.microsoft.com/office/drawing/2017/model3d" xmlns:o="urn:schemas-microsoft-com:office:office" xmlns:r="http://schemas.openxmlformats.org/officeDocument/2006/relationships" xmlns:m="http://schemas.openxmlformats.org/officeDocument/2006/math" xmlns:v="urn:schemas-microsoft-com:vml" xmlns:wp14="http://schemas.microsoft.com/office/word/2010/wordprocessingDrawing" xmlns:wp="http://schemas.openxmlformats.org/drawingml/2006/wordprocessingDrawing" xmlns:w10="urn:schemas-microsoft-com:office:word" xmlns:w="http://schemas.openxmlformats.org/wordprocessingml/2006/main" xmlns:w14="http://schemas.microsoft.com/office/word/2010/wordml" xmlns:w15="http://schemas.microsoft.com/office/word/2012/wordml" xmlns:w16cex="http://schemas.microsoft.com/office/word/2018/wordml/cex" xmlns:w16cid="http://schemas.microsoft.com/office/word/2016/wordml/cid" xmlns:w16="http://schemas.microsoft.com/office/word/2018/wordml" xmlns:w16se="http://schemas.microsoft.com/office/word/2015/wordml/symex" xmlns:wpg="http://schemas.microsoft.com/office/word/2010/wordprocessingGroup" xmlns:wpi="http://schemas.microsoft.com/office/word/2010/wordprocessingInk" xmlns:wne="http://schemas.microsoft.com/office/word/2006/wordml" xmlns:wps="http://schemas.microsoft.com/office/word/2010/wordprocessingShape" mc:Ignorable="w14 w15 w16se w16cid w16 w16cex wp14">
+<w:document xmlns:wpc="http://schemas.microsoft.com/office/word/2010/wordprocessingCanvas" xmlns:cx="http://schemas.microsoft.com/office/drawing/2014/chartex" xmlns:cx1="http://schemas.microsoft.com/office/drawing/2015/9/8/chartex" xmlns:cx2="http://schemas.microsoft.com/office/drawing/2015/10/21/chartex" xmlns:cx3="http://schemas.microsoft.com/office/drawing/2016/5/9/chartex" xmlns:cx4="http://schemas.microsoft.com/office/drawing/2016/5/10/chartex" xmlns:cx5="http://schemas.microsoft.com/office/drawing/2016/5/11/chartex" xmlns:cx6="http://schemas.microsoft.com/office/drawing/2016/5/12/chartex" xmlns:cx7="http://schemas.microsoft.com/office/drawing/2016/5/13/chartex" xmlns:cx8="http://schemas.microsoft.com/office/drawing/2016/5/14/chartex" xmlns:mc="http://schemas.openxmlformats.org/markup-compatibility/2006" xmlns:aink="http://schemas.microsoft.com/office/drawing/2016/ink" xmlns:am3d="http://schemas.microsoft.com/office/drawing/2017/model3d" xmlns:o="urn:schemas-microsoft-com:office:office" xmlns:oel="http://schemas.microsoft.com/office/2019/extlst" xmlns:r="http://schemas.openxmlformats.org/officeDocument/2006/relationships" xmlns:m="http://schemas.openxmlformats.org/officeDocument/2006/math" xmlns:v="urn:schemas-microsoft-com:vml" xmlns:wp14="http://schemas.microsoft.com/office/word/2010/wordprocessingDrawing" xmlns:wp="http://schemas.openxmlformats.org/drawingml/2006/wordprocessingDrawing" xmlns:w10="urn:schemas-microsoft-com:office:word" xmlns:w="http://schemas.openxmlformats.org/wordprocessingml/2006/main" xmlns:w14="http://schemas.microsoft.com/office/word/2010/wordml" xmlns:w15="http://schemas.microsoft.com/office/word/2012/wordml" xmlns:w16cex="http://schemas.microsoft.com/office/word/2018/wordml/cex" xmlns:w16cid="http://schemas.microsoft.com/office/word/2016/wordml/cid" xmlns:w16="http://schemas.microsoft.com/office/word/2018/wordml" xmlns:w16sdtdh="http://schemas.microsoft.com/office/word/2020/wordml/sdtdatahash" xmlns:w16se="http://schemas.microsoft.com/office/word/2015/wordml/symex" xmlns:wpg="http://schemas.microsoft.com/office/word/2010/wordprocessingGroup" xmlns:wpi="http://schemas.microsoft.com/office/word/2010/wordprocessingInk" xmlns:wne="http://schemas.microsoft.com/office/word/2006/wordml" xmlns:wps="http://schemas.microsoft.com/office/word/2010/wordprocessingShape" mc:Ignorable="w14 w15 w16se w16cid w16 w16cex w16sdtdh wp14">
   <w:body>
     <w:p>
       <w:pPr>
@@ -137,7 +137,21 @@
           <w:rFonts w:ascii="Arial" w:eastAsia="Arial" w:hAnsi="Arial" w:cs="Arial"/>
           <w:color w:val="000000" w:themeColor="text1"/>
         </w:rPr>
-        <w:t xml:space="preserve">ou can only add a subsidy award </w:t>
+        <w:t xml:space="preserve">ou can only </w:t>
+      </w:r>
+      <w:r>
+        <w:rPr>
+          <w:rFonts w:ascii="Arial" w:eastAsia="Arial" w:hAnsi="Arial" w:cs="Arial"/>
+          <w:color w:val="000000" w:themeColor="text1"/>
+        </w:rPr>
+        <w:t>a</w:t>
+      </w:r>
+      <w:r>
+        <w:rPr>
+          <w:rFonts w:ascii="Arial" w:eastAsia="Arial" w:hAnsi="Arial" w:cs="Arial"/>
+          <w:color w:val="000000" w:themeColor="text1"/>
+        </w:rPr>
+        <w:t xml:space="preserve">dd a subsidy award </w:t>
       </w:r>
       <w:r>
         <w:rPr>
@@ -563,7 +577,23 @@
           <w:rFonts w:ascii="Arial" w:eastAsia="Arial" w:hAnsi="Arial" w:cs="Arial"/>
           <w:color w:val="000000" w:themeColor="text1"/>
         </w:rPr>
-        <w:t>title. If you choose to enter both of these fields, they must match.</w:t>
+        <w:t xml:space="preserve">title. If you choose to enter </w:t>
+      </w:r>
+      <w:proofErr w:type="gramStart"/>
+      <w:r>
+        <w:rPr>
+          <w:rFonts w:ascii="Arial" w:eastAsia="Arial" w:hAnsi="Arial" w:cs="Arial"/>
+          <w:color w:val="000000" w:themeColor="text1"/>
+        </w:rPr>
+        <w:t>both of these</w:t>
+      </w:r>
+      <w:proofErr w:type="gramEnd"/>
+      <w:r>
+        <w:rPr>
+          <w:rFonts w:ascii="Arial" w:eastAsia="Arial" w:hAnsi="Arial" w:cs="Arial"/>
+          <w:color w:val="000000" w:themeColor="text1"/>
+        </w:rPr>
+        <w:t xml:space="preserve"> fields, they must match.</w:t>
       </w:r>
     </w:p>
     <w:p>
@@ -1098,7 +1128,23 @@
                 <w:rFonts w:ascii="Arial" w:eastAsia="Arial" w:hAnsi="Arial" w:cs="Arial"/>
                 <w:color w:val="000000" w:themeColor="text1"/>
               </w:rPr>
-              <w:t>Letters, numbers and special characters</w:t>
+              <w:t xml:space="preserve">Letters, </w:t>
+            </w:r>
+            <w:proofErr w:type="gramStart"/>
+            <w:r>
+              <w:rPr>
+                <w:rFonts w:ascii="Arial" w:eastAsia="Arial" w:hAnsi="Arial" w:cs="Arial"/>
+                <w:color w:val="000000" w:themeColor="text1"/>
+              </w:rPr>
+              <w:t>numbers</w:t>
+            </w:r>
+            <w:proofErr w:type="gramEnd"/>
+            <w:r>
+              <w:rPr>
+                <w:rFonts w:ascii="Arial" w:eastAsia="Arial" w:hAnsi="Arial" w:cs="Arial"/>
+                <w:color w:val="000000" w:themeColor="text1"/>
+              </w:rPr>
+              <w:t xml:space="preserve"> and special characters</w:t>
             </w:r>
           </w:p>
         </w:tc>
@@ -1121,14 +1167,7 @@
                 <w:rFonts w:ascii="Arial" w:eastAsia="Arial" w:hAnsi="Arial" w:cs="Arial"/>
                 <w:color w:val="000000" w:themeColor="text1"/>
               </w:rPr>
-              <w:t xml:space="preserve">Subsidy </w:t>
-            </w:r>
-            <w:r>
-              <w:rPr>
-                <w:rFonts w:ascii="Arial" w:eastAsia="Arial" w:hAnsi="Arial" w:cs="Arial"/>
-                <w:color w:val="000000" w:themeColor="text1"/>
-              </w:rPr>
-              <w:t>objective</w:t>
+              <w:t>Standalone Award</w:t>
             </w:r>
           </w:p>
         </w:tc>
@@ -1139,6 +1178,10 @@
           <w:p>
             <w:pPr>
               <w:spacing w:line="240" w:lineRule="exact"/>
+              <w:rPr>
+                <w:rFonts w:ascii="Arial" w:eastAsia="Arial" w:hAnsi="Arial" w:cs="Arial"/>
+                <w:color w:val="000000" w:themeColor="text1"/>
+              </w:rPr>
             </w:pPr>
             <w:r>
               <w:rPr>
@@ -1166,481 +1209,23 @@
                 <w:rFonts w:ascii="Arial" w:eastAsia="Arial" w:hAnsi="Arial" w:cs="Arial"/>
                 <w:color w:val="000000" w:themeColor="text1"/>
               </w:rPr>
-              <w:t>T</w:t>
-            </w:r>
-            <w:r>
-              <w:rPr>
-                <w:rFonts w:ascii="Arial" w:eastAsia="Arial" w:hAnsi="Arial" w:cs="Arial"/>
-                <w:color w:val="000000" w:themeColor="text1"/>
-              </w:rPr>
-              <w:t xml:space="preserve">he </w:t>
-            </w:r>
-            <w:r>
-              <w:rPr>
-                <w:rFonts w:ascii="Arial" w:eastAsia="Arial" w:hAnsi="Arial" w:cs="Arial"/>
-                <w:color w:val="000000" w:themeColor="text1"/>
-              </w:rPr>
-              <w:t>activity</w:t>
-            </w:r>
-            <w:r>
-              <w:rPr>
-                <w:rFonts w:ascii="Arial" w:eastAsia="Arial" w:hAnsi="Arial" w:cs="Arial"/>
-                <w:color w:val="000000" w:themeColor="text1"/>
-              </w:rPr>
-              <w:t xml:space="preserve"> </w:t>
-            </w:r>
-            <w:r>
-              <w:rPr>
-                <w:rFonts w:ascii="Arial" w:eastAsia="Arial" w:hAnsi="Arial" w:cs="Arial"/>
-                <w:color w:val="000000" w:themeColor="text1"/>
-              </w:rPr>
-              <w:t>that this subsidy award will support</w:t>
-            </w:r>
-            <w:r>
-              <w:rPr>
-                <w:rFonts w:ascii="Arial" w:eastAsia="Arial" w:hAnsi="Arial" w:cs="Arial"/>
-                <w:color w:val="000000" w:themeColor="text1"/>
-              </w:rPr>
-              <w:t xml:space="preserve">. </w:t>
-            </w:r>
-          </w:p>
-          <w:p>
-            <w:pPr>
-              <w:spacing w:line="240" w:lineRule="exact"/>
-              <w:rPr>
-                <w:rFonts w:ascii="Arial" w:eastAsia="Arial" w:hAnsi="Arial" w:cs="Arial"/>
-                <w:color w:val="000000" w:themeColor="text1"/>
-              </w:rPr>
-            </w:pPr>
-          </w:p>
-          <w:p>
-            <w:pPr>
-              <w:spacing w:line="240" w:lineRule="exact"/>
-              <w:rPr>
-                <w:rFonts w:ascii="Arial" w:eastAsia="Arial" w:hAnsi="Arial" w:cs="Arial"/>
-                <w:color w:val="000000" w:themeColor="text1"/>
-              </w:rPr>
-            </w:pPr>
-            <w:r>
-              <w:rPr>
-                <w:rFonts w:ascii="Arial" w:eastAsia="Arial" w:hAnsi="Arial" w:cs="Arial"/>
-                <w:color w:val="000000" w:themeColor="text1"/>
-              </w:rPr>
-              <w:t>You must s</w:t>
-            </w:r>
-            <w:r>
-              <w:rPr>
-                <w:rFonts w:ascii="Arial" w:eastAsia="Arial" w:hAnsi="Arial" w:cs="Arial"/>
-                <w:color w:val="000000" w:themeColor="text1"/>
-              </w:rPr>
-              <w:t xml:space="preserve">elect one of the following </w:t>
-            </w:r>
-            <w:r>
-              <w:rPr>
-                <w:rFonts w:ascii="Arial" w:eastAsia="Arial" w:hAnsi="Arial" w:cs="Arial"/>
-                <w:color w:val="000000" w:themeColor="text1"/>
-              </w:rPr>
-              <w:t>options</w:t>
-            </w:r>
-            <w:r>
-              <w:rPr>
-                <w:rFonts w:ascii="Arial" w:eastAsia="Arial" w:hAnsi="Arial" w:cs="Arial"/>
-                <w:color w:val="000000" w:themeColor="text1"/>
-              </w:rPr>
-              <w:t>:</w:t>
-            </w:r>
-          </w:p>
-          <w:p>
-            <w:pPr>
-              <w:spacing w:line="240" w:lineRule="exact"/>
-            </w:pPr>
-            <w:r>
-              <w:rPr>
-                <w:rFonts w:ascii="Arial" w:eastAsia="Arial" w:hAnsi="Arial" w:cs="Arial"/>
-                <w:color w:val="000000" w:themeColor="text1"/>
-              </w:rPr>
-              <w:t xml:space="preserve"> </w:t>
-            </w:r>
-          </w:p>
-          <w:p>
-            <w:pPr>
-              <w:spacing w:line="240" w:lineRule="exact"/>
-            </w:pPr>
-            <w:r>
-              <w:rPr>
-                <w:rFonts w:ascii="Arial" w:eastAsia="Arial" w:hAnsi="Arial" w:cs="Arial"/>
-                <w:color w:val="000000" w:themeColor="text1"/>
-              </w:rPr>
-              <w:t>Culture</w:t>
-            </w:r>
-            <w:r>
-              <w:rPr>
-                <w:rFonts w:ascii="Arial" w:eastAsia="Arial" w:hAnsi="Arial" w:cs="Arial"/>
-                <w:color w:val="000000" w:themeColor="text1"/>
-              </w:rPr>
-              <w:t xml:space="preserve"> </w:t>
-            </w:r>
-            <w:r>
-              <w:rPr>
-                <w:rFonts w:ascii="Arial" w:eastAsia="Arial" w:hAnsi="Arial" w:cs="Arial"/>
-                <w:color w:val="000000" w:themeColor="text1"/>
-              </w:rPr>
-              <w:t>or heritage</w:t>
-            </w:r>
-            <w:r>
-              <w:rPr>
-                <w:rFonts w:ascii="Times New Roman" w:eastAsia="Times New Roman" w:hAnsi="Times New Roman" w:cs="Times New Roman"/>
-                <w:color w:val="000000" w:themeColor="text1"/>
-                <w:sz w:val="14"/>
-                <w:szCs w:val="14"/>
-              </w:rPr>
-              <w:t xml:space="preserve">   </w:t>
-            </w:r>
-          </w:p>
-          <w:p>
-            <w:pPr>
-              <w:spacing w:line="240" w:lineRule="exact"/>
-              <w:ind w:left="360" w:hanging="360"/>
-              <w:rPr>
-                <w:rFonts w:ascii="Arial" w:eastAsia="Arial" w:hAnsi="Arial" w:cs="Arial"/>
-                <w:color w:val="000000" w:themeColor="text1"/>
-              </w:rPr>
-            </w:pPr>
-          </w:p>
-          <w:p>
-            <w:pPr>
-              <w:spacing w:line="240" w:lineRule="exact"/>
-              <w:ind w:left="360" w:hanging="360"/>
-            </w:pPr>
-            <w:r>
-              <w:rPr>
-                <w:rFonts w:ascii="Arial" w:eastAsia="Arial" w:hAnsi="Arial" w:cs="Arial"/>
-                <w:color w:val="000000" w:themeColor="text1"/>
-              </w:rPr>
-              <w:t>Employment</w:t>
-            </w:r>
-          </w:p>
-          <w:p>
-            <w:pPr>
-              <w:spacing w:line="240" w:lineRule="exact"/>
-              <w:ind w:left="360" w:hanging="360"/>
-              <w:rPr>
-                <w:rFonts w:ascii="Arial" w:eastAsia="Arial" w:hAnsi="Arial" w:cs="Arial"/>
-                <w:color w:val="000000" w:themeColor="text1"/>
-              </w:rPr>
-            </w:pPr>
-          </w:p>
-          <w:p>
-            <w:pPr>
-              <w:spacing w:line="240" w:lineRule="exact"/>
-              <w:ind w:left="360" w:hanging="360"/>
-            </w:pPr>
-            <w:r>
-              <w:rPr>
-                <w:rFonts w:ascii="Arial" w:eastAsia="Arial" w:hAnsi="Arial" w:cs="Arial"/>
-                <w:color w:val="000000" w:themeColor="text1"/>
-              </w:rPr>
-              <w:t>Energy efficiency</w:t>
-            </w:r>
-          </w:p>
-          <w:p>
-            <w:pPr>
-              <w:spacing w:line="240" w:lineRule="exact"/>
-              <w:ind w:left="360" w:hanging="360"/>
-              <w:rPr>
-                <w:rFonts w:ascii="Arial" w:eastAsia="Arial" w:hAnsi="Arial" w:cs="Arial"/>
-                <w:color w:val="000000" w:themeColor="text1"/>
-              </w:rPr>
-            </w:pPr>
-          </w:p>
-          <w:p>
-            <w:pPr>
-              <w:spacing w:line="240" w:lineRule="exact"/>
-              <w:ind w:left="360" w:hanging="360"/>
-            </w:pPr>
-            <w:r>
-              <w:rPr>
-                <w:rFonts w:ascii="Arial" w:eastAsia="Arial" w:hAnsi="Arial" w:cs="Arial"/>
-                <w:color w:val="000000" w:themeColor="text1"/>
-              </w:rPr>
-              <w:t>Environmental</w:t>
-            </w:r>
-            <w:r>
-              <w:rPr>
-                <w:rFonts w:ascii="Arial" w:eastAsia="Arial" w:hAnsi="Arial" w:cs="Arial"/>
-                <w:color w:val="000000" w:themeColor="text1"/>
-              </w:rPr>
-              <w:t xml:space="preserve"> </w:t>
-            </w:r>
-            <w:r>
-              <w:rPr>
-                <w:rFonts w:ascii="Arial" w:eastAsia="Arial" w:hAnsi="Arial" w:cs="Arial"/>
-                <w:color w:val="000000" w:themeColor="text1"/>
-              </w:rPr>
-              <w:t>protection</w:t>
-            </w:r>
-          </w:p>
-          <w:p>
-            <w:pPr>
-              <w:spacing w:line="240" w:lineRule="exact"/>
-              <w:rPr>
-                <w:rFonts w:ascii="Arial" w:eastAsia="Arial" w:hAnsi="Arial" w:cs="Arial"/>
-                <w:color w:val="000000" w:themeColor="text1"/>
-              </w:rPr>
-            </w:pPr>
-          </w:p>
-          <w:p>
-            <w:pPr>
-              <w:spacing w:line="240" w:lineRule="exact"/>
-              <w:rPr>
-                <w:rFonts w:ascii="Arial" w:eastAsia="Arial" w:hAnsi="Arial" w:cs="Arial"/>
-                <w:color w:val="000000" w:themeColor="text1"/>
-              </w:rPr>
-            </w:pPr>
-            <w:r>
-              <w:rPr>
-                <w:rFonts w:ascii="Arial" w:eastAsia="Arial" w:hAnsi="Arial" w:cs="Arial"/>
-                <w:color w:val="000000" w:themeColor="text1"/>
-              </w:rPr>
-              <w:t>Infrastructure</w:t>
-            </w:r>
-          </w:p>
-          <w:p>
-            <w:pPr>
-              <w:spacing w:line="240" w:lineRule="exact"/>
-              <w:ind w:left="360" w:hanging="360"/>
-              <w:rPr>
-                <w:rFonts w:ascii="Arial" w:eastAsia="Arial" w:hAnsi="Arial" w:cs="Arial"/>
-                <w:color w:val="000000" w:themeColor="text1"/>
-              </w:rPr>
-            </w:pPr>
-          </w:p>
-          <w:p>
-            <w:pPr>
-              <w:spacing w:line="240" w:lineRule="exact"/>
-              <w:ind w:left="360" w:hanging="360"/>
-              <w:rPr>
-                <w:rFonts w:ascii="Arial" w:eastAsia="Arial" w:hAnsi="Arial" w:cs="Arial"/>
-                <w:color w:val="000000" w:themeColor="text1"/>
-              </w:rPr>
-            </w:pPr>
-          </w:p>
-          <w:p>
-            <w:pPr>
-              <w:spacing w:line="240" w:lineRule="exact"/>
-              <w:ind w:left="360" w:hanging="360"/>
-              <w:rPr>
-                <w:rFonts w:ascii="Arial" w:eastAsia="Arial" w:hAnsi="Arial" w:cs="Arial"/>
-                <w:color w:val="000000" w:themeColor="text1"/>
-              </w:rPr>
-            </w:pPr>
-            <w:r>
-              <w:rPr>
-                <w:rFonts w:ascii="Arial" w:eastAsia="Arial" w:hAnsi="Arial" w:cs="Arial"/>
-                <w:color w:val="000000" w:themeColor="text1"/>
-              </w:rPr>
-              <w:t>Regional development</w:t>
-            </w:r>
-          </w:p>
-          <w:p>
-            <w:pPr>
-              <w:spacing w:line="240" w:lineRule="exact"/>
-              <w:ind w:left="360" w:hanging="360"/>
-              <w:rPr>
-                <w:rFonts w:ascii="Arial" w:eastAsia="Arial" w:hAnsi="Arial" w:cs="Arial"/>
-                <w:color w:val="000000" w:themeColor="text1"/>
-              </w:rPr>
-            </w:pPr>
-          </w:p>
-          <w:p>
-            <w:pPr>
-              <w:spacing w:line="240" w:lineRule="exact"/>
-              <w:ind w:left="360" w:hanging="360"/>
-            </w:pPr>
-            <w:r>
-              <w:rPr>
-                <w:rFonts w:ascii="Arial" w:eastAsia="Arial" w:hAnsi="Arial" w:cs="Arial"/>
-                <w:color w:val="000000" w:themeColor="text1"/>
-              </w:rPr>
-              <w:t>Rescue aid</w:t>
-            </w:r>
-          </w:p>
-          <w:p>
-            <w:pPr>
-              <w:spacing w:line="240" w:lineRule="exact"/>
-              <w:rPr>
-                <w:rFonts w:ascii="Arial" w:eastAsia="Arial" w:hAnsi="Arial" w:cs="Arial"/>
-                <w:color w:val="000000" w:themeColor="text1"/>
-              </w:rPr>
-            </w:pPr>
-          </w:p>
-          <w:p>
-            <w:pPr>
-              <w:spacing w:line="240" w:lineRule="exact"/>
-              <w:ind w:left="360" w:hanging="360"/>
-            </w:pPr>
-            <w:r>
-              <w:rPr>
-                <w:rFonts w:ascii="Arial" w:eastAsia="Arial" w:hAnsi="Arial" w:cs="Arial"/>
-                <w:color w:val="000000" w:themeColor="text1"/>
-              </w:rPr>
-              <w:t>Research and development</w:t>
-            </w:r>
-          </w:p>
-          <w:p>
-            <w:pPr>
-              <w:spacing w:line="240" w:lineRule="exact"/>
-            </w:pPr>
-            <w:r>
-              <w:rPr>
-                <w:rFonts w:ascii="Arial" w:eastAsia="Arial" w:hAnsi="Arial" w:cs="Arial"/>
-                <w:color w:val="000000" w:themeColor="text1"/>
-              </w:rPr>
-              <w:t xml:space="preserve"> </w:t>
-            </w:r>
-          </w:p>
-          <w:p>
-            <w:pPr>
-              <w:spacing w:line="240" w:lineRule="exact"/>
-              <w:ind w:left="360" w:hanging="360"/>
-              <w:rPr>
-                <w:rFonts w:ascii="Arial" w:eastAsia="Arial" w:hAnsi="Arial" w:cs="Arial"/>
-                <w:color w:val="000000" w:themeColor="text1"/>
-              </w:rPr>
-            </w:pPr>
-            <w:r>
-              <w:rPr>
-                <w:rFonts w:ascii="Arial" w:eastAsia="Arial" w:hAnsi="Arial" w:cs="Arial"/>
-                <w:color w:val="000000" w:themeColor="text1"/>
-              </w:rPr>
-              <w:t>SME support</w:t>
-            </w:r>
-          </w:p>
-          <w:p>
-            <w:pPr>
-              <w:spacing w:line="240" w:lineRule="exact"/>
-              <w:ind w:left="360" w:hanging="360"/>
-              <w:rPr>
-                <w:rFonts w:ascii="Arial" w:eastAsia="Arial" w:hAnsi="Arial" w:cs="Arial"/>
-                <w:color w:val="000000" w:themeColor="text1"/>
-              </w:rPr>
-            </w:pPr>
-          </w:p>
-          <w:p>
-            <w:pPr>
-              <w:spacing w:line="240" w:lineRule="exact"/>
-              <w:ind w:left="360" w:hanging="360"/>
-            </w:pPr>
-            <w:r>
-              <w:rPr>
-                <w:rFonts w:ascii="Arial" w:eastAsia="Arial" w:hAnsi="Arial" w:cs="Arial"/>
-                <w:color w:val="000000" w:themeColor="text1"/>
-              </w:rPr>
-              <w:t>Services of public economic interest</w:t>
-            </w:r>
-            <w:r>
-              <w:rPr>
-                <w:rFonts w:ascii="Arial" w:eastAsia="Arial" w:hAnsi="Arial" w:cs="Arial"/>
-                <w:color w:val="000000" w:themeColor="text1"/>
-              </w:rPr>
-              <w:t xml:space="preserve"> </w:t>
-            </w:r>
-          </w:p>
-          <w:p>
-            <w:pPr>
-              <w:spacing w:line="240" w:lineRule="exact"/>
-              <w:ind w:left="360" w:hanging="360"/>
-              <w:rPr>
-                <w:rFonts w:ascii="Arial" w:eastAsia="Arial" w:hAnsi="Arial" w:cs="Arial"/>
-                <w:color w:val="000000" w:themeColor="text1"/>
-              </w:rPr>
-            </w:pPr>
-          </w:p>
-          <w:p>
-            <w:pPr>
-              <w:spacing w:line="240" w:lineRule="exact"/>
-              <w:ind w:left="360" w:hanging="360"/>
-            </w:pPr>
-            <w:r>
-              <w:rPr>
-                <w:rFonts w:ascii="Arial" w:eastAsia="Arial" w:hAnsi="Arial" w:cs="Arial"/>
-                <w:color w:val="000000" w:themeColor="text1"/>
-              </w:rPr>
-              <w:t>Training</w:t>
-            </w:r>
-          </w:p>
-          <w:p>
-            <w:pPr>
-              <w:spacing w:line="240" w:lineRule="exact"/>
-              <w:ind w:left="360" w:hanging="360"/>
-              <w:rPr>
-                <w:rFonts w:ascii="Arial" w:eastAsia="Arial" w:hAnsi="Arial" w:cs="Arial"/>
-                <w:color w:val="000000" w:themeColor="text1"/>
-              </w:rPr>
-            </w:pPr>
-          </w:p>
-          <w:p>
-            <w:pPr>
-              <w:spacing w:line="240" w:lineRule="exact"/>
-              <w:ind w:left="360" w:hanging="360"/>
-              <w:rPr>
-                <w:rFonts w:ascii="Arial" w:eastAsia="Arial" w:hAnsi="Arial" w:cs="Arial"/>
-                <w:color w:val="000000" w:themeColor="text1"/>
-              </w:rPr>
-            </w:pPr>
-            <w:r>
-              <w:rPr>
-                <w:rFonts w:ascii="Times New Roman" w:eastAsia="Times New Roman" w:hAnsi="Times New Roman" w:cs="Times New Roman"/>
-                <w:color w:val="000000" w:themeColor="text1"/>
-                <w:sz w:val="14"/>
-                <w:szCs w:val="14"/>
-              </w:rPr>
-              <w:t xml:space="preserve"> </w:t>
-            </w:r>
-            <w:r>
-              <w:rPr>
-                <w:rFonts w:ascii="Arial" w:eastAsia="Arial" w:hAnsi="Arial" w:cs="Arial"/>
-                <w:color w:val="000000" w:themeColor="text1"/>
-              </w:rPr>
-              <w:t>Other</w:t>
-            </w:r>
-          </w:p>
-          <w:p>
-            <w:pPr>
-              <w:spacing w:line="240" w:lineRule="exact"/>
-              <w:ind w:left="360" w:hanging="360"/>
-              <w:rPr>
-                <w:rFonts w:ascii="Arial" w:eastAsia="Arial" w:hAnsi="Arial" w:cs="Arial"/>
-                <w:color w:val="000000" w:themeColor="text1"/>
-              </w:rPr>
-            </w:pPr>
-          </w:p>
-          <w:p>
-            <w:pPr>
-              <w:spacing w:line="240" w:lineRule="exact"/>
-              <w:ind w:left="360" w:hanging="360"/>
-              <w:rPr>
-                <w:rFonts w:ascii="Arial" w:eastAsia="Arial" w:hAnsi="Arial" w:cs="Arial"/>
-              </w:rPr>
-            </w:pPr>
-            <w:r>
-              <w:rPr>
-                <w:rFonts w:ascii="Arial" w:eastAsia="Arial" w:hAnsi="Arial" w:cs="Arial"/>
-              </w:rPr>
-              <w:t xml:space="preserve">If you select ‘Other’, you must enter a </w:t>
-            </w:r>
-            <w:r>
-              <w:rPr>
-                <w:rFonts w:ascii="Arial" w:eastAsia="Arial" w:hAnsi="Arial" w:cs="Arial"/>
-              </w:rPr>
-              <w:lastRenderedPageBreak/>
-              <w:t>description</w:t>
-            </w:r>
-            <w:r>
-              <w:rPr>
-                <w:rFonts w:ascii="Arial" w:eastAsia="Arial" w:hAnsi="Arial" w:cs="Arial"/>
-              </w:rPr>
-              <w:t xml:space="preserve"> in the next column.</w:t>
+              <w:t xml:space="preserve">Defines </w:t>
+            </w:r>
+            <w:proofErr w:type="gramStart"/>
+            <w:r>
+              <w:rPr>
+                <w:rFonts w:ascii="Arial" w:eastAsia="Arial" w:hAnsi="Arial" w:cs="Arial"/>
+                <w:color w:val="000000" w:themeColor="text1"/>
+              </w:rPr>
+              <w:t>whether or not</w:t>
+            </w:r>
+            <w:proofErr w:type="gramEnd"/>
+            <w:r>
+              <w:rPr>
+                <w:rFonts w:ascii="Arial" w:eastAsia="Arial" w:hAnsi="Arial" w:cs="Arial"/>
+                <w:color w:val="000000" w:themeColor="text1"/>
+              </w:rPr>
+              <w:t xml:space="preserve"> the subsidy award in question is "standalone".</w:t>
             </w:r>
           </w:p>
         </w:tc>
@@ -1650,19 +1235,29 @@
           </w:tcPr>
           <w:p>
             <w:pPr>
-              <w:spacing w:line="240" w:lineRule="exact"/>
-              <w:rPr>
-                <w:rFonts w:ascii="Arial" w:eastAsia="Arial" w:hAnsi="Arial" w:cs="Arial"/>
-                <w:color w:val="000000" w:themeColor="text1"/>
-              </w:rPr>
-            </w:pPr>
-            <w:r>
-              <w:rPr>
-                <w:rFonts w:ascii="Arial" w:eastAsia="Arial" w:hAnsi="Arial" w:cs="Arial"/>
-                <w:color w:val="000000" w:themeColor="text1"/>
-              </w:rPr>
-              <w:lastRenderedPageBreak/>
-              <w:t>Select from dropdown list</w:t>
+              <w:spacing w:after="0" w:line="240" w:lineRule="auto"/>
+              <w:rPr>
+                <w:rFonts w:ascii="Arial" w:eastAsia="Arial" w:hAnsi="Arial" w:cs="Arial"/>
+              </w:rPr>
+            </w:pPr>
+            <w:r>
+              <w:rPr>
+                <w:rFonts w:ascii="Arial" w:eastAsia="Arial" w:hAnsi="Arial" w:cs="Arial"/>
+              </w:rPr>
+              <w:t>Yes</w:t>
+            </w:r>
+          </w:p>
+          <w:p>
+            <w:pPr>
+              <w:rPr>
+                <w:rFonts w:ascii="Arial" w:eastAsia="Arial" w:hAnsi="Arial" w:cs="Arial"/>
+              </w:rPr>
+            </w:pPr>
+            <w:r>
+              <w:rPr>
+                <w:rFonts w:ascii="Arial" w:eastAsia="Arial" w:hAnsi="Arial" w:cs="Arial"/>
+              </w:rPr>
+              <w:t>No</w:t>
             </w:r>
           </w:p>
         </w:tc>
@@ -1675,20 +1270,17 @@
           <w:p>
             <w:pPr>
               <w:spacing w:line="240" w:lineRule="exact"/>
-            </w:pPr>
-            <w:r>
-              <w:rPr>
-                <w:rFonts w:ascii="Arial" w:eastAsia="Arial" w:hAnsi="Arial" w:cs="Arial"/>
-                <w:color w:val="000000" w:themeColor="text1"/>
-              </w:rPr>
-              <w:t xml:space="preserve">Subsidy </w:t>
-            </w:r>
-            <w:r>
-              <w:rPr>
-                <w:rFonts w:ascii="Arial" w:eastAsia="Arial" w:hAnsi="Arial" w:cs="Arial"/>
-                <w:color w:val="000000" w:themeColor="text1"/>
-              </w:rPr>
-              <w:t>instrument</w:t>
+              <w:rPr>
+                <w:rFonts w:ascii="Arial" w:eastAsia="Arial" w:hAnsi="Arial" w:cs="Arial"/>
+                <w:color w:val="000000" w:themeColor="text1"/>
+              </w:rPr>
+            </w:pPr>
+            <w:r>
+              <w:rPr>
+                <w:rFonts w:ascii="Arial" w:eastAsia="Arial" w:hAnsi="Arial" w:cs="Arial"/>
+                <w:color w:val="000000" w:themeColor="text1"/>
+              </w:rPr>
+              <w:t>Subsidy Award Description</w:t>
             </w:r>
           </w:p>
         </w:tc>
@@ -1699,13 +1291,17 @@
           <w:p>
             <w:pPr>
               <w:spacing w:line="240" w:lineRule="exact"/>
-            </w:pPr>
-            <w:r>
-              <w:rPr>
-                <w:rFonts w:ascii="Arial" w:eastAsia="Arial" w:hAnsi="Arial" w:cs="Arial"/>
-                <w:color w:val="000000" w:themeColor="text1"/>
-              </w:rPr>
-              <w:t>Mandatory</w:t>
+              <w:rPr>
+                <w:rFonts w:ascii="Arial" w:eastAsia="Arial" w:hAnsi="Arial" w:cs="Arial"/>
+                <w:color w:val="000000" w:themeColor="text1"/>
+              </w:rPr>
+            </w:pPr>
+            <w:r>
+              <w:rPr>
+                <w:rFonts w:ascii="Arial" w:eastAsia="Arial" w:hAnsi="Arial" w:cs="Arial"/>
+                <w:color w:val="000000" w:themeColor="text1"/>
+              </w:rPr>
+              <w:t>Optional</w:t>
             </w:r>
           </w:p>
         </w:tc>
@@ -1715,321 +1311,33 @@
           </w:tcPr>
           <w:p>
             <w:pPr>
-              <w:rPr>
-                <w:rFonts w:ascii="Arial" w:eastAsia="Arial" w:hAnsi="Arial" w:cs="Arial"/>
-                <w:color w:val="000000" w:themeColor="text1"/>
-              </w:rPr>
-            </w:pPr>
-            <w:r>
-              <w:rPr>
-                <w:rFonts w:ascii="Arial" w:eastAsia="Arial" w:hAnsi="Arial" w:cs="Arial"/>
-                <w:color w:val="000000" w:themeColor="text1"/>
-              </w:rPr>
-              <w:t xml:space="preserve">The kind of financial support that the granting authority is providing. </w:t>
-            </w:r>
-          </w:p>
-          <w:p>
-            <w:pPr>
-              <w:rPr>
-                <w:rFonts w:ascii="Arial" w:eastAsia="Arial" w:hAnsi="Arial" w:cs="Arial"/>
-                <w:color w:val="000000" w:themeColor="text1"/>
-              </w:rPr>
-            </w:pPr>
-          </w:p>
-          <w:p>
-            <w:pPr>
-              <w:rPr>
-                <w:rFonts w:ascii="Arial" w:eastAsia="Arial" w:hAnsi="Arial" w:cs="Arial"/>
-                <w:color w:val="000000" w:themeColor="text1"/>
-              </w:rPr>
-            </w:pPr>
-            <w:r>
-              <w:rPr>
-                <w:rFonts w:ascii="Arial" w:eastAsia="Arial" w:hAnsi="Arial" w:cs="Arial"/>
-                <w:color w:val="000000" w:themeColor="text1"/>
-              </w:rPr>
-              <w:t>You must s</w:t>
-            </w:r>
-            <w:r>
-              <w:rPr>
-                <w:rFonts w:ascii="Arial" w:eastAsia="Arial" w:hAnsi="Arial" w:cs="Arial"/>
-                <w:color w:val="000000" w:themeColor="text1"/>
-              </w:rPr>
-              <w:t xml:space="preserve">elect one of the following </w:t>
-            </w:r>
-            <w:r>
-              <w:rPr>
-                <w:rFonts w:ascii="Arial" w:eastAsia="Arial" w:hAnsi="Arial" w:cs="Arial"/>
-                <w:color w:val="000000" w:themeColor="text1"/>
-              </w:rPr>
-              <w:t>options</w:t>
-            </w:r>
-            <w:r>
-              <w:rPr>
-                <w:rFonts w:ascii="Arial" w:eastAsia="Arial" w:hAnsi="Arial" w:cs="Arial"/>
-                <w:color w:val="000000" w:themeColor="text1"/>
-              </w:rPr>
-              <w:t>:</w:t>
-            </w:r>
-          </w:p>
-          <w:p>
-            <w:pPr>
-              <w:spacing w:line="240" w:lineRule="exact"/>
-            </w:pPr>
-            <w:r>
-              <w:rPr>
-                <w:rFonts w:ascii="Arial" w:eastAsia="Arial" w:hAnsi="Arial" w:cs="Arial"/>
-                <w:color w:val="000000" w:themeColor="text1"/>
-              </w:rPr>
-              <w:t xml:space="preserve"> </w:t>
-            </w:r>
-          </w:p>
-          <w:p>
-            <w:pPr>
-              <w:spacing w:line="240" w:lineRule="exact"/>
-            </w:pPr>
-            <w:r>
-              <w:rPr>
-                <w:rFonts w:ascii="Arial" w:eastAsia="Arial" w:hAnsi="Arial" w:cs="Arial"/>
-                <w:color w:val="000000" w:themeColor="text1"/>
-              </w:rPr>
-              <w:t xml:space="preserve">Direct </w:t>
-            </w:r>
-            <w:r>
-              <w:rPr>
-                <w:rFonts w:ascii="Arial" w:eastAsia="Arial" w:hAnsi="Arial" w:cs="Arial"/>
-                <w:color w:val="000000" w:themeColor="text1"/>
-              </w:rPr>
-              <w:t>g</w:t>
-            </w:r>
-            <w:r>
-              <w:rPr>
-                <w:rFonts w:ascii="Arial" w:eastAsia="Arial" w:hAnsi="Arial" w:cs="Arial"/>
-                <w:color w:val="000000" w:themeColor="text1"/>
-              </w:rPr>
-              <w:t>rant</w:t>
-            </w:r>
-          </w:p>
-          <w:p>
-            <w:pPr>
-              <w:spacing w:line="240" w:lineRule="exact"/>
-              <w:ind w:left="360" w:hanging="360"/>
-              <w:rPr>
-                <w:rFonts w:ascii="Arial" w:eastAsia="Arial" w:hAnsi="Arial" w:cs="Arial"/>
-                <w:color w:val="000000" w:themeColor="text1"/>
-              </w:rPr>
-            </w:pPr>
-          </w:p>
-          <w:p>
-            <w:pPr>
-              <w:spacing w:line="240" w:lineRule="exact"/>
-              <w:ind w:left="360" w:hanging="360"/>
-            </w:pPr>
-            <w:r>
-              <w:rPr>
-                <w:rFonts w:ascii="Arial" w:eastAsia="Arial" w:hAnsi="Arial" w:cs="Arial"/>
-                <w:color w:val="000000" w:themeColor="text1"/>
-              </w:rPr>
-              <w:t>Equity</w:t>
-            </w:r>
-          </w:p>
-          <w:p>
-            <w:pPr>
-              <w:spacing w:line="240" w:lineRule="exact"/>
-              <w:ind w:left="360" w:hanging="360"/>
-              <w:rPr>
-                <w:rFonts w:ascii="Arial" w:eastAsia="Arial" w:hAnsi="Arial" w:cs="Arial"/>
-                <w:color w:val="000000" w:themeColor="text1"/>
-              </w:rPr>
-            </w:pPr>
-          </w:p>
-          <w:p>
-            <w:pPr>
-              <w:spacing w:line="240" w:lineRule="exact"/>
-            </w:pPr>
-            <w:r>
-              <w:rPr>
-                <w:rFonts w:ascii="Arial" w:eastAsia="Arial" w:hAnsi="Arial" w:cs="Arial"/>
-                <w:color w:val="000000" w:themeColor="text1"/>
-              </w:rPr>
-              <w:t>Guarantee</w:t>
-            </w:r>
-          </w:p>
-          <w:p>
-            <w:pPr>
-              <w:spacing w:line="240" w:lineRule="exact"/>
-              <w:rPr>
-                <w:rFonts w:ascii="Arial" w:eastAsia="Arial" w:hAnsi="Arial" w:cs="Arial"/>
-                <w:color w:val="000000" w:themeColor="text1"/>
-              </w:rPr>
-            </w:pPr>
-          </w:p>
-          <w:p>
-            <w:pPr>
-              <w:spacing w:line="240" w:lineRule="exact"/>
-              <w:ind w:left="360" w:hanging="360"/>
-            </w:pPr>
-            <w:r>
-              <w:rPr>
-                <w:rFonts w:ascii="Times New Roman" w:eastAsia="Times New Roman" w:hAnsi="Times New Roman" w:cs="Times New Roman"/>
-                <w:color w:val="000000" w:themeColor="text1"/>
-                <w:sz w:val="14"/>
-                <w:szCs w:val="14"/>
-              </w:rPr>
-              <w:t xml:space="preserve"> </w:t>
-            </w:r>
-            <w:r>
-              <w:rPr>
-                <w:rFonts w:ascii="Arial" w:eastAsia="Arial" w:hAnsi="Arial" w:cs="Arial"/>
-                <w:color w:val="000000" w:themeColor="text1"/>
-              </w:rPr>
-              <w:t>Loan</w:t>
-            </w:r>
-          </w:p>
-          <w:p>
-            <w:pPr>
-              <w:spacing w:line="240" w:lineRule="exact"/>
-              <w:ind w:left="360" w:hanging="360"/>
-              <w:rPr>
-                <w:rFonts w:ascii="Arial" w:eastAsia="Arial" w:hAnsi="Arial" w:cs="Arial"/>
-                <w:color w:val="000000" w:themeColor="text1"/>
-              </w:rPr>
-            </w:pPr>
-          </w:p>
-          <w:p>
-            <w:pPr>
-              <w:spacing w:line="240" w:lineRule="exact"/>
-              <w:ind w:left="360" w:hanging="360"/>
-            </w:pPr>
-            <w:r>
-              <w:rPr>
-                <w:rFonts w:ascii="Arial" w:eastAsia="Arial" w:hAnsi="Arial" w:cs="Arial"/>
-                <w:color w:val="000000" w:themeColor="text1"/>
-              </w:rPr>
-              <w:t>Provision of goods or services below market prices</w:t>
-            </w:r>
-          </w:p>
-          <w:p>
-            <w:pPr>
-              <w:spacing w:line="240" w:lineRule="exact"/>
-              <w:ind w:left="360" w:hanging="360"/>
-              <w:rPr>
-                <w:rFonts w:ascii="Arial" w:eastAsia="Arial" w:hAnsi="Arial" w:cs="Arial"/>
-                <w:color w:val="000000" w:themeColor="text1"/>
-              </w:rPr>
-            </w:pPr>
-          </w:p>
-          <w:p>
-            <w:pPr>
-              <w:ind w:left="360" w:hanging="360"/>
-            </w:pPr>
-            <w:r>
-              <w:rPr>
-                <w:rFonts w:ascii="Arial" w:eastAsia="Arial" w:hAnsi="Arial" w:cs="Arial"/>
-                <w:color w:val="000000" w:themeColor="text1"/>
-              </w:rPr>
-              <w:t>Purchase of goods or services above market prices</w:t>
-            </w:r>
-          </w:p>
-          <w:p>
-            <w:pPr>
-              <w:spacing w:line="240" w:lineRule="exact"/>
-              <w:ind w:left="360" w:hanging="360"/>
-              <w:rPr>
-                <w:rFonts w:ascii="Arial" w:eastAsia="Arial" w:hAnsi="Arial" w:cs="Arial"/>
-                <w:color w:val="000000" w:themeColor="text1"/>
-              </w:rPr>
-            </w:pPr>
-          </w:p>
-          <w:p>
-            <w:pPr>
-              <w:spacing w:line="240" w:lineRule="exact"/>
-              <w:ind w:left="360" w:hanging="360"/>
-            </w:pPr>
-            <w:r>
-              <w:rPr>
-                <w:rFonts w:ascii="Arial" w:eastAsia="Arial" w:hAnsi="Arial" w:cs="Arial"/>
-                <w:color w:val="000000" w:themeColor="text1"/>
-              </w:rPr>
-              <w:t>T</w:t>
-            </w:r>
-            <w:r>
-              <w:rPr>
-                <w:rFonts w:ascii="Arial" w:eastAsia="Arial" w:hAnsi="Arial" w:cs="Arial"/>
-                <w:color w:val="000000" w:themeColor="text1"/>
-              </w:rPr>
-              <w:t>ax measures (tax credit, or tax/duty exemption)</w:t>
-            </w:r>
-          </w:p>
-          <w:p>
-            <w:pPr>
-              <w:spacing w:line="240" w:lineRule="exact"/>
-              <w:ind w:left="360" w:hanging="360"/>
-              <w:rPr>
-                <w:rFonts w:ascii="Arial" w:eastAsia="Arial" w:hAnsi="Arial" w:cs="Arial"/>
-                <w:color w:val="000000" w:themeColor="text1"/>
-              </w:rPr>
-            </w:pPr>
-          </w:p>
-          <w:p>
-            <w:pPr>
-              <w:spacing w:line="240" w:lineRule="exact"/>
-              <w:ind w:left="360" w:hanging="360"/>
-            </w:pPr>
-            <w:r>
-              <w:rPr>
-                <w:rFonts w:ascii="Arial" w:eastAsia="Arial" w:hAnsi="Arial" w:cs="Arial"/>
-                <w:color w:val="000000" w:themeColor="text1"/>
-              </w:rPr>
-              <w:t xml:space="preserve"> Other</w:t>
-            </w:r>
-          </w:p>
-          <w:p>
-            <w:pPr>
-              <w:spacing w:line="240" w:lineRule="exact"/>
-              <w:ind w:left="360" w:hanging="360"/>
-              <w:rPr>
-                <w:rFonts w:ascii="Arial" w:eastAsia="Arial" w:hAnsi="Arial" w:cs="Arial"/>
-                <w:color w:val="000000" w:themeColor="text1"/>
-              </w:rPr>
-            </w:pPr>
-          </w:p>
-          <w:p>
-            <w:pPr>
-              <w:spacing w:line="240" w:lineRule="exact"/>
-              <w:ind w:left="360" w:hanging="360"/>
-              <w:rPr>
-                <w:rFonts w:ascii="Arial" w:eastAsia="Arial" w:hAnsi="Arial" w:cs="Arial"/>
-              </w:rPr>
-            </w:pPr>
-            <w:r>
-              <w:rPr>
-                <w:rFonts w:ascii="Arial" w:eastAsia="Arial" w:hAnsi="Arial" w:cs="Arial"/>
-              </w:rPr>
-              <w:t>If you select ‘Other’, you must enter a description</w:t>
-            </w:r>
-            <w:r>
-              <w:rPr>
-                <w:rFonts w:ascii="Arial" w:eastAsia="Arial" w:hAnsi="Arial" w:cs="Arial"/>
-              </w:rPr>
-              <w:t xml:space="preserve"> in the next column</w:t>
-            </w:r>
-            <w:r>
-              <w:rPr>
-                <w:rFonts w:ascii="Arial" w:eastAsia="Arial" w:hAnsi="Arial" w:cs="Arial"/>
-              </w:rPr>
-              <w:t>.</w:t>
-            </w:r>
-          </w:p>
-          <w:p>
-            <w:pPr>
-              <w:spacing w:line="240" w:lineRule="exact"/>
-              <w:ind w:left="360" w:hanging="360"/>
-              <w:rPr>
-                <w:rFonts w:ascii="Arial" w:eastAsia="Arial" w:hAnsi="Arial" w:cs="Arial"/>
-                <w:color w:val="000000" w:themeColor="text1"/>
-              </w:rPr>
-            </w:pPr>
+              <w:spacing w:line="240" w:lineRule="exact"/>
+              <w:rPr>
+                <w:rFonts w:ascii="Arial" w:eastAsia="Arial" w:hAnsi="Arial" w:cs="Arial"/>
+                <w:color w:val="000000" w:themeColor="text1"/>
+              </w:rPr>
+            </w:pPr>
+            <w:r>
+              <w:rPr>
+                <w:rFonts w:ascii="Arial" w:eastAsia="Arial" w:hAnsi="Arial" w:cs="Arial"/>
+                <w:color w:val="000000" w:themeColor="text1"/>
+              </w:rPr>
+              <w:t>This de</w:t>
+            </w:r>
+            <w:r>
+              <w:rPr>
+                <w:rFonts w:ascii="Arial" w:eastAsia="Arial" w:hAnsi="Arial" w:cs="Arial"/>
+                <w:color w:val="000000" w:themeColor="text1"/>
+              </w:rPr>
+              <w:t>s</w:t>
+            </w:r>
+            <w:r>
+              <w:rPr>
+                <w:rFonts w:ascii="Arial" w:eastAsia="Arial" w:hAnsi="Arial" w:cs="Arial"/>
+                <w:color w:val="000000" w:themeColor="text1"/>
+              </w:rPr>
+              <w:t>cription should include TCA requirements such as relevant time limits or other conditions attached to the scheme.</w:t>
+            </w:r>
           </w:p>
         </w:tc>
         <w:tc>
@@ -2038,14 +1346,18 @@
           </w:tcPr>
           <w:p>
             <w:pPr>
-              <w:spacing w:line="240" w:lineRule="exact"/>
-            </w:pPr>
-            <w:r>
-              <w:rPr>
-                <w:rFonts w:ascii="Arial" w:eastAsia="Arial" w:hAnsi="Arial" w:cs="Arial"/>
-                <w:color w:val="000000" w:themeColor="text1"/>
-              </w:rPr>
-              <w:t>Select from dropdown list</w:t>
+              <w:tabs>
+                <w:tab w:val="left" w:pos="480"/>
+              </w:tabs>
+              <w:rPr>
+                <w:rFonts w:ascii="Arial" w:eastAsia="Arial" w:hAnsi="Arial" w:cs="Arial"/>
+              </w:rPr>
+            </w:pPr>
+            <w:r>
+              <w:rPr>
+                <w:rFonts w:ascii="Arial" w:eastAsia="Arial" w:hAnsi="Arial" w:cs="Arial"/>
+              </w:rPr>
+              <w:t>Limit 2000 characters</w:t>
             </w:r>
           </w:p>
         </w:tc>
@@ -2058,6 +1370,10 @@
           <w:p>
             <w:pPr>
               <w:spacing w:line="240" w:lineRule="exact"/>
+              <w:rPr>
+                <w:rFonts w:ascii="Arial" w:eastAsia="Arial" w:hAnsi="Arial" w:cs="Arial"/>
+                <w:color w:val="000000" w:themeColor="text1"/>
+              </w:rPr>
             </w:pPr>
             <w:r>
               <w:rPr>
@@ -2071,33 +1387,7 @@
                 <w:rFonts w:ascii="Arial" w:eastAsia="Arial" w:hAnsi="Arial" w:cs="Arial"/>
                 <w:color w:val="000000" w:themeColor="text1"/>
               </w:rPr>
-              <w:t xml:space="preserve">element full </w:t>
-            </w:r>
-            <w:r>
-              <w:rPr>
-                <w:rFonts w:ascii="Arial" w:eastAsia="Arial" w:hAnsi="Arial" w:cs="Arial"/>
-                <w:color w:val="000000" w:themeColor="text1"/>
-              </w:rPr>
-              <w:t>a</w:t>
-            </w:r>
-            <w:r>
-              <w:rPr>
-                <w:rFonts w:ascii="Arial" w:eastAsia="Arial" w:hAnsi="Arial" w:cs="Arial"/>
-                <w:color w:val="000000" w:themeColor="text1"/>
-              </w:rPr>
-              <w:t xml:space="preserve">mount </w:t>
-            </w:r>
-          </w:p>
-          <w:p>
-            <w:pPr>
-              <w:spacing w:line="240" w:lineRule="exact"/>
-            </w:pPr>
-            <w:r>
-              <w:rPr>
-                <w:rFonts w:ascii="Arial" w:eastAsia="Arial" w:hAnsi="Arial" w:cs="Arial"/>
-                <w:color w:val="000000" w:themeColor="text1"/>
-              </w:rPr>
-              <w:t>(£)</w:t>
+              <w:t>objective</w:t>
             </w:r>
           </w:p>
         </w:tc>
@@ -2108,14 +1398,11 @@
           <w:p>
             <w:pPr>
               <w:spacing w:line="240" w:lineRule="exact"/>
-              <w:rPr>
-                <w:rFonts w:ascii="Arial" w:eastAsia="Arial" w:hAnsi="Arial" w:cs="Arial"/>
-                <w:color w:val="000000" w:themeColor="text1"/>
-              </w:rPr>
-            </w:pPr>
-            <w:r>
-              <w:rPr>
-                <w:rFonts w:ascii="Arial" w:eastAsia="Arial" w:hAnsi="Arial" w:cs="Arial"/>
+            </w:pPr>
+            <w:r>
+              <w:rPr>
+                <w:rFonts w:ascii="Arial" w:eastAsia="Arial" w:hAnsi="Arial" w:cs="Arial"/>
+                <w:color w:val="000000" w:themeColor="text1"/>
               </w:rPr>
               <w:t>Mandatory</w:t>
             </w:r>
@@ -2130,208 +1417,483 @@
               <w:spacing w:line="240" w:lineRule="exact"/>
               <w:rPr>
                 <w:rFonts w:ascii="Arial" w:eastAsia="Arial" w:hAnsi="Arial" w:cs="Arial"/>
-              </w:rPr>
-            </w:pPr>
-            <w:r>
-              <w:rPr>
-                <w:rFonts w:ascii="Arial" w:eastAsia="Arial" w:hAnsi="Arial" w:cs="Arial"/>
-              </w:rPr>
-              <w:t>If the s</w:t>
-            </w:r>
-            <w:r>
-              <w:rPr>
-                <w:rFonts w:ascii="Arial" w:eastAsia="Arial" w:hAnsi="Arial" w:cs="Arial"/>
-              </w:rPr>
-              <w:t xml:space="preserve">ubsidy </w:t>
-            </w:r>
-            <w:r>
-              <w:rPr>
-                <w:rFonts w:ascii="Arial" w:eastAsia="Arial" w:hAnsi="Arial" w:cs="Arial"/>
-              </w:rPr>
-              <w:t xml:space="preserve">type </w:t>
-            </w:r>
-            <w:r>
-              <w:rPr>
-                <w:rFonts w:ascii="Arial" w:eastAsia="Arial" w:hAnsi="Arial" w:cs="Arial"/>
-              </w:rPr>
-              <w:t>is</w:t>
-            </w:r>
-            <w:r>
-              <w:rPr>
-                <w:rFonts w:ascii="Arial" w:eastAsia="Arial" w:hAnsi="Arial" w:cs="Arial"/>
+                <w:color w:val="000000" w:themeColor="text1"/>
+              </w:rPr>
+            </w:pPr>
+            <w:r>
+              <w:rPr>
+                <w:rFonts w:ascii="Arial" w:eastAsia="Arial" w:hAnsi="Arial" w:cs="Arial"/>
+                <w:color w:val="000000" w:themeColor="text1"/>
+              </w:rPr>
+              <w:t>T</w:t>
+            </w:r>
+            <w:r>
+              <w:rPr>
+                <w:rFonts w:ascii="Arial" w:eastAsia="Arial" w:hAnsi="Arial" w:cs="Arial"/>
+                <w:color w:val="000000" w:themeColor="text1"/>
+              </w:rPr>
+              <w:t xml:space="preserve">he </w:t>
+            </w:r>
+            <w:r>
+              <w:rPr>
+                <w:rFonts w:ascii="Arial" w:eastAsia="Arial" w:hAnsi="Arial" w:cs="Arial"/>
+                <w:color w:val="000000" w:themeColor="text1"/>
+              </w:rPr>
+              <w:t>activity</w:t>
+            </w:r>
+            <w:r>
+              <w:rPr>
+                <w:rFonts w:ascii="Arial" w:eastAsia="Arial" w:hAnsi="Arial" w:cs="Arial"/>
+                <w:color w:val="000000" w:themeColor="text1"/>
               </w:rPr>
               <w:t xml:space="preserve"> </w:t>
             </w:r>
             <w:r>
               <w:rPr>
                 <w:rFonts w:ascii="Arial" w:eastAsia="Arial" w:hAnsi="Arial" w:cs="Arial"/>
-                <w:b/>
-                <w:bCs/>
-              </w:rPr>
-              <w:t>n</w:t>
-            </w:r>
-            <w:r>
-              <w:rPr>
-                <w:rFonts w:ascii="Arial" w:eastAsia="Arial" w:hAnsi="Arial" w:cs="Arial"/>
-                <w:b/>
-                <w:bCs/>
-              </w:rPr>
-              <w:t xml:space="preserve">ot </w:t>
-            </w:r>
-            <w:r>
-              <w:rPr>
-                <w:rFonts w:ascii="Arial" w:eastAsia="Arial" w:hAnsi="Arial" w:cs="Arial"/>
-              </w:rPr>
-              <w:t xml:space="preserve">a </w:t>
-            </w:r>
-            <w:r>
-              <w:rPr>
-                <w:rFonts w:ascii="Arial" w:eastAsia="Arial" w:hAnsi="Arial" w:cs="Arial"/>
-              </w:rPr>
-              <w:t>ta</w:t>
-            </w:r>
-            <w:r>
-              <w:rPr>
-                <w:rFonts w:ascii="Arial" w:eastAsia="Arial" w:hAnsi="Arial" w:cs="Arial"/>
-              </w:rPr>
-              <w:t xml:space="preserve">x </w:t>
-            </w:r>
-            <w:r>
-              <w:rPr>
-                <w:rFonts w:ascii="Arial" w:eastAsia="Arial" w:hAnsi="Arial" w:cs="Arial"/>
-              </w:rPr>
-              <w:t>m</w:t>
-            </w:r>
-            <w:r>
-              <w:rPr>
-                <w:rFonts w:ascii="Arial" w:eastAsia="Arial" w:hAnsi="Arial" w:cs="Arial"/>
-              </w:rPr>
-              <w:t>easure</w:t>
-            </w:r>
-            <w:r>
-              <w:rPr>
-                <w:rFonts w:ascii="Arial" w:eastAsia="Arial" w:hAnsi="Arial" w:cs="Arial"/>
-              </w:rPr>
-              <w:t>,</w:t>
-            </w:r>
-            <w:r>
-              <w:rPr>
-                <w:rFonts w:ascii="Arial" w:eastAsia="Arial" w:hAnsi="Arial" w:cs="Arial"/>
-              </w:rPr>
-              <w:t xml:space="preserve"> you must</w:t>
-            </w:r>
-            <w:r>
-              <w:rPr>
-                <w:rFonts w:ascii="Arial" w:eastAsia="Arial" w:hAnsi="Arial" w:cs="Arial"/>
-              </w:rPr>
-              <w:t xml:space="preserve"> enter </w:t>
-            </w:r>
-            <w:r>
-              <w:rPr>
-                <w:rFonts w:ascii="Arial" w:eastAsia="Arial" w:hAnsi="Arial" w:cs="Arial"/>
-              </w:rPr>
-              <w:t>the</w:t>
-            </w:r>
-            <w:r>
-              <w:rPr>
-                <w:rFonts w:ascii="Arial" w:eastAsia="Arial" w:hAnsi="Arial" w:cs="Arial"/>
+                <w:color w:val="000000" w:themeColor="text1"/>
+              </w:rPr>
+              <w:t>that this subsidy award will support</w:t>
+            </w:r>
+            <w:r>
+              <w:rPr>
+                <w:rFonts w:ascii="Arial" w:eastAsia="Arial" w:hAnsi="Arial" w:cs="Arial"/>
+                <w:color w:val="000000" w:themeColor="text1"/>
+              </w:rPr>
+              <w:t xml:space="preserve">. </w:t>
+            </w:r>
+          </w:p>
+          <w:p>
+            <w:pPr>
+              <w:spacing w:line="240" w:lineRule="exact"/>
+              <w:rPr>
+                <w:rFonts w:ascii="Arial" w:eastAsia="Arial" w:hAnsi="Arial" w:cs="Arial"/>
+                <w:color w:val="000000" w:themeColor="text1"/>
+              </w:rPr>
+            </w:pPr>
+          </w:p>
+          <w:p>
+            <w:pPr>
+              <w:spacing w:line="240" w:lineRule="exact"/>
+              <w:rPr>
+                <w:rFonts w:ascii="Arial" w:eastAsia="Arial" w:hAnsi="Arial" w:cs="Arial"/>
+                <w:color w:val="000000" w:themeColor="text1"/>
+              </w:rPr>
+            </w:pPr>
+            <w:r>
+              <w:rPr>
+                <w:rFonts w:ascii="Arial" w:eastAsia="Arial" w:hAnsi="Arial" w:cs="Arial"/>
+                <w:color w:val="000000" w:themeColor="text1"/>
+              </w:rPr>
+              <w:t>You must s</w:t>
+            </w:r>
+            <w:r>
+              <w:rPr>
+                <w:rFonts w:ascii="Arial" w:eastAsia="Arial" w:hAnsi="Arial" w:cs="Arial"/>
+                <w:color w:val="000000" w:themeColor="text1"/>
+              </w:rPr>
+              <w:t xml:space="preserve">elect one of the following </w:t>
+            </w:r>
+            <w:r>
+              <w:rPr>
+                <w:rFonts w:ascii="Arial" w:eastAsia="Arial" w:hAnsi="Arial" w:cs="Arial"/>
+                <w:color w:val="000000" w:themeColor="text1"/>
+              </w:rPr>
+              <w:t>options</w:t>
+            </w:r>
+            <w:r>
+              <w:rPr>
+                <w:rFonts w:ascii="Arial" w:eastAsia="Arial" w:hAnsi="Arial" w:cs="Arial"/>
+                <w:color w:val="000000" w:themeColor="text1"/>
+              </w:rPr>
+              <w:t>:</w:t>
+            </w:r>
+          </w:p>
+          <w:p>
+            <w:pPr>
+              <w:spacing w:line="240" w:lineRule="exact"/>
+            </w:pPr>
+            <w:r>
+              <w:rPr>
+                <w:rFonts w:ascii="Arial" w:eastAsia="Arial" w:hAnsi="Arial" w:cs="Arial"/>
+                <w:color w:val="000000" w:themeColor="text1"/>
               </w:rPr>
               <w:t xml:space="preserve"> </w:t>
             </w:r>
-            <w:r>
-              <w:rPr>
-                <w:rFonts w:ascii="Arial" w:eastAsia="Arial" w:hAnsi="Arial" w:cs="Arial"/>
-              </w:rPr>
-              <w:t>exact a</w:t>
-            </w:r>
-            <w:r>
-              <w:rPr>
-                <w:rFonts w:ascii="Arial" w:eastAsia="Arial" w:hAnsi="Arial" w:cs="Arial"/>
-              </w:rPr>
-              <w:t xml:space="preserve">mount. </w:t>
-            </w:r>
-          </w:p>
-          <w:p>
-            <w:pPr>
-              <w:spacing w:line="240" w:lineRule="exact"/>
-              <w:rPr>
-                <w:rFonts w:ascii="Arial" w:eastAsia="Arial" w:hAnsi="Arial" w:cs="Arial"/>
-                <w:color w:val="FF0000"/>
-              </w:rPr>
-            </w:pPr>
-          </w:p>
-          <w:p>
-            <w:pPr>
-              <w:spacing w:line="240" w:lineRule="exact"/>
-              <w:rPr>
-                <w:rFonts w:ascii="Arial" w:eastAsia="Arial" w:hAnsi="Arial" w:cs="Arial"/>
-              </w:rPr>
-            </w:pPr>
-            <w:r>
-              <w:rPr>
-                <w:rFonts w:ascii="Arial" w:eastAsia="Arial" w:hAnsi="Arial" w:cs="Arial"/>
-              </w:rPr>
-              <w:t xml:space="preserve">If the subsidy </w:t>
-            </w:r>
-            <w:r>
-              <w:rPr>
-                <w:rFonts w:ascii="Arial" w:eastAsia="Arial" w:hAnsi="Arial" w:cs="Arial"/>
-              </w:rPr>
-              <w:t>typ</w:t>
-            </w:r>
-            <w:r>
-              <w:rPr>
-                <w:rFonts w:ascii="Arial" w:eastAsia="Arial" w:hAnsi="Arial" w:cs="Arial"/>
-              </w:rPr>
-              <w:t xml:space="preserve">e </w:t>
-            </w:r>
-            <w:r>
-              <w:rPr>
-                <w:rFonts w:ascii="Arial" w:eastAsia="Arial" w:hAnsi="Arial" w:cs="Arial"/>
-              </w:rPr>
-              <w:t xml:space="preserve">is a </w:t>
-            </w:r>
-            <w:r>
-              <w:rPr>
-                <w:rFonts w:ascii="Arial" w:eastAsia="Arial" w:hAnsi="Arial" w:cs="Arial"/>
-              </w:rPr>
-              <w:t>t</w:t>
-            </w:r>
-            <w:r>
-              <w:rPr>
-                <w:rFonts w:ascii="Arial" w:eastAsia="Arial" w:hAnsi="Arial" w:cs="Arial"/>
-              </w:rPr>
-              <w:t>ax measure</w:t>
-            </w:r>
-            <w:r>
-              <w:rPr>
-                <w:rFonts w:ascii="Arial" w:eastAsia="Arial" w:hAnsi="Arial" w:cs="Arial"/>
-              </w:rPr>
-              <w:t>,</w:t>
-            </w:r>
-            <w:r>
-              <w:rPr>
-                <w:rFonts w:ascii="Arial" w:eastAsia="Arial" w:hAnsi="Arial" w:cs="Arial"/>
+          </w:p>
+          <w:p>
+            <w:pPr>
+              <w:spacing w:line="240" w:lineRule="exact"/>
+            </w:pPr>
+            <w:r>
+              <w:rPr>
+                <w:rFonts w:ascii="Arial" w:eastAsia="Arial" w:hAnsi="Arial" w:cs="Arial"/>
+                <w:color w:val="000000" w:themeColor="text1"/>
+              </w:rPr>
+              <w:t>Culture</w:t>
+            </w:r>
+            <w:r>
+              <w:rPr>
+                <w:rFonts w:ascii="Arial" w:eastAsia="Arial" w:hAnsi="Arial" w:cs="Arial"/>
+                <w:color w:val="000000" w:themeColor="text1"/>
               </w:rPr>
               <w:t xml:space="preserve"> </w:t>
             </w:r>
             <w:r>
               <w:rPr>
                 <w:rFonts w:ascii="Arial" w:eastAsia="Arial" w:hAnsi="Arial" w:cs="Arial"/>
-              </w:rPr>
-              <w:t xml:space="preserve">you must </w:t>
-            </w:r>
-            <w:r>
-              <w:rPr>
-                <w:rFonts w:ascii="Arial" w:eastAsia="Arial" w:hAnsi="Arial" w:cs="Arial"/>
-              </w:rPr>
-              <w:t>enter 0</w:t>
-            </w:r>
-            <w:r>
-              <w:rPr>
-                <w:rFonts w:ascii="Arial" w:eastAsia="Arial" w:hAnsi="Arial" w:cs="Arial"/>
-              </w:rPr>
-              <w:t>.</w:t>
+                <w:color w:val="000000" w:themeColor="text1"/>
+              </w:rPr>
+              <w:t>or heritage</w:t>
+            </w:r>
+            <w:r>
+              <w:rPr>
+                <w:rFonts w:ascii="Times New Roman" w:eastAsia="Times New Roman" w:hAnsi="Times New Roman" w:cs="Times New Roman"/>
+                <w:color w:val="000000" w:themeColor="text1"/>
+                <w:sz w:val="14"/>
+                <w:szCs w:val="14"/>
+              </w:rPr>
+              <w:t xml:space="preserve">   </w:t>
+            </w:r>
+          </w:p>
+          <w:p>
+            <w:pPr>
+              <w:spacing w:line="240" w:lineRule="exact"/>
+              <w:ind w:left="360" w:hanging="360"/>
+              <w:rPr>
+                <w:rFonts w:ascii="Arial" w:eastAsia="Arial" w:hAnsi="Arial" w:cs="Arial"/>
+                <w:color w:val="000000" w:themeColor="text1"/>
+              </w:rPr>
+            </w:pPr>
+          </w:p>
+          <w:p>
+            <w:pPr>
+              <w:spacing w:line="240" w:lineRule="exact"/>
+              <w:ind w:left="360" w:hanging="360"/>
+            </w:pPr>
+            <w:r>
+              <w:rPr>
+                <w:rFonts w:ascii="Arial" w:eastAsia="Arial" w:hAnsi="Arial" w:cs="Arial"/>
+                <w:color w:val="000000" w:themeColor="text1"/>
+              </w:rPr>
+              <w:t>Employment</w:t>
+            </w:r>
+          </w:p>
+          <w:p>
+            <w:pPr>
+              <w:spacing w:line="240" w:lineRule="exact"/>
+              <w:ind w:left="360" w:hanging="360"/>
+              <w:rPr>
+                <w:rFonts w:ascii="Arial" w:eastAsia="Arial" w:hAnsi="Arial" w:cs="Arial"/>
+                <w:color w:val="000000" w:themeColor="text1"/>
+              </w:rPr>
+            </w:pPr>
+          </w:p>
+          <w:p>
+            <w:pPr>
+              <w:spacing w:line="240" w:lineRule="exact"/>
+              <w:ind w:left="360" w:hanging="360"/>
+            </w:pPr>
+            <w:r>
+              <w:rPr>
+                <w:rFonts w:ascii="Arial" w:eastAsia="Arial" w:hAnsi="Arial" w:cs="Arial"/>
+                <w:color w:val="000000" w:themeColor="text1"/>
+              </w:rPr>
+              <w:t>Energy efficiency</w:t>
+            </w:r>
+          </w:p>
+          <w:p>
+            <w:pPr>
+              <w:spacing w:line="240" w:lineRule="exact"/>
+              <w:ind w:left="360" w:hanging="360"/>
+              <w:rPr>
+                <w:rFonts w:ascii="Arial" w:eastAsia="Arial" w:hAnsi="Arial" w:cs="Arial"/>
+                <w:color w:val="000000" w:themeColor="text1"/>
+              </w:rPr>
+            </w:pPr>
+          </w:p>
+          <w:p>
+            <w:pPr>
+              <w:spacing w:line="240" w:lineRule="exact"/>
+              <w:ind w:left="360" w:hanging="360"/>
+            </w:pPr>
+            <w:r>
+              <w:rPr>
+                <w:rFonts w:ascii="Arial" w:eastAsia="Arial" w:hAnsi="Arial" w:cs="Arial"/>
+                <w:color w:val="000000" w:themeColor="text1"/>
+              </w:rPr>
+              <w:t>Environmental</w:t>
+            </w:r>
+            <w:r>
+              <w:rPr>
+                <w:rFonts w:ascii="Arial" w:eastAsia="Arial" w:hAnsi="Arial" w:cs="Arial"/>
+                <w:color w:val="000000" w:themeColor="text1"/>
+              </w:rPr>
+              <w:t xml:space="preserve"> </w:t>
+            </w:r>
+            <w:r>
+              <w:rPr>
+                <w:rFonts w:ascii="Arial" w:eastAsia="Arial" w:hAnsi="Arial" w:cs="Arial"/>
+                <w:color w:val="000000" w:themeColor="text1"/>
+              </w:rPr>
+              <w:t>protection</w:t>
+            </w:r>
+          </w:p>
+          <w:p>
+            <w:pPr>
+              <w:spacing w:line="240" w:lineRule="exact"/>
+              <w:rPr>
+                <w:rFonts w:ascii="Arial" w:eastAsia="Arial" w:hAnsi="Arial" w:cs="Arial"/>
+                <w:color w:val="000000" w:themeColor="text1"/>
+              </w:rPr>
+            </w:pPr>
+          </w:p>
+          <w:p>
+            <w:pPr>
+              <w:spacing w:line="240" w:lineRule="exact"/>
+              <w:rPr>
+                <w:rFonts w:ascii="Arial" w:eastAsia="Arial" w:hAnsi="Arial" w:cs="Arial"/>
+                <w:color w:val="000000" w:themeColor="text1"/>
+              </w:rPr>
+            </w:pPr>
+            <w:r>
+              <w:rPr>
+                <w:rFonts w:ascii="Arial" w:eastAsia="Arial" w:hAnsi="Arial" w:cs="Arial"/>
+                <w:color w:val="000000" w:themeColor="text1"/>
+              </w:rPr>
+              <w:t>Infrastructure</w:t>
+            </w:r>
+          </w:p>
+          <w:p>
+            <w:pPr>
+              <w:spacing w:line="240" w:lineRule="exact"/>
+              <w:ind w:left="360" w:hanging="360"/>
+              <w:rPr>
+                <w:rFonts w:ascii="Arial" w:eastAsia="Arial" w:hAnsi="Arial" w:cs="Arial"/>
+                <w:color w:val="000000" w:themeColor="text1"/>
+              </w:rPr>
+            </w:pPr>
+          </w:p>
+          <w:p>
+            <w:pPr>
+              <w:spacing w:line="240" w:lineRule="exact"/>
+              <w:ind w:left="360" w:hanging="360"/>
+              <w:rPr>
+                <w:rFonts w:ascii="Arial" w:eastAsia="Arial" w:hAnsi="Arial" w:cs="Arial"/>
+                <w:color w:val="000000" w:themeColor="text1"/>
+              </w:rPr>
+            </w:pPr>
+          </w:p>
+          <w:p>
+            <w:pPr>
+              <w:spacing w:line="240" w:lineRule="exact"/>
+              <w:ind w:left="360" w:hanging="360"/>
+              <w:rPr>
+                <w:rFonts w:ascii="Arial" w:eastAsia="Arial" w:hAnsi="Arial" w:cs="Arial"/>
+                <w:color w:val="000000" w:themeColor="text1"/>
+              </w:rPr>
+            </w:pPr>
+            <w:r>
+              <w:rPr>
+                <w:rFonts w:ascii="Arial" w:eastAsia="Arial" w:hAnsi="Arial" w:cs="Arial"/>
+                <w:color w:val="000000" w:themeColor="text1"/>
+              </w:rPr>
+              <w:t>Regional development</w:t>
+            </w:r>
+          </w:p>
+          <w:p>
+            <w:pPr>
+              <w:spacing w:line="240" w:lineRule="exact"/>
+              <w:ind w:left="360" w:hanging="360"/>
+              <w:rPr>
+                <w:rFonts w:ascii="Arial" w:eastAsia="Arial" w:hAnsi="Arial" w:cs="Arial"/>
+                <w:color w:val="000000" w:themeColor="text1"/>
+              </w:rPr>
+            </w:pPr>
+          </w:p>
+          <w:p>
+            <w:pPr>
+              <w:spacing w:line="240" w:lineRule="exact"/>
+              <w:ind w:left="360" w:hanging="360"/>
+            </w:pPr>
+            <w:r>
+              <w:rPr>
+                <w:rFonts w:ascii="Arial" w:eastAsia="Arial" w:hAnsi="Arial" w:cs="Arial"/>
+                <w:color w:val="000000" w:themeColor="text1"/>
+              </w:rPr>
+              <w:t>Rescue aid</w:t>
+            </w:r>
+          </w:p>
+          <w:p>
+            <w:pPr>
+              <w:spacing w:line="240" w:lineRule="exact"/>
+              <w:rPr>
+                <w:rFonts w:ascii="Arial" w:eastAsia="Arial" w:hAnsi="Arial" w:cs="Arial"/>
+                <w:color w:val="000000" w:themeColor="text1"/>
+              </w:rPr>
+            </w:pPr>
+          </w:p>
+          <w:p>
+            <w:pPr>
+              <w:spacing w:line="240" w:lineRule="exact"/>
+              <w:ind w:left="360" w:hanging="360"/>
+            </w:pPr>
+            <w:r>
+              <w:rPr>
+                <w:rFonts w:ascii="Arial" w:eastAsia="Arial" w:hAnsi="Arial" w:cs="Arial"/>
+                <w:color w:val="000000" w:themeColor="text1"/>
+              </w:rPr>
+              <w:t>Research and development</w:t>
+            </w:r>
+          </w:p>
+          <w:p>
+            <w:pPr>
+              <w:spacing w:line="240" w:lineRule="exact"/>
+            </w:pPr>
+            <w:r>
+              <w:rPr>
+                <w:rFonts w:ascii="Arial" w:eastAsia="Arial" w:hAnsi="Arial" w:cs="Arial"/>
+                <w:color w:val="000000" w:themeColor="text1"/>
+              </w:rPr>
+              <w:t xml:space="preserve"> </w:t>
+            </w:r>
+          </w:p>
+          <w:p>
+            <w:pPr>
+              <w:spacing w:line="240" w:lineRule="exact"/>
+              <w:ind w:left="360" w:hanging="360"/>
+              <w:rPr>
+                <w:rFonts w:ascii="Arial" w:eastAsia="Arial" w:hAnsi="Arial" w:cs="Arial"/>
+                <w:color w:val="000000" w:themeColor="text1"/>
+              </w:rPr>
+            </w:pPr>
+            <w:r>
+              <w:rPr>
+                <w:rFonts w:ascii="Arial" w:eastAsia="Arial" w:hAnsi="Arial" w:cs="Arial"/>
+                <w:color w:val="000000" w:themeColor="text1"/>
+              </w:rPr>
+              <w:t>SME support</w:t>
+            </w:r>
+          </w:p>
+          <w:p>
+            <w:pPr>
+              <w:spacing w:line="240" w:lineRule="exact"/>
+              <w:ind w:left="360" w:hanging="360"/>
+              <w:rPr>
+                <w:rFonts w:ascii="Arial" w:eastAsia="Arial" w:hAnsi="Arial" w:cs="Arial"/>
+                <w:color w:val="000000" w:themeColor="text1"/>
+              </w:rPr>
+            </w:pPr>
+          </w:p>
+          <w:p>
+            <w:pPr>
+              <w:spacing w:line="240" w:lineRule="exact"/>
+              <w:ind w:left="360" w:hanging="360"/>
+            </w:pPr>
+            <w:r>
+              <w:rPr>
+                <w:rFonts w:ascii="Arial" w:eastAsia="Arial" w:hAnsi="Arial" w:cs="Arial"/>
+                <w:color w:val="000000" w:themeColor="text1"/>
+              </w:rPr>
+              <w:lastRenderedPageBreak/>
+              <w:t>Services of public economic interest</w:t>
+            </w:r>
+            <w:r>
+              <w:rPr>
+                <w:rFonts w:ascii="Arial" w:eastAsia="Arial" w:hAnsi="Arial" w:cs="Arial"/>
+                <w:color w:val="000000" w:themeColor="text1"/>
+              </w:rPr>
+              <w:t xml:space="preserve"> </w:t>
+            </w:r>
+          </w:p>
+          <w:p>
+            <w:pPr>
+              <w:spacing w:line="240" w:lineRule="exact"/>
+              <w:ind w:left="360" w:hanging="360"/>
+              <w:rPr>
+                <w:rFonts w:ascii="Arial" w:eastAsia="Arial" w:hAnsi="Arial" w:cs="Arial"/>
+                <w:color w:val="000000" w:themeColor="text1"/>
+              </w:rPr>
+            </w:pPr>
+          </w:p>
+          <w:p>
+            <w:pPr>
+              <w:spacing w:line="240" w:lineRule="exact"/>
+              <w:ind w:left="360" w:hanging="360"/>
+            </w:pPr>
+            <w:r>
+              <w:rPr>
+                <w:rFonts w:ascii="Arial" w:eastAsia="Arial" w:hAnsi="Arial" w:cs="Arial"/>
+                <w:color w:val="000000" w:themeColor="text1"/>
+              </w:rPr>
+              <w:t>Training</w:t>
+            </w:r>
+          </w:p>
+          <w:p>
+            <w:pPr>
+              <w:spacing w:line="240" w:lineRule="exact"/>
+              <w:ind w:left="360" w:hanging="360"/>
+              <w:rPr>
+                <w:rFonts w:ascii="Arial" w:eastAsia="Arial" w:hAnsi="Arial" w:cs="Arial"/>
+                <w:color w:val="000000" w:themeColor="text1"/>
+              </w:rPr>
+            </w:pPr>
+          </w:p>
+          <w:p>
+            <w:pPr>
+              <w:spacing w:line="240" w:lineRule="exact"/>
+              <w:ind w:left="360" w:hanging="360"/>
+              <w:rPr>
+                <w:rFonts w:ascii="Arial" w:eastAsia="Arial" w:hAnsi="Arial" w:cs="Arial"/>
+                <w:color w:val="000000" w:themeColor="text1"/>
+              </w:rPr>
+            </w:pPr>
+            <w:r>
+              <w:rPr>
+                <w:rFonts w:ascii="Times New Roman" w:eastAsia="Times New Roman" w:hAnsi="Times New Roman" w:cs="Times New Roman"/>
+                <w:color w:val="000000" w:themeColor="text1"/>
+                <w:sz w:val="14"/>
+                <w:szCs w:val="14"/>
+              </w:rPr>
+              <w:t xml:space="preserve"> </w:t>
+            </w:r>
+            <w:r>
+              <w:rPr>
+                <w:rFonts w:ascii="Arial" w:eastAsia="Arial" w:hAnsi="Arial" w:cs="Arial"/>
+                <w:color w:val="000000" w:themeColor="text1"/>
+              </w:rPr>
+              <w:t>Other</w:t>
+            </w:r>
+          </w:p>
+          <w:p>
+            <w:pPr>
+              <w:spacing w:line="240" w:lineRule="exact"/>
+              <w:ind w:left="360" w:hanging="360"/>
+              <w:rPr>
+                <w:rFonts w:ascii="Arial" w:eastAsia="Arial" w:hAnsi="Arial" w:cs="Arial"/>
+                <w:color w:val="000000" w:themeColor="text1"/>
+              </w:rPr>
+            </w:pPr>
+          </w:p>
+          <w:p>
+            <w:pPr>
+              <w:spacing w:line="240" w:lineRule="exact"/>
+              <w:ind w:left="360" w:hanging="360"/>
+              <w:rPr>
+                <w:rFonts w:ascii="Arial" w:eastAsia="Arial" w:hAnsi="Arial" w:cs="Arial"/>
+              </w:rPr>
+            </w:pPr>
+            <w:r>
+              <w:rPr>
+                <w:rFonts w:ascii="Arial" w:eastAsia="Arial" w:hAnsi="Arial" w:cs="Arial"/>
+              </w:rPr>
+              <w:t>If you select ‘Other’, you must enter a description</w:t>
+            </w:r>
+            <w:r>
+              <w:rPr>
+                <w:rFonts w:ascii="Arial" w:eastAsia="Arial" w:hAnsi="Arial" w:cs="Arial"/>
+              </w:rPr>
+              <w:t xml:space="preserve"> in the next column.</w:t>
             </w:r>
           </w:p>
         </w:tc>
@@ -2342,6 +1904,698 @@
           <w:p>
             <w:pPr>
               <w:spacing w:line="240" w:lineRule="exact"/>
+              <w:rPr>
+                <w:rFonts w:ascii="Arial" w:eastAsia="Arial" w:hAnsi="Arial" w:cs="Arial"/>
+                <w:color w:val="000000" w:themeColor="text1"/>
+              </w:rPr>
+            </w:pPr>
+            <w:r>
+              <w:rPr>
+                <w:rFonts w:ascii="Arial" w:eastAsia="Arial" w:hAnsi="Arial" w:cs="Arial"/>
+                <w:color w:val="000000" w:themeColor="text1"/>
+              </w:rPr>
+              <w:lastRenderedPageBreak/>
+              <w:t>Select from dropdown list</w:t>
+            </w:r>
+          </w:p>
+        </w:tc>
+      </w:tr>
+      <w:tr>
+        <w:tc>
+          <w:tcPr>
+            <w:tcW w:w="2254" w:type="dxa"/>
+          </w:tcPr>
+          <w:p>
+            <w:pPr>
+              <w:spacing w:line="240" w:lineRule="exact"/>
+            </w:pPr>
+            <w:r>
+              <w:rPr>
+                <w:rFonts w:ascii="Arial" w:eastAsia="Arial" w:hAnsi="Arial" w:cs="Arial"/>
+                <w:color w:val="000000" w:themeColor="text1"/>
+              </w:rPr>
+              <w:t xml:space="preserve">Subsidy </w:t>
+            </w:r>
+            <w:r>
+              <w:rPr>
+                <w:rFonts w:ascii="Arial" w:eastAsia="Arial" w:hAnsi="Arial" w:cs="Arial"/>
+                <w:color w:val="000000" w:themeColor="text1"/>
+              </w:rPr>
+              <w:t>instrument</w:t>
+            </w:r>
+          </w:p>
+        </w:tc>
+        <w:tc>
+          <w:tcPr>
+            <w:tcW w:w="2254" w:type="dxa"/>
+          </w:tcPr>
+          <w:p>
+            <w:pPr>
+              <w:spacing w:line="240" w:lineRule="exact"/>
+            </w:pPr>
+            <w:r>
+              <w:rPr>
+                <w:rFonts w:ascii="Arial" w:eastAsia="Arial" w:hAnsi="Arial" w:cs="Arial"/>
+                <w:color w:val="000000" w:themeColor="text1"/>
+              </w:rPr>
+              <w:t>Mandatory</w:t>
+            </w:r>
+          </w:p>
+        </w:tc>
+        <w:tc>
+          <w:tcPr>
+            <w:tcW w:w="2254" w:type="dxa"/>
+          </w:tcPr>
+          <w:p>
+            <w:pPr>
+              <w:rPr>
+                <w:rFonts w:ascii="Arial" w:eastAsia="Arial" w:hAnsi="Arial" w:cs="Arial"/>
+                <w:color w:val="000000" w:themeColor="text1"/>
+              </w:rPr>
+            </w:pPr>
+            <w:r>
+              <w:rPr>
+                <w:rFonts w:ascii="Arial" w:eastAsia="Arial" w:hAnsi="Arial" w:cs="Arial"/>
+                <w:color w:val="000000" w:themeColor="text1"/>
+              </w:rPr>
+              <w:t xml:space="preserve">The kind of financial support that the granting authority is providing. </w:t>
+            </w:r>
+          </w:p>
+          <w:p>
+            <w:pPr>
+              <w:rPr>
+                <w:rFonts w:ascii="Arial" w:eastAsia="Arial" w:hAnsi="Arial" w:cs="Arial"/>
+                <w:color w:val="000000" w:themeColor="text1"/>
+              </w:rPr>
+            </w:pPr>
+          </w:p>
+          <w:p>
+            <w:pPr>
+              <w:rPr>
+                <w:rFonts w:ascii="Arial" w:eastAsia="Arial" w:hAnsi="Arial" w:cs="Arial"/>
+                <w:color w:val="000000" w:themeColor="text1"/>
+              </w:rPr>
+            </w:pPr>
+            <w:r>
+              <w:rPr>
+                <w:rFonts w:ascii="Arial" w:eastAsia="Arial" w:hAnsi="Arial" w:cs="Arial"/>
+                <w:color w:val="000000" w:themeColor="text1"/>
+              </w:rPr>
+              <w:t>You must s</w:t>
+            </w:r>
+            <w:r>
+              <w:rPr>
+                <w:rFonts w:ascii="Arial" w:eastAsia="Arial" w:hAnsi="Arial" w:cs="Arial"/>
+                <w:color w:val="000000" w:themeColor="text1"/>
+              </w:rPr>
+              <w:t xml:space="preserve">elect one of the following </w:t>
+            </w:r>
+            <w:r>
+              <w:rPr>
+                <w:rFonts w:ascii="Arial" w:eastAsia="Arial" w:hAnsi="Arial" w:cs="Arial"/>
+                <w:color w:val="000000" w:themeColor="text1"/>
+              </w:rPr>
+              <w:t>options</w:t>
+            </w:r>
+            <w:r>
+              <w:rPr>
+                <w:rFonts w:ascii="Arial" w:eastAsia="Arial" w:hAnsi="Arial" w:cs="Arial"/>
+                <w:color w:val="000000" w:themeColor="text1"/>
+              </w:rPr>
+              <w:t>:</w:t>
+            </w:r>
+          </w:p>
+          <w:p>
+            <w:pPr>
+              <w:spacing w:line="240" w:lineRule="exact"/>
+            </w:pPr>
+            <w:r>
+              <w:rPr>
+                <w:rFonts w:ascii="Arial" w:eastAsia="Arial" w:hAnsi="Arial" w:cs="Arial"/>
+                <w:color w:val="000000" w:themeColor="text1"/>
+              </w:rPr>
+              <w:t xml:space="preserve"> </w:t>
+            </w:r>
+          </w:p>
+          <w:p>
+            <w:pPr>
+              <w:spacing w:line="240" w:lineRule="exact"/>
+            </w:pPr>
+            <w:r>
+              <w:rPr>
+                <w:rFonts w:ascii="Arial" w:eastAsia="Arial" w:hAnsi="Arial" w:cs="Arial"/>
+                <w:color w:val="000000" w:themeColor="text1"/>
+              </w:rPr>
+              <w:t xml:space="preserve">Direct </w:t>
+            </w:r>
+            <w:r>
+              <w:rPr>
+                <w:rFonts w:ascii="Arial" w:eastAsia="Arial" w:hAnsi="Arial" w:cs="Arial"/>
+                <w:color w:val="000000" w:themeColor="text1"/>
+              </w:rPr>
+              <w:t>g</w:t>
+            </w:r>
+            <w:r>
+              <w:rPr>
+                <w:rFonts w:ascii="Arial" w:eastAsia="Arial" w:hAnsi="Arial" w:cs="Arial"/>
+                <w:color w:val="000000" w:themeColor="text1"/>
+              </w:rPr>
+              <w:t>rant</w:t>
+            </w:r>
+          </w:p>
+          <w:p>
+            <w:pPr>
+              <w:spacing w:line="240" w:lineRule="exact"/>
+              <w:ind w:left="360" w:hanging="360"/>
+              <w:rPr>
+                <w:rFonts w:ascii="Arial" w:eastAsia="Arial" w:hAnsi="Arial" w:cs="Arial"/>
+                <w:color w:val="000000" w:themeColor="text1"/>
+              </w:rPr>
+            </w:pPr>
+          </w:p>
+          <w:p>
+            <w:pPr>
+              <w:spacing w:line="240" w:lineRule="exact"/>
+              <w:ind w:left="360" w:hanging="360"/>
+            </w:pPr>
+            <w:r>
+              <w:rPr>
+                <w:rFonts w:ascii="Arial" w:eastAsia="Arial" w:hAnsi="Arial" w:cs="Arial"/>
+                <w:color w:val="000000" w:themeColor="text1"/>
+              </w:rPr>
+              <w:t>Equity</w:t>
+            </w:r>
+          </w:p>
+          <w:p>
+            <w:pPr>
+              <w:spacing w:line="240" w:lineRule="exact"/>
+              <w:ind w:left="360" w:hanging="360"/>
+              <w:rPr>
+                <w:rFonts w:ascii="Arial" w:eastAsia="Arial" w:hAnsi="Arial" w:cs="Arial"/>
+                <w:color w:val="000000" w:themeColor="text1"/>
+              </w:rPr>
+            </w:pPr>
+          </w:p>
+          <w:p>
+            <w:pPr>
+              <w:spacing w:line="240" w:lineRule="exact"/>
+            </w:pPr>
+            <w:r>
+              <w:rPr>
+                <w:rFonts w:ascii="Arial" w:eastAsia="Arial" w:hAnsi="Arial" w:cs="Arial"/>
+                <w:color w:val="000000" w:themeColor="text1"/>
+              </w:rPr>
+              <w:t>Guarantee</w:t>
+            </w:r>
+          </w:p>
+          <w:p>
+            <w:pPr>
+              <w:spacing w:line="240" w:lineRule="exact"/>
+              <w:rPr>
+                <w:rFonts w:ascii="Arial" w:eastAsia="Arial" w:hAnsi="Arial" w:cs="Arial"/>
+                <w:color w:val="000000" w:themeColor="text1"/>
+              </w:rPr>
+            </w:pPr>
+          </w:p>
+          <w:p>
+            <w:pPr>
+              <w:spacing w:line="240" w:lineRule="exact"/>
+              <w:ind w:left="360" w:hanging="360"/>
+            </w:pPr>
+            <w:r>
+              <w:rPr>
+                <w:rFonts w:ascii="Times New Roman" w:eastAsia="Times New Roman" w:hAnsi="Times New Roman" w:cs="Times New Roman"/>
+                <w:color w:val="000000" w:themeColor="text1"/>
+                <w:sz w:val="14"/>
+                <w:szCs w:val="14"/>
+              </w:rPr>
+              <w:t xml:space="preserve"> </w:t>
+            </w:r>
+            <w:r>
+              <w:rPr>
+                <w:rFonts w:ascii="Arial" w:eastAsia="Arial" w:hAnsi="Arial" w:cs="Arial"/>
+                <w:color w:val="000000" w:themeColor="text1"/>
+              </w:rPr>
+              <w:t>Loan</w:t>
+            </w:r>
+          </w:p>
+          <w:p>
+            <w:pPr>
+              <w:spacing w:line="240" w:lineRule="exact"/>
+              <w:ind w:left="360" w:hanging="360"/>
+              <w:rPr>
+                <w:rFonts w:ascii="Arial" w:eastAsia="Arial" w:hAnsi="Arial" w:cs="Arial"/>
+                <w:color w:val="000000" w:themeColor="text1"/>
+              </w:rPr>
+            </w:pPr>
+          </w:p>
+          <w:p>
+            <w:pPr>
+              <w:spacing w:line="240" w:lineRule="exact"/>
+              <w:ind w:left="360" w:hanging="360"/>
+            </w:pPr>
+            <w:r>
+              <w:rPr>
+                <w:rFonts w:ascii="Arial" w:eastAsia="Arial" w:hAnsi="Arial" w:cs="Arial"/>
+                <w:color w:val="000000" w:themeColor="text1"/>
+              </w:rPr>
+              <w:t>Provision of goods or services below market prices</w:t>
+            </w:r>
+          </w:p>
+          <w:p>
+            <w:pPr>
+              <w:spacing w:line="240" w:lineRule="exact"/>
+              <w:ind w:left="360" w:hanging="360"/>
+              <w:rPr>
+                <w:rFonts w:ascii="Arial" w:eastAsia="Arial" w:hAnsi="Arial" w:cs="Arial"/>
+                <w:color w:val="000000" w:themeColor="text1"/>
+              </w:rPr>
+            </w:pPr>
+          </w:p>
+          <w:p>
+            <w:pPr>
+              <w:ind w:left="360" w:hanging="360"/>
+            </w:pPr>
+            <w:r>
+              <w:rPr>
+                <w:rFonts w:ascii="Arial" w:eastAsia="Arial" w:hAnsi="Arial" w:cs="Arial"/>
+                <w:color w:val="000000" w:themeColor="text1"/>
+              </w:rPr>
+              <w:t>Purchase of goods or services above market prices</w:t>
+            </w:r>
+          </w:p>
+          <w:p>
+            <w:pPr>
+              <w:spacing w:line="240" w:lineRule="exact"/>
+              <w:ind w:left="360" w:hanging="360"/>
+              <w:rPr>
+                <w:rFonts w:ascii="Arial" w:eastAsia="Arial" w:hAnsi="Arial" w:cs="Arial"/>
+                <w:color w:val="000000" w:themeColor="text1"/>
+              </w:rPr>
+            </w:pPr>
+          </w:p>
+          <w:p>
+            <w:pPr>
+              <w:spacing w:line="240" w:lineRule="exact"/>
+              <w:ind w:left="360" w:hanging="360"/>
+            </w:pPr>
+            <w:r>
+              <w:rPr>
+                <w:rFonts w:ascii="Arial" w:eastAsia="Arial" w:hAnsi="Arial" w:cs="Arial"/>
+                <w:color w:val="000000" w:themeColor="text1"/>
+              </w:rPr>
+              <w:t>T</w:t>
+            </w:r>
+            <w:r>
+              <w:rPr>
+                <w:rFonts w:ascii="Arial" w:eastAsia="Arial" w:hAnsi="Arial" w:cs="Arial"/>
+                <w:color w:val="000000" w:themeColor="text1"/>
+              </w:rPr>
+              <w:t>ax measures (tax credit, or tax/duty exemption)</w:t>
+            </w:r>
+          </w:p>
+          <w:p>
+            <w:pPr>
+              <w:spacing w:line="240" w:lineRule="exact"/>
+              <w:ind w:left="360" w:hanging="360"/>
+              <w:rPr>
+                <w:rFonts w:ascii="Arial" w:eastAsia="Arial" w:hAnsi="Arial" w:cs="Arial"/>
+                <w:color w:val="000000" w:themeColor="text1"/>
+              </w:rPr>
+            </w:pPr>
+          </w:p>
+          <w:p>
+            <w:pPr>
+              <w:spacing w:line="240" w:lineRule="exact"/>
+              <w:ind w:left="360" w:hanging="360"/>
+            </w:pPr>
+            <w:r>
+              <w:rPr>
+                <w:rFonts w:ascii="Arial" w:eastAsia="Arial" w:hAnsi="Arial" w:cs="Arial"/>
+                <w:color w:val="000000" w:themeColor="text1"/>
+              </w:rPr>
+              <w:t xml:space="preserve"> Other</w:t>
+            </w:r>
+          </w:p>
+          <w:p>
+            <w:pPr>
+              <w:spacing w:line="240" w:lineRule="exact"/>
+              <w:ind w:left="360" w:hanging="360"/>
+              <w:rPr>
+                <w:rFonts w:ascii="Arial" w:eastAsia="Arial" w:hAnsi="Arial" w:cs="Arial"/>
+                <w:color w:val="000000" w:themeColor="text1"/>
+              </w:rPr>
+            </w:pPr>
+          </w:p>
+          <w:p>
+            <w:pPr>
+              <w:spacing w:line="240" w:lineRule="exact"/>
+              <w:ind w:left="360" w:hanging="360"/>
+              <w:rPr>
+                <w:rFonts w:ascii="Arial" w:eastAsia="Arial" w:hAnsi="Arial" w:cs="Arial"/>
+              </w:rPr>
+            </w:pPr>
+            <w:r>
+              <w:rPr>
+                <w:rFonts w:ascii="Arial" w:eastAsia="Arial" w:hAnsi="Arial" w:cs="Arial"/>
+              </w:rPr>
+              <w:t>If you select ‘Other’, you must enter a description</w:t>
+            </w:r>
+            <w:r>
+              <w:rPr>
+                <w:rFonts w:ascii="Arial" w:eastAsia="Arial" w:hAnsi="Arial" w:cs="Arial"/>
+              </w:rPr>
+              <w:t xml:space="preserve"> in the next column</w:t>
+            </w:r>
+            <w:r>
+              <w:rPr>
+                <w:rFonts w:ascii="Arial" w:eastAsia="Arial" w:hAnsi="Arial" w:cs="Arial"/>
+              </w:rPr>
+              <w:t>.</w:t>
+            </w:r>
+          </w:p>
+          <w:p>
+            <w:pPr>
+              <w:spacing w:line="240" w:lineRule="exact"/>
+              <w:ind w:left="360" w:hanging="360"/>
+              <w:rPr>
+                <w:rFonts w:ascii="Arial" w:eastAsia="Arial" w:hAnsi="Arial" w:cs="Arial"/>
+                <w:color w:val="000000" w:themeColor="text1"/>
+              </w:rPr>
+            </w:pPr>
+          </w:p>
+        </w:tc>
+        <w:tc>
+          <w:tcPr>
+            <w:tcW w:w="2254" w:type="dxa"/>
+          </w:tcPr>
+          <w:p>
+            <w:pPr>
+              <w:spacing w:line="240" w:lineRule="exact"/>
+            </w:pPr>
+            <w:r>
+              <w:rPr>
+                <w:rFonts w:ascii="Arial" w:eastAsia="Arial" w:hAnsi="Arial" w:cs="Arial"/>
+                <w:color w:val="000000" w:themeColor="text1"/>
+              </w:rPr>
+              <w:t>Select from dropdown list</w:t>
+            </w:r>
+          </w:p>
+        </w:tc>
+      </w:tr>
+      <w:tr>
+        <w:tc>
+          <w:tcPr>
+            <w:tcW w:w="2254" w:type="dxa"/>
+          </w:tcPr>
+          <w:p>
+            <w:pPr>
+              <w:spacing w:line="240" w:lineRule="exact"/>
+            </w:pPr>
+            <w:r>
+              <w:rPr>
+                <w:rFonts w:ascii="Arial" w:eastAsia="Arial" w:hAnsi="Arial" w:cs="Arial"/>
+                <w:color w:val="000000" w:themeColor="text1"/>
+              </w:rPr>
+              <w:t xml:space="preserve">Subsidy </w:t>
+            </w:r>
+            <w:r>
+              <w:rPr>
+                <w:rFonts w:ascii="Arial" w:eastAsia="Arial" w:hAnsi="Arial" w:cs="Arial"/>
+                <w:color w:val="000000" w:themeColor="text1"/>
+              </w:rPr>
+              <w:t xml:space="preserve">element full </w:t>
+            </w:r>
+            <w:r>
+              <w:rPr>
+                <w:rFonts w:ascii="Arial" w:eastAsia="Arial" w:hAnsi="Arial" w:cs="Arial"/>
+                <w:color w:val="000000" w:themeColor="text1"/>
+              </w:rPr>
+              <w:t>a</w:t>
+            </w:r>
+            <w:r>
+              <w:rPr>
+                <w:rFonts w:ascii="Arial" w:eastAsia="Arial" w:hAnsi="Arial" w:cs="Arial"/>
+                <w:color w:val="000000" w:themeColor="text1"/>
+              </w:rPr>
+              <w:t xml:space="preserve">mount </w:t>
+            </w:r>
+          </w:p>
+          <w:p>
+            <w:pPr>
+              <w:spacing w:line="240" w:lineRule="exact"/>
+            </w:pPr>
+            <w:r>
+              <w:rPr>
+                <w:rFonts w:ascii="Arial" w:eastAsia="Arial" w:hAnsi="Arial" w:cs="Arial"/>
+                <w:color w:val="000000" w:themeColor="text1"/>
+              </w:rPr>
+              <w:t>(£)</w:t>
+            </w:r>
+          </w:p>
+        </w:tc>
+        <w:tc>
+          <w:tcPr>
+            <w:tcW w:w="2254" w:type="dxa"/>
+          </w:tcPr>
+          <w:p>
+            <w:pPr>
+              <w:spacing w:line="240" w:lineRule="exact"/>
+              <w:rPr>
+                <w:rFonts w:ascii="Arial" w:eastAsia="Arial" w:hAnsi="Arial" w:cs="Arial"/>
+                <w:color w:val="000000" w:themeColor="text1"/>
+              </w:rPr>
+            </w:pPr>
+            <w:r>
+              <w:rPr>
+                <w:rFonts w:ascii="Arial" w:eastAsia="Arial" w:hAnsi="Arial" w:cs="Arial"/>
+              </w:rPr>
+              <w:t>Mandatory</w:t>
+            </w:r>
+          </w:p>
+        </w:tc>
+        <w:tc>
+          <w:tcPr>
+            <w:tcW w:w="2254" w:type="dxa"/>
+          </w:tcPr>
+          <w:p>
+            <w:pPr>
+              <w:spacing w:line="240" w:lineRule="exact"/>
+              <w:rPr>
+                <w:rFonts w:ascii="Arial" w:eastAsia="Arial" w:hAnsi="Arial" w:cs="Arial"/>
+              </w:rPr>
+            </w:pPr>
+            <w:r>
+              <w:rPr>
+                <w:rFonts w:ascii="Arial" w:eastAsia="Arial" w:hAnsi="Arial" w:cs="Arial"/>
+              </w:rPr>
+              <w:t>If the s</w:t>
+            </w:r>
+            <w:r>
+              <w:rPr>
+                <w:rFonts w:ascii="Arial" w:eastAsia="Arial" w:hAnsi="Arial" w:cs="Arial"/>
+              </w:rPr>
+              <w:t xml:space="preserve">ubsidy </w:t>
+            </w:r>
+            <w:r>
+              <w:rPr>
+                <w:rFonts w:ascii="Arial" w:eastAsia="Arial" w:hAnsi="Arial" w:cs="Arial"/>
+              </w:rPr>
+              <w:t xml:space="preserve">type </w:t>
+            </w:r>
+            <w:r>
+              <w:rPr>
+                <w:rFonts w:ascii="Arial" w:eastAsia="Arial" w:hAnsi="Arial" w:cs="Arial"/>
+              </w:rPr>
+              <w:t>is</w:t>
+            </w:r>
+            <w:r>
+              <w:rPr>
+                <w:rFonts w:ascii="Arial" w:eastAsia="Arial" w:hAnsi="Arial" w:cs="Arial"/>
+              </w:rPr>
+              <w:t xml:space="preserve"> </w:t>
+            </w:r>
+            <w:r>
+              <w:rPr>
+                <w:rFonts w:ascii="Arial" w:eastAsia="Arial" w:hAnsi="Arial" w:cs="Arial"/>
+                <w:b/>
+                <w:bCs/>
+              </w:rPr>
+              <w:t>n</w:t>
+            </w:r>
+            <w:r>
+              <w:rPr>
+                <w:rFonts w:ascii="Arial" w:eastAsia="Arial" w:hAnsi="Arial" w:cs="Arial"/>
+                <w:b/>
+                <w:bCs/>
+              </w:rPr>
+              <w:t xml:space="preserve">ot </w:t>
+            </w:r>
+            <w:r>
+              <w:rPr>
+                <w:rFonts w:ascii="Arial" w:eastAsia="Arial" w:hAnsi="Arial" w:cs="Arial"/>
+              </w:rPr>
+              <w:t xml:space="preserve">a </w:t>
+            </w:r>
+            <w:r>
+              <w:rPr>
+                <w:rFonts w:ascii="Arial" w:eastAsia="Arial" w:hAnsi="Arial" w:cs="Arial"/>
+              </w:rPr>
+              <w:t>ta</w:t>
+            </w:r>
+            <w:r>
+              <w:rPr>
+                <w:rFonts w:ascii="Arial" w:eastAsia="Arial" w:hAnsi="Arial" w:cs="Arial"/>
+              </w:rPr>
+              <w:t xml:space="preserve">x </w:t>
+            </w:r>
+            <w:r>
+              <w:rPr>
+                <w:rFonts w:ascii="Arial" w:eastAsia="Arial" w:hAnsi="Arial" w:cs="Arial"/>
+              </w:rPr>
+              <w:t>m</w:t>
+            </w:r>
+            <w:r>
+              <w:rPr>
+                <w:rFonts w:ascii="Arial" w:eastAsia="Arial" w:hAnsi="Arial" w:cs="Arial"/>
+              </w:rPr>
+              <w:t>easure</w:t>
+            </w:r>
+            <w:r>
+              <w:rPr>
+                <w:rFonts w:ascii="Arial" w:eastAsia="Arial" w:hAnsi="Arial" w:cs="Arial"/>
+              </w:rPr>
+              <w:t>,</w:t>
+            </w:r>
+            <w:r>
+              <w:rPr>
+                <w:rFonts w:ascii="Arial" w:eastAsia="Arial" w:hAnsi="Arial" w:cs="Arial"/>
+              </w:rPr>
+              <w:t xml:space="preserve"> you must</w:t>
+            </w:r>
+            <w:r>
+              <w:rPr>
+                <w:rFonts w:ascii="Arial" w:eastAsia="Arial" w:hAnsi="Arial" w:cs="Arial"/>
+              </w:rPr>
+              <w:t xml:space="preserve"> enter </w:t>
+            </w:r>
+            <w:r>
+              <w:rPr>
+                <w:rFonts w:ascii="Arial" w:eastAsia="Arial" w:hAnsi="Arial" w:cs="Arial"/>
+              </w:rPr>
+              <w:t>the</w:t>
+            </w:r>
+            <w:r>
+              <w:rPr>
+                <w:rFonts w:ascii="Arial" w:eastAsia="Arial" w:hAnsi="Arial" w:cs="Arial"/>
+              </w:rPr>
+              <w:t xml:space="preserve"> </w:t>
+            </w:r>
+            <w:r>
+              <w:rPr>
+                <w:rFonts w:ascii="Arial" w:eastAsia="Arial" w:hAnsi="Arial" w:cs="Arial"/>
+              </w:rPr>
+              <w:t>exact a</w:t>
+            </w:r>
+            <w:r>
+              <w:rPr>
+                <w:rFonts w:ascii="Arial" w:eastAsia="Arial" w:hAnsi="Arial" w:cs="Arial"/>
+              </w:rPr>
+              <w:t xml:space="preserve">mount. </w:t>
+            </w:r>
+          </w:p>
+          <w:p>
+            <w:pPr>
+              <w:spacing w:line="240" w:lineRule="exact"/>
+              <w:rPr>
+                <w:rFonts w:ascii="Arial" w:eastAsia="Arial" w:hAnsi="Arial" w:cs="Arial"/>
+                <w:color w:val="FF0000"/>
+              </w:rPr>
+            </w:pPr>
+          </w:p>
+          <w:p>
+            <w:pPr>
+              <w:spacing w:line="240" w:lineRule="exact"/>
+              <w:rPr>
+                <w:rFonts w:ascii="Arial" w:eastAsia="Arial" w:hAnsi="Arial" w:cs="Arial"/>
+              </w:rPr>
+            </w:pPr>
+            <w:r>
+              <w:rPr>
+                <w:rFonts w:ascii="Arial" w:eastAsia="Arial" w:hAnsi="Arial" w:cs="Arial"/>
+              </w:rPr>
+              <w:lastRenderedPageBreak/>
+              <w:t xml:space="preserve">If the subsidy </w:t>
+            </w:r>
+            <w:r>
+              <w:rPr>
+                <w:rFonts w:ascii="Arial" w:eastAsia="Arial" w:hAnsi="Arial" w:cs="Arial"/>
+              </w:rPr>
+              <w:t>typ</w:t>
+            </w:r>
+            <w:r>
+              <w:rPr>
+                <w:rFonts w:ascii="Arial" w:eastAsia="Arial" w:hAnsi="Arial" w:cs="Arial"/>
+              </w:rPr>
+              <w:t xml:space="preserve">e </w:t>
+            </w:r>
+            <w:r>
+              <w:rPr>
+                <w:rFonts w:ascii="Arial" w:eastAsia="Arial" w:hAnsi="Arial" w:cs="Arial"/>
+              </w:rPr>
+              <w:t xml:space="preserve">is a </w:t>
+            </w:r>
+            <w:r>
+              <w:rPr>
+                <w:rFonts w:ascii="Arial" w:eastAsia="Arial" w:hAnsi="Arial" w:cs="Arial"/>
+              </w:rPr>
+              <w:t>t</w:t>
+            </w:r>
+            <w:r>
+              <w:rPr>
+                <w:rFonts w:ascii="Arial" w:eastAsia="Arial" w:hAnsi="Arial" w:cs="Arial"/>
+              </w:rPr>
+              <w:t>ax measure</w:t>
+            </w:r>
+            <w:r>
+              <w:rPr>
+                <w:rFonts w:ascii="Arial" w:eastAsia="Arial" w:hAnsi="Arial" w:cs="Arial"/>
+              </w:rPr>
+              <w:t>,</w:t>
+            </w:r>
+            <w:r>
+              <w:rPr>
+                <w:rFonts w:ascii="Arial" w:eastAsia="Arial" w:hAnsi="Arial" w:cs="Arial"/>
+              </w:rPr>
+              <w:t xml:space="preserve"> </w:t>
+            </w:r>
+            <w:r>
+              <w:rPr>
+                <w:rFonts w:ascii="Arial" w:eastAsia="Arial" w:hAnsi="Arial" w:cs="Arial"/>
+              </w:rPr>
+              <w:t xml:space="preserve">you must </w:t>
+            </w:r>
+            <w:r>
+              <w:rPr>
+                <w:rFonts w:ascii="Arial" w:eastAsia="Arial" w:hAnsi="Arial" w:cs="Arial"/>
+              </w:rPr>
+              <w:t>enter 0</w:t>
+            </w:r>
+            <w:r>
+              <w:rPr>
+                <w:rFonts w:ascii="Arial" w:eastAsia="Arial" w:hAnsi="Arial" w:cs="Arial"/>
+              </w:rPr>
+              <w:t>.</w:t>
+            </w:r>
+          </w:p>
+        </w:tc>
+        <w:tc>
+          <w:tcPr>
+            <w:tcW w:w="2254" w:type="dxa"/>
+          </w:tcPr>
+          <w:p>
+            <w:pPr>
+              <w:spacing w:line="240" w:lineRule="exact"/>
               <w:jc w:val="center"/>
             </w:pPr>
             <w:r>
@@ -2349,6 +2603,7 @@
                 <w:rFonts w:ascii="Arial" w:eastAsia="Arial" w:hAnsi="Arial" w:cs="Arial"/>
                 <w:color w:val="000000" w:themeColor="text1"/>
               </w:rPr>
+              <w:lastRenderedPageBreak/>
               <w:t>Numbers</w:t>
             </w:r>
             <w:r>
@@ -2356,8 +2611,17 @@
                 <w:rFonts w:ascii="Arial" w:eastAsia="Arial" w:hAnsi="Arial" w:cs="Arial"/>
                 <w:color w:val="000000" w:themeColor="text1"/>
               </w:rPr>
-              <w:t>, commas</w:t>
-            </w:r>
+              <w:t xml:space="preserve">, </w:t>
+            </w:r>
+            <w:proofErr w:type="gramStart"/>
+            <w:r>
+              <w:rPr>
+                <w:rFonts w:ascii="Arial" w:eastAsia="Arial" w:hAnsi="Arial" w:cs="Arial"/>
+                <w:color w:val="000000" w:themeColor="text1"/>
+              </w:rPr>
+              <w:t>commas</w:t>
+            </w:r>
+            <w:proofErr w:type="gramEnd"/>
             <w:r>
               <w:rPr>
                 <w:rFonts w:ascii="Arial" w:eastAsia="Arial" w:hAnsi="Arial" w:cs="Arial"/>
@@ -2548,7 +2812,6 @@
                 <w:rFonts w:ascii="Arial" w:eastAsia="Arial" w:hAnsi="Arial" w:cs="Arial"/>
                 <w:color w:val="000000" w:themeColor="text1"/>
               </w:rPr>
-              <w:lastRenderedPageBreak/>
               <w:t>1- 60000</w:t>
             </w:r>
           </w:p>
@@ -2821,7 +3084,6 @@
                 <w:rFonts w:ascii="Arial" w:eastAsia="Arial" w:hAnsi="Arial" w:cs="Arial"/>
                 <w:color w:val="000000" w:themeColor="text1"/>
               </w:rPr>
-              <w:lastRenderedPageBreak/>
               <w:t>Select from dropdown list</w:t>
             </w:r>
           </w:p>
@@ -3326,6 +3588,7 @@
                 <w:rFonts w:ascii="Arial" w:eastAsia="Arial" w:hAnsi="Arial" w:cs="Arial"/>
                 <w:color w:val="000000" w:themeColor="text1"/>
               </w:rPr>
+              <w:lastRenderedPageBreak/>
               <w:t xml:space="preserve">If the ID type is a charity number, it must be 8 digits. </w:t>
             </w:r>
             <w:r>
@@ -3404,7 +3667,6 @@
                 <w:rFonts w:ascii="Arial" w:eastAsia="Arial" w:hAnsi="Arial" w:cs="Arial"/>
                 <w:color w:val="000000" w:themeColor="text1"/>
               </w:rPr>
-              <w:lastRenderedPageBreak/>
               <w:t>If the ID type is a UTR, it must be 10 digits.</w:t>
             </w:r>
           </w:p>
@@ -3531,7 +3793,23 @@
                 <w:rFonts w:ascii="Arial" w:eastAsia="Arial" w:hAnsi="Arial" w:cs="Arial"/>
                 <w:color w:val="000000" w:themeColor="text1"/>
               </w:rPr>
-              <w:t>Letters, numbers and special characters.</w:t>
+              <w:t xml:space="preserve">Letters, </w:t>
+            </w:r>
+            <w:proofErr w:type="gramStart"/>
+            <w:r>
+              <w:rPr>
+                <w:rFonts w:ascii="Arial" w:eastAsia="Arial" w:hAnsi="Arial" w:cs="Arial"/>
+                <w:color w:val="000000" w:themeColor="text1"/>
+              </w:rPr>
+              <w:t>numbers</w:t>
+            </w:r>
+            <w:proofErr w:type="gramEnd"/>
+            <w:r>
+              <w:rPr>
+                <w:rFonts w:ascii="Arial" w:eastAsia="Arial" w:hAnsi="Arial" w:cs="Arial"/>
+                <w:color w:val="000000" w:themeColor="text1"/>
+              </w:rPr>
+              <w:t xml:space="preserve"> and special characters.</w:t>
             </w:r>
           </w:p>
         </w:tc>
@@ -4188,7 +4466,23 @@
                 <w:rFonts w:ascii="Arial" w:eastAsia="Arial" w:hAnsi="Arial" w:cs="Arial"/>
                 <w:color w:val="000000" w:themeColor="text1"/>
               </w:rPr>
-              <w:t>Letters, numbers and special characters</w:t>
+              <w:t xml:space="preserve">Letters, </w:t>
+            </w:r>
+            <w:proofErr w:type="gramStart"/>
+            <w:r>
+              <w:rPr>
+                <w:rFonts w:ascii="Arial" w:eastAsia="Arial" w:hAnsi="Arial" w:cs="Arial"/>
+                <w:color w:val="000000" w:themeColor="text1"/>
+              </w:rPr>
+              <w:t>numbers</w:t>
+            </w:r>
+            <w:proofErr w:type="gramEnd"/>
+            <w:r>
+              <w:rPr>
+                <w:rFonts w:ascii="Arial" w:eastAsia="Arial" w:hAnsi="Arial" w:cs="Arial"/>
+                <w:color w:val="000000" w:themeColor="text1"/>
+              </w:rPr>
+              <w:t xml:space="preserve"> and special characters</w:t>
             </w:r>
           </w:p>
           <w:p>
@@ -4509,7 +4803,15 @@
                 <w:rFonts w:ascii="Arial" w:eastAsia="Arial" w:hAnsi="Arial" w:cs="Arial"/>
                 <w:color w:val="000000" w:themeColor="text1"/>
               </w:rPr>
-              <w:t>What the recipient company provides. You must s</w:t>
+              <w:t xml:space="preserve">What the recipient company provides. </w:t>
+            </w:r>
+            <w:r>
+              <w:rPr>
+                <w:rFonts w:ascii="Arial" w:eastAsia="Arial" w:hAnsi="Arial" w:cs="Arial"/>
+                <w:color w:val="000000" w:themeColor="text1"/>
+              </w:rPr>
+              <w:lastRenderedPageBreak/>
+              <w:t>You must s</w:t>
             </w:r>
             <w:r>
               <w:rPr>
@@ -4648,15 +4950,7 @@
                 <w:rFonts w:ascii="Arial" w:eastAsia="Arial" w:hAnsi="Arial" w:cs="Arial"/>
                 <w:color w:val="000000" w:themeColor="text1"/>
               </w:rPr>
-              <w:t xml:space="preserve">services, </w:t>
-            </w:r>
-            <w:r>
-              <w:rPr>
-                <w:rFonts w:ascii="Arial" w:eastAsia="Arial" w:hAnsi="Arial" w:cs="Arial"/>
-                <w:color w:val="000000" w:themeColor="text1"/>
-              </w:rPr>
-              <w:lastRenderedPageBreak/>
-              <w:t xml:space="preserve">simply select the option that you think </w:t>
+              <w:t xml:space="preserve">services, simply select the option that you think </w:t>
             </w:r>
             <w:r>
               <w:rPr>
@@ -4871,6 +5165,7 @@
               </w:rPr>
               <w:t xml:space="preserve">    </w:t>
             </w:r>
+            <w:proofErr w:type="gramStart"/>
             <w:r>
               <w:rPr>
                 <w:rFonts w:ascii="Arial" w:eastAsia="Arial" w:hAnsi="Arial" w:cs="Arial"/>
@@ -4878,6 +5173,7 @@
               </w:rPr>
               <w:t>North East</w:t>
             </w:r>
+            <w:proofErr w:type="gramEnd"/>
           </w:p>
           <w:p>
             <w:pPr>
@@ -4910,6 +5206,7 @@
               </w:rPr>
               <w:t xml:space="preserve">    </w:t>
             </w:r>
+            <w:proofErr w:type="gramStart"/>
             <w:r>
               <w:rPr>
                 <w:rFonts w:ascii="Arial" w:eastAsia="Arial" w:hAnsi="Arial" w:cs="Arial"/>
@@ -4917,6 +5214,7 @@
               </w:rPr>
               <w:t>North West</w:t>
             </w:r>
+            <w:proofErr w:type="gramEnd"/>
           </w:p>
           <w:p>
             <w:pPr>
@@ -5144,6 +5442,7 @@
               </w:rPr>
               <w:t xml:space="preserve">    </w:t>
             </w:r>
+            <w:proofErr w:type="gramStart"/>
             <w:r>
               <w:rPr>
                 <w:rFonts w:ascii="Arial" w:eastAsia="Arial" w:hAnsi="Arial" w:cs="Arial"/>
@@ -5151,6 +5450,7 @@
               </w:rPr>
               <w:t>South East</w:t>
             </w:r>
+            <w:proofErr w:type="gramEnd"/>
           </w:p>
           <w:p>
             <w:pPr>
@@ -5183,6 +5483,7 @@
               </w:rPr>
               <w:t xml:space="preserve">    </w:t>
             </w:r>
+            <w:proofErr w:type="gramStart"/>
             <w:r>
               <w:rPr>
                 <w:rFonts w:ascii="Arial" w:eastAsia="Arial" w:hAnsi="Arial" w:cs="Arial"/>
@@ -5190,6 +5491,7 @@
               </w:rPr>
               <w:t>South West</w:t>
             </w:r>
+            <w:proofErr w:type="gramEnd"/>
           </w:p>
           <w:p>
             <w:pPr>
@@ -5446,7 +5748,15 @@
                 <w:rFonts w:ascii="Arial" w:eastAsia="Arial" w:hAnsi="Arial" w:cs="Arial"/>
                 <w:color w:val="000000" w:themeColor="text1"/>
               </w:rPr>
-              <w:t>If the company is in more than one sector, select the one that you think is most relevant to this subsidy award.</w:t>
+              <w:t xml:space="preserve">If the company is in more than one sector, select the </w:t>
+            </w:r>
+            <w:r>
+              <w:rPr>
+                <w:rFonts w:ascii="Arial" w:eastAsia="Arial" w:hAnsi="Arial" w:cs="Arial"/>
+                <w:color w:val="000000" w:themeColor="text1"/>
+              </w:rPr>
+              <w:lastRenderedPageBreak/>
+              <w:t>one that you think is most relevant to this subsidy award.</w:t>
             </w:r>
           </w:p>
           <w:p>
@@ -5499,33 +5809,389 @@
                 <w:rFonts w:ascii="Arial" w:eastAsia="Arial" w:hAnsi="Arial" w:cs="Arial"/>
                 <w:color w:val="000000" w:themeColor="text1"/>
               </w:rPr>
+              <w:t>Activities of extraterritorial organisations and bodies</w:t>
+            </w:r>
+          </w:p>
+          <w:p>
+            <w:pPr>
+              <w:spacing w:line="240" w:lineRule="exact"/>
+              <w:rPr>
+                <w:rFonts w:ascii="Arial" w:eastAsia="Arial" w:hAnsi="Arial" w:cs="Arial"/>
+                <w:color w:val="000000" w:themeColor="text1"/>
+              </w:rPr>
+            </w:pPr>
+          </w:p>
+          <w:p>
+            <w:pPr>
+              <w:spacing w:line="240" w:lineRule="exact"/>
+              <w:rPr>
+                <w:rFonts w:ascii="Arial" w:eastAsia="Arial" w:hAnsi="Arial" w:cs="Arial"/>
+                <w:color w:val="000000" w:themeColor="text1"/>
+              </w:rPr>
+            </w:pPr>
+            <w:r>
+              <w:rPr>
+                <w:rFonts w:ascii="Arial" w:eastAsia="Arial" w:hAnsi="Arial" w:cs="Arial"/>
+                <w:color w:val="000000" w:themeColor="text1"/>
+              </w:rPr>
+              <w:t xml:space="preserve">Activities of households as employers; undifferentiated goods- and services-producing activities of households for own use </w:t>
+            </w:r>
+            <w:r>
+              <w:br/>
+            </w:r>
+          </w:p>
+          <w:p>
+            <w:pPr>
+              <w:spacing w:line="240" w:lineRule="exact"/>
+              <w:rPr>
+                <w:rFonts w:ascii="Arial" w:eastAsia="Arial" w:hAnsi="Arial" w:cs="Arial"/>
+                <w:color w:val="000000" w:themeColor="text1"/>
+              </w:rPr>
+            </w:pPr>
+            <w:r>
+              <w:rPr>
+                <w:rFonts w:ascii="Arial" w:eastAsia="Arial" w:hAnsi="Arial" w:cs="Arial"/>
+                <w:color w:val="000000" w:themeColor="text1"/>
+              </w:rPr>
+              <w:t>Administrative and support service activities</w:t>
+            </w:r>
+          </w:p>
+          <w:p>
+            <w:pPr>
+              <w:spacing w:line="240" w:lineRule="exact"/>
+              <w:ind w:left="360" w:hanging="360"/>
+              <w:rPr>
+                <w:rFonts w:ascii="Arial" w:eastAsia="Arial" w:hAnsi="Arial" w:cs="Arial"/>
+                <w:color w:val="000000" w:themeColor="text1"/>
+              </w:rPr>
+            </w:pPr>
+          </w:p>
+          <w:p>
+            <w:pPr>
+              <w:spacing w:line="240" w:lineRule="exact"/>
+              <w:ind w:left="360" w:hanging="360"/>
+              <w:rPr>
+                <w:rFonts w:ascii="Arial" w:eastAsia="Arial" w:hAnsi="Arial" w:cs="Arial"/>
+                <w:color w:val="000000" w:themeColor="text1"/>
+              </w:rPr>
+            </w:pPr>
+            <w:r>
+              <w:rPr>
+                <w:rFonts w:ascii="Arial" w:eastAsia="Arial" w:hAnsi="Arial" w:cs="Arial"/>
+                <w:color w:val="000000" w:themeColor="text1"/>
+              </w:rPr>
+              <w:t xml:space="preserve">Agriculture, </w:t>
+            </w:r>
+            <w:proofErr w:type="gramStart"/>
+            <w:r>
+              <w:rPr>
+                <w:rFonts w:ascii="Arial" w:eastAsia="Arial" w:hAnsi="Arial" w:cs="Arial"/>
+                <w:color w:val="000000" w:themeColor="text1"/>
+              </w:rPr>
+              <w:t>forestry</w:t>
+            </w:r>
+            <w:proofErr w:type="gramEnd"/>
+            <w:r>
+              <w:rPr>
+                <w:rFonts w:ascii="Arial" w:eastAsia="Arial" w:hAnsi="Arial" w:cs="Arial"/>
+                <w:color w:val="000000" w:themeColor="text1"/>
+              </w:rPr>
+              <w:t xml:space="preserve"> and fishing</w:t>
+            </w:r>
+          </w:p>
+          <w:p>
+            <w:pPr>
+              <w:spacing w:line="240" w:lineRule="exact"/>
+              <w:ind w:left="360" w:hanging="360"/>
+            </w:pPr>
+          </w:p>
+          <w:p>
+            <w:pPr>
+              <w:spacing w:line="240" w:lineRule="exact"/>
+              <w:ind w:left="360" w:hanging="360"/>
+              <w:rPr>
+                <w:rFonts w:ascii="Arial" w:eastAsia="Arial" w:hAnsi="Arial" w:cs="Arial"/>
+                <w:color w:val="000000" w:themeColor="text1"/>
+              </w:rPr>
+            </w:pPr>
+            <w:r>
+              <w:rPr>
+                <w:rFonts w:ascii="Arial" w:eastAsia="Arial" w:hAnsi="Arial" w:cs="Arial"/>
+                <w:color w:val="000000" w:themeColor="text1"/>
+              </w:rPr>
+              <w:t xml:space="preserve">Arts, </w:t>
+            </w:r>
+            <w:proofErr w:type="gramStart"/>
+            <w:r>
+              <w:rPr>
+                <w:rFonts w:ascii="Arial" w:eastAsia="Arial" w:hAnsi="Arial" w:cs="Arial"/>
+                <w:color w:val="000000" w:themeColor="text1"/>
+              </w:rPr>
+              <w:t>entertainment</w:t>
+            </w:r>
+            <w:proofErr w:type="gramEnd"/>
+            <w:r>
+              <w:rPr>
+                <w:rFonts w:ascii="Arial" w:eastAsia="Arial" w:hAnsi="Arial" w:cs="Arial"/>
+                <w:color w:val="000000" w:themeColor="text1"/>
+              </w:rPr>
+              <w:t xml:space="preserve"> and recreation</w:t>
+            </w:r>
+          </w:p>
+          <w:p>
+            <w:pPr>
+              <w:spacing w:line="240" w:lineRule="exact"/>
+              <w:ind w:left="360" w:hanging="360"/>
+            </w:pPr>
+          </w:p>
+          <w:p>
+            <w:pPr>
+              <w:spacing w:line="240" w:lineRule="exact"/>
+              <w:ind w:left="360" w:hanging="360"/>
+              <w:rPr>
+                <w:rFonts w:ascii="Arial" w:eastAsia="Arial" w:hAnsi="Arial" w:cs="Arial"/>
+                <w:color w:val="000000" w:themeColor="text1"/>
+              </w:rPr>
+            </w:pPr>
+            <w:r>
+              <w:rPr>
+                <w:rFonts w:ascii="Arial" w:eastAsia="Arial" w:hAnsi="Arial" w:cs="Arial"/>
+                <w:color w:val="000000" w:themeColor="text1"/>
+              </w:rPr>
+              <w:t>Construction</w:t>
+            </w:r>
+          </w:p>
+          <w:p>
+            <w:pPr>
+              <w:spacing w:line="240" w:lineRule="exact"/>
+              <w:ind w:left="360" w:hanging="360"/>
+            </w:pPr>
+          </w:p>
+          <w:p>
+            <w:pPr>
+              <w:spacing w:line="240" w:lineRule="exact"/>
+              <w:ind w:left="360" w:hanging="360"/>
+              <w:rPr>
+                <w:rFonts w:ascii="Arial" w:eastAsia="Arial" w:hAnsi="Arial" w:cs="Arial"/>
+                <w:color w:val="000000" w:themeColor="text1"/>
+              </w:rPr>
+            </w:pPr>
+            <w:r>
+              <w:rPr>
+                <w:rFonts w:ascii="Arial" w:eastAsia="Arial" w:hAnsi="Arial" w:cs="Arial"/>
+                <w:color w:val="000000" w:themeColor="text1"/>
+              </w:rPr>
+              <w:t>Education</w:t>
+            </w:r>
+            <w:r>
+              <w:br/>
+            </w:r>
+            <w:r>
+              <w:rPr>
+                <w:rFonts w:ascii="Arial" w:eastAsia="Arial" w:hAnsi="Arial" w:cs="Arial"/>
+                <w:color w:val="000000" w:themeColor="text1"/>
+              </w:rPr>
+              <w:t xml:space="preserve"> </w:t>
+            </w:r>
+          </w:p>
+          <w:p>
+            <w:pPr>
+              <w:spacing w:line="240" w:lineRule="exact"/>
+              <w:rPr>
+                <w:rFonts w:ascii="Arial" w:eastAsia="Arial" w:hAnsi="Arial" w:cs="Arial"/>
+                <w:color w:val="000000" w:themeColor="text1"/>
+              </w:rPr>
+            </w:pPr>
+            <w:r>
+              <w:rPr>
+                <w:rFonts w:ascii="Arial" w:eastAsia="Arial" w:hAnsi="Arial" w:cs="Arial"/>
+                <w:color w:val="000000" w:themeColor="text1"/>
+              </w:rPr>
+              <w:t xml:space="preserve">Electricity, gas, </w:t>
+            </w:r>
+            <w:proofErr w:type="gramStart"/>
+            <w:r>
+              <w:rPr>
+                <w:rFonts w:ascii="Arial" w:eastAsia="Arial" w:hAnsi="Arial" w:cs="Arial"/>
+                <w:color w:val="000000" w:themeColor="text1"/>
+              </w:rPr>
+              <w:t>steam</w:t>
+            </w:r>
+            <w:proofErr w:type="gramEnd"/>
+            <w:r>
+              <w:rPr>
+                <w:rFonts w:ascii="Arial" w:eastAsia="Arial" w:hAnsi="Arial" w:cs="Arial"/>
+                <w:color w:val="000000" w:themeColor="text1"/>
+              </w:rPr>
+              <w:t xml:space="preserve"> and air conditioning supply</w:t>
+            </w:r>
+          </w:p>
+          <w:p>
+            <w:pPr>
+              <w:spacing w:line="240" w:lineRule="exact"/>
+              <w:rPr>
+                <w:rFonts w:ascii="Arial" w:eastAsia="Arial" w:hAnsi="Arial" w:cs="Arial"/>
+                <w:color w:val="000000" w:themeColor="text1"/>
+              </w:rPr>
+            </w:pPr>
+          </w:p>
+          <w:p>
+            <w:pPr>
+              <w:spacing w:line="240" w:lineRule="exact"/>
+              <w:rPr>
+                <w:rFonts w:ascii="Arial" w:eastAsia="Arial" w:hAnsi="Arial" w:cs="Arial"/>
+                <w:color w:val="000000" w:themeColor="text1"/>
+              </w:rPr>
+            </w:pPr>
+            <w:r>
+              <w:rPr>
+                <w:rFonts w:ascii="Arial" w:eastAsia="Arial" w:hAnsi="Arial" w:cs="Arial"/>
+                <w:color w:val="000000" w:themeColor="text1"/>
+              </w:rPr>
+              <w:t>Financial and insurance activities</w:t>
+            </w:r>
+          </w:p>
+          <w:p>
+            <w:pPr>
+              <w:spacing w:line="240" w:lineRule="exact"/>
+              <w:rPr>
+                <w:rFonts w:ascii="Arial" w:eastAsia="Arial" w:hAnsi="Arial" w:cs="Arial"/>
+                <w:color w:val="000000" w:themeColor="text1"/>
+              </w:rPr>
+            </w:pPr>
+          </w:p>
+          <w:p>
+            <w:pPr>
+              <w:spacing w:line="240" w:lineRule="exact"/>
+              <w:rPr>
+                <w:rFonts w:ascii="Arial" w:eastAsia="Arial" w:hAnsi="Arial" w:cs="Arial"/>
+                <w:color w:val="000000" w:themeColor="text1"/>
+              </w:rPr>
+            </w:pPr>
+            <w:r>
+              <w:rPr>
+                <w:rFonts w:ascii="Arial" w:eastAsia="Arial" w:hAnsi="Arial" w:cs="Arial"/>
+                <w:color w:val="000000" w:themeColor="text1"/>
+              </w:rPr>
+              <w:t>Human health and social work activities</w:t>
+            </w:r>
+          </w:p>
+          <w:p>
+            <w:pPr>
+              <w:spacing w:line="240" w:lineRule="exact"/>
+              <w:rPr>
+                <w:rFonts w:ascii="Arial" w:eastAsia="Arial" w:hAnsi="Arial" w:cs="Arial"/>
+                <w:color w:val="000000" w:themeColor="text1"/>
+              </w:rPr>
+            </w:pPr>
+          </w:p>
+          <w:p>
+            <w:pPr>
+              <w:spacing w:line="240" w:lineRule="exact"/>
+              <w:rPr>
+                <w:rFonts w:ascii="Arial" w:eastAsia="Arial" w:hAnsi="Arial" w:cs="Arial"/>
+                <w:color w:val="000000" w:themeColor="text1"/>
+              </w:rPr>
+            </w:pPr>
+            <w:r>
+              <w:rPr>
+                <w:rFonts w:ascii="Arial" w:eastAsia="Arial" w:hAnsi="Arial" w:cs="Arial"/>
+                <w:color w:val="000000" w:themeColor="text1"/>
+              </w:rPr>
+              <w:t>Information and communication</w:t>
+            </w:r>
+          </w:p>
+          <w:p>
+            <w:pPr>
+              <w:spacing w:line="240" w:lineRule="exact"/>
+              <w:rPr>
+                <w:rFonts w:ascii="Arial" w:eastAsia="Arial" w:hAnsi="Arial" w:cs="Arial"/>
+                <w:color w:val="000000" w:themeColor="text1"/>
+              </w:rPr>
+            </w:pPr>
+          </w:p>
+          <w:p>
+            <w:pPr>
+              <w:spacing w:line="240" w:lineRule="exact"/>
+              <w:rPr>
+                <w:rFonts w:ascii="Arial" w:eastAsia="Arial" w:hAnsi="Arial" w:cs="Arial"/>
+                <w:color w:val="000000" w:themeColor="text1"/>
+              </w:rPr>
+            </w:pPr>
+            <w:r>
+              <w:rPr>
+                <w:rFonts w:ascii="Arial" w:eastAsia="Arial" w:hAnsi="Arial" w:cs="Arial"/>
+                <w:color w:val="000000" w:themeColor="text1"/>
+              </w:rPr>
+              <w:t>Manufacturing</w:t>
+            </w:r>
+          </w:p>
+          <w:p>
+            <w:pPr>
+              <w:spacing w:line="240" w:lineRule="exact"/>
+              <w:rPr>
+                <w:rFonts w:ascii="Arial" w:eastAsia="Arial" w:hAnsi="Arial" w:cs="Arial"/>
+                <w:color w:val="000000" w:themeColor="text1"/>
+              </w:rPr>
+            </w:pPr>
+          </w:p>
+          <w:p>
+            <w:pPr>
+              <w:spacing w:line="240" w:lineRule="exact"/>
+              <w:rPr>
+                <w:rFonts w:ascii="Arial" w:eastAsia="Arial" w:hAnsi="Arial" w:cs="Arial"/>
+                <w:color w:val="000000" w:themeColor="text1"/>
+              </w:rPr>
+            </w:pPr>
+            <w:r>
+              <w:rPr>
+                <w:rFonts w:ascii="Arial" w:eastAsia="Arial" w:hAnsi="Arial" w:cs="Arial"/>
+                <w:color w:val="000000" w:themeColor="text1"/>
+              </w:rPr>
+              <w:t xml:space="preserve">Mining and quarrying </w:t>
+            </w:r>
+            <w:r>
+              <w:br/>
+            </w:r>
+          </w:p>
+          <w:p>
+            <w:pPr>
+              <w:spacing w:line="240" w:lineRule="exact"/>
+              <w:rPr>
+                <w:rFonts w:ascii="Arial" w:eastAsia="Arial" w:hAnsi="Arial" w:cs="Arial"/>
+                <w:color w:val="000000" w:themeColor="text1"/>
+              </w:rPr>
+            </w:pPr>
+            <w:r>
+              <w:rPr>
+                <w:rFonts w:ascii="Arial" w:eastAsia="Arial" w:hAnsi="Arial" w:cs="Arial"/>
+                <w:color w:val="000000" w:themeColor="text1"/>
+              </w:rPr>
+              <w:t xml:space="preserve">Professional, </w:t>
+            </w:r>
+            <w:proofErr w:type="gramStart"/>
+            <w:r>
+              <w:rPr>
+                <w:rFonts w:ascii="Arial" w:eastAsia="Arial" w:hAnsi="Arial" w:cs="Arial"/>
+                <w:color w:val="000000" w:themeColor="text1"/>
+              </w:rPr>
+              <w:t>scientific</w:t>
+            </w:r>
+            <w:proofErr w:type="gramEnd"/>
+            <w:r>
+              <w:rPr>
+                <w:rFonts w:ascii="Arial" w:eastAsia="Arial" w:hAnsi="Arial" w:cs="Arial"/>
+                <w:color w:val="000000" w:themeColor="text1"/>
+              </w:rPr>
+              <w:t xml:space="preserve"> and </w:t>
+            </w:r>
+            <w:r>
+              <w:rPr>
+                <w:rFonts w:ascii="Arial" w:eastAsia="Arial" w:hAnsi="Arial" w:cs="Arial"/>
+                <w:color w:val="000000" w:themeColor="text1"/>
+              </w:rPr>
               <w:lastRenderedPageBreak/>
-              <w:t>Activities of extraterritorial organisations and bodies</w:t>
-            </w:r>
-          </w:p>
-          <w:p>
-            <w:pPr>
-              <w:spacing w:line="240" w:lineRule="exact"/>
-              <w:rPr>
-                <w:rFonts w:ascii="Arial" w:eastAsia="Arial" w:hAnsi="Arial" w:cs="Arial"/>
-                <w:color w:val="000000" w:themeColor="text1"/>
-              </w:rPr>
-            </w:pPr>
-          </w:p>
-          <w:p>
-            <w:pPr>
-              <w:spacing w:line="240" w:lineRule="exact"/>
-              <w:rPr>
-                <w:rFonts w:ascii="Arial" w:eastAsia="Arial" w:hAnsi="Arial" w:cs="Arial"/>
-                <w:color w:val="000000" w:themeColor="text1"/>
-              </w:rPr>
-            </w:pPr>
-            <w:r>
-              <w:rPr>
-                <w:rFonts w:ascii="Arial" w:eastAsia="Arial" w:hAnsi="Arial" w:cs="Arial"/>
-                <w:color w:val="000000" w:themeColor="text1"/>
-              </w:rPr>
-              <w:t xml:space="preserve">Activities of households as employers; undifferentiated goods- and services-producing activities of households for own use </w:t>
+              <w:t>technical activities</w:t>
             </w:r>
             <w:r>
               <w:br/>
@@ -5544,107 +6210,42 @@
                 <w:rFonts w:ascii="Arial" w:eastAsia="Arial" w:hAnsi="Arial" w:cs="Arial"/>
                 <w:color w:val="000000" w:themeColor="text1"/>
               </w:rPr>
-              <w:t>Administrative and support service activities</w:t>
-            </w:r>
-          </w:p>
-          <w:p>
-            <w:pPr>
-              <w:spacing w:line="240" w:lineRule="exact"/>
-              <w:ind w:left="360" w:hanging="360"/>
-              <w:rPr>
-                <w:rFonts w:ascii="Arial" w:eastAsia="Arial" w:hAnsi="Arial" w:cs="Arial"/>
-                <w:color w:val="000000" w:themeColor="text1"/>
-              </w:rPr>
-            </w:pPr>
-          </w:p>
-          <w:p>
-            <w:pPr>
-              <w:spacing w:line="240" w:lineRule="exact"/>
-              <w:ind w:left="360" w:hanging="360"/>
-              <w:rPr>
-                <w:rFonts w:ascii="Arial" w:eastAsia="Arial" w:hAnsi="Arial" w:cs="Arial"/>
-                <w:color w:val="000000" w:themeColor="text1"/>
-              </w:rPr>
-            </w:pPr>
-            <w:r>
-              <w:rPr>
-                <w:rFonts w:ascii="Arial" w:eastAsia="Arial" w:hAnsi="Arial" w:cs="Arial"/>
-                <w:color w:val="000000" w:themeColor="text1"/>
-              </w:rPr>
-              <w:t>Agriculture, forestry and fishing</w:t>
-            </w:r>
-          </w:p>
-          <w:p>
-            <w:pPr>
-              <w:spacing w:line="240" w:lineRule="exact"/>
-              <w:ind w:left="360" w:hanging="360"/>
-            </w:pPr>
-          </w:p>
-          <w:p>
-            <w:pPr>
-              <w:spacing w:line="240" w:lineRule="exact"/>
-              <w:ind w:left="360" w:hanging="360"/>
-              <w:rPr>
-                <w:rFonts w:ascii="Arial" w:eastAsia="Arial" w:hAnsi="Arial" w:cs="Arial"/>
-                <w:color w:val="000000" w:themeColor="text1"/>
-              </w:rPr>
-            </w:pPr>
-            <w:r>
-              <w:rPr>
-                <w:rFonts w:ascii="Arial" w:eastAsia="Arial" w:hAnsi="Arial" w:cs="Arial"/>
-                <w:color w:val="000000" w:themeColor="text1"/>
-              </w:rPr>
-              <w:t>Arts, entertainment and recreation</w:t>
-            </w:r>
-          </w:p>
-          <w:p>
-            <w:pPr>
-              <w:spacing w:line="240" w:lineRule="exact"/>
-              <w:ind w:left="360" w:hanging="360"/>
-            </w:pPr>
-          </w:p>
-          <w:p>
-            <w:pPr>
-              <w:spacing w:line="240" w:lineRule="exact"/>
-              <w:ind w:left="360" w:hanging="360"/>
-              <w:rPr>
-                <w:rFonts w:ascii="Arial" w:eastAsia="Arial" w:hAnsi="Arial" w:cs="Arial"/>
-                <w:color w:val="000000" w:themeColor="text1"/>
-              </w:rPr>
-            </w:pPr>
-            <w:r>
-              <w:rPr>
-                <w:rFonts w:ascii="Arial" w:eastAsia="Arial" w:hAnsi="Arial" w:cs="Arial"/>
-                <w:color w:val="000000" w:themeColor="text1"/>
-              </w:rPr>
-              <w:t>Construction</w:t>
-            </w:r>
-          </w:p>
-          <w:p>
-            <w:pPr>
-              <w:spacing w:line="240" w:lineRule="exact"/>
-              <w:ind w:left="360" w:hanging="360"/>
-            </w:pPr>
-          </w:p>
-          <w:p>
-            <w:pPr>
-              <w:spacing w:line="240" w:lineRule="exact"/>
-              <w:ind w:left="360" w:hanging="360"/>
-              <w:rPr>
-                <w:rFonts w:ascii="Arial" w:eastAsia="Arial" w:hAnsi="Arial" w:cs="Arial"/>
-                <w:color w:val="000000" w:themeColor="text1"/>
-              </w:rPr>
-            </w:pPr>
-            <w:r>
-              <w:rPr>
-                <w:rFonts w:ascii="Arial" w:eastAsia="Arial" w:hAnsi="Arial" w:cs="Arial"/>
-                <w:color w:val="000000" w:themeColor="text1"/>
-              </w:rPr>
-              <w:t>Education</w:t>
-            </w:r>
-            <w:r>
-              <w:br/>
-            </w:r>
+              <w:t>Public administration and defence; compulsory social security</w:t>
+            </w:r>
+          </w:p>
+          <w:p>
+            <w:pPr>
+              <w:spacing w:line="240" w:lineRule="exact"/>
+              <w:rPr>
+                <w:rFonts w:ascii="Arial" w:eastAsia="Arial" w:hAnsi="Arial" w:cs="Arial"/>
+                <w:color w:val="000000" w:themeColor="text1"/>
+              </w:rPr>
+            </w:pPr>
+          </w:p>
+          <w:p>
+            <w:pPr>
+              <w:spacing w:line="240" w:lineRule="exact"/>
+              <w:rPr>
+                <w:rFonts w:ascii="Arial" w:eastAsia="Arial" w:hAnsi="Arial" w:cs="Arial"/>
+                <w:color w:val="000000" w:themeColor="text1"/>
+              </w:rPr>
+            </w:pPr>
+            <w:r>
+              <w:rPr>
+                <w:rFonts w:ascii="Arial" w:eastAsia="Arial" w:hAnsi="Arial" w:cs="Arial"/>
+                <w:color w:val="000000" w:themeColor="text1"/>
+              </w:rPr>
+              <w:t>Real estate activities</w:t>
+            </w:r>
+          </w:p>
+          <w:p>
+            <w:pPr>
+              <w:spacing w:line="240" w:lineRule="exact"/>
+              <w:rPr>
+                <w:rFonts w:ascii="Arial" w:eastAsia="Arial" w:hAnsi="Arial" w:cs="Arial"/>
+                <w:color w:val="000000" w:themeColor="text1"/>
+              </w:rPr>
+            </w:pPr>
             <w:r>
               <w:rPr>
                 <w:rFonts w:ascii="Arial" w:eastAsia="Arial" w:hAnsi="Arial" w:cs="Arial"/>
@@ -5666,227 +6267,6 @@
                 <w:rFonts w:ascii="Arial" w:eastAsia="Arial" w:hAnsi="Arial" w:cs="Arial"/>
                 <w:color w:val="000000" w:themeColor="text1"/>
               </w:rPr>
-              <w:t>Electricity, gas, steam and air conditioning supply</w:t>
-            </w:r>
-          </w:p>
-          <w:p>
-            <w:pPr>
-              <w:spacing w:line="240" w:lineRule="exact"/>
-              <w:rPr>
-                <w:rFonts w:ascii="Arial" w:eastAsia="Arial" w:hAnsi="Arial" w:cs="Arial"/>
-                <w:color w:val="000000" w:themeColor="text1"/>
-              </w:rPr>
-            </w:pPr>
-          </w:p>
-          <w:p>
-            <w:pPr>
-              <w:spacing w:line="240" w:lineRule="exact"/>
-              <w:rPr>
-                <w:rFonts w:ascii="Arial" w:eastAsia="Arial" w:hAnsi="Arial" w:cs="Arial"/>
-                <w:color w:val="000000" w:themeColor="text1"/>
-              </w:rPr>
-            </w:pPr>
-            <w:r>
-              <w:rPr>
-                <w:rFonts w:ascii="Arial" w:eastAsia="Arial" w:hAnsi="Arial" w:cs="Arial"/>
-                <w:color w:val="000000" w:themeColor="text1"/>
-              </w:rPr>
-              <w:t>Financial and insurance activities</w:t>
-            </w:r>
-          </w:p>
-          <w:p>
-            <w:pPr>
-              <w:spacing w:line="240" w:lineRule="exact"/>
-              <w:rPr>
-                <w:rFonts w:ascii="Arial" w:eastAsia="Arial" w:hAnsi="Arial" w:cs="Arial"/>
-                <w:color w:val="000000" w:themeColor="text1"/>
-              </w:rPr>
-            </w:pPr>
-          </w:p>
-          <w:p>
-            <w:pPr>
-              <w:spacing w:line="240" w:lineRule="exact"/>
-              <w:rPr>
-                <w:rFonts w:ascii="Arial" w:eastAsia="Arial" w:hAnsi="Arial" w:cs="Arial"/>
-                <w:color w:val="000000" w:themeColor="text1"/>
-              </w:rPr>
-            </w:pPr>
-            <w:r>
-              <w:rPr>
-                <w:rFonts w:ascii="Arial" w:eastAsia="Arial" w:hAnsi="Arial" w:cs="Arial"/>
-                <w:color w:val="000000" w:themeColor="text1"/>
-              </w:rPr>
-              <w:t>Human health and social work activities</w:t>
-            </w:r>
-          </w:p>
-          <w:p>
-            <w:pPr>
-              <w:spacing w:line="240" w:lineRule="exact"/>
-              <w:rPr>
-                <w:rFonts w:ascii="Arial" w:eastAsia="Arial" w:hAnsi="Arial" w:cs="Arial"/>
-                <w:color w:val="000000" w:themeColor="text1"/>
-              </w:rPr>
-            </w:pPr>
-          </w:p>
-          <w:p>
-            <w:pPr>
-              <w:spacing w:line="240" w:lineRule="exact"/>
-              <w:rPr>
-                <w:rFonts w:ascii="Arial" w:eastAsia="Arial" w:hAnsi="Arial" w:cs="Arial"/>
-                <w:color w:val="000000" w:themeColor="text1"/>
-              </w:rPr>
-            </w:pPr>
-            <w:r>
-              <w:rPr>
-                <w:rFonts w:ascii="Arial" w:eastAsia="Arial" w:hAnsi="Arial" w:cs="Arial"/>
-                <w:color w:val="000000" w:themeColor="text1"/>
-              </w:rPr>
-              <w:t>Information and communication</w:t>
-            </w:r>
-          </w:p>
-          <w:p>
-            <w:pPr>
-              <w:spacing w:line="240" w:lineRule="exact"/>
-              <w:rPr>
-                <w:rFonts w:ascii="Arial" w:eastAsia="Arial" w:hAnsi="Arial" w:cs="Arial"/>
-                <w:color w:val="000000" w:themeColor="text1"/>
-              </w:rPr>
-            </w:pPr>
-          </w:p>
-          <w:p>
-            <w:pPr>
-              <w:spacing w:line="240" w:lineRule="exact"/>
-              <w:rPr>
-                <w:rFonts w:ascii="Arial" w:eastAsia="Arial" w:hAnsi="Arial" w:cs="Arial"/>
-                <w:color w:val="000000" w:themeColor="text1"/>
-              </w:rPr>
-            </w:pPr>
-            <w:r>
-              <w:rPr>
-                <w:rFonts w:ascii="Arial" w:eastAsia="Arial" w:hAnsi="Arial" w:cs="Arial"/>
-                <w:color w:val="000000" w:themeColor="text1"/>
-              </w:rPr>
-              <w:t>Manufacturing</w:t>
-            </w:r>
-          </w:p>
-          <w:p>
-            <w:pPr>
-              <w:spacing w:line="240" w:lineRule="exact"/>
-              <w:rPr>
-                <w:rFonts w:ascii="Arial" w:eastAsia="Arial" w:hAnsi="Arial" w:cs="Arial"/>
-                <w:color w:val="000000" w:themeColor="text1"/>
-              </w:rPr>
-            </w:pPr>
-          </w:p>
-          <w:p>
-            <w:pPr>
-              <w:spacing w:line="240" w:lineRule="exact"/>
-              <w:rPr>
-                <w:rFonts w:ascii="Arial" w:eastAsia="Arial" w:hAnsi="Arial" w:cs="Arial"/>
-                <w:color w:val="000000" w:themeColor="text1"/>
-              </w:rPr>
-            </w:pPr>
-            <w:r>
-              <w:rPr>
-                <w:rFonts w:ascii="Arial" w:eastAsia="Arial" w:hAnsi="Arial" w:cs="Arial"/>
-                <w:color w:val="000000" w:themeColor="text1"/>
-              </w:rPr>
-              <w:t xml:space="preserve">Mining and quarrying </w:t>
-            </w:r>
-            <w:r>
-              <w:br/>
-            </w:r>
-          </w:p>
-          <w:p>
-            <w:pPr>
-              <w:spacing w:line="240" w:lineRule="exact"/>
-              <w:rPr>
-                <w:rFonts w:ascii="Arial" w:eastAsia="Arial" w:hAnsi="Arial" w:cs="Arial"/>
-                <w:color w:val="000000" w:themeColor="text1"/>
-              </w:rPr>
-            </w:pPr>
-            <w:r>
-              <w:rPr>
-                <w:rFonts w:ascii="Arial" w:eastAsia="Arial" w:hAnsi="Arial" w:cs="Arial"/>
-                <w:color w:val="000000" w:themeColor="text1"/>
-              </w:rPr>
-              <w:t>Professional, scientific and technical activities</w:t>
-            </w:r>
-            <w:r>
-              <w:br/>
-            </w:r>
-          </w:p>
-          <w:p>
-            <w:pPr>
-              <w:spacing w:line="240" w:lineRule="exact"/>
-              <w:rPr>
-                <w:rFonts w:ascii="Arial" w:eastAsia="Arial" w:hAnsi="Arial" w:cs="Arial"/>
-                <w:color w:val="000000" w:themeColor="text1"/>
-              </w:rPr>
-            </w:pPr>
-            <w:r>
-              <w:rPr>
-                <w:rFonts w:ascii="Arial" w:eastAsia="Arial" w:hAnsi="Arial" w:cs="Arial"/>
-                <w:color w:val="000000" w:themeColor="text1"/>
-              </w:rPr>
-              <w:t>Public administration and defence; compulsory social security</w:t>
-            </w:r>
-          </w:p>
-          <w:p>
-            <w:pPr>
-              <w:spacing w:line="240" w:lineRule="exact"/>
-              <w:rPr>
-                <w:rFonts w:ascii="Arial" w:eastAsia="Arial" w:hAnsi="Arial" w:cs="Arial"/>
-                <w:color w:val="000000" w:themeColor="text1"/>
-              </w:rPr>
-            </w:pPr>
-          </w:p>
-          <w:p>
-            <w:pPr>
-              <w:spacing w:line="240" w:lineRule="exact"/>
-              <w:rPr>
-                <w:rFonts w:ascii="Arial" w:eastAsia="Arial" w:hAnsi="Arial" w:cs="Arial"/>
-                <w:color w:val="000000" w:themeColor="text1"/>
-              </w:rPr>
-            </w:pPr>
-            <w:r>
-              <w:rPr>
-                <w:rFonts w:ascii="Arial" w:eastAsia="Arial" w:hAnsi="Arial" w:cs="Arial"/>
-                <w:color w:val="000000" w:themeColor="text1"/>
-              </w:rPr>
-              <w:t>Real estate activities</w:t>
-            </w:r>
-          </w:p>
-          <w:p>
-            <w:pPr>
-              <w:spacing w:line="240" w:lineRule="exact"/>
-              <w:rPr>
-                <w:rFonts w:ascii="Arial" w:eastAsia="Arial" w:hAnsi="Arial" w:cs="Arial"/>
-                <w:color w:val="000000" w:themeColor="text1"/>
-              </w:rPr>
-            </w:pPr>
-            <w:r>
-              <w:rPr>
-                <w:rFonts w:ascii="Arial" w:eastAsia="Arial" w:hAnsi="Arial" w:cs="Arial"/>
-                <w:color w:val="000000" w:themeColor="text1"/>
-              </w:rPr>
-              <w:t xml:space="preserve"> </w:t>
-            </w:r>
-          </w:p>
-          <w:p>
-            <w:pPr>
-              <w:spacing w:line="240" w:lineRule="exact"/>
-              <w:rPr>
-                <w:rFonts w:ascii="Arial" w:eastAsia="Arial" w:hAnsi="Arial" w:cs="Arial"/>
-                <w:color w:val="000000" w:themeColor="text1"/>
-              </w:rPr>
-            </w:pPr>
-            <w:r>
-              <w:rPr>
-                <w:rFonts w:ascii="Arial" w:eastAsia="Arial" w:hAnsi="Arial" w:cs="Arial"/>
-                <w:color w:val="000000" w:themeColor="text1"/>
-              </w:rPr>
-              <w:lastRenderedPageBreak/>
               <w:t>Transportation and storage</w:t>
             </w:r>
             <w:r>
@@ -6379,7 +6759,7 @@
 </file>
 
 <file path=word/endnotes.xml><?xml version="1.0" encoding="utf-8"?>
-<w:endnotes xmlns:wpc="http://schemas.microsoft.com/office/word/2010/wordprocessingCanvas" xmlns:cx="http://schemas.microsoft.com/office/drawing/2014/chartex" xmlns:cx1="http://schemas.microsoft.com/office/drawing/2015/9/8/chartex" xmlns:cx2="http://schemas.microsoft.com/office/drawing/2015/10/21/chartex" xmlns:cx3="http://schemas.microsoft.com/office/drawing/2016/5/9/chartex" xmlns:cx4="http://schemas.microsoft.com/office/drawing/2016/5/10/chartex" xmlns:cx5="http://schemas.microsoft.com/office/drawing/2016/5/11/chartex" xmlns:cx6="http://schemas.microsoft.com/office/drawing/2016/5/12/chartex" xmlns:cx7="http://schemas.microsoft.com/office/drawing/2016/5/13/chartex" xmlns:cx8="http://schemas.microsoft.com/office/drawing/2016/5/14/chartex" xmlns:mc="http://schemas.openxmlformats.org/markup-compatibility/2006" xmlns:aink="http://schemas.microsoft.com/office/drawing/2016/ink" xmlns:am3d="http://schemas.microsoft.com/office/drawing/2017/model3d" xmlns:o="urn:schemas-microsoft-com:office:office" xmlns:r="http://schemas.openxmlformats.org/officeDocument/2006/relationships" xmlns:m="http://schemas.openxmlformats.org/officeDocument/2006/math" xmlns:v="urn:schemas-microsoft-com:vml" xmlns:wp14="http://schemas.microsoft.com/office/word/2010/wordprocessingDrawing" xmlns:wp="http://schemas.openxmlformats.org/drawingml/2006/wordprocessingDrawing" xmlns:w10="urn:schemas-microsoft-com:office:word" xmlns:w="http://schemas.openxmlformats.org/wordprocessingml/2006/main" xmlns:w14="http://schemas.microsoft.com/office/word/2010/wordml" xmlns:w15="http://schemas.microsoft.com/office/word/2012/wordml" xmlns:w16cex="http://schemas.microsoft.com/office/word/2018/wordml/cex" xmlns:w16cid="http://schemas.microsoft.com/office/word/2016/wordml/cid" xmlns:w16="http://schemas.microsoft.com/office/word/2018/wordml" xmlns:w16se="http://schemas.microsoft.com/office/word/2015/wordml/symex" xmlns:wpg="http://schemas.microsoft.com/office/word/2010/wordprocessingGroup" xmlns:wpi="http://schemas.microsoft.com/office/word/2010/wordprocessingInk" xmlns:wne="http://schemas.microsoft.com/office/word/2006/wordml" xmlns:wps="http://schemas.microsoft.com/office/word/2010/wordprocessingShape" mc:Ignorable="w14 w15 w16se w16cid w16 w16cex wp14">
+<w:endnotes xmlns:wpc="http://schemas.microsoft.com/office/word/2010/wordprocessingCanvas" xmlns:cx="http://schemas.microsoft.com/office/drawing/2014/chartex" xmlns:cx1="http://schemas.microsoft.com/office/drawing/2015/9/8/chartex" xmlns:cx2="http://schemas.microsoft.com/office/drawing/2015/10/21/chartex" xmlns:cx3="http://schemas.microsoft.com/office/drawing/2016/5/9/chartex" xmlns:cx4="http://schemas.microsoft.com/office/drawing/2016/5/10/chartex" xmlns:cx5="http://schemas.microsoft.com/office/drawing/2016/5/11/chartex" xmlns:cx6="http://schemas.microsoft.com/office/drawing/2016/5/12/chartex" xmlns:cx7="http://schemas.microsoft.com/office/drawing/2016/5/13/chartex" xmlns:cx8="http://schemas.microsoft.com/office/drawing/2016/5/14/chartex" xmlns:mc="http://schemas.openxmlformats.org/markup-compatibility/2006" xmlns:aink="http://schemas.microsoft.com/office/drawing/2016/ink" xmlns:am3d="http://schemas.microsoft.com/office/drawing/2017/model3d" xmlns:o="urn:schemas-microsoft-com:office:office" xmlns:oel="http://schemas.microsoft.com/office/2019/extlst" xmlns:r="http://schemas.openxmlformats.org/officeDocument/2006/relationships" xmlns:m="http://schemas.openxmlformats.org/officeDocument/2006/math" xmlns:v="urn:schemas-microsoft-com:vml" xmlns:wp14="http://schemas.microsoft.com/office/word/2010/wordprocessingDrawing" xmlns:wp="http://schemas.openxmlformats.org/drawingml/2006/wordprocessingDrawing" xmlns:w10="urn:schemas-microsoft-com:office:word" xmlns:w="http://schemas.openxmlformats.org/wordprocessingml/2006/main" xmlns:w14="http://schemas.microsoft.com/office/word/2010/wordml" xmlns:w15="http://schemas.microsoft.com/office/word/2012/wordml" xmlns:w16cex="http://schemas.microsoft.com/office/word/2018/wordml/cex" xmlns:w16cid="http://schemas.microsoft.com/office/word/2016/wordml/cid" xmlns:w16="http://schemas.microsoft.com/office/word/2018/wordml" xmlns:w16sdtdh="http://schemas.microsoft.com/office/word/2020/wordml/sdtdatahash" xmlns:w16se="http://schemas.microsoft.com/office/word/2015/wordml/symex" xmlns:wpg="http://schemas.microsoft.com/office/word/2010/wordprocessingGroup" xmlns:wpi="http://schemas.microsoft.com/office/word/2010/wordprocessingInk" xmlns:wne="http://schemas.microsoft.com/office/word/2006/wordml" xmlns:wps="http://schemas.microsoft.com/office/word/2010/wordprocessingShape" mc:Ignorable="w14 w15 w16se w16cid w16 w16cex w16sdtdh wp14">
   <w:endnote w:type="separator" w:id="-1">
     <w:p>
       <w:pPr>
@@ -6404,7 +6784,7 @@
 </file>
 
 <file path=word/footnotes.xml><?xml version="1.0" encoding="utf-8"?>
-<w:footnotes xmlns:wpc="http://schemas.microsoft.com/office/word/2010/wordprocessingCanvas" xmlns:cx="http://schemas.microsoft.com/office/drawing/2014/chartex" xmlns:cx1="http://schemas.microsoft.com/office/drawing/2015/9/8/chartex" xmlns:cx2="http://schemas.microsoft.com/office/drawing/2015/10/21/chartex" xmlns:cx3="http://schemas.microsoft.com/office/drawing/2016/5/9/chartex" xmlns:cx4="http://schemas.microsoft.com/office/drawing/2016/5/10/chartex" xmlns:cx5="http://schemas.microsoft.com/office/drawing/2016/5/11/chartex" xmlns:cx6="http://schemas.microsoft.com/office/drawing/2016/5/12/chartex" xmlns:cx7="http://schemas.microsoft.com/office/drawing/2016/5/13/chartex" xmlns:cx8="http://schemas.microsoft.com/office/drawing/2016/5/14/chartex" xmlns:mc="http://schemas.openxmlformats.org/markup-compatibility/2006" xmlns:aink="http://schemas.microsoft.com/office/drawing/2016/ink" xmlns:am3d="http://schemas.microsoft.com/office/drawing/2017/model3d" xmlns:o="urn:schemas-microsoft-com:office:office" xmlns:r="http://schemas.openxmlformats.org/officeDocument/2006/relationships" xmlns:m="http://schemas.openxmlformats.org/officeDocument/2006/math" xmlns:v="urn:schemas-microsoft-com:vml" xmlns:wp14="http://schemas.microsoft.com/office/word/2010/wordprocessingDrawing" xmlns:wp="http://schemas.openxmlformats.org/drawingml/2006/wordprocessingDrawing" xmlns:w10="urn:schemas-microsoft-com:office:word" xmlns:w="http://schemas.openxmlformats.org/wordprocessingml/2006/main" xmlns:w14="http://schemas.microsoft.com/office/word/2010/wordml" xmlns:w15="http://schemas.microsoft.com/office/word/2012/wordml" xmlns:w16cex="http://schemas.microsoft.com/office/word/2018/wordml/cex" xmlns:w16cid="http://schemas.microsoft.com/office/word/2016/wordml/cid" xmlns:w16="http://schemas.microsoft.com/office/word/2018/wordml" xmlns:w16se="http://schemas.microsoft.com/office/word/2015/wordml/symex" xmlns:wpg="http://schemas.microsoft.com/office/word/2010/wordprocessingGroup" xmlns:wpi="http://schemas.microsoft.com/office/word/2010/wordprocessingInk" xmlns:wne="http://schemas.microsoft.com/office/word/2006/wordml" xmlns:wps="http://schemas.microsoft.com/office/word/2010/wordprocessingShape" mc:Ignorable="w14 w15 w16se w16cid w16 w16cex wp14">
+<w:footnotes xmlns:wpc="http://schemas.microsoft.com/office/word/2010/wordprocessingCanvas" xmlns:cx="http://schemas.microsoft.com/office/drawing/2014/chartex" xmlns:cx1="http://schemas.microsoft.com/office/drawing/2015/9/8/chartex" xmlns:cx2="http://schemas.microsoft.com/office/drawing/2015/10/21/chartex" xmlns:cx3="http://schemas.microsoft.com/office/drawing/2016/5/9/chartex" xmlns:cx4="http://schemas.microsoft.com/office/drawing/2016/5/10/chartex" xmlns:cx5="http://schemas.microsoft.com/office/drawing/2016/5/11/chartex" xmlns:cx6="http://schemas.microsoft.com/office/drawing/2016/5/12/chartex" xmlns:cx7="http://schemas.microsoft.com/office/drawing/2016/5/13/chartex" xmlns:cx8="http://schemas.microsoft.com/office/drawing/2016/5/14/chartex" xmlns:mc="http://schemas.openxmlformats.org/markup-compatibility/2006" xmlns:aink="http://schemas.microsoft.com/office/drawing/2016/ink" xmlns:am3d="http://schemas.microsoft.com/office/drawing/2017/model3d" xmlns:o="urn:schemas-microsoft-com:office:office" xmlns:oel="http://schemas.microsoft.com/office/2019/extlst" xmlns:r="http://schemas.openxmlformats.org/officeDocument/2006/relationships" xmlns:m="http://schemas.openxmlformats.org/officeDocument/2006/math" xmlns:v="urn:schemas-microsoft-com:vml" xmlns:wp14="http://schemas.microsoft.com/office/word/2010/wordprocessingDrawing" xmlns:wp="http://schemas.openxmlformats.org/drawingml/2006/wordprocessingDrawing" xmlns:w10="urn:schemas-microsoft-com:office:word" xmlns:w="http://schemas.openxmlformats.org/wordprocessingml/2006/main" xmlns:w14="http://schemas.microsoft.com/office/word/2010/wordml" xmlns:w15="http://schemas.microsoft.com/office/word/2012/wordml" xmlns:w16cex="http://schemas.microsoft.com/office/word/2018/wordml/cex" xmlns:w16cid="http://schemas.microsoft.com/office/word/2016/wordml/cid" xmlns:w16="http://schemas.microsoft.com/office/word/2018/wordml" xmlns:w16sdtdh="http://schemas.microsoft.com/office/word/2020/wordml/sdtdatahash" xmlns:w16se="http://schemas.microsoft.com/office/word/2015/wordml/symex" xmlns:wpg="http://schemas.microsoft.com/office/word/2010/wordprocessingGroup" xmlns:wpi="http://schemas.microsoft.com/office/word/2010/wordprocessingInk" xmlns:wne="http://schemas.microsoft.com/office/word/2006/wordml" xmlns:wps="http://schemas.microsoft.com/office/word/2010/wordprocessingShape" mc:Ignorable="w14 w15 w16se w16cid w16 w16cex w16sdtdh wp14">
   <w:footnote w:type="separator" w:id="-1">
     <w:p>
       <w:pPr>
@@ -6429,7 +6809,7 @@
 </file>
 
 <file path=word/numbering.xml><?xml version="1.0" encoding="utf-8"?>
-<w:numbering xmlns:wpc="http://schemas.microsoft.com/office/word/2010/wordprocessingCanvas" xmlns:cx="http://schemas.microsoft.com/office/drawing/2014/chartex" xmlns:cx1="http://schemas.microsoft.com/office/drawing/2015/9/8/chartex" xmlns:cx2="http://schemas.microsoft.com/office/drawing/2015/10/21/chartex" xmlns:cx3="http://schemas.microsoft.com/office/drawing/2016/5/9/chartex" xmlns:cx4="http://schemas.microsoft.com/office/drawing/2016/5/10/chartex" xmlns:cx5="http://schemas.microsoft.com/office/drawing/2016/5/11/chartex" xmlns:cx6="http://schemas.microsoft.com/office/drawing/2016/5/12/chartex" xmlns:cx7="http://schemas.microsoft.com/office/drawing/2016/5/13/chartex" xmlns:cx8="http://schemas.microsoft.com/office/drawing/2016/5/14/chartex" xmlns:mc="http://schemas.openxmlformats.org/markup-compatibility/2006" xmlns:aink="http://schemas.microsoft.com/office/drawing/2016/ink" xmlns:am3d="http://schemas.microsoft.com/office/drawing/2017/model3d" xmlns:o="urn:schemas-microsoft-com:office:office" xmlns:r="http://schemas.openxmlformats.org/officeDocument/2006/relationships" xmlns:m="http://schemas.openxmlformats.org/officeDocument/2006/math" xmlns:v="urn:schemas-microsoft-com:vml" xmlns:wp14="http://schemas.microsoft.com/office/word/2010/wordprocessingDrawing" xmlns:wp="http://schemas.openxmlformats.org/drawingml/2006/wordprocessingDrawing" xmlns:w10="urn:schemas-microsoft-com:office:word" xmlns:w="http://schemas.openxmlformats.org/wordprocessingml/2006/main" xmlns:w14="http://schemas.microsoft.com/office/word/2010/wordml" xmlns:w15="http://schemas.microsoft.com/office/word/2012/wordml" xmlns:w16cex="http://schemas.microsoft.com/office/word/2018/wordml/cex" xmlns:w16cid="http://schemas.microsoft.com/office/word/2016/wordml/cid" xmlns:w16="http://schemas.microsoft.com/office/word/2018/wordml" xmlns:w16se="http://schemas.microsoft.com/office/word/2015/wordml/symex" xmlns:wpg="http://schemas.microsoft.com/office/word/2010/wordprocessingGroup" xmlns:wpi="http://schemas.microsoft.com/office/word/2010/wordprocessingInk" xmlns:wne="http://schemas.microsoft.com/office/word/2006/wordml" xmlns:wps="http://schemas.microsoft.com/office/word/2010/wordprocessingShape" mc:Ignorable="w14 w15 w16se w16cid w16 w16cex wp14">
+<w:numbering xmlns:wpc="http://schemas.microsoft.com/office/word/2010/wordprocessingCanvas" xmlns:cx="http://schemas.microsoft.com/office/drawing/2014/chartex" xmlns:cx1="http://schemas.microsoft.com/office/drawing/2015/9/8/chartex" xmlns:cx2="http://schemas.microsoft.com/office/drawing/2015/10/21/chartex" xmlns:cx3="http://schemas.microsoft.com/office/drawing/2016/5/9/chartex" xmlns:cx4="http://schemas.microsoft.com/office/drawing/2016/5/10/chartex" xmlns:cx5="http://schemas.microsoft.com/office/drawing/2016/5/11/chartex" xmlns:cx6="http://schemas.microsoft.com/office/drawing/2016/5/12/chartex" xmlns:cx7="http://schemas.microsoft.com/office/drawing/2016/5/13/chartex" xmlns:cx8="http://schemas.microsoft.com/office/drawing/2016/5/14/chartex" xmlns:mc="http://schemas.openxmlformats.org/markup-compatibility/2006" xmlns:aink="http://schemas.microsoft.com/office/drawing/2016/ink" xmlns:am3d="http://schemas.microsoft.com/office/drawing/2017/model3d" xmlns:o="urn:schemas-microsoft-com:office:office" xmlns:oel="http://schemas.microsoft.com/office/2019/extlst" xmlns:r="http://schemas.openxmlformats.org/officeDocument/2006/relationships" xmlns:m="http://schemas.openxmlformats.org/officeDocument/2006/math" xmlns:v="urn:schemas-microsoft-com:vml" xmlns:wp14="http://schemas.microsoft.com/office/word/2010/wordprocessingDrawing" xmlns:wp="http://schemas.openxmlformats.org/drawingml/2006/wordprocessingDrawing" xmlns:w10="urn:schemas-microsoft-com:office:word" xmlns:w="http://schemas.openxmlformats.org/wordprocessingml/2006/main" xmlns:w14="http://schemas.microsoft.com/office/word/2010/wordml" xmlns:w15="http://schemas.microsoft.com/office/word/2012/wordml" xmlns:w16cex="http://schemas.microsoft.com/office/word/2018/wordml/cex" xmlns:w16cid="http://schemas.microsoft.com/office/word/2016/wordml/cid" xmlns:w16="http://schemas.microsoft.com/office/word/2018/wordml" xmlns:w16sdtdh="http://schemas.microsoft.com/office/word/2020/wordml/sdtdatahash" xmlns:w16se="http://schemas.microsoft.com/office/word/2015/wordml/symex" xmlns:wpg="http://schemas.microsoft.com/office/word/2010/wordprocessingGroup" xmlns:wpi="http://schemas.microsoft.com/office/word/2010/wordprocessingInk" xmlns:wne="http://schemas.microsoft.com/office/word/2006/wordml" xmlns:wps="http://schemas.microsoft.com/office/word/2010/wordprocessingShape" mc:Ignorable="w14 w15 w16se w16cid w16 w16cex w16sdtdh wp14">
   <w:abstractNum w:abstractNumId="0" w15:restartNumberingAfterBreak="0">
     <w:nsid w:val="248237C6"/>
     <w:multiLevelType w:val="hybridMultilevel"/>
@@ -7081,29 +7461,29 @@
       </w:rPr>
     </w:lvl>
   </w:abstractNum>
-  <w:num w:numId="1">
+  <w:num w:numId="1" w16cid:durableId="2071729531">
     <w:abstractNumId w:val="3"/>
   </w:num>
-  <w:num w:numId="2">
+  <w:num w:numId="2" w16cid:durableId="820972277">
     <w:abstractNumId w:val="0"/>
   </w:num>
-  <w:num w:numId="3">
+  <w:num w:numId="3" w16cid:durableId="251742341">
     <w:abstractNumId w:val="2"/>
   </w:num>
-  <w:num w:numId="4">
+  <w:num w:numId="4" w16cid:durableId="1901594722">
     <w:abstractNumId w:val="5"/>
   </w:num>
-  <w:num w:numId="5">
+  <w:num w:numId="5" w16cid:durableId="537089581">
     <w:abstractNumId w:val="1"/>
   </w:num>
-  <w:num w:numId="6">
+  <w:num w:numId="6" w16cid:durableId="2031640108">
     <w:abstractNumId w:val="4"/>
   </w:num>
 </w:numbering>
 </file>
 
 <file path=word/styles.xml><?xml version="1.0" encoding="utf-8"?>
-<w:styles xmlns:mc="http://schemas.openxmlformats.org/markup-compatibility/2006" xmlns:r="http://schemas.openxmlformats.org/officeDocument/2006/relationships" xmlns:w="http://schemas.openxmlformats.org/wordprocessingml/2006/main" xmlns:w14="http://schemas.microsoft.com/office/word/2010/wordml" xmlns:w15="http://schemas.microsoft.com/office/word/2012/wordml" xmlns:w16cex="http://schemas.microsoft.com/office/word/2018/wordml/cex" xmlns:w16cid="http://schemas.microsoft.com/office/word/2016/wordml/cid" xmlns:w16="http://schemas.microsoft.com/office/word/2018/wordml" xmlns:w16se="http://schemas.microsoft.com/office/word/2015/wordml/symex" mc:Ignorable="w14 w15 w16se w16cid w16 w16cex">
+<w:styles xmlns:mc="http://schemas.openxmlformats.org/markup-compatibility/2006" xmlns:r="http://schemas.openxmlformats.org/officeDocument/2006/relationships" xmlns:w="http://schemas.openxmlformats.org/wordprocessingml/2006/main" xmlns:w14="http://schemas.microsoft.com/office/word/2010/wordml" xmlns:w15="http://schemas.microsoft.com/office/word/2012/wordml" xmlns:w16cex="http://schemas.microsoft.com/office/word/2018/wordml/cex" xmlns:w16cid="http://schemas.microsoft.com/office/word/2016/wordml/cid" xmlns:w16="http://schemas.microsoft.com/office/word/2018/wordml" xmlns:w16sdtdh="http://schemas.microsoft.com/office/word/2020/wordml/sdtdatahash" xmlns:w16se="http://schemas.microsoft.com/office/word/2015/wordml/symex" mc:Ignorable="w14 w15 w16se w16cid w16 w16cex w16sdtdh">
   <w:docDefaults>
     <w:rPrDefault>
       <w:rPr>
@@ -7225,6 +7605,7 @@
     <w:lsdException w:name="HTML Sample" w:semiHidden="1" w:unhideWhenUsed="1"/>
     <w:lsdException w:name="HTML Typewriter" w:semiHidden="1" w:unhideWhenUsed="1"/>
     <w:lsdException w:name="HTML Variable" w:semiHidden="1" w:unhideWhenUsed="1"/>
+    <w:lsdException w:name="Normal Table" w:semiHidden="1" w:unhideWhenUsed="1"/>
     <w:lsdException w:name="annotation subject" w:semiHidden="1" w:unhideWhenUsed="1"/>
     <w:lsdException w:name="No List" w:semiHidden="1" w:unhideWhenUsed="1"/>
     <w:lsdException w:name="Outline List 1" w:semiHidden="1" w:unhideWhenUsed="1"/>
@@ -7267,8 +7648,11 @@
     <w:lsdException w:name="Table Contemporary" w:semiHidden="1" w:unhideWhenUsed="1"/>
     <w:lsdException w:name="Table Elegant" w:semiHidden="1" w:unhideWhenUsed="1"/>
     <w:lsdException w:name="Table Professional" w:semiHidden="1" w:unhideWhenUsed="1"/>
+    <w:lsdException w:name="Table Subtle 1" w:semiHidden="1" w:unhideWhenUsed="1"/>
     <w:lsdException w:name="Table Subtle 2" w:semiHidden="1" w:unhideWhenUsed="1"/>
     <w:lsdException w:name="Table Web 1" w:semiHidden="1" w:unhideWhenUsed="1"/>
+    <w:lsdException w:name="Table Web 2" w:semiHidden="1" w:unhideWhenUsed="1"/>
+    <w:lsdException w:name="Table Web 3" w:semiHidden="1" w:unhideWhenUsed="1"/>
     <w:lsdException w:name="Balloon Text" w:semiHidden="1" w:unhideWhenUsed="1"/>
     <w:lsdException w:name="Table Grid" w:uiPriority="39"/>
     <w:lsdException w:name="Table Theme" w:semiHidden="1" w:unhideWhenUsed="1"/>
@@ -7818,6 +8202,101 @@
 </file>
 
 <file path=customXml/item1.xml><?xml version="1.0" encoding="utf-8"?>
+<?mso-contentType ?>
+<spe:Receivers xmlns:spe="http://schemas.microsoft.com/sharepoint/events">
+  <Receiver>
+    <Name>Document ID Generator</Name>
+    <Synchronization>Synchronous</Synchronization>
+    <Type>10001</Type>
+    <SequenceNumber>1000</SequenceNumber>
+    <Url/>
+    <Assembly>Microsoft.Office.DocumentManagement, Version=16.0.0.0, Culture=neutral, PublicKeyToken=71e9bce111e9429c</Assembly>
+    <Class>Microsoft.Office.DocumentManagement.Internal.DocIdHandler</Class>
+    <Data/>
+    <Filter/>
+  </Receiver>
+  <Receiver>
+    <Name>Document ID Generator</Name>
+    <Synchronization>Synchronous</Synchronization>
+    <Type>10002</Type>
+    <SequenceNumber>1001</SequenceNumber>
+    <Url/>
+    <Assembly>Microsoft.Office.DocumentManagement, Version=16.0.0.0, Culture=neutral, PublicKeyToken=71e9bce111e9429c</Assembly>
+    <Class>Microsoft.Office.DocumentManagement.Internal.DocIdHandler</Class>
+    <Data/>
+    <Filter/>
+  </Receiver>
+  <Receiver>
+    <Name>Document ID Generator</Name>
+    <Synchronization>Synchronous</Synchronization>
+    <Type>10004</Type>
+    <SequenceNumber>1002</SequenceNumber>
+    <Url/>
+    <Assembly>Microsoft.Office.DocumentManagement, Version=16.0.0.0, Culture=neutral, PublicKeyToken=71e9bce111e9429c</Assembly>
+    <Class>Microsoft.Office.DocumentManagement.Internal.DocIdHandler</Class>
+    <Data/>
+    <Filter/>
+  </Receiver>
+  <Receiver>
+    <Name>Document ID Generator</Name>
+    <Synchronization>Synchronous</Synchronization>
+    <Type>10006</Type>
+    <SequenceNumber>1003</SequenceNumber>
+    <Url/>
+    <Assembly>Microsoft.Office.DocumentManagement, Version=16.0.0.0, Culture=neutral, PublicKeyToken=71e9bce111e9429c</Assembly>
+    <Class>Microsoft.Office.DocumentManagement.Internal.DocIdHandler</Class>
+    <Data/>
+    <Filter/>
+  </Receiver>
+</spe:Receivers>
+</file>
+
+<file path=customXml/item2.xml><?xml version="1.0" encoding="utf-8"?>
+<?mso-contentType ?>
+<FormTemplates xmlns="http://schemas.microsoft.com/sharepoint/v3/contenttype/forms">
+  <Display>DocumentLibraryForm</Display>
+  <Edit>DocumentLibraryForm</Edit>
+  <New>DocumentLibraryForm</New>
+</FormTemplates>
+</file>
+
+<file path=customXml/item3.xml><?xml version="1.0" encoding="utf-8"?>
+<p:properties xmlns:p="http://schemas.microsoft.com/office/2006/metadata/properties" xmlns:xsi="http://www.w3.org/2001/XMLSchema-instance" xmlns:pc="http://schemas.microsoft.com/office/infopath/2007/PartnerControls">
+  <documentManagement>
+    <LegacyData xmlns="aaacb922-5235-4a66-b188-303b9b46fbd7" xsi:nil="true"/>
+    <_dlc_DocId xmlns="4ff8cd83-fc61-4182-af0d-9444b096b4cc">E67A7M7FTMSZ-519618591-1186</_dlc_DocId>
+    <TaxCatchAll xmlns="4ff8cd83-fc61-4182-af0d-9444b096b4cc">
+      <Value>1</Value>
+    </TaxCatchAll>
+    <m975189f4ba442ecbf67d4147307b177 xmlns="4ff8cd83-fc61-4182-af0d-9444b096b4cc">
+      <Terms xmlns="http://schemas.microsoft.com/office/infopath/2007/PartnerControls">
+        <TermInfo xmlns="http://schemas.microsoft.com/office/infopath/2007/PartnerControls">
+          <TermName xmlns="http://schemas.microsoft.com/office/infopath/2007/PartnerControls">EBRASS</TermName>
+          <TermId xmlns="http://schemas.microsoft.com/office/infopath/2007/PartnerControls">10b60d33-9f3b-419c-b326-e542b5592571</TermId>
+        </TermInfo>
+      </Terms>
+    </m975189f4ba442ecbf67d4147307b177>
+    <Invisiondesigns xmlns="58eecf05-07e6-460c-a17a-1e6913e0d7ae" xsi:nil="true"/>
+    <Retention_x0020_Label xmlns="a8f60570-4bd3-4f2b-950b-a996de8ab151" xsi:nil="true"/>
+    <Government_x0020_Body xmlns="b413c3fd-5a3b-4239-b985-69032e371c04">BEIS</Government_x0020_Body>
+    <Date_x0020_Opened xmlns="b413c3fd-5a3b-4239-b985-69032e371c04">2020-12-16T14:46:13+00:00</Date_x0020_Opened>
+    <Descriptor xmlns="0063f72e-ace3-48fb-9c1f-5b513408b31f" xsi:nil="true"/>
+    <Security_x0020_Classification xmlns="0063f72e-ace3-48fb-9c1f-5b513408b31f">OFFICIAL</Security_x0020_Classification>
+    <_dlc_DocIdUrl xmlns="4ff8cd83-fc61-4182-af0d-9444b096b4cc">
+      <Url>https://beisgov.sharepoint.com/sites/SCPTDbase/_layouts/15/DocIdRedir.aspx?ID=E67A7M7FTMSZ-519618591-1186</Url>
+      <Description>E67A7M7FTMSZ-519618591-1186</Description>
+    </_dlc_DocIdUrl>
+    <Invision xmlns="58eecf05-07e6-460c-a17a-1e6913e0d7ae">
+      <Url xsi:nil="true"/>
+      <Description xsi:nil="true"/>
+    </Invision>
+    <ijmz xmlns="58eecf05-07e6-460c-a17a-1e6913e0d7ae" xsi:nil="true"/>
+    <Date_x0020_Closed xmlns="b413c3fd-5a3b-4239-b985-69032e371c04" xsi:nil="true"/>
+  </documentManagement>
+</p:properties>
+</file>
+
+<file path=customXml/item4.xml><?xml version="1.0" encoding="utf-8"?>
 <ct:contentTypeSchema xmlns:ct="http://schemas.microsoft.com/office/2006/metadata/contentType" xmlns:ma="http://schemas.microsoft.com/office/2006/metadata/properties/metaAttributes" ct:_="" ma:_="" ma:contentTypeName="Document" ma:contentTypeID="0x01010095552673811A1544B9DC17E80367E3D9" ma:contentTypeVersion="23" ma:contentTypeDescription="Create a new document." ma:contentTypeScope="" ma:versionID="6c219bbdc66874a295362540fe1f1ca4">
   <xsd:schema xmlns:xsd="http://www.w3.org/2001/XMLSchema" xmlns:xs="http://www.w3.org/2001/XMLSchema" xmlns:p="http://schemas.microsoft.com/office/2006/metadata/properties" xmlns:ns2="4ff8cd83-fc61-4182-af0d-9444b096b4cc" xmlns:ns3="0063f72e-ace3-48fb-9c1f-5b513408b31f" xmlns:ns4="b413c3fd-5a3b-4239-b985-69032e371c04" xmlns:ns5="a8f60570-4bd3-4f2b-950b-a996de8ab151" xmlns:ns6="aaacb922-5235-4a66-b188-303b9b46fbd7" xmlns:ns7="58eecf05-07e6-460c-a17a-1e6913e0d7ae" targetNamespace="http://schemas.microsoft.com/office/2006/metadata/properties" ma:root="true" ma:fieldsID="ea492d8f6df3c516113149b290687b47" ns2:_="" ns3:_="" ns4:_="" ns5:_="" ns6:_="" ns7:_="">
     <xsd:import namespace="4ff8cd83-fc61-4182-af0d-9444b096b4cc"/>
@@ -8185,102 +8664,38 @@
 </ct:contentTypeSchema>
 </file>
 
-<file path=customXml/item2.xml><?xml version="1.0" encoding="utf-8"?>
-<p:properties xmlns:p="http://schemas.microsoft.com/office/2006/metadata/properties" xmlns:xsi="http://www.w3.org/2001/XMLSchema-instance" xmlns:pc="http://schemas.microsoft.com/office/infopath/2007/PartnerControls">
-  <documentManagement>
-    <LegacyData xmlns="aaacb922-5235-4a66-b188-303b9b46fbd7" xsi:nil="true"/>
-    <_dlc_DocId xmlns="4ff8cd83-fc61-4182-af0d-9444b096b4cc">E67A7M7FTMSZ-519618591-1186</_dlc_DocId>
-    <TaxCatchAll xmlns="4ff8cd83-fc61-4182-af0d-9444b096b4cc">
-      <Value>1</Value>
-    </TaxCatchAll>
-    <m975189f4ba442ecbf67d4147307b177 xmlns="4ff8cd83-fc61-4182-af0d-9444b096b4cc">
-      <Terms xmlns="http://schemas.microsoft.com/office/infopath/2007/PartnerControls">
-        <TermInfo xmlns="http://schemas.microsoft.com/office/infopath/2007/PartnerControls">
-          <TermName xmlns="http://schemas.microsoft.com/office/infopath/2007/PartnerControls">EBRASS</TermName>
-          <TermId xmlns="http://schemas.microsoft.com/office/infopath/2007/PartnerControls">10b60d33-9f3b-419c-b326-e542b5592571</TermId>
-        </TermInfo>
-      </Terms>
-    </m975189f4ba442ecbf67d4147307b177>
-    <Invisiondesigns xmlns="58eecf05-07e6-460c-a17a-1e6913e0d7ae" xsi:nil="true"/>
-    <Retention_x0020_Label xmlns="a8f60570-4bd3-4f2b-950b-a996de8ab151" xsi:nil="true"/>
-    <Government_x0020_Body xmlns="b413c3fd-5a3b-4239-b985-69032e371c04">BEIS</Government_x0020_Body>
-    <Date_x0020_Opened xmlns="b413c3fd-5a3b-4239-b985-69032e371c04">2020-12-16T14:46:13+00:00</Date_x0020_Opened>
-    <Descriptor xmlns="0063f72e-ace3-48fb-9c1f-5b513408b31f" xsi:nil="true"/>
-    <Security_x0020_Classification xmlns="0063f72e-ace3-48fb-9c1f-5b513408b31f">OFFICIAL</Security_x0020_Classification>
-    <_dlc_DocIdUrl xmlns="4ff8cd83-fc61-4182-af0d-9444b096b4cc">
-      <Url>https://beisgov.sharepoint.com/sites/SCPTDbase/_layouts/15/DocIdRedir.aspx?ID=E67A7M7FTMSZ-519618591-1186</Url>
-      <Description>E67A7M7FTMSZ-519618591-1186</Description>
-    </_dlc_DocIdUrl>
-    <Invision xmlns="58eecf05-07e6-460c-a17a-1e6913e0d7ae">
-      <Url xsi:nil="true"/>
-      <Description xsi:nil="true"/>
-    </Invision>
-    <ijmz xmlns="58eecf05-07e6-460c-a17a-1e6913e0d7ae" xsi:nil="true"/>
-    <Date_x0020_Closed xmlns="b413c3fd-5a3b-4239-b985-69032e371c04" xsi:nil="true"/>
-  </documentManagement>
-</p:properties>
+<file path=customXml/itemProps1.xml><?xml version="1.0" encoding="utf-8"?>
+<ds:datastoreItem xmlns:ds="http://schemas.openxmlformats.org/officeDocument/2006/customXml" ds:itemID="{D7312AE9-E64C-41BD-AC2B-9C537C91DD27}">
+  <ds:schemaRefs>
+    <ds:schemaRef ds:uri="http://schemas.microsoft.com/sharepoint/events"/>
+  </ds:schemaRefs>
+</ds:datastoreItem>
 </file>
 
-<file path=customXml/item3.xml><?xml version="1.0" encoding="utf-8"?>
-<?mso-contentType ?>
-<FormTemplates xmlns="http://schemas.microsoft.com/sharepoint/v3/contenttype/forms">
-  <Display>DocumentLibraryForm</Display>
-  <Edit>DocumentLibraryForm</Edit>
-  <New>DocumentLibraryForm</New>
-</FormTemplates>
+<file path=customXml/itemProps2.xml><?xml version="1.0" encoding="utf-8"?>
+<ds:datastoreItem xmlns:ds="http://schemas.openxmlformats.org/officeDocument/2006/customXml" ds:itemID="{92C0D0C2-EB32-40FD-8ACA-A64BA8781106}">
+  <ds:schemaRefs>
+    <ds:schemaRef ds:uri="http://schemas.microsoft.com/sharepoint/v3/contenttype/forms"/>
+  </ds:schemaRefs>
+</ds:datastoreItem>
 </file>
 
-<file path=customXml/item4.xml><?xml version="1.0" encoding="utf-8"?>
-<?mso-contentType ?>
-<spe:Receivers xmlns:spe="http://schemas.microsoft.com/sharepoint/events">
-  <Receiver>
-    <Name>Document ID Generator</Name>
-    <Synchronization>Synchronous</Synchronization>
-    <Type>10001</Type>
-    <SequenceNumber>1000</SequenceNumber>
-    <Url/>
-    <Assembly>Microsoft.Office.DocumentManagement, Version=16.0.0.0, Culture=neutral, PublicKeyToken=71e9bce111e9429c</Assembly>
-    <Class>Microsoft.Office.DocumentManagement.Internal.DocIdHandler</Class>
-    <Data/>
-    <Filter/>
-  </Receiver>
-  <Receiver>
-    <Name>Document ID Generator</Name>
-    <Synchronization>Synchronous</Synchronization>
-    <Type>10002</Type>
-    <SequenceNumber>1001</SequenceNumber>
-    <Url/>
-    <Assembly>Microsoft.Office.DocumentManagement, Version=16.0.0.0, Culture=neutral, PublicKeyToken=71e9bce111e9429c</Assembly>
-    <Class>Microsoft.Office.DocumentManagement.Internal.DocIdHandler</Class>
-    <Data/>
-    <Filter/>
-  </Receiver>
-  <Receiver>
-    <Name>Document ID Generator</Name>
-    <Synchronization>Synchronous</Synchronization>
-    <Type>10004</Type>
-    <SequenceNumber>1002</SequenceNumber>
-    <Url/>
-    <Assembly>Microsoft.Office.DocumentManagement, Version=16.0.0.0, Culture=neutral, PublicKeyToken=71e9bce111e9429c</Assembly>
-    <Class>Microsoft.Office.DocumentManagement.Internal.DocIdHandler</Class>
-    <Data/>
-    <Filter/>
-  </Receiver>
-  <Receiver>
-    <Name>Document ID Generator</Name>
-    <Synchronization>Synchronous</Synchronization>
-    <Type>10006</Type>
-    <SequenceNumber>1003</SequenceNumber>
-    <Url/>
-    <Assembly>Microsoft.Office.DocumentManagement, Version=16.0.0.0, Culture=neutral, PublicKeyToken=71e9bce111e9429c</Assembly>
-    <Class>Microsoft.Office.DocumentManagement.Internal.DocIdHandler</Class>
-    <Data/>
-    <Filter/>
-  </Receiver>
-</spe:Receivers>
+<file path=customXml/itemProps3.xml><?xml version="1.0" encoding="utf-8"?>
+<ds:datastoreItem xmlns:ds="http://schemas.openxmlformats.org/officeDocument/2006/customXml" ds:itemID="{9A6BD803-E0DF-4667-89FC-766B1F7AB5D6}">
+  <ds:schemaRefs>
+    <ds:schemaRef ds:uri="http://schemas.microsoft.com/office/2006/metadata/properties"/>
+    <ds:schemaRef ds:uri="http://schemas.microsoft.com/office/infopath/2007/PartnerControls"/>
+    <ds:schemaRef ds:uri="aaacb922-5235-4a66-b188-303b9b46fbd7"/>
+    <ds:schemaRef ds:uri="4ff8cd83-fc61-4182-af0d-9444b096b4cc"/>
+    <ds:schemaRef ds:uri="58eecf05-07e6-460c-a17a-1e6913e0d7ae"/>
+    <ds:schemaRef ds:uri="a8f60570-4bd3-4f2b-950b-a996de8ab151"/>
+    <ds:schemaRef ds:uri="b413c3fd-5a3b-4239-b985-69032e371c04"/>
+    <ds:schemaRef ds:uri="0063f72e-ace3-48fb-9c1f-5b513408b31f"/>
+  </ds:schemaRefs>
+</ds:datastoreItem>
 </file>
 
-<file path=customXml/itemProps1.xml><?xml version="1.0" encoding="utf-8"?>
+<file path=customXml/itemProps4.xml><?xml version="1.0" encoding="utf-8"?>
 <ds:datastoreItem xmlns:ds="http://schemas.openxmlformats.org/officeDocument/2006/customXml" ds:itemID="{837B7AA9-8153-413B-B939-337F798AD7D8}">
   <ds:schemaRefs>
     <ds:schemaRef ds:uri="http://schemas.microsoft.com/office/2006/metadata/contentType"/>
@@ -8301,35 +8716,4 @@
     <ds:schemaRef ds:uri="http://schemas.microsoft.com/internal/obd"/>
   </ds:schemaRefs>
 </ds:datastoreItem>
-</file>
-
-<file path=customXml/itemProps2.xml><?xml version="1.0" encoding="utf-8"?>
-<ds:datastoreItem xmlns:ds="http://schemas.openxmlformats.org/officeDocument/2006/customXml" ds:itemID="{9A6BD803-E0DF-4667-89FC-766B1F7AB5D6}">
-  <ds:schemaRefs>
-    <ds:schemaRef ds:uri="http://schemas.microsoft.com/office/2006/metadata/properties"/>
-    <ds:schemaRef ds:uri="http://schemas.microsoft.com/office/infopath/2007/PartnerControls"/>
-    <ds:schemaRef ds:uri="aaacb922-5235-4a66-b188-303b9b46fbd7"/>
-    <ds:schemaRef ds:uri="4ff8cd83-fc61-4182-af0d-9444b096b4cc"/>
-    <ds:schemaRef ds:uri="58eecf05-07e6-460c-a17a-1e6913e0d7ae"/>
-    <ds:schemaRef ds:uri="a8f60570-4bd3-4f2b-950b-a996de8ab151"/>
-    <ds:schemaRef ds:uri="b413c3fd-5a3b-4239-b985-69032e371c04"/>
-    <ds:schemaRef ds:uri="0063f72e-ace3-48fb-9c1f-5b513408b31f"/>
-  </ds:schemaRefs>
-</ds:datastoreItem>
-</file>
-
-<file path=customXml/itemProps3.xml><?xml version="1.0" encoding="utf-8"?>
-<ds:datastoreItem xmlns:ds="http://schemas.openxmlformats.org/officeDocument/2006/customXml" ds:itemID="{92C0D0C2-EB32-40FD-8ACA-A64BA8781106}">
-  <ds:schemaRefs>
-    <ds:schemaRef ds:uri="http://schemas.microsoft.com/sharepoint/v3/contenttype/forms"/>
-  </ds:schemaRefs>
-</ds:datastoreItem>
-</file>
-
-<file path=customXml/itemProps4.xml><?xml version="1.0" encoding="utf-8"?>
-<ds:datastoreItem xmlns:ds="http://schemas.openxmlformats.org/officeDocument/2006/customXml" ds:itemID="{D7312AE9-E64C-41BD-AC2B-9C537C91DD27}">
-  <ds:schemaRefs>
-    <ds:schemaRef ds:uri="http://schemas.microsoft.com/sharepoint/events"/>
-  </ds:schemaRefs>
-</ds:datastoreItem>
 </file>
</xml_diff>

<commit_message>
refactor: reverting changes to fix merge conflict issues
AB#204
</commit_message>
<xml_diff>
--- a/public/assets/files/HelpDocumentBulkUpload.docx
+++ b/public/assets/files/HelpDocumentBulkUpload.docx
@@ -1,6 +1,6 @@
 
 <file path=word/document.xml><?xml version="1.0" encoding="utf-8"?>
-<w:document xmlns:wpc="http://schemas.microsoft.com/office/word/2010/wordprocessingCanvas" xmlns:cx="http://schemas.microsoft.com/office/drawing/2014/chartex" xmlns:cx1="http://schemas.microsoft.com/office/drawing/2015/9/8/chartex" xmlns:cx2="http://schemas.microsoft.com/office/drawing/2015/10/21/chartex" xmlns:cx3="http://schemas.microsoft.com/office/drawing/2016/5/9/chartex" xmlns:cx4="http://schemas.microsoft.com/office/drawing/2016/5/10/chartex" xmlns:cx5="http://schemas.microsoft.com/office/drawing/2016/5/11/chartex" xmlns:cx6="http://schemas.microsoft.com/office/drawing/2016/5/12/chartex" xmlns:cx7="http://schemas.microsoft.com/office/drawing/2016/5/13/chartex" xmlns:cx8="http://schemas.microsoft.com/office/drawing/2016/5/14/chartex" xmlns:mc="http://schemas.openxmlformats.org/markup-compatibility/2006" xmlns:aink="http://schemas.microsoft.com/office/drawing/2016/ink" xmlns:am3d="http://schemas.microsoft.com/office/drawing/2017/model3d" xmlns:o="urn:schemas-microsoft-com:office:office" xmlns:oel="http://schemas.microsoft.com/office/2019/extlst" xmlns:r="http://schemas.openxmlformats.org/officeDocument/2006/relationships" xmlns:m="http://schemas.openxmlformats.org/officeDocument/2006/math" xmlns:v="urn:schemas-microsoft-com:vml" xmlns:wp14="http://schemas.microsoft.com/office/word/2010/wordprocessingDrawing" xmlns:wp="http://schemas.openxmlformats.org/drawingml/2006/wordprocessingDrawing" xmlns:w10="urn:schemas-microsoft-com:office:word" xmlns:w="http://schemas.openxmlformats.org/wordprocessingml/2006/main" xmlns:w14="http://schemas.microsoft.com/office/word/2010/wordml" xmlns:w15="http://schemas.microsoft.com/office/word/2012/wordml" xmlns:w16cex="http://schemas.microsoft.com/office/word/2018/wordml/cex" xmlns:w16cid="http://schemas.microsoft.com/office/word/2016/wordml/cid" xmlns:w16="http://schemas.microsoft.com/office/word/2018/wordml" xmlns:w16sdtdh="http://schemas.microsoft.com/office/word/2020/wordml/sdtdatahash" xmlns:w16se="http://schemas.microsoft.com/office/word/2015/wordml/symex" xmlns:wpg="http://schemas.microsoft.com/office/word/2010/wordprocessingGroup" xmlns:wpi="http://schemas.microsoft.com/office/word/2010/wordprocessingInk" xmlns:wne="http://schemas.microsoft.com/office/word/2006/wordml" xmlns:wps="http://schemas.microsoft.com/office/word/2010/wordprocessingShape" mc:Ignorable="w14 w15 w16se w16cid w16 w16cex w16sdtdh wp14">
+<w:document xmlns:wpc="http://schemas.microsoft.com/office/word/2010/wordprocessingCanvas" xmlns:cx="http://schemas.microsoft.com/office/drawing/2014/chartex" xmlns:cx1="http://schemas.microsoft.com/office/drawing/2015/9/8/chartex" xmlns:cx2="http://schemas.microsoft.com/office/drawing/2015/10/21/chartex" xmlns:cx3="http://schemas.microsoft.com/office/drawing/2016/5/9/chartex" xmlns:cx4="http://schemas.microsoft.com/office/drawing/2016/5/10/chartex" xmlns:cx5="http://schemas.microsoft.com/office/drawing/2016/5/11/chartex" xmlns:cx6="http://schemas.microsoft.com/office/drawing/2016/5/12/chartex" xmlns:cx7="http://schemas.microsoft.com/office/drawing/2016/5/13/chartex" xmlns:cx8="http://schemas.microsoft.com/office/drawing/2016/5/14/chartex" xmlns:mc="http://schemas.openxmlformats.org/markup-compatibility/2006" xmlns:aink="http://schemas.microsoft.com/office/drawing/2016/ink" xmlns:am3d="http://schemas.microsoft.com/office/drawing/2017/model3d" xmlns:o="urn:schemas-microsoft-com:office:office" xmlns:r="http://schemas.openxmlformats.org/officeDocument/2006/relationships" xmlns:m="http://schemas.openxmlformats.org/officeDocument/2006/math" xmlns:v="urn:schemas-microsoft-com:vml" xmlns:wp14="http://schemas.microsoft.com/office/word/2010/wordprocessingDrawing" xmlns:wp="http://schemas.openxmlformats.org/drawingml/2006/wordprocessingDrawing" xmlns:w10="urn:schemas-microsoft-com:office:word" xmlns:w="http://schemas.openxmlformats.org/wordprocessingml/2006/main" xmlns:w14="http://schemas.microsoft.com/office/word/2010/wordml" xmlns:w15="http://schemas.microsoft.com/office/word/2012/wordml" xmlns:w16cex="http://schemas.microsoft.com/office/word/2018/wordml/cex" xmlns:w16cid="http://schemas.microsoft.com/office/word/2016/wordml/cid" xmlns:w16="http://schemas.microsoft.com/office/word/2018/wordml" xmlns:w16se="http://schemas.microsoft.com/office/word/2015/wordml/symex" xmlns:wpg="http://schemas.microsoft.com/office/word/2010/wordprocessingGroup" xmlns:wpi="http://schemas.microsoft.com/office/word/2010/wordprocessingInk" xmlns:wne="http://schemas.microsoft.com/office/word/2006/wordml" xmlns:wps="http://schemas.microsoft.com/office/word/2010/wordprocessingShape" mc:Ignorable="w14 w15 w16se w16cid w16 w16cex wp14">
   <w:body>
     <w:p>
       <w:pPr>
@@ -137,21 +137,7 @@
           <w:rFonts w:ascii="Arial" w:eastAsia="Arial" w:hAnsi="Arial" w:cs="Arial"/>
           <w:color w:val="000000" w:themeColor="text1"/>
         </w:rPr>
-        <w:t xml:space="preserve">ou can only </w:t>
-      </w:r>
-      <w:r>
-        <w:rPr>
-          <w:rFonts w:ascii="Arial" w:eastAsia="Arial" w:hAnsi="Arial" w:cs="Arial"/>
-          <w:color w:val="000000" w:themeColor="text1"/>
-        </w:rPr>
-        <w:t>a</w:t>
-      </w:r>
-      <w:r>
-        <w:rPr>
-          <w:rFonts w:ascii="Arial" w:eastAsia="Arial" w:hAnsi="Arial" w:cs="Arial"/>
-          <w:color w:val="000000" w:themeColor="text1"/>
-        </w:rPr>
-        <w:t xml:space="preserve">dd a subsidy award </w:t>
+        <w:t xml:space="preserve">ou can only add a subsidy award </w:t>
       </w:r>
       <w:r>
         <w:rPr>
@@ -577,23 +563,7 @@
           <w:rFonts w:ascii="Arial" w:eastAsia="Arial" w:hAnsi="Arial" w:cs="Arial"/>
           <w:color w:val="000000" w:themeColor="text1"/>
         </w:rPr>
-        <w:t xml:space="preserve">title. If you choose to enter </w:t>
-      </w:r>
-      <w:proofErr w:type="gramStart"/>
-      <w:r>
-        <w:rPr>
-          <w:rFonts w:ascii="Arial" w:eastAsia="Arial" w:hAnsi="Arial" w:cs="Arial"/>
-          <w:color w:val="000000" w:themeColor="text1"/>
-        </w:rPr>
-        <w:t>both of these</w:t>
-      </w:r>
-      <w:proofErr w:type="gramEnd"/>
-      <w:r>
-        <w:rPr>
-          <w:rFonts w:ascii="Arial" w:eastAsia="Arial" w:hAnsi="Arial" w:cs="Arial"/>
-          <w:color w:val="000000" w:themeColor="text1"/>
-        </w:rPr>
-        <w:t xml:space="preserve"> fields, they must match.</w:t>
+        <w:t>title. If you choose to enter both of these fields, they must match.</w:t>
       </w:r>
     </w:p>
     <w:p>
@@ -1128,23 +1098,7 @@
                 <w:rFonts w:ascii="Arial" w:eastAsia="Arial" w:hAnsi="Arial" w:cs="Arial"/>
                 <w:color w:val="000000" w:themeColor="text1"/>
               </w:rPr>
-              <w:t xml:space="preserve">Letters, </w:t>
-            </w:r>
-            <w:proofErr w:type="gramStart"/>
-            <w:r>
-              <w:rPr>
-                <w:rFonts w:ascii="Arial" w:eastAsia="Arial" w:hAnsi="Arial" w:cs="Arial"/>
-                <w:color w:val="000000" w:themeColor="text1"/>
-              </w:rPr>
-              <w:t>numbers</w:t>
-            </w:r>
-            <w:proofErr w:type="gramEnd"/>
-            <w:r>
-              <w:rPr>
-                <w:rFonts w:ascii="Arial" w:eastAsia="Arial" w:hAnsi="Arial" w:cs="Arial"/>
-                <w:color w:val="000000" w:themeColor="text1"/>
-              </w:rPr>
-              <w:t xml:space="preserve"> and special characters</w:t>
+              <w:t>Letters, numbers and special characters</w:t>
             </w:r>
           </w:p>
         </w:tc>
@@ -1167,7 +1121,14 @@
                 <w:rFonts w:ascii="Arial" w:eastAsia="Arial" w:hAnsi="Arial" w:cs="Arial"/>
                 <w:color w:val="000000" w:themeColor="text1"/>
               </w:rPr>
-              <w:t>Standalone Award</w:t>
+              <w:t xml:space="preserve">Subsidy </w:t>
+            </w:r>
+            <w:r>
+              <w:rPr>
+                <w:rFonts w:ascii="Arial" w:eastAsia="Arial" w:hAnsi="Arial" w:cs="Arial"/>
+                <w:color w:val="000000" w:themeColor="text1"/>
+              </w:rPr>
+              <w:t>objective</w:t>
             </w:r>
           </w:p>
         </w:tc>
@@ -1178,10 +1139,6 @@
           <w:p>
             <w:pPr>
               <w:spacing w:line="240" w:lineRule="exact"/>
-              <w:rPr>
-                <w:rFonts w:ascii="Arial" w:eastAsia="Arial" w:hAnsi="Arial" w:cs="Arial"/>
-                <w:color w:val="000000" w:themeColor="text1"/>
-              </w:rPr>
             </w:pPr>
             <w:r>
               <w:rPr>
@@ -1209,23 +1166,481 @@
                 <w:rFonts w:ascii="Arial" w:eastAsia="Arial" w:hAnsi="Arial" w:cs="Arial"/>
                 <w:color w:val="000000" w:themeColor="text1"/>
               </w:rPr>
-              <w:t xml:space="preserve">Defines </w:t>
-            </w:r>
-            <w:proofErr w:type="gramStart"/>
-            <w:r>
-              <w:rPr>
-                <w:rFonts w:ascii="Arial" w:eastAsia="Arial" w:hAnsi="Arial" w:cs="Arial"/>
-                <w:color w:val="000000" w:themeColor="text1"/>
-              </w:rPr>
-              <w:t>whether or not</w:t>
-            </w:r>
-            <w:proofErr w:type="gramEnd"/>
-            <w:r>
-              <w:rPr>
-                <w:rFonts w:ascii="Arial" w:eastAsia="Arial" w:hAnsi="Arial" w:cs="Arial"/>
-                <w:color w:val="000000" w:themeColor="text1"/>
-              </w:rPr>
-              <w:t xml:space="preserve"> the subsidy award in question is "standalone".</w:t>
+              <w:t>T</w:t>
+            </w:r>
+            <w:r>
+              <w:rPr>
+                <w:rFonts w:ascii="Arial" w:eastAsia="Arial" w:hAnsi="Arial" w:cs="Arial"/>
+                <w:color w:val="000000" w:themeColor="text1"/>
+              </w:rPr>
+              <w:t xml:space="preserve">he </w:t>
+            </w:r>
+            <w:r>
+              <w:rPr>
+                <w:rFonts w:ascii="Arial" w:eastAsia="Arial" w:hAnsi="Arial" w:cs="Arial"/>
+                <w:color w:val="000000" w:themeColor="text1"/>
+              </w:rPr>
+              <w:t>activity</w:t>
+            </w:r>
+            <w:r>
+              <w:rPr>
+                <w:rFonts w:ascii="Arial" w:eastAsia="Arial" w:hAnsi="Arial" w:cs="Arial"/>
+                <w:color w:val="000000" w:themeColor="text1"/>
+              </w:rPr>
+              <w:t xml:space="preserve"> </w:t>
+            </w:r>
+            <w:r>
+              <w:rPr>
+                <w:rFonts w:ascii="Arial" w:eastAsia="Arial" w:hAnsi="Arial" w:cs="Arial"/>
+                <w:color w:val="000000" w:themeColor="text1"/>
+              </w:rPr>
+              <w:t>that this subsidy award will support</w:t>
+            </w:r>
+            <w:r>
+              <w:rPr>
+                <w:rFonts w:ascii="Arial" w:eastAsia="Arial" w:hAnsi="Arial" w:cs="Arial"/>
+                <w:color w:val="000000" w:themeColor="text1"/>
+              </w:rPr>
+              <w:t xml:space="preserve">. </w:t>
+            </w:r>
+          </w:p>
+          <w:p>
+            <w:pPr>
+              <w:spacing w:line="240" w:lineRule="exact"/>
+              <w:rPr>
+                <w:rFonts w:ascii="Arial" w:eastAsia="Arial" w:hAnsi="Arial" w:cs="Arial"/>
+                <w:color w:val="000000" w:themeColor="text1"/>
+              </w:rPr>
+            </w:pPr>
+          </w:p>
+          <w:p>
+            <w:pPr>
+              <w:spacing w:line="240" w:lineRule="exact"/>
+              <w:rPr>
+                <w:rFonts w:ascii="Arial" w:eastAsia="Arial" w:hAnsi="Arial" w:cs="Arial"/>
+                <w:color w:val="000000" w:themeColor="text1"/>
+              </w:rPr>
+            </w:pPr>
+            <w:r>
+              <w:rPr>
+                <w:rFonts w:ascii="Arial" w:eastAsia="Arial" w:hAnsi="Arial" w:cs="Arial"/>
+                <w:color w:val="000000" w:themeColor="text1"/>
+              </w:rPr>
+              <w:t>You must s</w:t>
+            </w:r>
+            <w:r>
+              <w:rPr>
+                <w:rFonts w:ascii="Arial" w:eastAsia="Arial" w:hAnsi="Arial" w:cs="Arial"/>
+                <w:color w:val="000000" w:themeColor="text1"/>
+              </w:rPr>
+              <w:t xml:space="preserve">elect one of the following </w:t>
+            </w:r>
+            <w:r>
+              <w:rPr>
+                <w:rFonts w:ascii="Arial" w:eastAsia="Arial" w:hAnsi="Arial" w:cs="Arial"/>
+                <w:color w:val="000000" w:themeColor="text1"/>
+              </w:rPr>
+              <w:t>options</w:t>
+            </w:r>
+            <w:r>
+              <w:rPr>
+                <w:rFonts w:ascii="Arial" w:eastAsia="Arial" w:hAnsi="Arial" w:cs="Arial"/>
+                <w:color w:val="000000" w:themeColor="text1"/>
+              </w:rPr>
+              <w:t>:</w:t>
+            </w:r>
+          </w:p>
+          <w:p>
+            <w:pPr>
+              <w:spacing w:line="240" w:lineRule="exact"/>
+            </w:pPr>
+            <w:r>
+              <w:rPr>
+                <w:rFonts w:ascii="Arial" w:eastAsia="Arial" w:hAnsi="Arial" w:cs="Arial"/>
+                <w:color w:val="000000" w:themeColor="text1"/>
+              </w:rPr>
+              <w:t xml:space="preserve"> </w:t>
+            </w:r>
+          </w:p>
+          <w:p>
+            <w:pPr>
+              <w:spacing w:line="240" w:lineRule="exact"/>
+            </w:pPr>
+            <w:r>
+              <w:rPr>
+                <w:rFonts w:ascii="Arial" w:eastAsia="Arial" w:hAnsi="Arial" w:cs="Arial"/>
+                <w:color w:val="000000" w:themeColor="text1"/>
+              </w:rPr>
+              <w:t>Culture</w:t>
+            </w:r>
+            <w:r>
+              <w:rPr>
+                <w:rFonts w:ascii="Arial" w:eastAsia="Arial" w:hAnsi="Arial" w:cs="Arial"/>
+                <w:color w:val="000000" w:themeColor="text1"/>
+              </w:rPr>
+              <w:t xml:space="preserve"> </w:t>
+            </w:r>
+            <w:r>
+              <w:rPr>
+                <w:rFonts w:ascii="Arial" w:eastAsia="Arial" w:hAnsi="Arial" w:cs="Arial"/>
+                <w:color w:val="000000" w:themeColor="text1"/>
+              </w:rPr>
+              <w:t>or heritage</w:t>
+            </w:r>
+            <w:r>
+              <w:rPr>
+                <w:rFonts w:ascii="Times New Roman" w:eastAsia="Times New Roman" w:hAnsi="Times New Roman" w:cs="Times New Roman"/>
+                <w:color w:val="000000" w:themeColor="text1"/>
+                <w:sz w:val="14"/>
+                <w:szCs w:val="14"/>
+              </w:rPr>
+              <w:t xml:space="preserve">   </w:t>
+            </w:r>
+          </w:p>
+          <w:p>
+            <w:pPr>
+              <w:spacing w:line="240" w:lineRule="exact"/>
+              <w:ind w:left="360" w:hanging="360"/>
+              <w:rPr>
+                <w:rFonts w:ascii="Arial" w:eastAsia="Arial" w:hAnsi="Arial" w:cs="Arial"/>
+                <w:color w:val="000000" w:themeColor="text1"/>
+              </w:rPr>
+            </w:pPr>
+          </w:p>
+          <w:p>
+            <w:pPr>
+              <w:spacing w:line="240" w:lineRule="exact"/>
+              <w:ind w:left="360" w:hanging="360"/>
+            </w:pPr>
+            <w:r>
+              <w:rPr>
+                <w:rFonts w:ascii="Arial" w:eastAsia="Arial" w:hAnsi="Arial" w:cs="Arial"/>
+                <w:color w:val="000000" w:themeColor="text1"/>
+              </w:rPr>
+              <w:t>Employment</w:t>
+            </w:r>
+          </w:p>
+          <w:p>
+            <w:pPr>
+              <w:spacing w:line="240" w:lineRule="exact"/>
+              <w:ind w:left="360" w:hanging="360"/>
+              <w:rPr>
+                <w:rFonts w:ascii="Arial" w:eastAsia="Arial" w:hAnsi="Arial" w:cs="Arial"/>
+                <w:color w:val="000000" w:themeColor="text1"/>
+              </w:rPr>
+            </w:pPr>
+          </w:p>
+          <w:p>
+            <w:pPr>
+              <w:spacing w:line="240" w:lineRule="exact"/>
+              <w:ind w:left="360" w:hanging="360"/>
+            </w:pPr>
+            <w:r>
+              <w:rPr>
+                <w:rFonts w:ascii="Arial" w:eastAsia="Arial" w:hAnsi="Arial" w:cs="Arial"/>
+                <w:color w:val="000000" w:themeColor="text1"/>
+              </w:rPr>
+              <w:t>Energy efficiency</w:t>
+            </w:r>
+          </w:p>
+          <w:p>
+            <w:pPr>
+              <w:spacing w:line="240" w:lineRule="exact"/>
+              <w:ind w:left="360" w:hanging="360"/>
+              <w:rPr>
+                <w:rFonts w:ascii="Arial" w:eastAsia="Arial" w:hAnsi="Arial" w:cs="Arial"/>
+                <w:color w:val="000000" w:themeColor="text1"/>
+              </w:rPr>
+            </w:pPr>
+          </w:p>
+          <w:p>
+            <w:pPr>
+              <w:spacing w:line="240" w:lineRule="exact"/>
+              <w:ind w:left="360" w:hanging="360"/>
+            </w:pPr>
+            <w:r>
+              <w:rPr>
+                <w:rFonts w:ascii="Arial" w:eastAsia="Arial" w:hAnsi="Arial" w:cs="Arial"/>
+                <w:color w:val="000000" w:themeColor="text1"/>
+              </w:rPr>
+              <w:t>Environmental</w:t>
+            </w:r>
+            <w:r>
+              <w:rPr>
+                <w:rFonts w:ascii="Arial" w:eastAsia="Arial" w:hAnsi="Arial" w:cs="Arial"/>
+                <w:color w:val="000000" w:themeColor="text1"/>
+              </w:rPr>
+              <w:t xml:space="preserve"> </w:t>
+            </w:r>
+            <w:r>
+              <w:rPr>
+                <w:rFonts w:ascii="Arial" w:eastAsia="Arial" w:hAnsi="Arial" w:cs="Arial"/>
+                <w:color w:val="000000" w:themeColor="text1"/>
+              </w:rPr>
+              <w:t>protection</w:t>
+            </w:r>
+          </w:p>
+          <w:p>
+            <w:pPr>
+              <w:spacing w:line="240" w:lineRule="exact"/>
+              <w:rPr>
+                <w:rFonts w:ascii="Arial" w:eastAsia="Arial" w:hAnsi="Arial" w:cs="Arial"/>
+                <w:color w:val="000000" w:themeColor="text1"/>
+              </w:rPr>
+            </w:pPr>
+          </w:p>
+          <w:p>
+            <w:pPr>
+              <w:spacing w:line="240" w:lineRule="exact"/>
+              <w:rPr>
+                <w:rFonts w:ascii="Arial" w:eastAsia="Arial" w:hAnsi="Arial" w:cs="Arial"/>
+                <w:color w:val="000000" w:themeColor="text1"/>
+              </w:rPr>
+            </w:pPr>
+            <w:r>
+              <w:rPr>
+                <w:rFonts w:ascii="Arial" w:eastAsia="Arial" w:hAnsi="Arial" w:cs="Arial"/>
+                <w:color w:val="000000" w:themeColor="text1"/>
+              </w:rPr>
+              <w:t>Infrastructure</w:t>
+            </w:r>
+          </w:p>
+          <w:p>
+            <w:pPr>
+              <w:spacing w:line="240" w:lineRule="exact"/>
+              <w:ind w:left="360" w:hanging="360"/>
+              <w:rPr>
+                <w:rFonts w:ascii="Arial" w:eastAsia="Arial" w:hAnsi="Arial" w:cs="Arial"/>
+                <w:color w:val="000000" w:themeColor="text1"/>
+              </w:rPr>
+            </w:pPr>
+          </w:p>
+          <w:p>
+            <w:pPr>
+              <w:spacing w:line="240" w:lineRule="exact"/>
+              <w:ind w:left="360" w:hanging="360"/>
+              <w:rPr>
+                <w:rFonts w:ascii="Arial" w:eastAsia="Arial" w:hAnsi="Arial" w:cs="Arial"/>
+                <w:color w:val="000000" w:themeColor="text1"/>
+              </w:rPr>
+            </w:pPr>
+          </w:p>
+          <w:p>
+            <w:pPr>
+              <w:spacing w:line="240" w:lineRule="exact"/>
+              <w:ind w:left="360" w:hanging="360"/>
+              <w:rPr>
+                <w:rFonts w:ascii="Arial" w:eastAsia="Arial" w:hAnsi="Arial" w:cs="Arial"/>
+                <w:color w:val="000000" w:themeColor="text1"/>
+              </w:rPr>
+            </w:pPr>
+            <w:r>
+              <w:rPr>
+                <w:rFonts w:ascii="Arial" w:eastAsia="Arial" w:hAnsi="Arial" w:cs="Arial"/>
+                <w:color w:val="000000" w:themeColor="text1"/>
+              </w:rPr>
+              <w:t>Regional development</w:t>
+            </w:r>
+          </w:p>
+          <w:p>
+            <w:pPr>
+              <w:spacing w:line="240" w:lineRule="exact"/>
+              <w:ind w:left="360" w:hanging="360"/>
+              <w:rPr>
+                <w:rFonts w:ascii="Arial" w:eastAsia="Arial" w:hAnsi="Arial" w:cs="Arial"/>
+                <w:color w:val="000000" w:themeColor="text1"/>
+              </w:rPr>
+            </w:pPr>
+          </w:p>
+          <w:p>
+            <w:pPr>
+              <w:spacing w:line="240" w:lineRule="exact"/>
+              <w:ind w:left="360" w:hanging="360"/>
+            </w:pPr>
+            <w:r>
+              <w:rPr>
+                <w:rFonts w:ascii="Arial" w:eastAsia="Arial" w:hAnsi="Arial" w:cs="Arial"/>
+                <w:color w:val="000000" w:themeColor="text1"/>
+              </w:rPr>
+              <w:t>Rescue aid</w:t>
+            </w:r>
+          </w:p>
+          <w:p>
+            <w:pPr>
+              <w:spacing w:line="240" w:lineRule="exact"/>
+              <w:rPr>
+                <w:rFonts w:ascii="Arial" w:eastAsia="Arial" w:hAnsi="Arial" w:cs="Arial"/>
+                <w:color w:val="000000" w:themeColor="text1"/>
+              </w:rPr>
+            </w:pPr>
+          </w:p>
+          <w:p>
+            <w:pPr>
+              <w:spacing w:line="240" w:lineRule="exact"/>
+              <w:ind w:left="360" w:hanging="360"/>
+            </w:pPr>
+            <w:r>
+              <w:rPr>
+                <w:rFonts w:ascii="Arial" w:eastAsia="Arial" w:hAnsi="Arial" w:cs="Arial"/>
+                <w:color w:val="000000" w:themeColor="text1"/>
+              </w:rPr>
+              <w:t>Research and development</w:t>
+            </w:r>
+          </w:p>
+          <w:p>
+            <w:pPr>
+              <w:spacing w:line="240" w:lineRule="exact"/>
+            </w:pPr>
+            <w:r>
+              <w:rPr>
+                <w:rFonts w:ascii="Arial" w:eastAsia="Arial" w:hAnsi="Arial" w:cs="Arial"/>
+                <w:color w:val="000000" w:themeColor="text1"/>
+              </w:rPr>
+              <w:t xml:space="preserve"> </w:t>
+            </w:r>
+          </w:p>
+          <w:p>
+            <w:pPr>
+              <w:spacing w:line="240" w:lineRule="exact"/>
+              <w:ind w:left="360" w:hanging="360"/>
+              <w:rPr>
+                <w:rFonts w:ascii="Arial" w:eastAsia="Arial" w:hAnsi="Arial" w:cs="Arial"/>
+                <w:color w:val="000000" w:themeColor="text1"/>
+              </w:rPr>
+            </w:pPr>
+            <w:r>
+              <w:rPr>
+                <w:rFonts w:ascii="Arial" w:eastAsia="Arial" w:hAnsi="Arial" w:cs="Arial"/>
+                <w:color w:val="000000" w:themeColor="text1"/>
+              </w:rPr>
+              <w:t>SME support</w:t>
+            </w:r>
+          </w:p>
+          <w:p>
+            <w:pPr>
+              <w:spacing w:line="240" w:lineRule="exact"/>
+              <w:ind w:left="360" w:hanging="360"/>
+              <w:rPr>
+                <w:rFonts w:ascii="Arial" w:eastAsia="Arial" w:hAnsi="Arial" w:cs="Arial"/>
+                <w:color w:val="000000" w:themeColor="text1"/>
+              </w:rPr>
+            </w:pPr>
+          </w:p>
+          <w:p>
+            <w:pPr>
+              <w:spacing w:line="240" w:lineRule="exact"/>
+              <w:ind w:left="360" w:hanging="360"/>
+            </w:pPr>
+            <w:r>
+              <w:rPr>
+                <w:rFonts w:ascii="Arial" w:eastAsia="Arial" w:hAnsi="Arial" w:cs="Arial"/>
+                <w:color w:val="000000" w:themeColor="text1"/>
+              </w:rPr>
+              <w:t>Services of public economic interest</w:t>
+            </w:r>
+            <w:r>
+              <w:rPr>
+                <w:rFonts w:ascii="Arial" w:eastAsia="Arial" w:hAnsi="Arial" w:cs="Arial"/>
+                <w:color w:val="000000" w:themeColor="text1"/>
+              </w:rPr>
+              <w:t xml:space="preserve"> </w:t>
+            </w:r>
+          </w:p>
+          <w:p>
+            <w:pPr>
+              <w:spacing w:line="240" w:lineRule="exact"/>
+              <w:ind w:left="360" w:hanging="360"/>
+              <w:rPr>
+                <w:rFonts w:ascii="Arial" w:eastAsia="Arial" w:hAnsi="Arial" w:cs="Arial"/>
+                <w:color w:val="000000" w:themeColor="text1"/>
+              </w:rPr>
+            </w:pPr>
+          </w:p>
+          <w:p>
+            <w:pPr>
+              <w:spacing w:line="240" w:lineRule="exact"/>
+              <w:ind w:left="360" w:hanging="360"/>
+            </w:pPr>
+            <w:r>
+              <w:rPr>
+                <w:rFonts w:ascii="Arial" w:eastAsia="Arial" w:hAnsi="Arial" w:cs="Arial"/>
+                <w:color w:val="000000" w:themeColor="text1"/>
+              </w:rPr>
+              <w:t>Training</w:t>
+            </w:r>
+          </w:p>
+          <w:p>
+            <w:pPr>
+              <w:spacing w:line="240" w:lineRule="exact"/>
+              <w:ind w:left="360" w:hanging="360"/>
+              <w:rPr>
+                <w:rFonts w:ascii="Arial" w:eastAsia="Arial" w:hAnsi="Arial" w:cs="Arial"/>
+                <w:color w:val="000000" w:themeColor="text1"/>
+              </w:rPr>
+            </w:pPr>
+          </w:p>
+          <w:p>
+            <w:pPr>
+              <w:spacing w:line="240" w:lineRule="exact"/>
+              <w:ind w:left="360" w:hanging="360"/>
+              <w:rPr>
+                <w:rFonts w:ascii="Arial" w:eastAsia="Arial" w:hAnsi="Arial" w:cs="Arial"/>
+                <w:color w:val="000000" w:themeColor="text1"/>
+              </w:rPr>
+            </w:pPr>
+            <w:r>
+              <w:rPr>
+                <w:rFonts w:ascii="Times New Roman" w:eastAsia="Times New Roman" w:hAnsi="Times New Roman" w:cs="Times New Roman"/>
+                <w:color w:val="000000" w:themeColor="text1"/>
+                <w:sz w:val="14"/>
+                <w:szCs w:val="14"/>
+              </w:rPr>
+              <w:t xml:space="preserve"> </w:t>
+            </w:r>
+            <w:r>
+              <w:rPr>
+                <w:rFonts w:ascii="Arial" w:eastAsia="Arial" w:hAnsi="Arial" w:cs="Arial"/>
+                <w:color w:val="000000" w:themeColor="text1"/>
+              </w:rPr>
+              <w:t>Other</w:t>
+            </w:r>
+          </w:p>
+          <w:p>
+            <w:pPr>
+              <w:spacing w:line="240" w:lineRule="exact"/>
+              <w:ind w:left="360" w:hanging="360"/>
+              <w:rPr>
+                <w:rFonts w:ascii="Arial" w:eastAsia="Arial" w:hAnsi="Arial" w:cs="Arial"/>
+                <w:color w:val="000000" w:themeColor="text1"/>
+              </w:rPr>
+            </w:pPr>
+          </w:p>
+          <w:p>
+            <w:pPr>
+              <w:spacing w:line="240" w:lineRule="exact"/>
+              <w:ind w:left="360" w:hanging="360"/>
+              <w:rPr>
+                <w:rFonts w:ascii="Arial" w:eastAsia="Arial" w:hAnsi="Arial" w:cs="Arial"/>
+              </w:rPr>
+            </w:pPr>
+            <w:r>
+              <w:rPr>
+                <w:rFonts w:ascii="Arial" w:eastAsia="Arial" w:hAnsi="Arial" w:cs="Arial"/>
+              </w:rPr>
+              <w:t xml:space="preserve">If you select ‘Other’, you must enter a </w:t>
+            </w:r>
+            <w:r>
+              <w:rPr>
+                <w:rFonts w:ascii="Arial" w:eastAsia="Arial" w:hAnsi="Arial" w:cs="Arial"/>
+              </w:rPr>
+              <w:lastRenderedPageBreak/>
+              <w:t>description</w:t>
+            </w:r>
+            <w:r>
+              <w:rPr>
+                <w:rFonts w:ascii="Arial" w:eastAsia="Arial" w:hAnsi="Arial" w:cs="Arial"/>
+              </w:rPr>
+              <w:t xml:space="preserve"> in the next column.</w:t>
             </w:r>
           </w:p>
         </w:tc>
@@ -1235,29 +1650,19 @@
           </w:tcPr>
           <w:p>
             <w:pPr>
-              <w:spacing w:after="0" w:line="240" w:lineRule="auto"/>
-              <w:rPr>
-                <w:rFonts w:ascii="Arial" w:eastAsia="Arial" w:hAnsi="Arial" w:cs="Arial"/>
-              </w:rPr>
-            </w:pPr>
-            <w:r>
-              <w:rPr>
-                <w:rFonts w:ascii="Arial" w:eastAsia="Arial" w:hAnsi="Arial" w:cs="Arial"/>
-              </w:rPr>
-              <w:t>Yes</w:t>
-            </w:r>
-          </w:p>
-          <w:p>
-            <w:pPr>
-              <w:rPr>
-                <w:rFonts w:ascii="Arial" w:eastAsia="Arial" w:hAnsi="Arial" w:cs="Arial"/>
-              </w:rPr>
-            </w:pPr>
-            <w:r>
-              <w:rPr>
-                <w:rFonts w:ascii="Arial" w:eastAsia="Arial" w:hAnsi="Arial" w:cs="Arial"/>
-              </w:rPr>
-              <w:t>No</w:t>
+              <w:spacing w:line="240" w:lineRule="exact"/>
+              <w:rPr>
+                <w:rFonts w:ascii="Arial" w:eastAsia="Arial" w:hAnsi="Arial" w:cs="Arial"/>
+                <w:color w:val="000000" w:themeColor="text1"/>
+              </w:rPr>
+            </w:pPr>
+            <w:r>
+              <w:rPr>
+                <w:rFonts w:ascii="Arial" w:eastAsia="Arial" w:hAnsi="Arial" w:cs="Arial"/>
+                <w:color w:val="000000" w:themeColor="text1"/>
+              </w:rPr>
+              <w:lastRenderedPageBreak/>
+              <w:t>Select from dropdown list</w:t>
             </w:r>
           </w:p>
         </w:tc>
@@ -1270,17 +1675,20 @@
           <w:p>
             <w:pPr>
               <w:spacing w:line="240" w:lineRule="exact"/>
-              <w:rPr>
-                <w:rFonts w:ascii="Arial" w:eastAsia="Arial" w:hAnsi="Arial" w:cs="Arial"/>
-                <w:color w:val="000000" w:themeColor="text1"/>
-              </w:rPr>
-            </w:pPr>
-            <w:r>
-              <w:rPr>
-                <w:rFonts w:ascii="Arial" w:eastAsia="Arial" w:hAnsi="Arial" w:cs="Arial"/>
-                <w:color w:val="000000" w:themeColor="text1"/>
-              </w:rPr>
-              <w:t>Subsidy Award Description</w:t>
+            </w:pPr>
+            <w:r>
+              <w:rPr>
+                <w:rFonts w:ascii="Arial" w:eastAsia="Arial" w:hAnsi="Arial" w:cs="Arial"/>
+                <w:color w:val="000000" w:themeColor="text1"/>
+              </w:rPr>
+              <w:t xml:space="preserve">Subsidy </w:t>
+            </w:r>
+            <w:r>
+              <w:rPr>
+                <w:rFonts w:ascii="Arial" w:eastAsia="Arial" w:hAnsi="Arial" w:cs="Arial"/>
+                <w:color w:val="000000" w:themeColor="text1"/>
+              </w:rPr>
+              <w:t>instrument</w:t>
             </w:r>
           </w:p>
         </w:tc>
@@ -1291,17 +1699,13 @@
           <w:p>
             <w:pPr>
               <w:spacing w:line="240" w:lineRule="exact"/>
-              <w:rPr>
-                <w:rFonts w:ascii="Arial" w:eastAsia="Arial" w:hAnsi="Arial" w:cs="Arial"/>
-                <w:color w:val="000000" w:themeColor="text1"/>
-              </w:rPr>
-            </w:pPr>
-            <w:r>
-              <w:rPr>
-                <w:rFonts w:ascii="Arial" w:eastAsia="Arial" w:hAnsi="Arial" w:cs="Arial"/>
-                <w:color w:val="000000" w:themeColor="text1"/>
-              </w:rPr>
-              <w:t>Optional</w:t>
+            </w:pPr>
+            <w:r>
+              <w:rPr>
+                <w:rFonts w:ascii="Arial" w:eastAsia="Arial" w:hAnsi="Arial" w:cs="Arial"/>
+                <w:color w:val="000000" w:themeColor="text1"/>
+              </w:rPr>
+              <w:t>Mandatory</w:t>
             </w:r>
           </w:p>
         </w:tc>
@@ -1311,33 +1715,321 @@
           </w:tcPr>
           <w:p>
             <w:pPr>
-              <w:spacing w:line="240" w:lineRule="exact"/>
-              <w:rPr>
-                <w:rFonts w:ascii="Arial" w:eastAsia="Arial" w:hAnsi="Arial" w:cs="Arial"/>
-                <w:color w:val="000000" w:themeColor="text1"/>
-              </w:rPr>
-            </w:pPr>
-            <w:r>
-              <w:rPr>
-                <w:rFonts w:ascii="Arial" w:eastAsia="Arial" w:hAnsi="Arial" w:cs="Arial"/>
-                <w:color w:val="000000" w:themeColor="text1"/>
-              </w:rPr>
-              <w:t>This de</w:t>
-            </w:r>
-            <w:r>
-              <w:rPr>
-                <w:rFonts w:ascii="Arial" w:eastAsia="Arial" w:hAnsi="Arial" w:cs="Arial"/>
-                <w:color w:val="000000" w:themeColor="text1"/>
-              </w:rPr>
-              <w:t>s</w:t>
-            </w:r>
-            <w:r>
-              <w:rPr>
-                <w:rFonts w:ascii="Arial" w:eastAsia="Arial" w:hAnsi="Arial" w:cs="Arial"/>
-                <w:color w:val="000000" w:themeColor="text1"/>
-              </w:rPr>
-              <w:t>cription should include TCA requirements such as relevant time limits or other conditions attached to the scheme.</w:t>
-            </w:r>
+              <w:rPr>
+                <w:rFonts w:ascii="Arial" w:eastAsia="Arial" w:hAnsi="Arial" w:cs="Arial"/>
+                <w:color w:val="000000" w:themeColor="text1"/>
+              </w:rPr>
+            </w:pPr>
+            <w:r>
+              <w:rPr>
+                <w:rFonts w:ascii="Arial" w:eastAsia="Arial" w:hAnsi="Arial" w:cs="Arial"/>
+                <w:color w:val="000000" w:themeColor="text1"/>
+              </w:rPr>
+              <w:t xml:space="preserve">The kind of financial support that the granting authority is providing. </w:t>
+            </w:r>
+          </w:p>
+          <w:p>
+            <w:pPr>
+              <w:rPr>
+                <w:rFonts w:ascii="Arial" w:eastAsia="Arial" w:hAnsi="Arial" w:cs="Arial"/>
+                <w:color w:val="000000" w:themeColor="text1"/>
+              </w:rPr>
+            </w:pPr>
+          </w:p>
+          <w:p>
+            <w:pPr>
+              <w:rPr>
+                <w:rFonts w:ascii="Arial" w:eastAsia="Arial" w:hAnsi="Arial" w:cs="Arial"/>
+                <w:color w:val="000000" w:themeColor="text1"/>
+              </w:rPr>
+            </w:pPr>
+            <w:r>
+              <w:rPr>
+                <w:rFonts w:ascii="Arial" w:eastAsia="Arial" w:hAnsi="Arial" w:cs="Arial"/>
+                <w:color w:val="000000" w:themeColor="text1"/>
+              </w:rPr>
+              <w:t>You must s</w:t>
+            </w:r>
+            <w:r>
+              <w:rPr>
+                <w:rFonts w:ascii="Arial" w:eastAsia="Arial" w:hAnsi="Arial" w:cs="Arial"/>
+                <w:color w:val="000000" w:themeColor="text1"/>
+              </w:rPr>
+              <w:t xml:space="preserve">elect one of the following </w:t>
+            </w:r>
+            <w:r>
+              <w:rPr>
+                <w:rFonts w:ascii="Arial" w:eastAsia="Arial" w:hAnsi="Arial" w:cs="Arial"/>
+                <w:color w:val="000000" w:themeColor="text1"/>
+              </w:rPr>
+              <w:t>options</w:t>
+            </w:r>
+            <w:r>
+              <w:rPr>
+                <w:rFonts w:ascii="Arial" w:eastAsia="Arial" w:hAnsi="Arial" w:cs="Arial"/>
+                <w:color w:val="000000" w:themeColor="text1"/>
+              </w:rPr>
+              <w:t>:</w:t>
+            </w:r>
+          </w:p>
+          <w:p>
+            <w:pPr>
+              <w:spacing w:line="240" w:lineRule="exact"/>
+            </w:pPr>
+            <w:r>
+              <w:rPr>
+                <w:rFonts w:ascii="Arial" w:eastAsia="Arial" w:hAnsi="Arial" w:cs="Arial"/>
+                <w:color w:val="000000" w:themeColor="text1"/>
+              </w:rPr>
+              <w:t xml:space="preserve"> </w:t>
+            </w:r>
+          </w:p>
+          <w:p>
+            <w:pPr>
+              <w:spacing w:line="240" w:lineRule="exact"/>
+            </w:pPr>
+            <w:r>
+              <w:rPr>
+                <w:rFonts w:ascii="Arial" w:eastAsia="Arial" w:hAnsi="Arial" w:cs="Arial"/>
+                <w:color w:val="000000" w:themeColor="text1"/>
+              </w:rPr>
+              <w:t xml:space="preserve">Direct </w:t>
+            </w:r>
+            <w:r>
+              <w:rPr>
+                <w:rFonts w:ascii="Arial" w:eastAsia="Arial" w:hAnsi="Arial" w:cs="Arial"/>
+                <w:color w:val="000000" w:themeColor="text1"/>
+              </w:rPr>
+              <w:t>g</w:t>
+            </w:r>
+            <w:r>
+              <w:rPr>
+                <w:rFonts w:ascii="Arial" w:eastAsia="Arial" w:hAnsi="Arial" w:cs="Arial"/>
+                <w:color w:val="000000" w:themeColor="text1"/>
+              </w:rPr>
+              <w:t>rant</w:t>
+            </w:r>
+          </w:p>
+          <w:p>
+            <w:pPr>
+              <w:spacing w:line="240" w:lineRule="exact"/>
+              <w:ind w:left="360" w:hanging="360"/>
+              <w:rPr>
+                <w:rFonts w:ascii="Arial" w:eastAsia="Arial" w:hAnsi="Arial" w:cs="Arial"/>
+                <w:color w:val="000000" w:themeColor="text1"/>
+              </w:rPr>
+            </w:pPr>
+          </w:p>
+          <w:p>
+            <w:pPr>
+              <w:spacing w:line="240" w:lineRule="exact"/>
+              <w:ind w:left="360" w:hanging="360"/>
+            </w:pPr>
+            <w:r>
+              <w:rPr>
+                <w:rFonts w:ascii="Arial" w:eastAsia="Arial" w:hAnsi="Arial" w:cs="Arial"/>
+                <w:color w:val="000000" w:themeColor="text1"/>
+              </w:rPr>
+              <w:t>Equity</w:t>
+            </w:r>
+          </w:p>
+          <w:p>
+            <w:pPr>
+              <w:spacing w:line="240" w:lineRule="exact"/>
+              <w:ind w:left="360" w:hanging="360"/>
+              <w:rPr>
+                <w:rFonts w:ascii="Arial" w:eastAsia="Arial" w:hAnsi="Arial" w:cs="Arial"/>
+                <w:color w:val="000000" w:themeColor="text1"/>
+              </w:rPr>
+            </w:pPr>
+          </w:p>
+          <w:p>
+            <w:pPr>
+              <w:spacing w:line="240" w:lineRule="exact"/>
+            </w:pPr>
+            <w:r>
+              <w:rPr>
+                <w:rFonts w:ascii="Arial" w:eastAsia="Arial" w:hAnsi="Arial" w:cs="Arial"/>
+                <w:color w:val="000000" w:themeColor="text1"/>
+              </w:rPr>
+              <w:t>Guarantee</w:t>
+            </w:r>
+          </w:p>
+          <w:p>
+            <w:pPr>
+              <w:spacing w:line="240" w:lineRule="exact"/>
+              <w:rPr>
+                <w:rFonts w:ascii="Arial" w:eastAsia="Arial" w:hAnsi="Arial" w:cs="Arial"/>
+                <w:color w:val="000000" w:themeColor="text1"/>
+              </w:rPr>
+            </w:pPr>
+          </w:p>
+          <w:p>
+            <w:pPr>
+              <w:spacing w:line="240" w:lineRule="exact"/>
+              <w:ind w:left="360" w:hanging="360"/>
+            </w:pPr>
+            <w:r>
+              <w:rPr>
+                <w:rFonts w:ascii="Times New Roman" w:eastAsia="Times New Roman" w:hAnsi="Times New Roman" w:cs="Times New Roman"/>
+                <w:color w:val="000000" w:themeColor="text1"/>
+                <w:sz w:val="14"/>
+                <w:szCs w:val="14"/>
+              </w:rPr>
+              <w:t xml:space="preserve"> </w:t>
+            </w:r>
+            <w:r>
+              <w:rPr>
+                <w:rFonts w:ascii="Arial" w:eastAsia="Arial" w:hAnsi="Arial" w:cs="Arial"/>
+                <w:color w:val="000000" w:themeColor="text1"/>
+              </w:rPr>
+              <w:t>Loan</w:t>
+            </w:r>
+          </w:p>
+          <w:p>
+            <w:pPr>
+              <w:spacing w:line="240" w:lineRule="exact"/>
+              <w:ind w:left="360" w:hanging="360"/>
+              <w:rPr>
+                <w:rFonts w:ascii="Arial" w:eastAsia="Arial" w:hAnsi="Arial" w:cs="Arial"/>
+                <w:color w:val="000000" w:themeColor="text1"/>
+              </w:rPr>
+            </w:pPr>
+          </w:p>
+          <w:p>
+            <w:pPr>
+              <w:spacing w:line="240" w:lineRule="exact"/>
+              <w:ind w:left="360" w:hanging="360"/>
+            </w:pPr>
+            <w:r>
+              <w:rPr>
+                <w:rFonts w:ascii="Arial" w:eastAsia="Arial" w:hAnsi="Arial" w:cs="Arial"/>
+                <w:color w:val="000000" w:themeColor="text1"/>
+              </w:rPr>
+              <w:t>Provision of goods or services below market prices</w:t>
+            </w:r>
+          </w:p>
+          <w:p>
+            <w:pPr>
+              <w:spacing w:line="240" w:lineRule="exact"/>
+              <w:ind w:left="360" w:hanging="360"/>
+              <w:rPr>
+                <w:rFonts w:ascii="Arial" w:eastAsia="Arial" w:hAnsi="Arial" w:cs="Arial"/>
+                <w:color w:val="000000" w:themeColor="text1"/>
+              </w:rPr>
+            </w:pPr>
+          </w:p>
+          <w:p>
+            <w:pPr>
+              <w:ind w:left="360" w:hanging="360"/>
+            </w:pPr>
+            <w:r>
+              <w:rPr>
+                <w:rFonts w:ascii="Arial" w:eastAsia="Arial" w:hAnsi="Arial" w:cs="Arial"/>
+                <w:color w:val="000000" w:themeColor="text1"/>
+              </w:rPr>
+              <w:t>Purchase of goods or services above market prices</w:t>
+            </w:r>
+          </w:p>
+          <w:p>
+            <w:pPr>
+              <w:spacing w:line="240" w:lineRule="exact"/>
+              <w:ind w:left="360" w:hanging="360"/>
+              <w:rPr>
+                <w:rFonts w:ascii="Arial" w:eastAsia="Arial" w:hAnsi="Arial" w:cs="Arial"/>
+                <w:color w:val="000000" w:themeColor="text1"/>
+              </w:rPr>
+            </w:pPr>
+          </w:p>
+          <w:p>
+            <w:pPr>
+              <w:spacing w:line="240" w:lineRule="exact"/>
+              <w:ind w:left="360" w:hanging="360"/>
+            </w:pPr>
+            <w:r>
+              <w:rPr>
+                <w:rFonts w:ascii="Arial" w:eastAsia="Arial" w:hAnsi="Arial" w:cs="Arial"/>
+                <w:color w:val="000000" w:themeColor="text1"/>
+              </w:rPr>
+              <w:t>T</w:t>
+            </w:r>
+            <w:r>
+              <w:rPr>
+                <w:rFonts w:ascii="Arial" w:eastAsia="Arial" w:hAnsi="Arial" w:cs="Arial"/>
+                <w:color w:val="000000" w:themeColor="text1"/>
+              </w:rPr>
+              <w:t>ax measures (tax credit, or tax/duty exemption)</w:t>
+            </w:r>
+          </w:p>
+          <w:p>
+            <w:pPr>
+              <w:spacing w:line="240" w:lineRule="exact"/>
+              <w:ind w:left="360" w:hanging="360"/>
+              <w:rPr>
+                <w:rFonts w:ascii="Arial" w:eastAsia="Arial" w:hAnsi="Arial" w:cs="Arial"/>
+                <w:color w:val="000000" w:themeColor="text1"/>
+              </w:rPr>
+            </w:pPr>
+          </w:p>
+          <w:p>
+            <w:pPr>
+              <w:spacing w:line="240" w:lineRule="exact"/>
+              <w:ind w:left="360" w:hanging="360"/>
+            </w:pPr>
+            <w:r>
+              <w:rPr>
+                <w:rFonts w:ascii="Arial" w:eastAsia="Arial" w:hAnsi="Arial" w:cs="Arial"/>
+                <w:color w:val="000000" w:themeColor="text1"/>
+              </w:rPr>
+              <w:t xml:space="preserve"> Other</w:t>
+            </w:r>
+          </w:p>
+          <w:p>
+            <w:pPr>
+              <w:spacing w:line="240" w:lineRule="exact"/>
+              <w:ind w:left="360" w:hanging="360"/>
+              <w:rPr>
+                <w:rFonts w:ascii="Arial" w:eastAsia="Arial" w:hAnsi="Arial" w:cs="Arial"/>
+                <w:color w:val="000000" w:themeColor="text1"/>
+              </w:rPr>
+            </w:pPr>
+          </w:p>
+          <w:p>
+            <w:pPr>
+              <w:spacing w:line="240" w:lineRule="exact"/>
+              <w:ind w:left="360" w:hanging="360"/>
+              <w:rPr>
+                <w:rFonts w:ascii="Arial" w:eastAsia="Arial" w:hAnsi="Arial" w:cs="Arial"/>
+              </w:rPr>
+            </w:pPr>
+            <w:r>
+              <w:rPr>
+                <w:rFonts w:ascii="Arial" w:eastAsia="Arial" w:hAnsi="Arial" w:cs="Arial"/>
+              </w:rPr>
+              <w:t>If you select ‘Other’, you must enter a description</w:t>
+            </w:r>
+            <w:r>
+              <w:rPr>
+                <w:rFonts w:ascii="Arial" w:eastAsia="Arial" w:hAnsi="Arial" w:cs="Arial"/>
+              </w:rPr>
+              <w:t xml:space="preserve"> in the next column</w:t>
+            </w:r>
+            <w:r>
+              <w:rPr>
+                <w:rFonts w:ascii="Arial" w:eastAsia="Arial" w:hAnsi="Arial" w:cs="Arial"/>
+              </w:rPr>
+              <w:t>.</w:t>
+            </w:r>
+          </w:p>
+          <w:p>
+            <w:pPr>
+              <w:spacing w:line="240" w:lineRule="exact"/>
+              <w:ind w:left="360" w:hanging="360"/>
+              <w:rPr>
+                <w:rFonts w:ascii="Arial" w:eastAsia="Arial" w:hAnsi="Arial" w:cs="Arial"/>
+                <w:color w:val="000000" w:themeColor="text1"/>
+              </w:rPr>
+            </w:pPr>
           </w:p>
         </w:tc>
         <w:tc>
@@ -1346,18 +2038,14 @@
           </w:tcPr>
           <w:p>
             <w:pPr>
-              <w:tabs>
-                <w:tab w:val="left" w:pos="480"/>
-              </w:tabs>
-              <w:rPr>
-                <w:rFonts w:ascii="Arial" w:eastAsia="Arial" w:hAnsi="Arial" w:cs="Arial"/>
-              </w:rPr>
-            </w:pPr>
-            <w:r>
-              <w:rPr>
-                <w:rFonts w:ascii="Arial" w:eastAsia="Arial" w:hAnsi="Arial" w:cs="Arial"/>
-              </w:rPr>
-              <w:t>Limit 2000 characters</w:t>
+              <w:spacing w:line="240" w:lineRule="exact"/>
+            </w:pPr>
+            <w:r>
+              <w:rPr>
+                <w:rFonts w:ascii="Arial" w:eastAsia="Arial" w:hAnsi="Arial" w:cs="Arial"/>
+                <w:color w:val="000000" w:themeColor="text1"/>
+              </w:rPr>
+              <w:t>Select from dropdown list</w:t>
             </w:r>
           </w:p>
         </w:tc>
@@ -1370,10 +2058,6 @@
           <w:p>
             <w:pPr>
               <w:spacing w:line="240" w:lineRule="exact"/>
-              <w:rPr>
-                <w:rFonts w:ascii="Arial" w:eastAsia="Arial" w:hAnsi="Arial" w:cs="Arial"/>
-                <w:color w:val="000000" w:themeColor="text1"/>
-              </w:rPr>
             </w:pPr>
             <w:r>
               <w:rPr>
@@ -1387,7 +2071,33 @@
                 <w:rFonts w:ascii="Arial" w:eastAsia="Arial" w:hAnsi="Arial" w:cs="Arial"/>
                 <w:color w:val="000000" w:themeColor="text1"/>
               </w:rPr>
-              <w:t>objective</w:t>
+              <w:t xml:space="preserve">element full </w:t>
+            </w:r>
+            <w:r>
+              <w:rPr>
+                <w:rFonts w:ascii="Arial" w:eastAsia="Arial" w:hAnsi="Arial" w:cs="Arial"/>
+                <w:color w:val="000000" w:themeColor="text1"/>
+              </w:rPr>
+              <w:t>a</w:t>
+            </w:r>
+            <w:r>
+              <w:rPr>
+                <w:rFonts w:ascii="Arial" w:eastAsia="Arial" w:hAnsi="Arial" w:cs="Arial"/>
+                <w:color w:val="000000" w:themeColor="text1"/>
+              </w:rPr>
+              <w:t xml:space="preserve">mount </w:t>
+            </w:r>
+          </w:p>
+          <w:p>
+            <w:pPr>
+              <w:spacing w:line="240" w:lineRule="exact"/>
+            </w:pPr>
+            <w:r>
+              <w:rPr>
+                <w:rFonts w:ascii="Arial" w:eastAsia="Arial" w:hAnsi="Arial" w:cs="Arial"/>
+                <w:color w:val="000000" w:themeColor="text1"/>
+              </w:rPr>
+              <w:t>(£)</w:t>
             </w:r>
           </w:p>
         </w:tc>
@@ -1398,11 +2108,14 @@
           <w:p>
             <w:pPr>
               <w:spacing w:line="240" w:lineRule="exact"/>
-            </w:pPr>
-            <w:r>
-              <w:rPr>
-                <w:rFonts w:ascii="Arial" w:eastAsia="Arial" w:hAnsi="Arial" w:cs="Arial"/>
-                <w:color w:val="000000" w:themeColor="text1"/>
+              <w:rPr>
+                <w:rFonts w:ascii="Arial" w:eastAsia="Arial" w:hAnsi="Arial" w:cs="Arial"/>
+                <w:color w:val="000000" w:themeColor="text1"/>
+              </w:rPr>
+            </w:pPr>
+            <w:r>
+              <w:rPr>
+                <w:rFonts w:ascii="Arial" w:eastAsia="Arial" w:hAnsi="Arial" w:cs="Arial"/>
               </w:rPr>
               <w:t>Mandatory</w:t>
             </w:r>
@@ -1417,483 +2130,208 @@
               <w:spacing w:line="240" w:lineRule="exact"/>
               <w:rPr>
                 <w:rFonts w:ascii="Arial" w:eastAsia="Arial" w:hAnsi="Arial" w:cs="Arial"/>
-                <w:color w:val="000000" w:themeColor="text1"/>
-              </w:rPr>
-            </w:pPr>
-            <w:r>
-              <w:rPr>
-                <w:rFonts w:ascii="Arial" w:eastAsia="Arial" w:hAnsi="Arial" w:cs="Arial"/>
-                <w:color w:val="000000" w:themeColor="text1"/>
-              </w:rPr>
-              <w:t>T</w:t>
-            </w:r>
-            <w:r>
-              <w:rPr>
-                <w:rFonts w:ascii="Arial" w:eastAsia="Arial" w:hAnsi="Arial" w:cs="Arial"/>
-                <w:color w:val="000000" w:themeColor="text1"/>
-              </w:rPr>
-              <w:t xml:space="preserve">he </w:t>
-            </w:r>
-            <w:r>
-              <w:rPr>
-                <w:rFonts w:ascii="Arial" w:eastAsia="Arial" w:hAnsi="Arial" w:cs="Arial"/>
-                <w:color w:val="000000" w:themeColor="text1"/>
-              </w:rPr>
-              <w:t>activity</w:t>
-            </w:r>
-            <w:r>
-              <w:rPr>
-                <w:rFonts w:ascii="Arial" w:eastAsia="Arial" w:hAnsi="Arial" w:cs="Arial"/>
-                <w:color w:val="000000" w:themeColor="text1"/>
+              </w:rPr>
+            </w:pPr>
+            <w:r>
+              <w:rPr>
+                <w:rFonts w:ascii="Arial" w:eastAsia="Arial" w:hAnsi="Arial" w:cs="Arial"/>
+              </w:rPr>
+              <w:t>If the s</w:t>
+            </w:r>
+            <w:r>
+              <w:rPr>
+                <w:rFonts w:ascii="Arial" w:eastAsia="Arial" w:hAnsi="Arial" w:cs="Arial"/>
+              </w:rPr>
+              <w:t xml:space="preserve">ubsidy </w:t>
+            </w:r>
+            <w:r>
+              <w:rPr>
+                <w:rFonts w:ascii="Arial" w:eastAsia="Arial" w:hAnsi="Arial" w:cs="Arial"/>
+              </w:rPr>
+              <w:t xml:space="preserve">type </w:t>
+            </w:r>
+            <w:r>
+              <w:rPr>
+                <w:rFonts w:ascii="Arial" w:eastAsia="Arial" w:hAnsi="Arial" w:cs="Arial"/>
+              </w:rPr>
+              <w:t>is</w:t>
+            </w:r>
+            <w:r>
+              <w:rPr>
+                <w:rFonts w:ascii="Arial" w:eastAsia="Arial" w:hAnsi="Arial" w:cs="Arial"/>
               </w:rPr>
               <w:t xml:space="preserve"> </w:t>
             </w:r>
             <w:r>
               <w:rPr>
                 <w:rFonts w:ascii="Arial" w:eastAsia="Arial" w:hAnsi="Arial" w:cs="Arial"/>
-                <w:color w:val="000000" w:themeColor="text1"/>
-              </w:rPr>
-              <w:t>that this subsidy award will support</w:t>
-            </w:r>
-            <w:r>
-              <w:rPr>
-                <w:rFonts w:ascii="Arial" w:eastAsia="Arial" w:hAnsi="Arial" w:cs="Arial"/>
-                <w:color w:val="000000" w:themeColor="text1"/>
-              </w:rPr>
-              <w:t xml:space="preserve">. </w:t>
-            </w:r>
-          </w:p>
-          <w:p>
-            <w:pPr>
-              <w:spacing w:line="240" w:lineRule="exact"/>
-              <w:rPr>
-                <w:rFonts w:ascii="Arial" w:eastAsia="Arial" w:hAnsi="Arial" w:cs="Arial"/>
-                <w:color w:val="000000" w:themeColor="text1"/>
-              </w:rPr>
-            </w:pPr>
-          </w:p>
-          <w:p>
-            <w:pPr>
-              <w:spacing w:line="240" w:lineRule="exact"/>
-              <w:rPr>
-                <w:rFonts w:ascii="Arial" w:eastAsia="Arial" w:hAnsi="Arial" w:cs="Arial"/>
-                <w:color w:val="000000" w:themeColor="text1"/>
-              </w:rPr>
-            </w:pPr>
-            <w:r>
-              <w:rPr>
-                <w:rFonts w:ascii="Arial" w:eastAsia="Arial" w:hAnsi="Arial" w:cs="Arial"/>
-                <w:color w:val="000000" w:themeColor="text1"/>
-              </w:rPr>
-              <w:t>You must s</w:t>
-            </w:r>
-            <w:r>
-              <w:rPr>
-                <w:rFonts w:ascii="Arial" w:eastAsia="Arial" w:hAnsi="Arial" w:cs="Arial"/>
-                <w:color w:val="000000" w:themeColor="text1"/>
-              </w:rPr>
-              <w:t xml:space="preserve">elect one of the following </w:t>
-            </w:r>
-            <w:r>
-              <w:rPr>
-                <w:rFonts w:ascii="Arial" w:eastAsia="Arial" w:hAnsi="Arial" w:cs="Arial"/>
-                <w:color w:val="000000" w:themeColor="text1"/>
-              </w:rPr>
-              <w:t>options</w:t>
-            </w:r>
-            <w:r>
-              <w:rPr>
-                <w:rFonts w:ascii="Arial" w:eastAsia="Arial" w:hAnsi="Arial" w:cs="Arial"/>
-                <w:color w:val="000000" w:themeColor="text1"/>
-              </w:rPr>
-              <w:t>:</w:t>
-            </w:r>
-          </w:p>
-          <w:p>
-            <w:pPr>
-              <w:spacing w:line="240" w:lineRule="exact"/>
-            </w:pPr>
-            <w:r>
-              <w:rPr>
-                <w:rFonts w:ascii="Arial" w:eastAsia="Arial" w:hAnsi="Arial" w:cs="Arial"/>
-                <w:color w:val="000000" w:themeColor="text1"/>
+                <w:b/>
+                <w:bCs/>
+              </w:rPr>
+              <w:t>n</w:t>
+            </w:r>
+            <w:r>
+              <w:rPr>
+                <w:rFonts w:ascii="Arial" w:eastAsia="Arial" w:hAnsi="Arial" w:cs="Arial"/>
+                <w:b/>
+                <w:bCs/>
+              </w:rPr>
+              <w:t xml:space="preserve">ot </w:t>
+            </w:r>
+            <w:r>
+              <w:rPr>
+                <w:rFonts w:ascii="Arial" w:eastAsia="Arial" w:hAnsi="Arial" w:cs="Arial"/>
+              </w:rPr>
+              <w:t xml:space="preserve">a </w:t>
+            </w:r>
+            <w:r>
+              <w:rPr>
+                <w:rFonts w:ascii="Arial" w:eastAsia="Arial" w:hAnsi="Arial" w:cs="Arial"/>
+              </w:rPr>
+              <w:t>ta</w:t>
+            </w:r>
+            <w:r>
+              <w:rPr>
+                <w:rFonts w:ascii="Arial" w:eastAsia="Arial" w:hAnsi="Arial" w:cs="Arial"/>
+              </w:rPr>
+              <w:t xml:space="preserve">x </w:t>
+            </w:r>
+            <w:r>
+              <w:rPr>
+                <w:rFonts w:ascii="Arial" w:eastAsia="Arial" w:hAnsi="Arial" w:cs="Arial"/>
+              </w:rPr>
+              <w:t>m</w:t>
+            </w:r>
+            <w:r>
+              <w:rPr>
+                <w:rFonts w:ascii="Arial" w:eastAsia="Arial" w:hAnsi="Arial" w:cs="Arial"/>
+              </w:rPr>
+              <w:t>easure</w:t>
+            </w:r>
+            <w:r>
+              <w:rPr>
+                <w:rFonts w:ascii="Arial" w:eastAsia="Arial" w:hAnsi="Arial" w:cs="Arial"/>
+              </w:rPr>
+              <w:t>,</w:t>
+            </w:r>
+            <w:r>
+              <w:rPr>
+                <w:rFonts w:ascii="Arial" w:eastAsia="Arial" w:hAnsi="Arial" w:cs="Arial"/>
+              </w:rPr>
+              <w:t xml:space="preserve"> you must</w:t>
+            </w:r>
+            <w:r>
+              <w:rPr>
+                <w:rFonts w:ascii="Arial" w:eastAsia="Arial" w:hAnsi="Arial" w:cs="Arial"/>
+              </w:rPr>
+              <w:t xml:space="preserve"> enter </w:t>
+            </w:r>
+            <w:r>
+              <w:rPr>
+                <w:rFonts w:ascii="Arial" w:eastAsia="Arial" w:hAnsi="Arial" w:cs="Arial"/>
+              </w:rPr>
+              <w:t>the</w:t>
+            </w:r>
+            <w:r>
+              <w:rPr>
+                <w:rFonts w:ascii="Arial" w:eastAsia="Arial" w:hAnsi="Arial" w:cs="Arial"/>
               </w:rPr>
               <w:t xml:space="preserve"> </w:t>
             </w:r>
-          </w:p>
-          <w:p>
-            <w:pPr>
-              <w:spacing w:line="240" w:lineRule="exact"/>
-            </w:pPr>
-            <w:r>
-              <w:rPr>
-                <w:rFonts w:ascii="Arial" w:eastAsia="Arial" w:hAnsi="Arial" w:cs="Arial"/>
-                <w:color w:val="000000" w:themeColor="text1"/>
-              </w:rPr>
-              <w:t>Culture</w:t>
-            </w:r>
-            <w:r>
-              <w:rPr>
-                <w:rFonts w:ascii="Arial" w:eastAsia="Arial" w:hAnsi="Arial" w:cs="Arial"/>
-                <w:color w:val="000000" w:themeColor="text1"/>
+            <w:r>
+              <w:rPr>
+                <w:rFonts w:ascii="Arial" w:eastAsia="Arial" w:hAnsi="Arial" w:cs="Arial"/>
+              </w:rPr>
+              <w:t>exact a</w:t>
+            </w:r>
+            <w:r>
+              <w:rPr>
+                <w:rFonts w:ascii="Arial" w:eastAsia="Arial" w:hAnsi="Arial" w:cs="Arial"/>
+              </w:rPr>
+              <w:t xml:space="preserve">mount. </w:t>
+            </w:r>
+          </w:p>
+          <w:p>
+            <w:pPr>
+              <w:spacing w:line="240" w:lineRule="exact"/>
+              <w:rPr>
+                <w:rFonts w:ascii="Arial" w:eastAsia="Arial" w:hAnsi="Arial" w:cs="Arial"/>
+                <w:color w:val="FF0000"/>
+              </w:rPr>
+            </w:pPr>
+          </w:p>
+          <w:p>
+            <w:pPr>
+              <w:spacing w:line="240" w:lineRule="exact"/>
+              <w:rPr>
+                <w:rFonts w:ascii="Arial" w:eastAsia="Arial" w:hAnsi="Arial" w:cs="Arial"/>
+              </w:rPr>
+            </w:pPr>
+            <w:r>
+              <w:rPr>
+                <w:rFonts w:ascii="Arial" w:eastAsia="Arial" w:hAnsi="Arial" w:cs="Arial"/>
+              </w:rPr>
+              <w:t xml:space="preserve">If the subsidy </w:t>
+            </w:r>
+            <w:r>
+              <w:rPr>
+                <w:rFonts w:ascii="Arial" w:eastAsia="Arial" w:hAnsi="Arial" w:cs="Arial"/>
+              </w:rPr>
+              <w:t>typ</w:t>
+            </w:r>
+            <w:r>
+              <w:rPr>
+                <w:rFonts w:ascii="Arial" w:eastAsia="Arial" w:hAnsi="Arial" w:cs="Arial"/>
+              </w:rPr>
+              <w:t xml:space="preserve">e </w:t>
+            </w:r>
+            <w:r>
+              <w:rPr>
+                <w:rFonts w:ascii="Arial" w:eastAsia="Arial" w:hAnsi="Arial" w:cs="Arial"/>
+              </w:rPr>
+              <w:t xml:space="preserve">is a </w:t>
+            </w:r>
+            <w:r>
+              <w:rPr>
+                <w:rFonts w:ascii="Arial" w:eastAsia="Arial" w:hAnsi="Arial" w:cs="Arial"/>
+              </w:rPr>
+              <w:t>t</w:t>
+            </w:r>
+            <w:r>
+              <w:rPr>
+                <w:rFonts w:ascii="Arial" w:eastAsia="Arial" w:hAnsi="Arial" w:cs="Arial"/>
+              </w:rPr>
+              <w:t>ax measure</w:t>
+            </w:r>
+            <w:r>
+              <w:rPr>
+                <w:rFonts w:ascii="Arial" w:eastAsia="Arial" w:hAnsi="Arial" w:cs="Arial"/>
+              </w:rPr>
+              <w:t>,</w:t>
+            </w:r>
+            <w:r>
+              <w:rPr>
+                <w:rFonts w:ascii="Arial" w:eastAsia="Arial" w:hAnsi="Arial" w:cs="Arial"/>
               </w:rPr>
               <w:t xml:space="preserve"> </w:t>
             </w:r>
             <w:r>
               <w:rPr>
                 <w:rFonts w:ascii="Arial" w:eastAsia="Arial" w:hAnsi="Arial" w:cs="Arial"/>
-                <w:color w:val="000000" w:themeColor="text1"/>
-              </w:rPr>
-              <w:t>or heritage</w:t>
-            </w:r>
-            <w:r>
-              <w:rPr>
-                <w:rFonts w:ascii="Times New Roman" w:eastAsia="Times New Roman" w:hAnsi="Times New Roman" w:cs="Times New Roman"/>
-                <w:color w:val="000000" w:themeColor="text1"/>
-                <w:sz w:val="14"/>
-                <w:szCs w:val="14"/>
-              </w:rPr>
-              <w:t xml:space="preserve">   </w:t>
-            </w:r>
-          </w:p>
-          <w:p>
-            <w:pPr>
-              <w:spacing w:line="240" w:lineRule="exact"/>
-              <w:ind w:left="360" w:hanging="360"/>
-              <w:rPr>
-                <w:rFonts w:ascii="Arial" w:eastAsia="Arial" w:hAnsi="Arial" w:cs="Arial"/>
-                <w:color w:val="000000" w:themeColor="text1"/>
-              </w:rPr>
-            </w:pPr>
-          </w:p>
-          <w:p>
-            <w:pPr>
-              <w:spacing w:line="240" w:lineRule="exact"/>
-              <w:ind w:left="360" w:hanging="360"/>
-            </w:pPr>
-            <w:r>
-              <w:rPr>
-                <w:rFonts w:ascii="Arial" w:eastAsia="Arial" w:hAnsi="Arial" w:cs="Arial"/>
-                <w:color w:val="000000" w:themeColor="text1"/>
-              </w:rPr>
-              <w:t>Employment</w:t>
-            </w:r>
-          </w:p>
-          <w:p>
-            <w:pPr>
-              <w:spacing w:line="240" w:lineRule="exact"/>
-              <w:ind w:left="360" w:hanging="360"/>
-              <w:rPr>
-                <w:rFonts w:ascii="Arial" w:eastAsia="Arial" w:hAnsi="Arial" w:cs="Arial"/>
-                <w:color w:val="000000" w:themeColor="text1"/>
-              </w:rPr>
-            </w:pPr>
-          </w:p>
-          <w:p>
-            <w:pPr>
-              <w:spacing w:line="240" w:lineRule="exact"/>
-              <w:ind w:left="360" w:hanging="360"/>
-            </w:pPr>
-            <w:r>
-              <w:rPr>
-                <w:rFonts w:ascii="Arial" w:eastAsia="Arial" w:hAnsi="Arial" w:cs="Arial"/>
-                <w:color w:val="000000" w:themeColor="text1"/>
-              </w:rPr>
-              <w:t>Energy efficiency</w:t>
-            </w:r>
-          </w:p>
-          <w:p>
-            <w:pPr>
-              <w:spacing w:line="240" w:lineRule="exact"/>
-              <w:ind w:left="360" w:hanging="360"/>
-              <w:rPr>
-                <w:rFonts w:ascii="Arial" w:eastAsia="Arial" w:hAnsi="Arial" w:cs="Arial"/>
-                <w:color w:val="000000" w:themeColor="text1"/>
-              </w:rPr>
-            </w:pPr>
-          </w:p>
-          <w:p>
-            <w:pPr>
-              <w:spacing w:line="240" w:lineRule="exact"/>
-              <w:ind w:left="360" w:hanging="360"/>
-            </w:pPr>
-            <w:r>
-              <w:rPr>
-                <w:rFonts w:ascii="Arial" w:eastAsia="Arial" w:hAnsi="Arial" w:cs="Arial"/>
-                <w:color w:val="000000" w:themeColor="text1"/>
-              </w:rPr>
-              <w:t>Environmental</w:t>
-            </w:r>
-            <w:r>
-              <w:rPr>
-                <w:rFonts w:ascii="Arial" w:eastAsia="Arial" w:hAnsi="Arial" w:cs="Arial"/>
-                <w:color w:val="000000" w:themeColor="text1"/>
-              </w:rPr>
-              <w:t xml:space="preserve"> </w:t>
-            </w:r>
-            <w:r>
-              <w:rPr>
-                <w:rFonts w:ascii="Arial" w:eastAsia="Arial" w:hAnsi="Arial" w:cs="Arial"/>
-                <w:color w:val="000000" w:themeColor="text1"/>
-              </w:rPr>
-              <w:t>protection</w:t>
-            </w:r>
-          </w:p>
-          <w:p>
-            <w:pPr>
-              <w:spacing w:line="240" w:lineRule="exact"/>
-              <w:rPr>
-                <w:rFonts w:ascii="Arial" w:eastAsia="Arial" w:hAnsi="Arial" w:cs="Arial"/>
-                <w:color w:val="000000" w:themeColor="text1"/>
-              </w:rPr>
-            </w:pPr>
-          </w:p>
-          <w:p>
-            <w:pPr>
-              <w:spacing w:line="240" w:lineRule="exact"/>
-              <w:rPr>
-                <w:rFonts w:ascii="Arial" w:eastAsia="Arial" w:hAnsi="Arial" w:cs="Arial"/>
-                <w:color w:val="000000" w:themeColor="text1"/>
-              </w:rPr>
-            </w:pPr>
-            <w:r>
-              <w:rPr>
-                <w:rFonts w:ascii="Arial" w:eastAsia="Arial" w:hAnsi="Arial" w:cs="Arial"/>
-                <w:color w:val="000000" w:themeColor="text1"/>
-              </w:rPr>
-              <w:t>Infrastructure</w:t>
-            </w:r>
-          </w:p>
-          <w:p>
-            <w:pPr>
-              <w:spacing w:line="240" w:lineRule="exact"/>
-              <w:ind w:left="360" w:hanging="360"/>
-              <w:rPr>
-                <w:rFonts w:ascii="Arial" w:eastAsia="Arial" w:hAnsi="Arial" w:cs="Arial"/>
-                <w:color w:val="000000" w:themeColor="text1"/>
-              </w:rPr>
-            </w:pPr>
-          </w:p>
-          <w:p>
-            <w:pPr>
-              <w:spacing w:line="240" w:lineRule="exact"/>
-              <w:ind w:left="360" w:hanging="360"/>
-              <w:rPr>
-                <w:rFonts w:ascii="Arial" w:eastAsia="Arial" w:hAnsi="Arial" w:cs="Arial"/>
-                <w:color w:val="000000" w:themeColor="text1"/>
-              </w:rPr>
-            </w:pPr>
-          </w:p>
-          <w:p>
-            <w:pPr>
-              <w:spacing w:line="240" w:lineRule="exact"/>
-              <w:ind w:left="360" w:hanging="360"/>
-              <w:rPr>
-                <w:rFonts w:ascii="Arial" w:eastAsia="Arial" w:hAnsi="Arial" w:cs="Arial"/>
-                <w:color w:val="000000" w:themeColor="text1"/>
-              </w:rPr>
-            </w:pPr>
-            <w:r>
-              <w:rPr>
-                <w:rFonts w:ascii="Arial" w:eastAsia="Arial" w:hAnsi="Arial" w:cs="Arial"/>
-                <w:color w:val="000000" w:themeColor="text1"/>
-              </w:rPr>
-              <w:t>Regional development</w:t>
-            </w:r>
-          </w:p>
-          <w:p>
-            <w:pPr>
-              <w:spacing w:line="240" w:lineRule="exact"/>
-              <w:ind w:left="360" w:hanging="360"/>
-              <w:rPr>
-                <w:rFonts w:ascii="Arial" w:eastAsia="Arial" w:hAnsi="Arial" w:cs="Arial"/>
-                <w:color w:val="000000" w:themeColor="text1"/>
-              </w:rPr>
-            </w:pPr>
-          </w:p>
-          <w:p>
-            <w:pPr>
-              <w:spacing w:line="240" w:lineRule="exact"/>
-              <w:ind w:left="360" w:hanging="360"/>
-            </w:pPr>
-            <w:r>
-              <w:rPr>
-                <w:rFonts w:ascii="Arial" w:eastAsia="Arial" w:hAnsi="Arial" w:cs="Arial"/>
-                <w:color w:val="000000" w:themeColor="text1"/>
-              </w:rPr>
-              <w:t>Rescue aid</w:t>
-            </w:r>
-          </w:p>
-          <w:p>
-            <w:pPr>
-              <w:spacing w:line="240" w:lineRule="exact"/>
-              <w:rPr>
-                <w:rFonts w:ascii="Arial" w:eastAsia="Arial" w:hAnsi="Arial" w:cs="Arial"/>
-                <w:color w:val="000000" w:themeColor="text1"/>
-              </w:rPr>
-            </w:pPr>
-          </w:p>
-          <w:p>
-            <w:pPr>
-              <w:spacing w:line="240" w:lineRule="exact"/>
-              <w:ind w:left="360" w:hanging="360"/>
-            </w:pPr>
-            <w:r>
-              <w:rPr>
-                <w:rFonts w:ascii="Arial" w:eastAsia="Arial" w:hAnsi="Arial" w:cs="Arial"/>
-                <w:color w:val="000000" w:themeColor="text1"/>
-              </w:rPr>
-              <w:t>Research and development</w:t>
-            </w:r>
-          </w:p>
-          <w:p>
-            <w:pPr>
-              <w:spacing w:line="240" w:lineRule="exact"/>
-            </w:pPr>
-            <w:r>
-              <w:rPr>
-                <w:rFonts w:ascii="Arial" w:eastAsia="Arial" w:hAnsi="Arial" w:cs="Arial"/>
-                <w:color w:val="000000" w:themeColor="text1"/>
-              </w:rPr>
-              <w:t xml:space="preserve"> </w:t>
-            </w:r>
-          </w:p>
-          <w:p>
-            <w:pPr>
-              <w:spacing w:line="240" w:lineRule="exact"/>
-              <w:ind w:left="360" w:hanging="360"/>
-              <w:rPr>
-                <w:rFonts w:ascii="Arial" w:eastAsia="Arial" w:hAnsi="Arial" w:cs="Arial"/>
-                <w:color w:val="000000" w:themeColor="text1"/>
-              </w:rPr>
-            </w:pPr>
-            <w:r>
-              <w:rPr>
-                <w:rFonts w:ascii="Arial" w:eastAsia="Arial" w:hAnsi="Arial" w:cs="Arial"/>
-                <w:color w:val="000000" w:themeColor="text1"/>
-              </w:rPr>
-              <w:t>SME support</w:t>
-            </w:r>
-          </w:p>
-          <w:p>
-            <w:pPr>
-              <w:spacing w:line="240" w:lineRule="exact"/>
-              <w:ind w:left="360" w:hanging="360"/>
-              <w:rPr>
-                <w:rFonts w:ascii="Arial" w:eastAsia="Arial" w:hAnsi="Arial" w:cs="Arial"/>
-                <w:color w:val="000000" w:themeColor="text1"/>
-              </w:rPr>
-            </w:pPr>
-          </w:p>
-          <w:p>
-            <w:pPr>
-              <w:spacing w:line="240" w:lineRule="exact"/>
-              <w:ind w:left="360" w:hanging="360"/>
-            </w:pPr>
-            <w:r>
-              <w:rPr>
-                <w:rFonts w:ascii="Arial" w:eastAsia="Arial" w:hAnsi="Arial" w:cs="Arial"/>
-                <w:color w:val="000000" w:themeColor="text1"/>
-              </w:rPr>
-              <w:lastRenderedPageBreak/>
-              <w:t>Services of public economic interest</w:t>
-            </w:r>
-            <w:r>
-              <w:rPr>
-                <w:rFonts w:ascii="Arial" w:eastAsia="Arial" w:hAnsi="Arial" w:cs="Arial"/>
-                <w:color w:val="000000" w:themeColor="text1"/>
-              </w:rPr>
-              <w:t xml:space="preserve"> </w:t>
-            </w:r>
-          </w:p>
-          <w:p>
-            <w:pPr>
-              <w:spacing w:line="240" w:lineRule="exact"/>
-              <w:ind w:left="360" w:hanging="360"/>
-              <w:rPr>
-                <w:rFonts w:ascii="Arial" w:eastAsia="Arial" w:hAnsi="Arial" w:cs="Arial"/>
-                <w:color w:val="000000" w:themeColor="text1"/>
-              </w:rPr>
-            </w:pPr>
-          </w:p>
-          <w:p>
-            <w:pPr>
-              <w:spacing w:line="240" w:lineRule="exact"/>
-              <w:ind w:left="360" w:hanging="360"/>
-            </w:pPr>
-            <w:r>
-              <w:rPr>
-                <w:rFonts w:ascii="Arial" w:eastAsia="Arial" w:hAnsi="Arial" w:cs="Arial"/>
-                <w:color w:val="000000" w:themeColor="text1"/>
-              </w:rPr>
-              <w:t>Training</w:t>
-            </w:r>
-          </w:p>
-          <w:p>
-            <w:pPr>
-              <w:spacing w:line="240" w:lineRule="exact"/>
-              <w:ind w:left="360" w:hanging="360"/>
-              <w:rPr>
-                <w:rFonts w:ascii="Arial" w:eastAsia="Arial" w:hAnsi="Arial" w:cs="Arial"/>
-                <w:color w:val="000000" w:themeColor="text1"/>
-              </w:rPr>
-            </w:pPr>
-          </w:p>
-          <w:p>
-            <w:pPr>
-              <w:spacing w:line="240" w:lineRule="exact"/>
-              <w:ind w:left="360" w:hanging="360"/>
-              <w:rPr>
-                <w:rFonts w:ascii="Arial" w:eastAsia="Arial" w:hAnsi="Arial" w:cs="Arial"/>
-                <w:color w:val="000000" w:themeColor="text1"/>
-              </w:rPr>
-            </w:pPr>
-            <w:r>
-              <w:rPr>
-                <w:rFonts w:ascii="Times New Roman" w:eastAsia="Times New Roman" w:hAnsi="Times New Roman" w:cs="Times New Roman"/>
-                <w:color w:val="000000" w:themeColor="text1"/>
-                <w:sz w:val="14"/>
-                <w:szCs w:val="14"/>
-              </w:rPr>
-              <w:t xml:space="preserve"> </w:t>
-            </w:r>
-            <w:r>
-              <w:rPr>
-                <w:rFonts w:ascii="Arial" w:eastAsia="Arial" w:hAnsi="Arial" w:cs="Arial"/>
-                <w:color w:val="000000" w:themeColor="text1"/>
-              </w:rPr>
-              <w:t>Other</w:t>
-            </w:r>
-          </w:p>
-          <w:p>
-            <w:pPr>
-              <w:spacing w:line="240" w:lineRule="exact"/>
-              <w:ind w:left="360" w:hanging="360"/>
-              <w:rPr>
-                <w:rFonts w:ascii="Arial" w:eastAsia="Arial" w:hAnsi="Arial" w:cs="Arial"/>
-                <w:color w:val="000000" w:themeColor="text1"/>
-              </w:rPr>
-            </w:pPr>
-          </w:p>
-          <w:p>
-            <w:pPr>
-              <w:spacing w:line="240" w:lineRule="exact"/>
-              <w:ind w:left="360" w:hanging="360"/>
-              <w:rPr>
-                <w:rFonts w:ascii="Arial" w:eastAsia="Arial" w:hAnsi="Arial" w:cs="Arial"/>
-              </w:rPr>
-            </w:pPr>
-            <w:r>
-              <w:rPr>
-                <w:rFonts w:ascii="Arial" w:eastAsia="Arial" w:hAnsi="Arial" w:cs="Arial"/>
-              </w:rPr>
-              <w:t>If you select ‘Other’, you must enter a description</w:t>
-            </w:r>
-            <w:r>
-              <w:rPr>
-                <w:rFonts w:ascii="Arial" w:eastAsia="Arial" w:hAnsi="Arial" w:cs="Arial"/>
-              </w:rPr>
-              <w:t xml:space="preserve"> in the next column.</w:t>
+              </w:rPr>
+              <w:t xml:space="preserve">you must </w:t>
+            </w:r>
+            <w:r>
+              <w:rPr>
+                <w:rFonts w:ascii="Arial" w:eastAsia="Arial" w:hAnsi="Arial" w:cs="Arial"/>
+              </w:rPr>
+              <w:t>enter 0</w:t>
+            </w:r>
+            <w:r>
+              <w:rPr>
+                <w:rFonts w:ascii="Arial" w:eastAsia="Arial" w:hAnsi="Arial" w:cs="Arial"/>
+              </w:rPr>
+              <w:t>.</w:t>
             </w:r>
           </w:p>
         </w:tc>
@@ -1904,698 +2342,6 @@
           <w:p>
             <w:pPr>
               <w:spacing w:line="240" w:lineRule="exact"/>
-              <w:rPr>
-                <w:rFonts w:ascii="Arial" w:eastAsia="Arial" w:hAnsi="Arial" w:cs="Arial"/>
-                <w:color w:val="000000" w:themeColor="text1"/>
-              </w:rPr>
-            </w:pPr>
-            <w:r>
-              <w:rPr>
-                <w:rFonts w:ascii="Arial" w:eastAsia="Arial" w:hAnsi="Arial" w:cs="Arial"/>
-                <w:color w:val="000000" w:themeColor="text1"/>
-              </w:rPr>
-              <w:lastRenderedPageBreak/>
-              <w:t>Select from dropdown list</w:t>
-            </w:r>
-          </w:p>
-        </w:tc>
-      </w:tr>
-      <w:tr>
-        <w:tc>
-          <w:tcPr>
-            <w:tcW w:w="2254" w:type="dxa"/>
-          </w:tcPr>
-          <w:p>
-            <w:pPr>
-              <w:spacing w:line="240" w:lineRule="exact"/>
-            </w:pPr>
-            <w:r>
-              <w:rPr>
-                <w:rFonts w:ascii="Arial" w:eastAsia="Arial" w:hAnsi="Arial" w:cs="Arial"/>
-                <w:color w:val="000000" w:themeColor="text1"/>
-              </w:rPr>
-              <w:t xml:space="preserve">Subsidy </w:t>
-            </w:r>
-            <w:r>
-              <w:rPr>
-                <w:rFonts w:ascii="Arial" w:eastAsia="Arial" w:hAnsi="Arial" w:cs="Arial"/>
-                <w:color w:val="000000" w:themeColor="text1"/>
-              </w:rPr>
-              <w:t>instrument</w:t>
-            </w:r>
-          </w:p>
-        </w:tc>
-        <w:tc>
-          <w:tcPr>
-            <w:tcW w:w="2254" w:type="dxa"/>
-          </w:tcPr>
-          <w:p>
-            <w:pPr>
-              <w:spacing w:line="240" w:lineRule="exact"/>
-            </w:pPr>
-            <w:r>
-              <w:rPr>
-                <w:rFonts w:ascii="Arial" w:eastAsia="Arial" w:hAnsi="Arial" w:cs="Arial"/>
-                <w:color w:val="000000" w:themeColor="text1"/>
-              </w:rPr>
-              <w:t>Mandatory</w:t>
-            </w:r>
-          </w:p>
-        </w:tc>
-        <w:tc>
-          <w:tcPr>
-            <w:tcW w:w="2254" w:type="dxa"/>
-          </w:tcPr>
-          <w:p>
-            <w:pPr>
-              <w:rPr>
-                <w:rFonts w:ascii="Arial" w:eastAsia="Arial" w:hAnsi="Arial" w:cs="Arial"/>
-                <w:color w:val="000000" w:themeColor="text1"/>
-              </w:rPr>
-            </w:pPr>
-            <w:r>
-              <w:rPr>
-                <w:rFonts w:ascii="Arial" w:eastAsia="Arial" w:hAnsi="Arial" w:cs="Arial"/>
-                <w:color w:val="000000" w:themeColor="text1"/>
-              </w:rPr>
-              <w:t xml:space="preserve">The kind of financial support that the granting authority is providing. </w:t>
-            </w:r>
-          </w:p>
-          <w:p>
-            <w:pPr>
-              <w:rPr>
-                <w:rFonts w:ascii="Arial" w:eastAsia="Arial" w:hAnsi="Arial" w:cs="Arial"/>
-                <w:color w:val="000000" w:themeColor="text1"/>
-              </w:rPr>
-            </w:pPr>
-          </w:p>
-          <w:p>
-            <w:pPr>
-              <w:rPr>
-                <w:rFonts w:ascii="Arial" w:eastAsia="Arial" w:hAnsi="Arial" w:cs="Arial"/>
-                <w:color w:val="000000" w:themeColor="text1"/>
-              </w:rPr>
-            </w:pPr>
-            <w:r>
-              <w:rPr>
-                <w:rFonts w:ascii="Arial" w:eastAsia="Arial" w:hAnsi="Arial" w:cs="Arial"/>
-                <w:color w:val="000000" w:themeColor="text1"/>
-              </w:rPr>
-              <w:t>You must s</w:t>
-            </w:r>
-            <w:r>
-              <w:rPr>
-                <w:rFonts w:ascii="Arial" w:eastAsia="Arial" w:hAnsi="Arial" w:cs="Arial"/>
-                <w:color w:val="000000" w:themeColor="text1"/>
-              </w:rPr>
-              <w:t xml:space="preserve">elect one of the following </w:t>
-            </w:r>
-            <w:r>
-              <w:rPr>
-                <w:rFonts w:ascii="Arial" w:eastAsia="Arial" w:hAnsi="Arial" w:cs="Arial"/>
-                <w:color w:val="000000" w:themeColor="text1"/>
-              </w:rPr>
-              <w:t>options</w:t>
-            </w:r>
-            <w:r>
-              <w:rPr>
-                <w:rFonts w:ascii="Arial" w:eastAsia="Arial" w:hAnsi="Arial" w:cs="Arial"/>
-                <w:color w:val="000000" w:themeColor="text1"/>
-              </w:rPr>
-              <w:t>:</w:t>
-            </w:r>
-          </w:p>
-          <w:p>
-            <w:pPr>
-              <w:spacing w:line="240" w:lineRule="exact"/>
-            </w:pPr>
-            <w:r>
-              <w:rPr>
-                <w:rFonts w:ascii="Arial" w:eastAsia="Arial" w:hAnsi="Arial" w:cs="Arial"/>
-                <w:color w:val="000000" w:themeColor="text1"/>
-              </w:rPr>
-              <w:t xml:space="preserve"> </w:t>
-            </w:r>
-          </w:p>
-          <w:p>
-            <w:pPr>
-              <w:spacing w:line="240" w:lineRule="exact"/>
-            </w:pPr>
-            <w:r>
-              <w:rPr>
-                <w:rFonts w:ascii="Arial" w:eastAsia="Arial" w:hAnsi="Arial" w:cs="Arial"/>
-                <w:color w:val="000000" w:themeColor="text1"/>
-              </w:rPr>
-              <w:t xml:space="preserve">Direct </w:t>
-            </w:r>
-            <w:r>
-              <w:rPr>
-                <w:rFonts w:ascii="Arial" w:eastAsia="Arial" w:hAnsi="Arial" w:cs="Arial"/>
-                <w:color w:val="000000" w:themeColor="text1"/>
-              </w:rPr>
-              <w:t>g</w:t>
-            </w:r>
-            <w:r>
-              <w:rPr>
-                <w:rFonts w:ascii="Arial" w:eastAsia="Arial" w:hAnsi="Arial" w:cs="Arial"/>
-                <w:color w:val="000000" w:themeColor="text1"/>
-              </w:rPr>
-              <w:t>rant</w:t>
-            </w:r>
-          </w:p>
-          <w:p>
-            <w:pPr>
-              <w:spacing w:line="240" w:lineRule="exact"/>
-              <w:ind w:left="360" w:hanging="360"/>
-              <w:rPr>
-                <w:rFonts w:ascii="Arial" w:eastAsia="Arial" w:hAnsi="Arial" w:cs="Arial"/>
-                <w:color w:val="000000" w:themeColor="text1"/>
-              </w:rPr>
-            </w:pPr>
-          </w:p>
-          <w:p>
-            <w:pPr>
-              <w:spacing w:line="240" w:lineRule="exact"/>
-              <w:ind w:left="360" w:hanging="360"/>
-            </w:pPr>
-            <w:r>
-              <w:rPr>
-                <w:rFonts w:ascii="Arial" w:eastAsia="Arial" w:hAnsi="Arial" w:cs="Arial"/>
-                <w:color w:val="000000" w:themeColor="text1"/>
-              </w:rPr>
-              <w:t>Equity</w:t>
-            </w:r>
-          </w:p>
-          <w:p>
-            <w:pPr>
-              <w:spacing w:line="240" w:lineRule="exact"/>
-              <w:ind w:left="360" w:hanging="360"/>
-              <w:rPr>
-                <w:rFonts w:ascii="Arial" w:eastAsia="Arial" w:hAnsi="Arial" w:cs="Arial"/>
-                <w:color w:val="000000" w:themeColor="text1"/>
-              </w:rPr>
-            </w:pPr>
-          </w:p>
-          <w:p>
-            <w:pPr>
-              <w:spacing w:line="240" w:lineRule="exact"/>
-            </w:pPr>
-            <w:r>
-              <w:rPr>
-                <w:rFonts w:ascii="Arial" w:eastAsia="Arial" w:hAnsi="Arial" w:cs="Arial"/>
-                <w:color w:val="000000" w:themeColor="text1"/>
-              </w:rPr>
-              <w:t>Guarantee</w:t>
-            </w:r>
-          </w:p>
-          <w:p>
-            <w:pPr>
-              <w:spacing w:line="240" w:lineRule="exact"/>
-              <w:rPr>
-                <w:rFonts w:ascii="Arial" w:eastAsia="Arial" w:hAnsi="Arial" w:cs="Arial"/>
-                <w:color w:val="000000" w:themeColor="text1"/>
-              </w:rPr>
-            </w:pPr>
-          </w:p>
-          <w:p>
-            <w:pPr>
-              <w:spacing w:line="240" w:lineRule="exact"/>
-              <w:ind w:left="360" w:hanging="360"/>
-            </w:pPr>
-            <w:r>
-              <w:rPr>
-                <w:rFonts w:ascii="Times New Roman" w:eastAsia="Times New Roman" w:hAnsi="Times New Roman" w:cs="Times New Roman"/>
-                <w:color w:val="000000" w:themeColor="text1"/>
-                <w:sz w:val="14"/>
-                <w:szCs w:val="14"/>
-              </w:rPr>
-              <w:t xml:space="preserve"> </w:t>
-            </w:r>
-            <w:r>
-              <w:rPr>
-                <w:rFonts w:ascii="Arial" w:eastAsia="Arial" w:hAnsi="Arial" w:cs="Arial"/>
-                <w:color w:val="000000" w:themeColor="text1"/>
-              </w:rPr>
-              <w:t>Loan</w:t>
-            </w:r>
-          </w:p>
-          <w:p>
-            <w:pPr>
-              <w:spacing w:line="240" w:lineRule="exact"/>
-              <w:ind w:left="360" w:hanging="360"/>
-              <w:rPr>
-                <w:rFonts w:ascii="Arial" w:eastAsia="Arial" w:hAnsi="Arial" w:cs="Arial"/>
-                <w:color w:val="000000" w:themeColor="text1"/>
-              </w:rPr>
-            </w:pPr>
-          </w:p>
-          <w:p>
-            <w:pPr>
-              <w:spacing w:line="240" w:lineRule="exact"/>
-              <w:ind w:left="360" w:hanging="360"/>
-            </w:pPr>
-            <w:r>
-              <w:rPr>
-                <w:rFonts w:ascii="Arial" w:eastAsia="Arial" w:hAnsi="Arial" w:cs="Arial"/>
-                <w:color w:val="000000" w:themeColor="text1"/>
-              </w:rPr>
-              <w:t>Provision of goods or services below market prices</w:t>
-            </w:r>
-          </w:p>
-          <w:p>
-            <w:pPr>
-              <w:spacing w:line="240" w:lineRule="exact"/>
-              <w:ind w:left="360" w:hanging="360"/>
-              <w:rPr>
-                <w:rFonts w:ascii="Arial" w:eastAsia="Arial" w:hAnsi="Arial" w:cs="Arial"/>
-                <w:color w:val="000000" w:themeColor="text1"/>
-              </w:rPr>
-            </w:pPr>
-          </w:p>
-          <w:p>
-            <w:pPr>
-              <w:ind w:left="360" w:hanging="360"/>
-            </w:pPr>
-            <w:r>
-              <w:rPr>
-                <w:rFonts w:ascii="Arial" w:eastAsia="Arial" w:hAnsi="Arial" w:cs="Arial"/>
-                <w:color w:val="000000" w:themeColor="text1"/>
-              </w:rPr>
-              <w:t>Purchase of goods or services above market prices</w:t>
-            </w:r>
-          </w:p>
-          <w:p>
-            <w:pPr>
-              <w:spacing w:line="240" w:lineRule="exact"/>
-              <w:ind w:left="360" w:hanging="360"/>
-              <w:rPr>
-                <w:rFonts w:ascii="Arial" w:eastAsia="Arial" w:hAnsi="Arial" w:cs="Arial"/>
-                <w:color w:val="000000" w:themeColor="text1"/>
-              </w:rPr>
-            </w:pPr>
-          </w:p>
-          <w:p>
-            <w:pPr>
-              <w:spacing w:line="240" w:lineRule="exact"/>
-              <w:ind w:left="360" w:hanging="360"/>
-            </w:pPr>
-            <w:r>
-              <w:rPr>
-                <w:rFonts w:ascii="Arial" w:eastAsia="Arial" w:hAnsi="Arial" w:cs="Arial"/>
-                <w:color w:val="000000" w:themeColor="text1"/>
-              </w:rPr>
-              <w:t>T</w:t>
-            </w:r>
-            <w:r>
-              <w:rPr>
-                <w:rFonts w:ascii="Arial" w:eastAsia="Arial" w:hAnsi="Arial" w:cs="Arial"/>
-                <w:color w:val="000000" w:themeColor="text1"/>
-              </w:rPr>
-              <w:t>ax measures (tax credit, or tax/duty exemption)</w:t>
-            </w:r>
-          </w:p>
-          <w:p>
-            <w:pPr>
-              <w:spacing w:line="240" w:lineRule="exact"/>
-              <w:ind w:left="360" w:hanging="360"/>
-              <w:rPr>
-                <w:rFonts w:ascii="Arial" w:eastAsia="Arial" w:hAnsi="Arial" w:cs="Arial"/>
-                <w:color w:val="000000" w:themeColor="text1"/>
-              </w:rPr>
-            </w:pPr>
-          </w:p>
-          <w:p>
-            <w:pPr>
-              <w:spacing w:line="240" w:lineRule="exact"/>
-              <w:ind w:left="360" w:hanging="360"/>
-            </w:pPr>
-            <w:r>
-              <w:rPr>
-                <w:rFonts w:ascii="Arial" w:eastAsia="Arial" w:hAnsi="Arial" w:cs="Arial"/>
-                <w:color w:val="000000" w:themeColor="text1"/>
-              </w:rPr>
-              <w:t xml:space="preserve"> Other</w:t>
-            </w:r>
-          </w:p>
-          <w:p>
-            <w:pPr>
-              <w:spacing w:line="240" w:lineRule="exact"/>
-              <w:ind w:left="360" w:hanging="360"/>
-              <w:rPr>
-                <w:rFonts w:ascii="Arial" w:eastAsia="Arial" w:hAnsi="Arial" w:cs="Arial"/>
-                <w:color w:val="000000" w:themeColor="text1"/>
-              </w:rPr>
-            </w:pPr>
-          </w:p>
-          <w:p>
-            <w:pPr>
-              <w:spacing w:line="240" w:lineRule="exact"/>
-              <w:ind w:left="360" w:hanging="360"/>
-              <w:rPr>
-                <w:rFonts w:ascii="Arial" w:eastAsia="Arial" w:hAnsi="Arial" w:cs="Arial"/>
-              </w:rPr>
-            </w:pPr>
-            <w:r>
-              <w:rPr>
-                <w:rFonts w:ascii="Arial" w:eastAsia="Arial" w:hAnsi="Arial" w:cs="Arial"/>
-              </w:rPr>
-              <w:t>If you select ‘Other’, you must enter a description</w:t>
-            </w:r>
-            <w:r>
-              <w:rPr>
-                <w:rFonts w:ascii="Arial" w:eastAsia="Arial" w:hAnsi="Arial" w:cs="Arial"/>
-              </w:rPr>
-              <w:t xml:space="preserve"> in the next column</w:t>
-            </w:r>
-            <w:r>
-              <w:rPr>
-                <w:rFonts w:ascii="Arial" w:eastAsia="Arial" w:hAnsi="Arial" w:cs="Arial"/>
-              </w:rPr>
-              <w:t>.</w:t>
-            </w:r>
-          </w:p>
-          <w:p>
-            <w:pPr>
-              <w:spacing w:line="240" w:lineRule="exact"/>
-              <w:ind w:left="360" w:hanging="360"/>
-              <w:rPr>
-                <w:rFonts w:ascii="Arial" w:eastAsia="Arial" w:hAnsi="Arial" w:cs="Arial"/>
-                <w:color w:val="000000" w:themeColor="text1"/>
-              </w:rPr>
-            </w:pPr>
-          </w:p>
-        </w:tc>
-        <w:tc>
-          <w:tcPr>
-            <w:tcW w:w="2254" w:type="dxa"/>
-          </w:tcPr>
-          <w:p>
-            <w:pPr>
-              <w:spacing w:line="240" w:lineRule="exact"/>
-            </w:pPr>
-            <w:r>
-              <w:rPr>
-                <w:rFonts w:ascii="Arial" w:eastAsia="Arial" w:hAnsi="Arial" w:cs="Arial"/>
-                <w:color w:val="000000" w:themeColor="text1"/>
-              </w:rPr>
-              <w:t>Select from dropdown list</w:t>
-            </w:r>
-          </w:p>
-        </w:tc>
-      </w:tr>
-      <w:tr>
-        <w:tc>
-          <w:tcPr>
-            <w:tcW w:w="2254" w:type="dxa"/>
-          </w:tcPr>
-          <w:p>
-            <w:pPr>
-              <w:spacing w:line="240" w:lineRule="exact"/>
-            </w:pPr>
-            <w:r>
-              <w:rPr>
-                <w:rFonts w:ascii="Arial" w:eastAsia="Arial" w:hAnsi="Arial" w:cs="Arial"/>
-                <w:color w:val="000000" w:themeColor="text1"/>
-              </w:rPr>
-              <w:t xml:space="preserve">Subsidy </w:t>
-            </w:r>
-            <w:r>
-              <w:rPr>
-                <w:rFonts w:ascii="Arial" w:eastAsia="Arial" w:hAnsi="Arial" w:cs="Arial"/>
-                <w:color w:val="000000" w:themeColor="text1"/>
-              </w:rPr>
-              <w:t xml:space="preserve">element full </w:t>
-            </w:r>
-            <w:r>
-              <w:rPr>
-                <w:rFonts w:ascii="Arial" w:eastAsia="Arial" w:hAnsi="Arial" w:cs="Arial"/>
-                <w:color w:val="000000" w:themeColor="text1"/>
-              </w:rPr>
-              <w:t>a</w:t>
-            </w:r>
-            <w:r>
-              <w:rPr>
-                <w:rFonts w:ascii="Arial" w:eastAsia="Arial" w:hAnsi="Arial" w:cs="Arial"/>
-                <w:color w:val="000000" w:themeColor="text1"/>
-              </w:rPr>
-              <w:t xml:space="preserve">mount </w:t>
-            </w:r>
-          </w:p>
-          <w:p>
-            <w:pPr>
-              <w:spacing w:line="240" w:lineRule="exact"/>
-            </w:pPr>
-            <w:r>
-              <w:rPr>
-                <w:rFonts w:ascii="Arial" w:eastAsia="Arial" w:hAnsi="Arial" w:cs="Arial"/>
-                <w:color w:val="000000" w:themeColor="text1"/>
-              </w:rPr>
-              <w:t>(£)</w:t>
-            </w:r>
-          </w:p>
-        </w:tc>
-        <w:tc>
-          <w:tcPr>
-            <w:tcW w:w="2254" w:type="dxa"/>
-          </w:tcPr>
-          <w:p>
-            <w:pPr>
-              <w:spacing w:line="240" w:lineRule="exact"/>
-              <w:rPr>
-                <w:rFonts w:ascii="Arial" w:eastAsia="Arial" w:hAnsi="Arial" w:cs="Arial"/>
-                <w:color w:val="000000" w:themeColor="text1"/>
-              </w:rPr>
-            </w:pPr>
-            <w:r>
-              <w:rPr>
-                <w:rFonts w:ascii="Arial" w:eastAsia="Arial" w:hAnsi="Arial" w:cs="Arial"/>
-              </w:rPr>
-              <w:t>Mandatory</w:t>
-            </w:r>
-          </w:p>
-        </w:tc>
-        <w:tc>
-          <w:tcPr>
-            <w:tcW w:w="2254" w:type="dxa"/>
-          </w:tcPr>
-          <w:p>
-            <w:pPr>
-              <w:spacing w:line="240" w:lineRule="exact"/>
-              <w:rPr>
-                <w:rFonts w:ascii="Arial" w:eastAsia="Arial" w:hAnsi="Arial" w:cs="Arial"/>
-              </w:rPr>
-            </w:pPr>
-            <w:r>
-              <w:rPr>
-                <w:rFonts w:ascii="Arial" w:eastAsia="Arial" w:hAnsi="Arial" w:cs="Arial"/>
-              </w:rPr>
-              <w:t>If the s</w:t>
-            </w:r>
-            <w:r>
-              <w:rPr>
-                <w:rFonts w:ascii="Arial" w:eastAsia="Arial" w:hAnsi="Arial" w:cs="Arial"/>
-              </w:rPr>
-              <w:t xml:space="preserve">ubsidy </w:t>
-            </w:r>
-            <w:r>
-              <w:rPr>
-                <w:rFonts w:ascii="Arial" w:eastAsia="Arial" w:hAnsi="Arial" w:cs="Arial"/>
-              </w:rPr>
-              <w:t xml:space="preserve">type </w:t>
-            </w:r>
-            <w:r>
-              <w:rPr>
-                <w:rFonts w:ascii="Arial" w:eastAsia="Arial" w:hAnsi="Arial" w:cs="Arial"/>
-              </w:rPr>
-              <w:t>is</w:t>
-            </w:r>
-            <w:r>
-              <w:rPr>
-                <w:rFonts w:ascii="Arial" w:eastAsia="Arial" w:hAnsi="Arial" w:cs="Arial"/>
-              </w:rPr>
-              <w:t xml:space="preserve"> </w:t>
-            </w:r>
-            <w:r>
-              <w:rPr>
-                <w:rFonts w:ascii="Arial" w:eastAsia="Arial" w:hAnsi="Arial" w:cs="Arial"/>
-                <w:b/>
-                <w:bCs/>
-              </w:rPr>
-              <w:t>n</w:t>
-            </w:r>
-            <w:r>
-              <w:rPr>
-                <w:rFonts w:ascii="Arial" w:eastAsia="Arial" w:hAnsi="Arial" w:cs="Arial"/>
-                <w:b/>
-                <w:bCs/>
-              </w:rPr>
-              <w:t xml:space="preserve">ot </w:t>
-            </w:r>
-            <w:r>
-              <w:rPr>
-                <w:rFonts w:ascii="Arial" w:eastAsia="Arial" w:hAnsi="Arial" w:cs="Arial"/>
-              </w:rPr>
-              <w:t xml:space="preserve">a </w:t>
-            </w:r>
-            <w:r>
-              <w:rPr>
-                <w:rFonts w:ascii="Arial" w:eastAsia="Arial" w:hAnsi="Arial" w:cs="Arial"/>
-              </w:rPr>
-              <w:t>ta</w:t>
-            </w:r>
-            <w:r>
-              <w:rPr>
-                <w:rFonts w:ascii="Arial" w:eastAsia="Arial" w:hAnsi="Arial" w:cs="Arial"/>
-              </w:rPr>
-              <w:t xml:space="preserve">x </w:t>
-            </w:r>
-            <w:r>
-              <w:rPr>
-                <w:rFonts w:ascii="Arial" w:eastAsia="Arial" w:hAnsi="Arial" w:cs="Arial"/>
-              </w:rPr>
-              <w:t>m</w:t>
-            </w:r>
-            <w:r>
-              <w:rPr>
-                <w:rFonts w:ascii="Arial" w:eastAsia="Arial" w:hAnsi="Arial" w:cs="Arial"/>
-              </w:rPr>
-              <w:t>easure</w:t>
-            </w:r>
-            <w:r>
-              <w:rPr>
-                <w:rFonts w:ascii="Arial" w:eastAsia="Arial" w:hAnsi="Arial" w:cs="Arial"/>
-              </w:rPr>
-              <w:t>,</w:t>
-            </w:r>
-            <w:r>
-              <w:rPr>
-                <w:rFonts w:ascii="Arial" w:eastAsia="Arial" w:hAnsi="Arial" w:cs="Arial"/>
-              </w:rPr>
-              <w:t xml:space="preserve"> you must</w:t>
-            </w:r>
-            <w:r>
-              <w:rPr>
-                <w:rFonts w:ascii="Arial" w:eastAsia="Arial" w:hAnsi="Arial" w:cs="Arial"/>
-              </w:rPr>
-              <w:t xml:space="preserve"> enter </w:t>
-            </w:r>
-            <w:r>
-              <w:rPr>
-                <w:rFonts w:ascii="Arial" w:eastAsia="Arial" w:hAnsi="Arial" w:cs="Arial"/>
-              </w:rPr>
-              <w:t>the</w:t>
-            </w:r>
-            <w:r>
-              <w:rPr>
-                <w:rFonts w:ascii="Arial" w:eastAsia="Arial" w:hAnsi="Arial" w:cs="Arial"/>
-              </w:rPr>
-              <w:t xml:space="preserve"> </w:t>
-            </w:r>
-            <w:r>
-              <w:rPr>
-                <w:rFonts w:ascii="Arial" w:eastAsia="Arial" w:hAnsi="Arial" w:cs="Arial"/>
-              </w:rPr>
-              <w:t>exact a</w:t>
-            </w:r>
-            <w:r>
-              <w:rPr>
-                <w:rFonts w:ascii="Arial" w:eastAsia="Arial" w:hAnsi="Arial" w:cs="Arial"/>
-              </w:rPr>
-              <w:t xml:space="preserve">mount. </w:t>
-            </w:r>
-          </w:p>
-          <w:p>
-            <w:pPr>
-              <w:spacing w:line="240" w:lineRule="exact"/>
-              <w:rPr>
-                <w:rFonts w:ascii="Arial" w:eastAsia="Arial" w:hAnsi="Arial" w:cs="Arial"/>
-                <w:color w:val="FF0000"/>
-              </w:rPr>
-            </w:pPr>
-          </w:p>
-          <w:p>
-            <w:pPr>
-              <w:spacing w:line="240" w:lineRule="exact"/>
-              <w:rPr>
-                <w:rFonts w:ascii="Arial" w:eastAsia="Arial" w:hAnsi="Arial" w:cs="Arial"/>
-              </w:rPr>
-            </w:pPr>
-            <w:r>
-              <w:rPr>
-                <w:rFonts w:ascii="Arial" w:eastAsia="Arial" w:hAnsi="Arial" w:cs="Arial"/>
-              </w:rPr>
-              <w:lastRenderedPageBreak/>
-              <w:t xml:space="preserve">If the subsidy </w:t>
-            </w:r>
-            <w:r>
-              <w:rPr>
-                <w:rFonts w:ascii="Arial" w:eastAsia="Arial" w:hAnsi="Arial" w:cs="Arial"/>
-              </w:rPr>
-              <w:t>typ</w:t>
-            </w:r>
-            <w:r>
-              <w:rPr>
-                <w:rFonts w:ascii="Arial" w:eastAsia="Arial" w:hAnsi="Arial" w:cs="Arial"/>
-              </w:rPr>
-              <w:t xml:space="preserve">e </w:t>
-            </w:r>
-            <w:r>
-              <w:rPr>
-                <w:rFonts w:ascii="Arial" w:eastAsia="Arial" w:hAnsi="Arial" w:cs="Arial"/>
-              </w:rPr>
-              <w:t xml:space="preserve">is a </w:t>
-            </w:r>
-            <w:r>
-              <w:rPr>
-                <w:rFonts w:ascii="Arial" w:eastAsia="Arial" w:hAnsi="Arial" w:cs="Arial"/>
-              </w:rPr>
-              <w:t>t</w:t>
-            </w:r>
-            <w:r>
-              <w:rPr>
-                <w:rFonts w:ascii="Arial" w:eastAsia="Arial" w:hAnsi="Arial" w:cs="Arial"/>
-              </w:rPr>
-              <w:t>ax measure</w:t>
-            </w:r>
-            <w:r>
-              <w:rPr>
-                <w:rFonts w:ascii="Arial" w:eastAsia="Arial" w:hAnsi="Arial" w:cs="Arial"/>
-              </w:rPr>
-              <w:t>,</w:t>
-            </w:r>
-            <w:r>
-              <w:rPr>
-                <w:rFonts w:ascii="Arial" w:eastAsia="Arial" w:hAnsi="Arial" w:cs="Arial"/>
-              </w:rPr>
-              <w:t xml:space="preserve"> </w:t>
-            </w:r>
-            <w:r>
-              <w:rPr>
-                <w:rFonts w:ascii="Arial" w:eastAsia="Arial" w:hAnsi="Arial" w:cs="Arial"/>
-              </w:rPr>
-              <w:t xml:space="preserve">you must </w:t>
-            </w:r>
-            <w:r>
-              <w:rPr>
-                <w:rFonts w:ascii="Arial" w:eastAsia="Arial" w:hAnsi="Arial" w:cs="Arial"/>
-              </w:rPr>
-              <w:t>enter 0</w:t>
-            </w:r>
-            <w:r>
-              <w:rPr>
-                <w:rFonts w:ascii="Arial" w:eastAsia="Arial" w:hAnsi="Arial" w:cs="Arial"/>
-              </w:rPr>
-              <w:t>.</w:t>
-            </w:r>
-          </w:p>
-        </w:tc>
-        <w:tc>
-          <w:tcPr>
-            <w:tcW w:w="2254" w:type="dxa"/>
-          </w:tcPr>
-          <w:p>
-            <w:pPr>
-              <w:spacing w:line="240" w:lineRule="exact"/>
               <w:jc w:val="center"/>
             </w:pPr>
             <w:r>
@@ -2603,7 +2349,6 @@
                 <w:rFonts w:ascii="Arial" w:eastAsia="Arial" w:hAnsi="Arial" w:cs="Arial"/>
                 <w:color w:val="000000" w:themeColor="text1"/>
               </w:rPr>
-              <w:lastRenderedPageBreak/>
               <w:t>Numbers</w:t>
             </w:r>
             <w:r>
@@ -2611,17 +2356,8 @@
                 <w:rFonts w:ascii="Arial" w:eastAsia="Arial" w:hAnsi="Arial" w:cs="Arial"/>
                 <w:color w:val="000000" w:themeColor="text1"/>
               </w:rPr>
-              <w:t xml:space="preserve">, </w:t>
-            </w:r>
-            <w:proofErr w:type="gramStart"/>
-            <w:r>
-              <w:rPr>
-                <w:rFonts w:ascii="Arial" w:eastAsia="Arial" w:hAnsi="Arial" w:cs="Arial"/>
-                <w:color w:val="000000" w:themeColor="text1"/>
-              </w:rPr>
-              <w:t>commas</w:t>
-            </w:r>
-            <w:proofErr w:type="gramEnd"/>
+              <w:t>, commas</w:t>
+            </w:r>
             <w:r>
               <w:rPr>
                 <w:rFonts w:ascii="Arial" w:eastAsia="Arial" w:hAnsi="Arial" w:cs="Arial"/>
@@ -2812,6 +2548,7 @@
                 <w:rFonts w:ascii="Arial" w:eastAsia="Arial" w:hAnsi="Arial" w:cs="Arial"/>
                 <w:color w:val="000000" w:themeColor="text1"/>
               </w:rPr>
+              <w:lastRenderedPageBreak/>
               <w:t>1- 60000</w:t>
             </w:r>
           </w:p>
@@ -3084,6 +2821,7 @@
                 <w:rFonts w:ascii="Arial" w:eastAsia="Arial" w:hAnsi="Arial" w:cs="Arial"/>
                 <w:color w:val="000000" w:themeColor="text1"/>
               </w:rPr>
+              <w:lastRenderedPageBreak/>
               <w:t>Select from dropdown list</w:t>
             </w:r>
           </w:p>
@@ -3588,85 +3326,85 @@
                 <w:rFonts w:ascii="Arial" w:eastAsia="Arial" w:hAnsi="Arial" w:cs="Arial"/>
                 <w:color w:val="000000" w:themeColor="text1"/>
               </w:rPr>
+              <w:t xml:space="preserve">If the ID type is a charity number, it must be 8 digits. </w:t>
+            </w:r>
+            <w:r>
+              <w:rPr>
+                <w:rFonts w:ascii="Arial" w:eastAsia="Arial" w:hAnsi="Arial" w:cs="Arial"/>
+                <w:color w:val="000000" w:themeColor="text1"/>
+              </w:rPr>
+              <w:t xml:space="preserve">It </w:t>
+            </w:r>
+            <w:r>
+              <w:rPr>
+                <w:rFonts w:ascii="Arial" w:eastAsia="Arial" w:hAnsi="Arial" w:cs="Arial"/>
+                <w:color w:val="000000" w:themeColor="text1"/>
+              </w:rPr>
+              <w:t>m</w:t>
+            </w:r>
+            <w:r>
+              <w:rPr>
+                <w:rFonts w:ascii="Arial" w:eastAsia="Arial" w:hAnsi="Arial" w:cs="Arial"/>
+                <w:color w:val="000000" w:themeColor="text1"/>
+              </w:rPr>
+              <w:t xml:space="preserve">ight </w:t>
+            </w:r>
+            <w:r>
+              <w:rPr>
+                <w:rFonts w:ascii="Arial" w:eastAsia="Arial" w:hAnsi="Arial" w:cs="Arial"/>
+                <w:color w:val="000000" w:themeColor="text1"/>
+              </w:rPr>
+              <w:t>include a dash (-) before the last digit.</w:t>
+            </w:r>
+          </w:p>
+          <w:p>
+            <w:pPr>
+              <w:spacing w:line="240" w:lineRule="exact"/>
+              <w:rPr>
+                <w:rFonts w:ascii="Arial" w:eastAsia="Arial" w:hAnsi="Arial" w:cs="Arial"/>
+                <w:color w:val="000000" w:themeColor="text1"/>
+              </w:rPr>
+            </w:pPr>
+          </w:p>
+          <w:p>
+            <w:pPr>
+              <w:spacing w:line="240" w:lineRule="exact"/>
+              <w:rPr>
+                <w:rFonts w:ascii="Arial" w:eastAsia="Arial" w:hAnsi="Arial" w:cs="Arial"/>
+                <w:color w:val="000000" w:themeColor="text1"/>
+              </w:rPr>
+            </w:pPr>
+            <w:r>
+              <w:rPr>
+                <w:rFonts w:ascii="Arial" w:eastAsia="Arial" w:hAnsi="Arial" w:cs="Arial"/>
+                <w:color w:val="000000" w:themeColor="text1"/>
+              </w:rPr>
+              <w:t>If the ID type is a VAT number, it must be 9 digits.</w:t>
+            </w:r>
+          </w:p>
+          <w:p>
+            <w:pPr>
+              <w:spacing w:line="240" w:lineRule="exact"/>
+              <w:rPr>
+                <w:rFonts w:ascii="Arial" w:eastAsia="Arial" w:hAnsi="Arial" w:cs="Arial"/>
+                <w:color w:val="000000" w:themeColor="text1"/>
+              </w:rPr>
+            </w:pPr>
+          </w:p>
+          <w:p>
+            <w:pPr>
+              <w:spacing w:line="240" w:lineRule="exact"/>
+              <w:rPr>
+                <w:rFonts w:ascii="Arial" w:eastAsia="Arial" w:hAnsi="Arial" w:cs="Arial"/>
+                <w:color w:val="000000" w:themeColor="text1"/>
+              </w:rPr>
+            </w:pPr>
+            <w:r>
+              <w:rPr>
+                <w:rFonts w:ascii="Arial" w:eastAsia="Arial" w:hAnsi="Arial" w:cs="Arial"/>
+                <w:color w:val="000000" w:themeColor="text1"/>
+              </w:rPr>
               <w:lastRenderedPageBreak/>
-              <w:t xml:space="preserve">If the ID type is a charity number, it must be 8 digits. </w:t>
-            </w:r>
-            <w:r>
-              <w:rPr>
-                <w:rFonts w:ascii="Arial" w:eastAsia="Arial" w:hAnsi="Arial" w:cs="Arial"/>
-                <w:color w:val="000000" w:themeColor="text1"/>
-              </w:rPr>
-              <w:t xml:space="preserve">It </w:t>
-            </w:r>
-            <w:r>
-              <w:rPr>
-                <w:rFonts w:ascii="Arial" w:eastAsia="Arial" w:hAnsi="Arial" w:cs="Arial"/>
-                <w:color w:val="000000" w:themeColor="text1"/>
-              </w:rPr>
-              <w:t>m</w:t>
-            </w:r>
-            <w:r>
-              <w:rPr>
-                <w:rFonts w:ascii="Arial" w:eastAsia="Arial" w:hAnsi="Arial" w:cs="Arial"/>
-                <w:color w:val="000000" w:themeColor="text1"/>
-              </w:rPr>
-              <w:t xml:space="preserve">ight </w:t>
-            </w:r>
-            <w:r>
-              <w:rPr>
-                <w:rFonts w:ascii="Arial" w:eastAsia="Arial" w:hAnsi="Arial" w:cs="Arial"/>
-                <w:color w:val="000000" w:themeColor="text1"/>
-              </w:rPr>
-              <w:t>include a dash (-) before the last digit.</w:t>
-            </w:r>
-          </w:p>
-          <w:p>
-            <w:pPr>
-              <w:spacing w:line="240" w:lineRule="exact"/>
-              <w:rPr>
-                <w:rFonts w:ascii="Arial" w:eastAsia="Arial" w:hAnsi="Arial" w:cs="Arial"/>
-                <w:color w:val="000000" w:themeColor="text1"/>
-              </w:rPr>
-            </w:pPr>
-          </w:p>
-          <w:p>
-            <w:pPr>
-              <w:spacing w:line="240" w:lineRule="exact"/>
-              <w:rPr>
-                <w:rFonts w:ascii="Arial" w:eastAsia="Arial" w:hAnsi="Arial" w:cs="Arial"/>
-                <w:color w:val="000000" w:themeColor="text1"/>
-              </w:rPr>
-            </w:pPr>
-            <w:r>
-              <w:rPr>
-                <w:rFonts w:ascii="Arial" w:eastAsia="Arial" w:hAnsi="Arial" w:cs="Arial"/>
-                <w:color w:val="000000" w:themeColor="text1"/>
-              </w:rPr>
-              <w:t>If the ID type is a VAT number, it must be 9 digits.</w:t>
-            </w:r>
-          </w:p>
-          <w:p>
-            <w:pPr>
-              <w:spacing w:line="240" w:lineRule="exact"/>
-              <w:rPr>
-                <w:rFonts w:ascii="Arial" w:eastAsia="Arial" w:hAnsi="Arial" w:cs="Arial"/>
-                <w:color w:val="000000" w:themeColor="text1"/>
-              </w:rPr>
-            </w:pPr>
-          </w:p>
-          <w:p>
-            <w:pPr>
-              <w:spacing w:line="240" w:lineRule="exact"/>
-              <w:rPr>
-                <w:rFonts w:ascii="Arial" w:eastAsia="Arial" w:hAnsi="Arial" w:cs="Arial"/>
-                <w:color w:val="000000" w:themeColor="text1"/>
-              </w:rPr>
-            </w:pPr>
-            <w:r>
-              <w:rPr>
-                <w:rFonts w:ascii="Arial" w:eastAsia="Arial" w:hAnsi="Arial" w:cs="Arial"/>
-                <w:color w:val="000000" w:themeColor="text1"/>
-              </w:rPr>
               <w:t>If the ID type is a UTR, it must be 10 digits.</w:t>
             </w:r>
           </w:p>
@@ -3793,23 +3531,7 @@
                 <w:rFonts w:ascii="Arial" w:eastAsia="Arial" w:hAnsi="Arial" w:cs="Arial"/>
                 <w:color w:val="000000" w:themeColor="text1"/>
               </w:rPr>
-              <w:t xml:space="preserve">Letters, </w:t>
-            </w:r>
-            <w:proofErr w:type="gramStart"/>
-            <w:r>
-              <w:rPr>
-                <w:rFonts w:ascii="Arial" w:eastAsia="Arial" w:hAnsi="Arial" w:cs="Arial"/>
-                <w:color w:val="000000" w:themeColor="text1"/>
-              </w:rPr>
-              <w:t>numbers</w:t>
-            </w:r>
-            <w:proofErr w:type="gramEnd"/>
-            <w:r>
-              <w:rPr>
-                <w:rFonts w:ascii="Arial" w:eastAsia="Arial" w:hAnsi="Arial" w:cs="Arial"/>
-                <w:color w:val="000000" w:themeColor="text1"/>
-              </w:rPr>
-              <w:t xml:space="preserve"> and special characters.</w:t>
+              <w:t>Letters, numbers and special characters.</w:t>
             </w:r>
           </w:p>
         </w:tc>
@@ -4466,23 +4188,7 @@
                 <w:rFonts w:ascii="Arial" w:eastAsia="Arial" w:hAnsi="Arial" w:cs="Arial"/>
                 <w:color w:val="000000" w:themeColor="text1"/>
               </w:rPr>
-              <w:t xml:space="preserve">Letters, </w:t>
-            </w:r>
-            <w:proofErr w:type="gramStart"/>
-            <w:r>
-              <w:rPr>
-                <w:rFonts w:ascii="Arial" w:eastAsia="Arial" w:hAnsi="Arial" w:cs="Arial"/>
-                <w:color w:val="000000" w:themeColor="text1"/>
-              </w:rPr>
-              <w:t>numbers</w:t>
-            </w:r>
-            <w:proofErr w:type="gramEnd"/>
-            <w:r>
-              <w:rPr>
-                <w:rFonts w:ascii="Arial" w:eastAsia="Arial" w:hAnsi="Arial" w:cs="Arial"/>
-                <w:color w:val="000000" w:themeColor="text1"/>
-              </w:rPr>
-              <w:t xml:space="preserve"> and special characters</w:t>
+              <w:t>Letters, numbers and special characters</w:t>
             </w:r>
           </w:p>
           <w:p>
@@ -4803,15 +4509,7 @@
                 <w:rFonts w:ascii="Arial" w:eastAsia="Arial" w:hAnsi="Arial" w:cs="Arial"/>
                 <w:color w:val="000000" w:themeColor="text1"/>
               </w:rPr>
-              <w:t xml:space="preserve">What the recipient company provides. </w:t>
-            </w:r>
-            <w:r>
-              <w:rPr>
-                <w:rFonts w:ascii="Arial" w:eastAsia="Arial" w:hAnsi="Arial" w:cs="Arial"/>
-                <w:color w:val="000000" w:themeColor="text1"/>
-              </w:rPr>
-              <w:lastRenderedPageBreak/>
-              <w:t>You must s</w:t>
+              <w:t>What the recipient company provides. You must s</w:t>
             </w:r>
             <w:r>
               <w:rPr>
@@ -4950,7 +4648,15 @@
                 <w:rFonts w:ascii="Arial" w:eastAsia="Arial" w:hAnsi="Arial" w:cs="Arial"/>
                 <w:color w:val="000000" w:themeColor="text1"/>
               </w:rPr>
-              <w:t xml:space="preserve">services, simply select the option that you think </w:t>
+              <w:t xml:space="preserve">services, </w:t>
+            </w:r>
+            <w:r>
+              <w:rPr>
+                <w:rFonts w:ascii="Arial" w:eastAsia="Arial" w:hAnsi="Arial" w:cs="Arial"/>
+                <w:color w:val="000000" w:themeColor="text1"/>
+              </w:rPr>
+              <w:lastRenderedPageBreak/>
+              <w:t xml:space="preserve">simply select the option that you think </w:t>
             </w:r>
             <w:r>
               <w:rPr>
@@ -5165,7 +4871,6 @@
               </w:rPr>
               <w:t xml:space="preserve">    </w:t>
             </w:r>
-            <w:proofErr w:type="gramStart"/>
             <w:r>
               <w:rPr>
                 <w:rFonts w:ascii="Arial" w:eastAsia="Arial" w:hAnsi="Arial" w:cs="Arial"/>
@@ -5173,7 +4878,6 @@
               </w:rPr>
               <w:t>North East</w:t>
             </w:r>
-            <w:proofErr w:type="gramEnd"/>
           </w:p>
           <w:p>
             <w:pPr>
@@ -5206,7 +4910,6 @@
               </w:rPr>
               <w:t xml:space="preserve">    </w:t>
             </w:r>
-            <w:proofErr w:type="gramStart"/>
             <w:r>
               <w:rPr>
                 <w:rFonts w:ascii="Arial" w:eastAsia="Arial" w:hAnsi="Arial" w:cs="Arial"/>
@@ -5214,7 +4917,6 @@
               </w:rPr>
               <w:t>North West</w:t>
             </w:r>
-            <w:proofErr w:type="gramEnd"/>
           </w:p>
           <w:p>
             <w:pPr>
@@ -5442,7 +5144,6 @@
               </w:rPr>
               <w:t xml:space="preserve">    </w:t>
             </w:r>
-            <w:proofErr w:type="gramStart"/>
             <w:r>
               <w:rPr>
                 <w:rFonts w:ascii="Arial" w:eastAsia="Arial" w:hAnsi="Arial" w:cs="Arial"/>
@@ -5450,7 +5151,6 @@
               </w:rPr>
               <w:t>South East</w:t>
             </w:r>
-            <w:proofErr w:type="gramEnd"/>
           </w:p>
           <w:p>
             <w:pPr>
@@ -5483,7 +5183,6 @@
               </w:rPr>
               <w:t xml:space="preserve">    </w:t>
             </w:r>
-            <w:proofErr w:type="gramStart"/>
             <w:r>
               <w:rPr>
                 <w:rFonts w:ascii="Arial" w:eastAsia="Arial" w:hAnsi="Arial" w:cs="Arial"/>
@@ -5491,7 +5190,6 @@
               </w:rPr>
               <w:t>South West</w:t>
             </w:r>
-            <w:proofErr w:type="gramEnd"/>
           </w:p>
           <w:p>
             <w:pPr>
@@ -5748,67 +5446,60 @@
                 <w:rFonts w:ascii="Arial" w:eastAsia="Arial" w:hAnsi="Arial" w:cs="Arial"/>
                 <w:color w:val="000000" w:themeColor="text1"/>
               </w:rPr>
-              <w:t xml:space="preserve">If the company is in more than one sector, select the </w:t>
-            </w:r>
+              <w:t>If the company is in more than one sector, select the one that you think is most relevant to this subsidy award.</w:t>
+            </w:r>
+          </w:p>
+          <w:p>
+            <w:pPr>
+              <w:spacing w:line="240" w:lineRule="exact"/>
+              <w:ind w:left="360" w:hanging="360"/>
+              <w:rPr>
+                <w:rFonts w:ascii="Arial" w:eastAsia="Arial" w:hAnsi="Arial" w:cs="Arial"/>
+                <w:color w:val="000000" w:themeColor="text1"/>
+              </w:rPr>
+            </w:pPr>
+          </w:p>
+          <w:p>
+            <w:pPr>
+              <w:spacing w:line="240" w:lineRule="exact"/>
+              <w:ind w:left="360" w:hanging="360"/>
+              <w:rPr>
+                <w:rFonts w:ascii="Arial" w:eastAsia="Arial" w:hAnsi="Arial" w:cs="Arial"/>
+                <w:color w:val="000000" w:themeColor="text1"/>
+              </w:rPr>
+            </w:pPr>
+            <w:r>
+              <w:rPr>
+                <w:rFonts w:ascii="Arial" w:eastAsia="Arial" w:hAnsi="Arial" w:cs="Arial"/>
+                <w:color w:val="000000" w:themeColor="text1"/>
+              </w:rPr>
+              <w:t>Accommodation and food service activities</w:t>
+            </w:r>
+          </w:p>
+          <w:p>
+            <w:pPr>
+              <w:spacing w:line="240" w:lineRule="exact"/>
+              <w:ind w:left="360" w:hanging="360"/>
+              <w:rPr>
+                <w:rFonts w:ascii="Arial" w:eastAsia="Arial" w:hAnsi="Arial" w:cs="Arial"/>
+                <w:color w:val="000000" w:themeColor="text1"/>
+              </w:rPr>
+            </w:pPr>
+          </w:p>
+          <w:p>
+            <w:pPr>
+              <w:spacing w:line="240" w:lineRule="exact"/>
+              <w:rPr>
+                <w:rFonts w:ascii="Arial" w:eastAsia="Arial" w:hAnsi="Arial" w:cs="Arial"/>
+                <w:color w:val="000000" w:themeColor="text1"/>
+              </w:rPr>
+            </w:pPr>
             <w:r>
               <w:rPr>
                 <w:rFonts w:ascii="Arial" w:eastAsia="Arial" w:hAnsi="Arial" w:cs="Arial"/>
                 <w:color w:val="000000" w:themeColor="text1"/>
               </w:rPr>
               <w:lastRenderedPageBreak/>
-              <w:t>one that you think is most relevant to this subsidy award.</w:t>
-            </w:r>
-          </w:p>
-          <w:p>
-            <w:pPr>
-              <w:spacing w:line="240" w:lineRule="exact"/>
-              <w:ind w:left="360" w:hanging="360"/>
-              <w:rPr>
-                <w:rFonts w:ascii="Arial" w:eastAsia="Arial" w:hAnsi="Arial" w:cs="Arial"/>
-                <w:color w:val="000000" w:themeColor="text1"/>
-              </w:rPr>
-            </w:pPr>
-          </w:p>
-          <w:p>
-            <w:pPr>
-              <w:spacing w:line="240" w:lineRule="exact"/>
-              <w:ind w:left="360" w:hanging="360"/>
-              <w:rPr>
-                <w:rFonts w:ascii="Arial" w:eastAsia="Arial" w:hAnsi="Arial" w:cs="Arial"/>
-                <w:color w:val="000000" w:themeColor="text1"/>
-              </w:rPr>
-            </w:pPr>
-            <w:r>
-              <w:rPr>
-                <w:rFonts w:ascii="Arial" w:eastAsia="Arial" w:hAnsi="Arial" w:cs="Arial"/>
-                <w:color w:val="000000" w:themeColor="text1"/>
-              </w:rPr>
-              <w:t>Accommodation and food service activities</w:t>
-            </w:r>
-          </w:p>
-          <w:p>
-            <w:pPr>
-              <w:spacing w:line="240" w:lineRule="exact"/>
-              <w:ind w:left="360" w:hanging="360"/>
-              <w:rPr>
-                <w:rFonts w:ascii="Arial" w:eastAsia="Arial" w:hAnsi="Arial" w:cs="Arial"/>
-                <w:color w:val="000000" w:themeColor="text1"/>
-              </w:rPr>
-            </w:pPr>
-          </w:p>
-          <w:p>
-            <w:pPr>
-              <w:spacing w:line="240" w:lineRule="exact"/>
-              <w:rPr>
-                <w:rFonts w:ascii="Arial" w:eastAsia="Arial" w:hAnsi="Arial" w:cs="Arial"/>
-                <w:color w:val="000000" w:themeColor="text1"/>
-              </w:rPr>
-            </w:pPr>
-            <w:r>
-              <w:rPr>
-                <w:rFonts w:ascii="Arial" w:eastAsia="Arial" w:hAnsi="Arial" w:cs="Arial"/>
-                <w:color w:val="000000" w:themeColor="text1"/>
-              </w:rPr>
               <w:t>Activities of extraterritorial organisations and bodies</w:t>
             </w:r>
           </w:p>
@@ -5880,62 +5571,30 @@
                 <w:rFonts w:ascii="Arial" w:eastAsia="Arial" w:hAnsi="Arial" w:cs="Arial"/>
                 <w:color w:val="000000" w:themeColor="text1"/>
               </w:rPr>
-              <w:t xml:space="preserve">Agriculture, </w:t>
-            </w:r>
-            <w:proofErr w:type="gramStart"/>
-            <w:r>
-              <w:rPr>
-                <w:rFonts w:ascii="Arial" w:eastAsia="Arial" w:hAnsi="Arial" w:cs="Arial"/>
-                <w:color w:val="000000" w:themeColor="text1"/>
-              </w:rPr>
-              <w:t>forestry</w:t>
-            </w:r>
-            <w:proofErr w:type="gramEnd"/>
-            <w:r>
-              <w:rPr>
-                <w:rFonts w:ascii="Arial" w:eastAsia="Arial" w:hAnsi="Arial" w:cs="Arial"/>
-                <w:color w:val="000000" w:themeColor="text1"/>
-              </w:rPr>
-              <w:t xml:space="preserve"> and fishing</w:t>
-            </w:r>
-          </w:p>
-          <w:p>
-            <w:pPr>
-              <w:spacing w:line="240" w:lineRule="exact"/>
-              <w:ind w:left="360" w:hanging="360"/>
-            </w:pPr>
-          </w:p>
-          <w:p>
-            <w:pPr>
-              <w:spacing w:line="240" w:lineRule="exact"/>
-              <w:ind w:left="360" w:hanging="360"/>
-              <w:rPr>
-                <w:rFonts w:ascii="Arial" w:eastAsia="Arial" w:hAnsi="Arial" w:cs="Arial"/>
-                <w:color w:val="000000" w:themeColor="text1"/>
-              </w:rPr>
-            </w:pPr>
-            <w:r>
-              <w:rPr>
-                <w:rFonts w:ascii="Arial" w:eastAsia="Arial" w:hAnsi="Arial" w:cs="Arial"/>
-                <w:color w:val="000000" w:themeColor="text1"/>
-              </w:rPr>
-              <w:t xml:space="preserve">Arts, </w:t>
-            </w:r>
-            <w:proofErr w:type="gramStart"/>
-            <w:r>
-              <w:rPr>
-                <w:rFonts w:ascii="Arial" w:eastAsia="Arial" w:hAnsi="Arial" w:cs="Arial"/>
-                <w:color w:val="000000" w:themeColor="text1"/>
-              </w:rPr>
-              <w:t>entertainment</w:t>
-            </w:r>
-            <w:proofErr w:type="gramEnd"/>
-            <w:r>
-              <w:rPr>
-                <w:rFonts w:ascii="Arial" w:eastAsia="Arial" w:hAnsi="Arial" w:cs="Arial"/>
-                <w:color w:val="000000" w:themeColor="text1"/>
-              </w:rPr>
-              <w:t xml:space="preserve"> and recreation</w:t>
+              <w:t>Agriculture, forestry and fishing</w:t>
+            </w:r>
+          </w:p>
+          <w:p>
+            <w:pPr>
+              <w:spacing w:line="240" w:lineRule="exact"/>
+              <w:ind w:left="360" w:hanging="360"/>
+            </w:pPr>
+          </w:p>
+          <w:p>
+            <w:pPr>
+              <w:spacing w:line="240" w:lineRule="exact"/>
+              <w:ind w:left="360" w:hanging="360"/>
+              <w:rPr>
+                <w:rFonts w:ascii="Arial" w:eastAsia="Arial" w:hAnsi="Arial" w:cs="Arial"/>
+                <w:color w:val="000000" w:themeColor="text1"/>
+              </w:rPr>
+            </w:pPr>
+            <w:r>
+              <w:rPr>
+                <w:rFonts w:ascii="Arial" w:eastAsia="Arial" w:hAnsi="Arial" w:cs="Arial"/>
+                <w:color w:val="000000" w:themeColor="text1"/>
+              </w:rPr>
+              <w:t>Arts, entertainment and recreation</w:t>
             </w:r>
           </w:p>
           <w:p>
@@ -6007,23 +5666,7 @@
                 <w:rFonts w:ascii="Arial" w:eastAsia="Arial" w:hAnsi="Arial" w:cs="Arial"/>
                 <w:color w:val="000000" w:themeColor="text1"/>
               </w:rPr>
-              <w:t xml:space="preserve">Electricity, gas, </w:t>
-            </w:r>
-            <w:proofErr w:type="gramStart"/>
-            <w:r>
-              <w:rPr>
-                <w:rFonts w:ascii="Arial" w:eastAsia="Arial" w:hAnsi="Arial" w:cs="Arial"/>
-                <w:color w:val="000000" w:themeColor="text1"/>
-              </w:rPr>
-              <w:t>steam</w:t>
-            </w:r>
-            <w:proofErr w:type="gramEnd"/>
-            <w:r>
-              <w:rPr>
-                <w:rFonts w:ascii="Arial" w:eastAsia="Arial" w:hAnsi="Arial" w:cs="Arial"/>
-                <w:color w:val="000000" w:themeColor="text1"/>
-              </w:rPr>
-              <w:t xml:space="preserve"> and air conditioning supply</w:t>
+              <w:t>Electricity, gas, steam and air conditioning supply</w:t>
             </w:r>
           </w:p>
           <w:p>
@@ -6167,106 +5810,83 @@
                 <w:rFonts w:ascii="Arial" w:eastAsia="Arial" w:hAnsi="Arial" w:cs="Arial"/>
                 <w:color w:val="000000" w:themeColor="text1"/>
               </w:rPr>
-              <w:t xml:space="preserve">Professional, </w:t>
-            </w:r>
-            <w:proofErr w:type="gramStart"/>
-            <w:r>
-              <w:rPr>
-                <w:rFonts w:ascii="Arial" w:eastAsia="Arial" w:hAnsi="Arial" w:cs="Arial"/>
-                <w:color w:val="000000" w:themeColor="text1"/>
-              </w:rPr>
-              <w:t>scientific</w:t>
-            </w:r>
-            <w:proofErr w:type="gramEnd"/>
-            <w:r>
-              <w:rPr>
-                <w:rFonts w:ascii="Arial" w:eastAsia="Arial" w:hAnsi="Arial" w:cs="Arial"/>
-                <w:color w:val="000000" w:themeColor="text1"/>
-              </w:rPr>
-              <w:t xml:space="preserve"> and </w:t>
-            </w:r>
+              <w:t>Professional, scientific and technical activities</w:t>
+            </w:r>
+            <w:r>
+              <w:br/>
+            </w:r>
+          </w:p>
+          <w:p>
+            <w:pPr>
+              <w:spacing w:line="240" w:lineRule="exact"/>
+              <w:rPr>
+                <w:rFonts w:ascii="Arial" w:eastAsia="Arial" w:hAnsi="Arial" w:cs="Arial"/>
+                <w:color w:val="000000" w:themeColor="text1"/>
+              </w:rPr>
+            </w:pPr>
+            <w:r>
+              <w:rPr>
+                <w:rFonts w:ascii="Arial" w:eastAsia="Arial" w:hAnsi="Arial" w:cs="Arial"/>
+                <w:color w:val="000000" w:themeColor="text1"/>
+              </w:rPr>
+              <w:t>Public administration and defence; compulsory social security</w:t>
+            </w:r>
+          </w:p>
+          <w:p>
+            <w:pPr>
+              <w:spacing w:line="240" w:lineRule="exact"/>
+              <w:rPr>
+                <w:rFonts w:ascii="Arial" w:eastAsia="Arial" w:hAnsi="Arial" w:cs="Arial"/>
+                <w:color w:val="000000" w:themeColor="text1"/>
+              </w:rPr>
+            </w:pPr>
+          </w:p>
+          <w:p>
+            <w:pPr>
+              <w:spacing w:line="240" w:lineRule="exact"/>
+              <w:rPr>
+                <w:rFonts w:ascii="Arial" w:eastAsia="Arial" w:hAnsi="Arial" w:cs="Arial"/>
+                <w:color w:val="000000" w:themeColor="text1"/>
+              </w:rPr>
+            </w:pPr>
+            <w:r>
+              <w:rPr>
+                <w:rFonts w:ascii="Arial" w:eastAsia="Arial" w:hAnsi="Arial" w:cs="Arial"/>
+                <w:color w:val="000000" w:themeColor="text1"/>
+              </w:rPr>
+              <w:t>Real estate activities</w:t>
+            </w:r>
+          </w:p>
+          <w:p>
+            <w:pPr>
+              <w:spacing w:line="240" w:lineRule="exact"/>
+              <w:rPr>
+                <w:rFonts w:ascii="Arial" w:eastAsia="Arial" w:hAnsi="Arial" w:cs="Arial"/>
+                <w:color w:val="000000" w:themeColor="text1"/>
+              </w:rPr>
+            </w:pPr>
+            <w:r>
+              <w:rPr>
+                <w:rFonts w:ascii="Arial" w:eastAsia="Arial" w:hAnsi="Arial" w:cs="Arial"/>
+                <w:color w:val="000000" w:themeColor="text1"/>
+              </w:rPr>
+              <w:t xml:space="preserve"> </w:t>
+            </w:r>
+          </w:p>
+          <w:p>
+            <w:pPr>
+              <w:spacing w:line="240" w:lineRule="exact"/>
+              <w:rPr>
+                <w:rFonts w:ascii="Arial" w:eastAsia="Arial" w:hAnsi="Arial" w:cs="Arial"/>
+                <w:color w:val="000000" w:themeColor="text1"/>
+              </w:rPr>
+            </w:pPr>
             <w:r>
               <w:rPr>
                 <w:rFonts w:ascii="Arial" w:eastAsia="Arial" w:hAnsi="Arial" w:cs="Arial"/>
                 <w:color w:val="000000" w:themeColor="text1"/>
               </w:rPr>
               <w:lastRenderedPageBreak/>
-              <w:t>technical activities</w:t>
-            </w:r>
-            <w:r>
-              <w:br/>
-            </w:r>
-          </w:p>
-          <w:p>
-            <w:pPr>
-              <w:spacing w:line="240" w:lineRule="exact"/>
-              <w:rPr>
-                <w:rFonts w:ascii="Arial" w:eastAsia="Arial" w:hAnsi="Arial" w:cs="Arial"/>
-                <w:color w:val="000000" w:themeColor="text1"/>
-              </w:rPr>
-            </w:pPr>
-            <w:r>
-              <w:rPr>
-                <w:rFonts w:ascii="Arial" w:eastAsia="Arial" w:hAnsi="Arial" w:cs="Arial"/>
-                <w:color w:val="000000" w:themeColor="text1"/>
-              </w:rPr>
-              <w:t>Public administration and defence; compulsory social security</w:t>
-            </w:r>
-          </w:p>
-          <w:p>
-            <w:pPr>
-              <w:spacing w:line="240" w:lineRule="exact"/>
-              <w:rPr>
-                <w:rFonts w:ascii="Arial" w:eastAsia="Arial" w:hAnsi="Arial" w:cs="Arial"/>
-                <w:color w:val="000000" w:themeColor="text1"/>
-              </w:rPr>
-            </w:pPr>
-          </w:p>
-          <w:p>
-            <w:pPr>
-              <w:spacing w:line="240" w:lineRule="exact"/>
-              <w:rPr>
-                <w:rFonts w:ascii="Arial" w:eastAsia="Arial" w:hAnsi="Arial" w:cs="Arial"/>
-                <w:color w:val="000000" w:themeColor="text1"/>
-              </w:rPr>
-            </w:pPr>
-            <w:r>
-              <w:rPr>
-                <w:rFonts w:ascii="Arial" w:eastAsia="Arial" w:hAnsi="Arial" w:cs="Arial"/>
-                <w:color w:val="000000" w:themeColor="text1"/>
-              </w:rPr>
-              <w:t>Real estate activities</w:t>
-            </w:r>
-          </w:p>
-          <w:p>
-            <w:pPr>
-              <w:spacing w:line="240" w:lineRule="exact"/>
-              <w:rPr>
-                <w:rFonts w:ascii="Arial" w:eastAsia="Arial" w:hAnsi="Arial" w:cs="Arial"/>
-                <w:color w:val="000000" w:themeColor="text1"/>
-              </w:rPr>
-            </w:pPr>
-            <w:r>
-              <w:rPr>
-                <w:rFonts w:ascii="Arial" w:eastAsia="Arial" w:hAnsi="Arial" w:cs="Arial"/>
-                <w:color w:val="000000" w:themeColor="text1"/>
-              </w:rPr>
-              <w:t xml:space="preserve"> </w:t>
-            </w:r>
-          </w:p>
-          <w:p>
-            <w:pPr>
-              <w:spacing w:line="240" w:lineRule="exact"/>
-              <w:rPr>
-                <w:rFonts w:ascii="Arial" w:eastAsia="Arial" w:hAnsi="Arial" w:cs="Arial"/>
-                <w:color w:val="000000" w:themeColor="text1"/>
-              </w:rPr>
-            </w:pPr>
-            <w:r>
-              <w:rPr>
-                <w:rFonts w:ascii="Arial" w:eastAsia="Arial" w:hAnsi="Arial" w:cs="Arial"/>
-                <w:color w:val="000000" w:themeColor="text1"/>
-              </w:rPr>
               <w:t>Transportation and storage</w:t>
             </w:r>
             <w:r>
@@ -6759,7 +6379,7 @@
 </file>
 
 <file path=word/endnotes.xml><?xml version="1.0" encoding="utf-8"?>
-<w:endnotes xmlns:wpc="http://schemas.microsoft.com/office/word/2010/wordprocessingCanvas" xmlns:cx="http://schemas.microsoft.com/office/drawing/2014/chartex" xmlns:cx1="http://schemas.microsoft.com/office/drawing/2015/9/8/chartex" xmlns:cx2="http://schemas.microsoft.com/office/drawing/2015/10/21/chartex" xmlns:cx3="http://schemas.microsoft.com/office/drawing/2016/5/9/chartex" xmlns:cx4="http://schemas.microsoft.com/office/drawing/2016/5/10/chartex" xmlns:cx5="http://schemas.microsoft.com/office/drawing/2016/5/11/chartex" xmlns:cx6="http://schemas.microsoft.com/office/drawing/2016/5/12/chartex" xmlns:cx7="http://schemas.microsoft.com/office/drawing/2016/5/13/chartex" xmlns:cx8="http://schemas.microsoft.com/office/drawing/2016/5/14/chartex" xmlns:mc="http://schemas.openxmlformats.org/markup-compatibility/2006" xmlns:aink="http://schemas.microsoft.com/office/drawing/2016/ink" xmlns:am3d="http://schemas.microsoft.com/office/drawing/2017/model3d" xmlns:o="urn:schemas-microsoft-com:office:office" xmlns:oel="http://schemas.microsoft.com/office/2019/extlst" xmlns:r="http://schemas.openxmlformats.org/officeDocument/2006/relationships" xmlns:m="http://schemas.openxmlformats.org/officeDocument/2006/math" xmlns:v="urn:schemas-microsoft-com:vml" xmlns:wp14="http://schemas.microsoft.com/office/word/2010/wordprocessingDrawing" xmlns:wp="http://schemas.openxmlformats.org/drawingml/2006/wordprocessingDrawing" xmlns:w10="urn:schemas-microsoft-com:office:word" xmlns:w="http://schemas.openxmlformats.org/wordprocessingml/2006/main" xmlns:w14="http://schemas.microsoft.com/office/word/2010/wordml" xmlns:w15="http://schemas.microsoft.com/office/word/2012/wordml" xmlns:w16cex="http://schemas.microsoft.com/office/word/2018/wordml/cex" xmlns:w16cid="http://schemas.microsoft.com/office/word/2016/wordml/cid" xmlns:w16="http://schemas.microsoft.com/office/word/2018/wordml" xmlns:w16sdtdh="http://schemas.microsoft.com/office/word/2020/wordml/sdtdatahash" xmlns:w16se="http://schemas.microsoft.com/office/word/2015/wordml/symex" xmlns:wpg="http://schemas.microsoft.com/office/word/2010/wordprocessingGroup" xmlns:wpi="http://schemas.microsoft.com/office/word/2010/wordprocessingInk" xmlns:wne="http://schemas.microsoft.com/office/word/2006/wordml" xmlns:wps="http://schemas.microsoft.com/office/word/2010/wordprocessingShape" mc:Ignorable="w14 w15 w16se w16cid w16 w16cex w16sdtdh wp14">
+<w:endnotes xmlns:wpc="http://schemas.microsoft.com/office/word/2010/wordprocessingCanvas" xmlns:cx="http://schemas.microsoft.com/office/drawing/2014/chartex" xmlns:cx1="http://schemas.microsoft.com/office/drawing/2015/9/8/chartex" xmlns:cx2="http://schemas.microsoft.com/office/drawing/2015/10/21/chartex" xmlns:cx3="http://schemas.microsoft.com/office/drawing/2016/5/9/chartex" xmlns:cx4="http://schemas.microsoft.com/office/drawing/2016/5/10/chartex" xmlns:cx5="http://schemas.microsoft.com/office/drawing/2016/5/11/chartex" xmlns:cx6="http://schemas.microsoft.com/office/drawing/2016/5/12/chartex" xmlns:cx7="http://schemas.microsoft.com/office/drawing/2016/5/13/chartex" xmlns:cx8="http://schemas.microsoft.com/office/drawing/2016/5/14/chartex" xmlns:mc="http://schemas.openxmlformats.org/markup-compatibility/2006" xmlns:aink="http://schemas.microsoft.com/office/drawing/2016/ink" xmlns:am3d="http://schemas.microsoft.com/office/drawing/2017/model3d" xmlns:o="urn:schemas-microsoft-com:office:office" xmlns:r="http://schemas.openxmlformats.org/officeDocument/2006/relationships" xmlns:m="http://schemas.openxmlformats.org/officeDocument/2006/math" xmlns:v="urn:schemas-microsoft-com:vml" xmlns:wp14="http://schemas.microsoft.com/office/word/2010/wordprocessingDrawing" xmlns:wp="http://schemas.openxmlformats.org/drawingml/2006/wordprocessingDrawing" xmlns:w10="urn:schemas-microsoft-com:office:word" xmlns:w="http://schemas.openxmlformats.org/wordprocessingml/2006/main" xmlns:w14="http://schemas.microsoft.com/office/word/2010/wordml" xmlns:w15="http://schemas.microsoft.com/office/word/2012/wordml" xmlns:w16cex="http://schemas.microsoft.com/office/word/2018/wordml/cex" xmlns:w16cid="http://schemas.microsoft.com/office/word/2016/wordml/cid" xmlns:w16="http://schemas.microsoft.com/office/word/2018/wordml" xmlns:w16se="http://schemas.microsoft.com/office/word/2015/wordml/symex" xmlns:wpg="http://schemas.microsoft.com/office/word/2010/wordprocessingGroup" xmlns:wpi="http://schemas.microsoft.com/office/word/2010/wordprocessingInk" xmlns:wne="http://schemas.microsoft.com/office/word/2006/wordml" xmlns:wps="http://schemas.microsoft.com/office/word/2010/wordprocessingShape" mc:Ignorable="w14 w15 w16se w16cid w16 w16cex wp14">
   <w:endnote w:type="separator" w:id="-1">
     <w:p>
       <w:pPr>
@@ -6784,7 +6404,7 @@
 </file>
 
 <file path=word/footnotes.xml><?xml version="1.0" encoding="utf-8"?>
-<w:footnotes xmlns:wpc="http://schemas.microsoft.com/office/word/2010/wordprocessingCanvas" xmlns:cx="http://schemas.microsoft.com/office/drawing/2014/chartex" xmlns:cx1="http://schemas.microsoft.com/office/drawing/2015/9/8/chartex" xmlns:cx2="http://schemas.microsoft.com/office/drawing/2015/10/21/chartex" xmlns:cx3="http://schemas.microsoft.com/office/drawing/2016/5/9/chartex" xmlns:cx4="http://schemas.microsoft.com/office/drawing/2016/5/10/chartex" xmlns:cx5="http://schemas.microsoft.com/office/drawing/2016/5/11/chartex" xmlns:cx6="http://schemas.microsoft.com/office/drawing/2016/5/12/chartex" xmlns:cx7="http://schemas.microsoft.com/office/drawing/2016/5/13/chartex" xmlns:cx8="http://schemas.microsoft.com/office/drawing/2016/5/14/chartex" xmlns:mc="http://schemas.openxmlformats.org/markup-compatibility/2006" xmlns:aink="http://schemas.microsoft.com/office/drawing/2016/ink" xmlns:am3d="http://schemas.microsoft.com/office/drawing/2017/model3d" xmlns:o="urn:schemas-microsoft-com:office:office" xmlns:oel="http://schemas.microsoft.com/office/2019/extlst" xmlns:r="http://schemas.openxmlformats.org/officeDocument/2006/relationships" xmlns:m="http://schemas.openxmlformats.org/officeDocument/2006/math" xmlns:v="urn:schemas-microsoft-com:vml" xmlns:wp14="http://schemas.microsoft.com/office/word/2010/wordprocessingDrawing" xmlns:wp="http://schemas.openxmlformats.org/drawingml/2006/wordprocessingDrawing" xmlns:w10="urn:schemas-microsoft-com:office:word" xmlns:w="http://schemas.openxmlformats.org/wordprocessingml/2006/main" xmlns:w14="http://schemas.microsoft.com/office/word/2010/wordml" xmlns:w15="http://schemas.microsoft.com/office/word/2012/wordml" xmlns:w16cex="http://schemas.microsoft.com/office/word/2018/wordml/cex" xmlns:w16cid="http://schemas.microsoft.com/office/word/2016/wordml/cid" xmlns:w16="http://schemas.microsoft.com/office/word/2018/wordml" xmlns:w16sdtdh="http://schemas.microsoft.com/office/word/2020/wordml/sdtdatahash" xmlns:w16se="http://schemas.microsoft.com/office/word/2015/wordml/symex" xmlns:wpg="http://schemas.microsoft.com/office/word/2010/wordprocessingGroup" xmlns:wpi="http://schemas.microsoft.com/office/word/2010/wordprocessingInk" xmlns:wne="http://schemas.microsoft.com/office/word/2006/wordml" xmlns:wps="http://schemas.microsoft.com/office/word/2010/wordprocessingShape" mc:Ignorable="w14 w15 w16se w16cid w16 w16cex w16sdtdh wp14">
+<w:footnotes xmlns:wpc="http://schemas.microsoft.com/office/word/2010/wordprocessingCanvas" xmlns:cx="http://schemas.microsoft.com/office/drawing/2014/chartex" xmlns:cx1="http://schemas.microsoft.com/office/drawing/2015/9/8/chartex" xmlns:cx2="http://schemas.microsoft.com/office/drawing/2015/10/21/chartex" xmlns:cx3="http://schemas.microsoft.com/office/drawing/2016/5/9/chartex" xmlns:cx4="http://schemas.microsoft.com/office/drawing/2016/5/10/chartex" xmlns:cx5="http://schemas.microsoft.com/office/drawing/2016/5/11/chartex" xmlns:cx6="http://schemas.microsoft.com/office/drawing/2016/5/12/chartex" xmlns:cx7="http://schemas.microsoft.com/office/drawing/2016/5/13/chartex" xmlns:cx8="http://schemas.microsoft.com/office/drawing/2016/5/14/chartex" xmlns:mc="http://schemas.openxmlformats.org/markup-compatibility/2006" xmlns:aink="http://schemas.microsoft.com/office/drawing/2016/ink" xmlns:am3d="http://schemas.microsoft.com/office/drawing/2017/model3d" xmlns:o="urn:schemas-microsoft-com:office:office" xmlns:r="http://schemas.openxmlformats.org/officeDocument/2006/relationships" xmlns:m="http://schemas.openxmlformats.org/officeDocument/2006/math" xmlns:v="urn:schemas-microsoft-com:vml" xmlns:wp14="http://schemas.microsoft.com/office/word/2010/wordprocessingDrawing" xmlns:wp="http://schemas.openxmlformats.org/drawingml/2006/wordprocessingDrawing" xmlns:w10="urn:schemas-microsoft-com:office:word" xmlns:w="http://schemas.openxmlformats.org/wordprocessingml/2006/main" xmlns:w14="http://schemas.microsoft.com/office/word/2010/wordml" xmlns:w15="http://schemas.microsoft.com/office/word/2012/wordml" xmlns:w16cex="http://schemas.microsoft.com/office/word/2018/wordml/cex" xmlns:w16cid="http://schemas.microsoft.com/office/word/2016/wordml/cid" xmlns:w16="http://schemas.microsoft.com/office/word/2018/wordml" xmlns:w16se="http://schemas.microsoft.com/office/word/2015/wordml/symex" xmlns:wpg="http://schemas.microsoft.com/office/word/2010/wordprocessingGroup" xmlns:wpi="http://schemas.microsoft.com/office/word/2010/wordprocessingInk" xmlns:wne="http://schemas.microsoft.com/office/word/2006/wordml" xmlns:wps="http://schemas.microsoft.com/office/word/2010/wordprocessingShape" mc:Ignorable="w14 w15 w16se w16cid w16 w16cex wp14">
   <w:footnote w:type="separator" w:id="-1">
     <w:p>
       <w:pPr>
@@ -6809,7 +6429,7 @@
 </file>
 
 <file path=word/numbering.xml><?xml version="1.0" encoding="utf-8"?>
-<w:numbering xmlns:wpc="http://schemas.microsoft.com/office/word/2010/wordprocessingCanvas" xmlns:cx="http://schemas.microsoft.com/office/drawing/2014/chartex" xmlns:cx1="http://schemas.microsoft.com/office/drawing/2015/9/8/chartex" xmlns:cx2="http://schemas.microsoft.com/office/drawing/2015/10/21/chartex" xmlns:cx3="http://schemas.microsoft.com/office/drawing/2016/5/9/chartex" xmlns:cx4="http://schemas.microsoft.com/office/drawing/2016/5/10/chartex" xmlns:cx5="http://schemas.microsoft.com/office/drawing/2016/5/11/chartex" xmlns:cx6="http://schemas.microsoft.com/office/drawing/2016/5/12/chartex" xmlns:cx7="http://schemas.microsoft.com/office/drawing/2016/5/13/chartex" xmlns:cx8="http://schemas.microsoft.com/office/drawing/2016/5/14/chartex" xmlns:mc="http://schemas.openxmlformats.org/markup-compatibility/2006" xmlns:aink="http://schemas.microsoft.com/office/drawing/2016/ink" xmlns:am3d="http://schemas.microsoft.com/office/drawing/2017/model3d" xmlns:o="urn:schemas-microsoft-com:office:office" xmlns:oel="http://schemas.microsoft.com/office/2019/extlst" xmlns:r="http://schemas.openxmlformats.org/officeDocument/2006/relationships" xmlns:m="http://schemas.openxmlformats.org/officeDocument/2006/math" xmlns:v="urn:schemas-microsoft-com:vml" xmlns:wp14="http://schemas.microsoft.com/office/word/2010/wordprocessingDrawing" xmlns:wp="http://schemas.openxmlformats.org/drawingml/2006/wordprocessingDrawing" xmlns:w10="urn:schemas-microsoft-com:office:word" xmlns:w="http://schemas.openxmlformats.org/wordprocessingml/2006/main" xmlns:w14="http://schemas.microsoft.com/office/word/2010/wordml" xmlns:w15="http://schemas.microsoft.com/office/word/2012/wordml" xmlns:w16cex="http://schemas.microsoft.com/office/word/2018/wordml/cex" xmlns:w16cid="http://schemas.microsoft.com/office/word/2016/wordml/cid" xmlns:w16="http://schemas.microsoft.com/office/word/2018/wordml" xmlns:w16sdtdh="http://schemas.microsoft.com/office/word/2020/wordml/sdtdatahash" xmlns:w16se="http://schemas.microsoft.com/office/word/2015/wordml/symex" xmlns:wpg="http://schemas.microsoft.com/office/word/2010/wordprocessingGroup" xmlns:wpi="http://schemas.microsoft.com/office/word/2010/wordprocessingInk" xmlns:wne="http://schemas.microsoft.com/office/word/2006/wordml" xmlns:wps="http://schemas.microsoft.com/office/word/2010/wordprocessingShape" mc:Ignorable="w14 w15 w16se w16cid w16 w16cex w16sdtdh wp14">
+<w:numbering xmlns:wpc="http://schemas.microsoft.com/office/word/2010/wordprocessingCanvas" xmlns:cx="http://schemas.microsoft.com/office/drawing/2014/chartex" xmlns:cx1="http://schemas.microsoft.com/office/drawing/2015/9/8/chartex" xmlns:cx2="http://schemas.microsoft.com/office/drawing/2015/10/21/chartex" xmlns:cx3="http://schemas.microsoft.com/office/drawing/2016/5/9/chartex" xmlns:cx4="http://schemas.microsoft.com/office/drawing/2016/5/10/chartex" xmlns:cx5="http://schemas.microsoft.com/office/drawing/2016/5/11/chartex" xmlns:cx6="http://schemas.microsoft.com/office/drawing/2016/5/12/chartex" xmlns:cx7="http://schemas.microsoft.com/office/drawing/2016/5/13/chartex" xmlns:cx8="http://schemas.microsoft.com/office/drawing/2016/5/14/chartex" xmlns:mc="http://schemas.openxmlformats.org/markup-compatibility/2006" xmlns:aink="http://schemas.microsoft.com/office/drawing/2016/ink" xmlns:am3d="http://schemas.microsoft.com/office/drawing/2017/model3d" xmlns:o="urn:schemas-microsoft-com:office:office" xmlns:r="http://schemas.openxmlformats.org/officeDocument/2006/relationships" xmlns:m="http://schemas.openxmlformats.org/officeDocument/2006/math" xmlns:v="urn:schemas-microsoft-com:vml" xmlns:wp14="http://schemas.microsoft.com/office/word/2010/wordprocessingDrawing" xmlns:wp="http://schemas.openxmlformats.org/drawingml/2006/wordprocessingDrawing" xmlns:w10="urn:schemas-microsoft-com:office:word" xmlns:w="http://schemas.openxmlformats.org/wordprocessingml/2006/main" xmlns:w14="http://schemas.microsoft.com/office/word/2010/wordml" xmlns:w15="http://schemas.microsoft.com/office/word/2012/wordml" xmlns:w16cex="http://schemas.microsoft.com/office/word/2018/wordml/cex" xmlns:w16cid="http://schemas.microsoft.com/office/word/2016/wordml/cid" xmlns:w16="http://schemas.microsoft.com/office/word/2018/wordml" xmlns:w16se="http://schemas.microsoft.com/office/word/2015/wordml/symex" xmlns:wpg="http://schemas.microsoft.com/office/word/2010/wordprocessingGroup" xmlns:wpi="http://schemas.microsoft.com/office/word/2010/wordprocessingInk" xmlns:wne="http://schemas.microsoft.com/office/word/2006/wordml" xmlns:wps="http://schemas.microsoft.com/office/word/2010/wordprocessingShape" mc:Ignorable="w14 w15 w16se w16cid w16 w16cex wp14">
   <w:abstractNum w:abstractNumId="0" w15:restartNumberingAfterBreak="0">
     <w:nsid w:val="248237C6"/>
     <w:multiLevelType w:val="hybridMultilevel"/>
@@ -7461,29 +7081,29 @@
       </w:rPr>
     </w:lvl>
   </w:abstractNum>
-  <w:num w:numId="1" w16cid:durableId="2071729531">
+  <w:num w:numId="1">
     <w:abstractNumId w:val="3"/>
   </w:num>
-  <w:num w:numId="2" w16cid:durableId="820972277">
+  <w:num w:numId="2">
     <w:abstractNumId w:val="0"/>
   </w:num>
-  <w:num w:numId="3" w16cid:durableId="251742341">
+  <w:num w:numId="3">
     <w:abstractNumId w:val="2"/>
   </w:num>
-  <w:num w:numId="4" w16cid:durableId="1901594722">
+  <w:num w:numId="4">
     <w:abstractNumId w:val="5"/>
   </w:num>
-  <w:num w:numId="5" w16cid:durableId="537089581">
+  <w:num w:numId="5">
     <w:abstractNumId w:val="1"/>
   </w:num>
-  <w:num w:numId="6" w16cid:durableId="2031640108">
+  <w:num w:numId="6">
     <w:abstractNumId w:val="4"/>
   </w:num>
 </w:numbering>
 </file>
 
 <file path=word/styles.xml><?xml version="1.0" encoding="utf-8"?>
-<w:styles xmlns:mc="http://schemas.openxmlformats.org/markup-compatibility/2006" xmlns:r="http://schemas.openxmlformats.org/officeDocument/2006/relationships" xmlns:w="http://schemas.openxmlformats.org/wordprocessingml/2006/main" xmlns:w14="http://schemas.microsoft.com/office/word/2010/wordml" xmlns:w15="http://schemas.microsoft.com/office/word/2012/wordml" xmlns:w16cex="http://schemas.microsoft.com/office/word/2018/wordml/cex" xmlns:w16cid="http://schemas.microsoft.com/office/word/2016/wordml/cid" xmlns:w16="http://schemas.microsoft.com/office/word/2018/wordml" xmlns:w16sdtdh="http://schemas.microsoft.com/office/word/2020/wordml/sdtdatahash" xmlns:w16se="http://schemas.microsoft.com/office/word/2015/wordml/symex" mc:Ignorable="w14 w15 w16se w16cid w16 w16cex w16sdtdh">
+<w:styles xmlns:mc="http://schemas.openxmlformats.org/markup-compatibility/2006" xmlns:r="http://schemas.openxmlformats.org/officeDocument/2006/relationships" xmlns:w="http://schemas.openxmlformats.org/wordprocessingml/2006/main" xmlns:w14="http://schemas.microsoft.com/office/word/2010/wordml" xmlns:w15="http://schemas.microsoft.com/office/word/2012/wordml" xmlns:w16cex="http://schemas.microsoft.com/office/word/2018/wordml/cex" xmlns:w16cid="http://schemas.microsoft.com/office/word/2016/wordml/cid" xmlns:w16="http://schemas.microsoft.com/office/word/2018/wordml" xmlns:w16se="http://schemas.microsoft.com/office/word/2015/wordml/symex" mc:Ignorable="w14 w15 w16se w16cid w16 w16cex">
   <w:docDefaults>
     <w:rPrDefault>
       <w:rPr>
@@ -7605,7 +7225,6 @@
     <w:lsdException w:name="HTML Sample" w:semiHidden="1" w:unhideWhenUsed="1"/>
     <w:lsdException w:name="HTML Typewriter" w:semiHidden="1" w:unhideWhenUsed="1"/>
     <w:lsdException w:name="HTML Variable" w:semiHidden="1" w:unhideWhenUsed="1"/>
-    <w:lsdException w:name="Normal Table" w:semiHidden="1" w:unhideWhenUsed="1"/>
     <w:lsdException w:name="annotation subject" w:semiHidden="1" w:unhideWhenUsed="1"/>
     <w:lsdException w:name="No List" w:semiHidden="1" w:unhideWhenUsed="1"/>
     <w:lsdException w:name="Outline List 1" w:semiHidden="1" w:unhideWhenUsed="1"/>
@@ -7648,11 +7267,8 @@
     <w:lsdException w:name="Table Contemporary" w:semiHidden="1" w:unhideWhenUsed="1"/>
     <w:lsdException w:name="Table Elegant" w:semiHidden="1" w:unhideWhenUsed="1"/>
     <w:lsdException w:name="Table Professional" w:semiHidden="1" w:unhideWhenUsed="1"/>
-    <w:lsdException w:name="Table Subtle 1" w:semiHidden="1" w:unhideWhenUsed="1"/>
     <w:lsdException w:name="Table Subtle 2" w:semiHidden="1" w:unhideWhenUsed="1"/>
     <w:lsdException w:name="Table Web 1" w:semiHidden="1" w:unhideWhenUsed="1"/>
-    <w:lsdException w:name="Table Web 2" w:semiHidden="1" w:unhideWhenUsed="1"/>
-    <w:lsdException w:name="Table Web 3" w:semiHidden="1" w:unhideWhenUsed="1"/>
     <w:lsdException w:name="Balloon Text" w:semiHidden="1" w:unhideWhenUsed="1"/>
     <w:lsdException w:name="Table Grid" w:uiPriority="39"/>
     <w:lsdException w:name="Table Theme" w:semiHidden="1" w:unhideWhenUsed="1"/>
@@ -8202,101 +7818,6 @@
 </file>
 
 <file path=customXml/item1.xml><?xml version="1.0" encoding="utf-8"?>
-<?mso-contentType ?>
-<spe:Receivers xmlns:spe="http://schemas.microsoft.com/sharepoint/events">
-  <Receiver>
-    <Name>Document ID Generator</Name>
-    <Synchronization>Synchronous</Synchronization>
-    <Type>10001</Type>
-    <SequenceNumber>1000</SequenceNumber>
-    <Url/>
-    <Assembly>Microsoft.Office.DocumentManagement, Version=16.0.0.0, Culture=neutral, PublicKeyToken=71e9bce111e9429c</Assembly>
-    <Class>Microsoft.Office.DocumentManagement.Internal.DocIdHandler</Class>
-    <Data/>
-    <Filter/>
-  </Receiver>
-  <Receiver>
-    <Name>Document ID Generator</Name>
-    <Synchronization>Synchronous</Synchronization>
-    <Type>10002</Type>
-    <SequenceNumber>1001</SequenceNumber>
-    <Url/>
-    <Assembly>Microsoft.Office.DocumentManagement, Version=16.0.0.0, Culture=neutral, PublicKeyToken=71e9bce111e9429c</Assembly>
-    <Class>Microsoft.Office.DocumentManagement.Internal.DocIdHandler</Class>
-    <Data/>
-    <Filter/>
-  </Receiver>
-  <Receiver>
-    <Name>Document ID Generator</Name>
-    <Synchronization>Synchronous</Synchronization>
-    <Type>10004</Type>
-    <SequenceNumber>1002</SequenceNumber>
-    <Url/>
-    <Assembly>Microsoft.Office.DocumentManagement, Version=16.0.0.0, Culture=neutral, PublicKeyToken=71e9bce111e9429c</Assembly>
-    <Class>Microsoft.Office.DocumentManagement.Internal.DocIdHandler</Class>
-    <Data/>
-    <Filter/>
-  </Receiver>
-  <Receiver>
-    <Name>Document ID Generator</Name>
-    <Synchronization>Synchronous</Synchronization>
-    <Type>10006</Type>
-    <SequenceNumber>1003</SequenceNumber>
-    <Url/>
-    <Assembly>Microsoft.Office.DocumentManagement, Version=16.0.0.0, Culture=neutral, PublicKeyToken=71e9bce111e9429c</Assembly>
-    <Class>Microsoft.Office.DocumentManagement.Internal.DocIdHandler</Class>
-    <Data/>
-    <Filter/>
-  </Receiver>
-</spe:Receivers>
-</file>
-
-<file path=customXml/item2.xml><?xml version="1.0" encoding="utf-8"?>
-<?mso-contentType ?>
-<FormTemplates xmlns="http://schemas.microsoft.com/sharepoint/v3/contenttype/forms">
-  <Display>DocumentLibraryForm</Display>
-  <Edit>DocumentLibraryForm</Edit>
-  <New>DocumentLibraryForm</New>
-</FormTemplates>
-</file>
-
-<file path=customXml/item3.xml><?xml version="1.0" encoding="utf-8"?>
-<p:properties xmlns:p="http://schemas.microsoft.com/office/2006/metadata/properties" xmlns:xsi="http://www.w3.org/2001/XMLSchema-instance" xmlns:pc="http://schemas.microsoft.com/office/infopath/2007/PartnerControls">
-  <documentManagement>
-    <LegacyData xmlns="aaacb922-5235-4a66-b188-303b9b46fbd7" xsi:nil="true"/>
-    <_dlc_DocId xmlns="4ff8cd83-fc61-4182-af0d-9444b096b4cc">E67A7M7FTMSZ-519618591-1186</_dlc_DocId>
-    <TaxCatchAll xmlns="4ff8cd83-fc61-4182-af0d-9444b096b4cc">
-      <Value>1</Value>
-    </TaxCatchAll>
-    <m975189f4ba442ecbf67d4147307b177 xmlns="4ff8cd83-fc61-4182-af0d-9444b096b4cc">
-      <Terms xmlns="http://schemas.microsoft.com/office/infopath/2007/PartnerControls">
-        <TermInfo xmlns="http://schemas.microsoft.com/office/infopath/2007/PartnerControls">
-          <TermName xmlns="http://schemas.microsoft.com/office/infopath/2007/PartnerControls">EBRASS</TermName>
-          <TermId xmlns="http://schemas.microsoft.com/office/infopath/2007/PartnerControls">10b60d33-9f3b-419c-b326-e542b5592571</TermId>
-        </TermInfo>
-      </Terms>
-    </m975189f4ba442ecbf67d4147307b177>
-    <Invisiondesigns xmlns="58eecf05-07e6-460c-a17a-1e6913e0d7ae" xsi:nil="true"/>
-    <Retention_x0020_Label xmlns="a8f60570-4bd3-4f2b-950b-a996de8ab151" xsi:nil="true"/>
-    <Government_x0020_Body xmlns="b413c3fd-5a3b-4239-b985-69032e371c04">BEIS</Government_x0020_Body>
-    <Date_x0020_Opened xmlns="b413c3fd-5a3b-4239-b985-69032e371c04">2020-12-16T14:46:13+00:00</Date_x0020_Opened>
-    <Descriptor xmlns="0063f72e-ace3-48fb-9c1f-5b513408b31f" xsi:nil="true"/>
-    <Security_x0020_Classification xmlns="0063f72e-ace3-48fb-9c1f-5b513408b31f">OFFICIAL</Security_x0020_Classification>
-    <_dlc_DocIdUrl xmlns="4ff8cd83-fc61-4182-af0d-9444b096b4cc">
-      <Url>https://beisgov.sharepoint.com/sites/SCPTDbase/_layouts/15/DocIdRedir.aspx?ID=E67A7M7FTMSZ-519618591-1186</Url>
-      <Description>E67A7M7FTMSZ-519618591-1186</Description>
-    </_dlc_DocIdUrl>
-    <Invision xmlns="58eecf05-07e6-460c-a17a-1e6913e0d7ae">
-      <Url xsi:nil="true"/>
-      <Description xsi:nil="true"/>
-    </Invision>
-    <ijmz xmlns="58eecf05-07e6-460c-a17a-1e6913e0d7ae" xsi:nil="true"/>
-    <Date_x0020_Closed xmlns="b413c3fd-5a3b-4239-b985-69032e371c04" xsi:nil="true"/>
-  </documentManagement>
-</p:properties>
-</file>
-
-<file path=customXml/item4.xml><?xml version="1.0" encoding="utf-8"?>
 <ct:contentTypeSchema xmlns:ct="http://schemas.microsoft.com/office/2006/metadata/contentType" xmlns:ma="http://schemas.microsoft.com/office/2006/metadata/properties/metaAttributes" ct:_="" ma:_="" ma:contentTypeName="Document" ma:contentTypeID="0x01010095552673811A1544B9DC17E80367E3D9" ma:contentTypeVersion="23" ma:contentTypeDescription="Create a new document." ma:contentTypeScope="" ma:versionID="6c219bbdc66874a295362540fe1f1ca4">
   <xsd:schema xmlns:xsd="http://www.w3.org/2001/XMLSchema" xmlns:xs="http://www.w3.org/2001/XMLSchema" xmlns:p="http://schemas.microsoft.com/office/2006/metadata/properties" xmlns:ns2="4ff8cd83-fc61-4182-af0d-9444b096b4cc" xmlns:ns3="0063f72e-ace3-48fb-9c1f-5b513408b31f" xmlns:ns4="b413c3fd-5a3b-4239-b985-69032e371c04" xmlns:ns5="a8f60570-4bd3-4f2b-950b-a996de8ab151" xmlns:ns6="aaacb922-5235-4a66-b188-303b9b46fbd7" xmlns:ns7="58eecf05-07e6-460c-a17a-1e6913e0d7ae" targetNamespace="http://schemas.microsoft.com/office/2006/metadata/properties" ma:root="true" ma:fieldsID="ea492d8f6df3c516113149b290687b47" ns2:_="" ns3:_="" ns4:_="" ns5:_="" ns6:_="" ns7:_="">
     <xsd:import namespace="4ff8cd83-fc61-4182-af0d-9444b096b4cc"/>
@@ -8664,38 +8185,102 @@
 </ct:contentTypeSchema>
 </file>
 
-<file path=customXml/itemProps1.xml><?xml version="1.0" encoding="utf-8"?>
-<ds:datastoreItem xmlns:ds="http://schemas.openxmlformats.org/officeDocument/2006/customXml" ds:itemID="{D7312AE9-E64C-41BD-AC2B-9C537C91DD27}">
-  <ds:schemaRefs>
-    <ds:schemaRef ds:uri="http://schemas.microsoft.com/sharepoint/events"/>
-  </ds:schemaRefs>
-</ds:datastoreItem>
+<file path=customXml/item2.xml><?xml version="1.0" encoding="utf-8"?>
+<p:properties xmlns:p="http://schemas.microsoft.com/office/2006/metadata/properties" xmlns:xsi="http://www.w3.org/2001/XMLSchema-instance" xmlns:pc="http://schemas.microsoft.com/office/infopath/2007/PartnerControls">
+  <documentManagement>
+    <LegacyData xmlns="aaacb922-5235-4a66-b188-303b9b46fbd7" xsi:nil="true"/>
+    <_dlc_DocId xmlns="4ff8cd83-fc61-4182-af0d-9444b096b4cc">E67A7M7FTMSZ-519618591-1186</_dlc_DocId>
+    <TaxCatchAll xmlns="4ff8cd83-fc61-4182-af0d-9444b096b4cc">
+      <Value>1</Value>
+    </TaxCatchAll>
+    <m975189f4ba442ecbf67d4147307b177 xmlns="4ff8cd83-fc61-4182-af0d-9444b096b4cc">
+      <Terms xmlns="http://schemas.microsoft.com/office/infopath/2007/PartnerControls">
+        <TermInfo xmlns="http://schemas.microsoft.com/office/infopath/2007/PartnerControls">
+          <TermName xmlns="http://schemas.microsoft.com/office/infopath/2007/PartnerControls">EBRASS</TermName>
+          <TermId xmlns="http://schemas.microsoft.com/office/infopath/2007/PartnerControls">10b60d33-9f3b-419c-b326-e542b5592571</TermId>
+        </TermInfo>
+      </Terms>
+    </m975189f4ba442ecbf67d4147307b177>
+    <Invisiondesigns xmlns="58eecf05-07e6-460c-a17a-1e6913e0d7ae" xsi:nil="true"/>
+    <Retention_x0020_Label xmlns="a8f60570-4bd3-4f2b-950b-a996de8ab151" xsi:nil="true"/>
+    <Government_x0020_Body xmlns="b413c3fd-5a3b-4239-b985-69032e371c04">BEIS</Government_x0020_Body>
+    <Date_x0020_Opened xmlns="b413c3fd-5a3b-4239-b985-69032e371c04">2020-12-16T14:46:13+00:00</Date_x0020_Opened>
+    <Descriptor xmlns="0063f72e-ace3-48fb-9c1f-5b513408b31f" xsi:nil="true"/>
+    <Security_x0020_Classification xmlns="0063f72e-ace3-48fb-9c1f-5b513408b31f">OFFICIAL</Security_x0020_Classification>
+    <_dlc_DocIdUrl xmlns="4ff8cd83-fc61-4182-af0d-9444b096b4cc">
+      <Url>https://beisgov.sharepoint.com/sites/SCPTDbase/_layouts/15/DocIdRedir.aspx?ID=E67A7M7FTMSZ-519618591-1186</Url>
+      <Description>E67A7M7FTMSZ-519618591-1186</Description>
+    </_dlc_DocIdUrl>
+    <Invision xmlns="58eecf05-07e6-460c-a17a-1e6913e0d7ae">
+      <Url xsi:nil="true"/>
+      <Description xsi:nil="true"/>
+    </Invision>
+    <ijmz xmlns="58eecf05-07e6-460c-a17a-1e6913e0d7ae" xsi:nil="true"/>
+    <Date_x0020_Closed xmlns="b413c3fd-5a3b-4239-b985-69032e371c04" xsi:nil="true"/>
+  </documentManagement>
+</p:properties>
 </file>
 
-<file path=customXml/itemProps2.xml><?xml version="1.0" encoding="utf-8"?>
-<ds:datastoreItem xmlns:ds="http://schemas.openxmlformats.org/officeDocument/2006/customXml" ds:itemID="{92C0D0C2-EB32-40FD-8ACA-A64BA8781106}">
-  <ds:schemaRefs>
-    <ds:schemaRef ds:uri="http://schemas.microsoft.com/sharepoint/v3/contenttype/forms"/>
-  </ds:schemaRefs>
-</ds:datastoreItem>
+<file path=customXml/item3.xml><?xml version="1.0" encoding="utf-8"?>
+<?mso-contentType ?>
+<FormTemplates xmlns="http://schemas.microsoft.com/sharepoint/v3/contenttype/forms">
+  <Display>DocumentLibraryForm</Display>
+  <Edit>DocumentLibraryForm</Edit>
+  <New>DocumentLibraryForm</New>
+</FormTemplates>
 </file>
 
-<file path=customXml/itemProps3.xml><?xml version="1.0" encoding="utf-8"?>
-<ds:datastoreItem xmlns:ds="http://schemas.openxmlformats.org/officeDocument/2006/customXml" ds:itemID="{9A6BD803-E0DF-4667-89FC-766B1F7AB5D6}">
-  <ds:schemaRefs>
-    <ds:schemaRef ds:uri="http://schemas.microsoft.com/office/2006/metadata/properties"/>
-    <ds:schemaRef ds:uri="http://schemas.microsoft.com/office/infopath/2007/PartnerControls"/>
-    <ds:schemaRef ds:uri="aaacb922-5235-4a66-b188-303b9b46fbd7"/>
-    <ds:schemaRef ds:uri="4ff8cd83-fc61-4182-af0d-9444b096b4cc"/>
-    <ds:schemaRef ds:uri="58eecf05-07e6-460c-a17a-1e6913e0d7ae"/>
-    <ds:schemaRef ds:uri="a8f60570-4bd3-4f2b-950b-a996de8ab151"/>
-    <ds:schemaRef ds:uri="b413c3fd-5a3b-4239-b985-69032e371c04"/>
-    <ds:schemaRef ds:uri="0063f72e-ace3-48fb-9c1f-5b513408b31f"/>
-  </ds:schemaRefs>
-</ds:datastoreItem>
+<file path=customXml/item4.xml><?xml version="1.0" encoding="utf-8"?>
+<?mso-contentType ?>
+<spe:Receivers xmlns:spe="http://schemas.microsoft.com/sharepoint/events">
+  <Receiver>
+    <Name>Document ID Generator</Name>
+    <Synchronization>Synchronous</Synchronization>
+    <Type>10001</Type>
+    <SequenceNumber>1000</SequenceNumber>
+    <Url/>
+    <Assembly>Microsoft.Office.DocumentManagement, Version=16.0.0.0, Culture=neutral, PublicKeyToken=71e9bce111e9429c</Assembly>
+    <Class>Microsoft.Office.DocumentManagement.Internal.DocIdHandler</Class>
+    <Data/>
+    <Filter/>
+  </Receiver>
+  <Receiver>
+    <Name>Document ID Generator</Name>
+    <Synchronization>Synchronous</Synchronization>
+    <Type>10002</Type>
+    <SequenceNumber>1001</SequenceNumber>
+    <Url/>
+    <Assembly>Microsoft.Office.DocumentManagement, Version=16.0.0.0, Culture=neutral, PublicKeyToken=71e9bce111e9429c</Assembly>
+    <Class>Microsoft.Office.DocumentManagement.Internal.DocIdHandler</Class>
+    <Data/>
+    <Filter/>
+  </Receiver>
+  <Receiver>
+    <Name>Document ID Generator</Name>
+    <Synchronization>Synchronous</Synchronization>
+    <Type>10004</Type>
+    <SequenceNumber>1002</SequenceNumber>
+    <Url/>
+    <Assembly>Microsoft.Office.DocumentManagement, Version=16.0.0.0, Culture=neutral, PublicKeyToken=71e9bce111e9429c</Assembly>
+    <Class>Microsoft.Office.DocumentManagement.Internal.DocIdHandler</Class>
+    <Data/>
+    <Filter/>
+  </Receiver>
+  <Receiver>
+    <Name>Document ID Generator</Name>
+    <Synchronization>Synchronous</Synchronization>
+    <Type>10006</Type>
+    <SequenceNumber>1003</SequenceNumber>
+    <Url/>
+    <Assembly>Microsoft.Office.DocumentManagement, Version=16.0.0.0, Culture=neutral, PublicKeyToken=71e9bce111e9429c</Assembly>
+    <Class>Microsoft.Office.DocumentManagement.Internal.DocIdHandler</Class>
+    <Data/>
+    <Filter/>
+  </Receiver>
+</spe:Receivers>
 </file>
 
-<file path=customXml/itemProps4.xml><?xml version="1.0" encoding="utf-8"?>
+<file path=customXml/itemProps1.xml><?xml version="1.0" encoding="utf-8"?>
 <ds:datastoreItem xmlns:ds="http://schemas.openxmlformats.org/officeDocument/2006/customXml" ds:itemID="{837B7AA9-8153-413B-B939-337F798AD7D8}">
   <ds:schemaRefs>
     <ds:schemaRef ds:uri="http://schemas.microsoft.com/office/2006/metadata/contentType"/>
@@ -8716,4 +8301,35 @@
     <ds:schemaRef ds:uri="http://schemas.microsoft.com/internal/obd"/>
   </ds:schemaRefs>
 </ds:datastoreItem>
+</file>
+
+<file path=customXml/itemProps2.xml><?xml version="1.0" encoding="utf-8"?>
+<ds:datastoreItem xmlns:ds="http://schemas.openxmlformats.org/officeDocument/2006/customXml" ds:itemID="{9A6BD803-E0DF-4667-89FC-766B1F7AB5D6}">
+  <ds:schemaRefs>
+    <ds:schemaRef ds:uri="http://schemas.microsoft.com/office/2006/metadata/properties"/>
+    <ds:schemaRef ds:uri="http://schemas.microsoft.com/office/infopath/2007/PartnerControls"/>
+    <ds:schemaRef ds:uri="aaacb922-5235-4a66-b188-303b9b46fbd7"/>
+    <ds:schemaRef ds:uri="4ff8cd83-fc61-4182-af0d-9444b096b4cc"/>
+    <ds:schemaRef ds:uri="58eecf05-07e6-460c-a17a-1e6913e0d7ae"/>
+    <ds:schemaRef ds:uri="a8f60570-4bd3-4f2b-950b-a996de8ab151"/>
+    <ds:schemaRef ds:uri="b413c3fd-5a3b-4239-b985-69032e371c04"/>
+    <ds:schemaRef ds:uri="0063f72e-ace3-48fb-9c1f-5b513408b31f"/>
+  </ds:schemaRefs>
+</ds:datastoreItem>
+</file>
+
+<file path=customXml/itemProps3.xml><?xml version="1.0" encoding="utf-8"?>
+<ds:datastoreItem xmlns:ds="http://schemas.openxmlformats.org/officeDocument/2006/customXml" ds:itemID="{92C0D0C2-EB32-40FD-8ACA-A64BA8781106}">
+  <ds:schemaRefs>
+    <ds:schemaRef ds:uri="http://schemas.microsoft.com/sharepoint/v3/contenttype/forms"/>
+  </ds:schemaRefs>
+</ds:datastoreItem>
+</file>
+
+<file path=customXml/itemProps4.xml><?xml version="1.0" encoding="utf-8"?>
+<ds:datastoreItem xmlns:ds="http://schemas.openxmlformats.org/officeDocument/2006/customXml" ds:itemID="{D7312AE9-E64C-41BD-AC2B-9C537C91DD27}">
+  <ds:schemaRefs>
+    <ds:schemaRef ds:uri="http://schemas.microsoft.com/sharepoint/events"/>
+  </ds:schemaRefs>
+</ds:datastoreItem>
 </file>
</xml_diff>

<commit_message>
docs: updated bulk upload help doc to refelct changes
</commit_message>
<xml_diff>
--- a/public/assets/files/HelpDocumentBulkUpload.docx
+++ b/public/assets/files/HelpDocumentBulkUpload.docx
@@ -1,6 +1,6 @@
 
 <file path=word/document.xml><?xml version="1.0" encoding="utf-8"?>
-<w:document xmlns:wpc="http://schemas.microsoft.com/office/word/2010/wordprocessingCanvas" xmlns:cx="http://schemas.microsoft.com/office/drawing/2014/chartex" xmlns:cx1="http://schemas.microsoft.com/office/drawing/2015/9/8/chartex" xmlns:cx2="http://schemas.microsoft.com/office/drawing/2015/10/21/chartex" xmlns:cx3="http://schemas.microsoft.com/office/drawing/2016/5/9/chartex" xmlns:cx4="http://schemas.microsoft.com/office/drawing/2016/5/10/chartex" xmlns:cx5="http://schemas.microsoft.com/office/drawing/2016/5/11/chartex" xmlns:cx6="http://schemas.microsoft.com/office/drawing/2016/5/12/chartex" xmlns:cx7="http://schemas.microsoft.com/office/drawing/2016/5/13/chartex" xmlns:cx8="http://schemas.microsoft.com/office/drawing/2016/5/14/chartex" xmlns:mc="http://schemas.openxmlformats.org/markup-compatibility/2006" xmlns:aink="http://schemas.microsoft.com/office/drawing/2016/ink" xmlns:am3d="http://schemas.microsoft.com/office/drawing/2017/model3d" xmlns:o="urn:schemas-microsoft-com:office:office" xmlns:r="http://schemas.openxmlformats.org/officeDocument/2006/relationships" xmlns:m="http://schemas.openxmlformats.org/officeDocument/2006/math" xmlns:v="urn:schemas-microsoft-com:vml" xmlns:wp14="http://schemas.microsoft.com/office/word/2010/wordprocessingDrawing" xmlns:wp="http://schemas.openxmlformats.org/drawingml/2006/wordprocessingDrawing" xmlns:w10="urn:schemas-microsoft-com:office:word" xmlns:w="http://schemas.openxmlformats.org/wordprocessingml/2006/main" xmlns:w14="http://schemas.microsoft.com/office/word/2010/wordml" xmlns:w15="http://schemas.microsoft.com/office/word/2012/wordml" xmlns:w16cex="http://schemas.microsoft.com/office/word/2018/wordml/cex" xmlns:w16cid="http://schemas.microsoft.com/office/word/2016/wordml/cid" xmlns:w16="http://schemas.microsoft.com/office/word/2018/wordml" xmlns:w16se="http://schemas.microsoft.com/office/word/2015/wordml/symex" xmlns:wpg="http://schemas.microsoft.com/office/word/2010/wordprocessingGroup" xmlns:wpi="http://schemas.microsoft.com/office/word/2010/wordprocessingInk" xmlns:wne="http://schemas.microsoft.com/office/word/2006/wordml" xmlns:wps="http://schemas.microsoft.com/office/word/2010/wordprocessingShape" mc:Ignorable="w14 w15 w16se w16cid w16 w16cex wp14">
+<w:document xmlns:wpc="http://schemas.microsoft.com/office/word/2010/wordprocessingCanvas" xmlns:cx="http://schemas.microsoft.com/office/drawing/2014/chartex" xmlns:cx1="http://schemas.microsoft.com/office/drawing/2015/9/8/chartex" xmlns:cx2="http://schemas.microsoft.com/office/drawing/2015/10/21/chartex" xmlns:cx3="http://schemas.microsoft.com/office/drawing/2016/5/9/chartex" xmlns:cx4="http://schemas.microsoft.com/office/drawing/2016/5/10/chartex" xmlns:cx5="http://schemas.microsoft.com/office/drawing/2016/5/11/chartex" xmlns:cx6="http://schemas.microsoft.com/office/drawing/2016/5/12/chartex" xmlns:cx7="http://schemas.microsoft.com/office/drawing/2016/5/13/chartex" xmlns:cx8="http://schemas.microsoft.com/office/drawing/2016/5/14/chartex" xmlns:mc="http://schemas.openxmlformats.org/markup-compatibility/2006" xmlns:aink="http://schemas.microsoft.com/office/drawing/2016/ink" xmlns:am3d="http://schemas.microsoft.com/office/drawing/2017/model3d" xmlns:o="urn:schemas-microsoft-com:office:office" xmlns:oel="http://schemas.microsoft.com/office/2019/extlst" xmlns:r="http://schemas.openxmlformats.org/officeDocument/2006/relationships" xmlns:m="http://schemas.openxmlformats.org/officeDocument/2006/math" xmlns:v="urn:schemas-microsoft-com:vml" xmlns:wp14="http://schemas.microsoft.com/office/word/2010/wordprocessingDrawing" xmlns:wp="http://schemas.openxmlformats.org/drawingml/2006/wordprocessingDrawing" xmlns:w10="urn:schemas-microsoft-com:office:word" xmlns:w="http://schemas.openxmlformats.org/wordprocessingml/2006/main" xmlns:w14="http://schemas.microsoft.com/office/word/2010/wordml" xmlns:w15="http://schemas.microsoft.com/office/word/2012/wordml" xmlns:w16cex="http://schemas.microsoft.com/office/word/2018/wordml/cex" xmlns:w16cid="http://schemas.microsoft.com/office/word/2016/wordml/cid" xmlns:w16="http://schemas.microsoft.com/office/word/2018/wordml" xmlns:w16sdtdh="http://schemas.microsoft.com/office/word/2020/wordml/sdtdatahash" xmlns:w16se="http://schemas.microsoft.com/office/word/2015/wordml/symex" xmlns:wpg="http://schemas.microsoft.com/office/word/2010/wordprocessingGroup" xmlns:wpi="http://schemas.microsoft.com/office/word/2010/wordprocessingInk" xmlns:wne="http://schemas.microsoft.com/office/word/2006/wordml" xmlns:wps="http://schemas.microsoft.com/office/word/2010/wordprocessingShape" mc:Ignorable="w14 w15 w16se w16cid w16 w16cex w16sdtdh wp14">
   <w:body>
     <w:p>
       <w:pPr>
@@ -563,7 +563,23 @@
           <w:rFonts w:ascii="Arial" w:eastAsia="Arial" w:hAnsi="Arial" w:cs="Arial"/>
           <w:color w:val="000000" w:themeColor="text1"/>
         </w:rPr>
-        <w:t>title. If you choose to enter both of these fields, they must match.</w:t>
+        <w:t xml:space="preserve">title. If you choose to enter </w:t>
+      </w:r>
+      <w:proofErr w:type="gramStart"/>
+      <w:r>
+        <w:rPr>
+          <w:rFonts w:ascii="Arial" w:eastAsia="Arial" w:hAnsi="Arial" w:cs="Arial"/>
+          <w:color w:val="000000" w:themeColor="text1"/>
+        </w:rPr>
+        <w:t>both of these</w:t>
+      </w:r>
+      <w:proofErr w:type="gramEnd"/>
+      <w:r>
+        <w:rPr>
+          <w:rFonts w:ascii="Arial" w:eastAsia="Arial" w:hAnsi="Arial" w:cs="Arial"/>
+          <w:color w:val="000000" w:themeColor="text1"/>
+        </w:rPr>
+        <w:t xml:space="preserve"> fields, they must match.</w:t>
       </w:r>
     </w:p>
     <w:p>
@@ -1098,7 +1114,23 @@
                 <w:rFonts w:ascii="Arial" w:eastAsia="Arial" w:hAnsi="Arial" w:cs="Arial"/>
                 <w:color w:val="000000" w:themeColor="text1"/>
               </w:rPr>
-              <w:t>Letters, numbers and special characters</w:t>
+              <w:t xml:space="preserve">Letters, </w:t>
+            </w:r>
+            <w:proofErr w:type="gramStart"/>
+            <w:r>
+              <w:rPr>
+                <w:rFonts w:ascii="Arial" w:eastAsia="Arial" w:hAnsi="Arial" w:cs="Arial"/>
+                <w:color w:val="000000" w:themeColor="text1"/>
+              </w:rPr>
+              <w:t>numbers</w:t>
+            </w:r>
+            <w:proofErr w:type="gramEnd"/>
+            <w:r>
+              <w:rPr>
+                <w:rFonts w:ascii="Arial" w:eastAsia="Arial" w:hAnsi="Arial" w:cs="Arial"/>
+                <w:color w:val="000000" w:themeColor="text1"/>
+              </w:rPr>
+              <w:t xml:space="preserve"> and special characters</w:t>
             </w:r>
           </w:p>
         </w:tc>
@@ -1121,14 +1153,7 @@
                 <w:rFonts w:ascii="Arial" w:eastAsia="Arial" w:hAnsi="Arial" w:cs="Arial"/>
                 <w:color w:val="000000" w:themeColor="text1"/>
               </w:rPr>
-              <w:t xml:space="preserve">Subsidy </w:t>
-            </w:r>
-            <w:r>
-              <w:rPr>
-                <w:rFonts w:ascii="Arial" w:eastAsia="Arial" w:hAnsi="Arial" w:cs="Arial"/>
-                <w:color w:val="000000" w:themeColor="text1"/>
-              </w:rPr>
-              <w:t>objective</w:t>
+              <w:t>Standalone Award</w:t>
             </w:r>
           </w:p>
         </w:tc>
@@ -1139,6 +1164,10 @@
           <w:p>
             <w:pPr>
               <w:spacing w:line="240" w:lineRule="exact"/>
+              <w:rPr>
+                <w:rFonts w:ascii="Arial" w:eastAsia="Arial" w:hAnsi="Arial" w:cs="Arial"/>
+                <w:color w:val="000000" w:themeColor="text1"/>
+              </w:rPr>
             </w:pPr>
             <w:r>
               <w:rPr>
@@ -1166,481 +1195,23 @@
                 <w:rFonts w:ascii="Arial" w:eastAsia="Arial" w:hAnsi="Arial" w:cs="Arial"/>
                 <w:color w:val="000000" w:themeColor="text1"/>
               </w:rPr>
-              <w:t>T</w:t>
-            </w:r>
-            <w:r>
-              <w:rPr>
-                <w:rFonts w:ascii="Arial" w:eastAsia="Arial" w:hAnsi="Arial" w:cs="Arial"/>
-                <w:color w:val="000000" w:themeColor="text1"/>
-              </w:rPr>
-              <w:t xml:space="preserve">he </w:t>
-            </w:r>
-            <w:r>
-              <w:rPr>
-                <w:rFonts w:ascii="Arial" w:eastAsia="Arial" w:hAnsi="Arial" w:cs="Arial"/>
-                <w:color w:val="000000" w:themeColor="text1"/>
-              </w:rPr>
-              <w:t>activity</w:t>
-            </w:r>
-            <w:r>
-              <w:rPr>
-                <w:rFonts w:ascii="Arial" w:eastAsia="Arial" w:hAnsi="Arial" w:cs="Arial"/>
-                <w:color w:val="000000" w:themeColor="text1"/>
-              </w:rPr>
-              <w:t xml:space="preserve"> </w:t>
-            </w:r>
-            <w:r>
-              <w:rPr>
-                <w:rFonts w:ascii="Arial" w:eastAsia="Arial" w:hAnsi="Arial" w:cs="Arial"/>
-                <w:color w:val="000000" w:themeColor="text1"/>
-              </w:rPr>
-              <w:t>that this subsidy award will support</w:t>
-            </w:r>
-            <w:r>
-              <w:rPr>
-                <w:rFonts w:ascii="Arial" w:eastAsia="Arial" w:hAnsi="Arial" w:cs="Arial"/>
-                <w:color w:val="000000" w:themeColor="text1"/>
-              </w:rPr>
-              <w:t xml:space="preserve">. </w:t>
-            </w:r>
-          </w:p>
-          <w:p>
-            <w:pPr>
-              <w:spacing w:line="240" w:lineRule="exact"/>
-              <w:rPr>
-                <w:rFonts w:ascii="Arial" w:eastAsia="Arial" w:hAnsi="Arial" w:cs="Arial"/>
-                <w:color w:val="000000" w:themeColor="text1"/>
-              </w:rPr>
-            </w:pPr>
-          </w:p>
-          <w:p>
-            <w:pPr>
-              <w:spacing w:line="240" w:lineRule="exact"/>
-              <w:rPr>
-                <w:rFonts w:ascii="Arial" w:eastAsia="Arial" w:hAnsi="Arial" w:cs="Arial"/>
-                <w:color w:val="000000" w:themeColor="text1"/>
-              </w:rPr>
-            </w:pPr>
-            <w:r>
-              <w:rPr>
-                <w:rFonts w:ascii="Arial" w:eastAsia="Arial" w:hAnsi="Arial" w:cs="Arial"/>
-                <w:color w:val="000000" w:themeColor="text1"/>
-              </w:rPr>
-              <w:t>You must s</w:t>
-            </w:r>
-            <w:r>
-              <w:rPr>
-                <w:rFonts w:ascii="Arial" w:eastAsia="Arial" w:hAnsi="Arial" w:cs="Arial"/>
-                <w:color w:val="000000" w:themeColor="text1"/>
-              </w:rPr>
-              <w:t xml:space="preserve">elect one of the following </w:t>
-            </w:r>
-            <w:r>
-              <w:rPr>
-                <w:rFonts w:ascii="Arial" w:eastAsia="Arial" w:hAnsi="Arial" w:cs="Arial"/>
-                <w:color w:val="000000" w:themeColor="text1"/>
-              </w:rPr>
-              <w:t>options</w:t>
-            </w:r>
-            <w:r>
-              <w:rPr>
-                <w:rFonts w:ascii="Arial" w:eastAsia="Arial" w:hAnsi="Arial" w:cs="Arial"/>
-                <w:color w:val="000000" w:themeColor="text1"/>
-              </w:rPr>
-              <w:t>:</w:t>
-            </w:r>
-          </w:p>
-          <w:p>
-            <w:pPr>
-              <w:spacing w:line="240" w:lineRule="exact"/>
-            </w:pPr>
-            <w:r>
-              <w:rPr>
-                <w:rFonts w:ascii="Arial" w:eastAsia="Arial" w:hAnsi="Arial" w:cs="Arial"/>
-                <w:color w:val="000000" w:themeColor="text1"/>
-              </w:rPr>
-              <w:t xml:space="preserve"> </w:t>
-            </w:r>
-          </w:p>
-          <w:p>
-            <w:pPr>
-              <w:spacing w:line="240" w:lineRule="exact"/>
-            </w:pPr>
-            <w:r>
-              <w:rPr>
-                <w:rFonts w:ascii="Arial" w:eastAsia="Arial" w:hAnsi="Arial" w:cs="Arial"/>
-                <w:color w:val="000000" w:themeColor="text1"/>
-              </w:rPr>
-              <w:t>Culture</w:t>
-            </w:r>
-            <w:r>
-              <w:rPr>
-                <w:rFonts w:ascii="Arial" w:eastAsia="Arial" w:hAnsi="Arial" w:cs="Arial"/>
-                <w:color w:val="000000" w:themeColor="text1"/>
-              </w:rPr>
-              <w:t xml:space="preserve"> </w:t>
-            </w:r>
-            <w:r>
-              <w:rPr>
-                <w:rFonts w:ascii="Arial" w:eastAsia="Arial" w:hAnsi="Arial" w:cs="Arial"/>
-                <w:color w:val="000000" w:themeColor="text1"/>
-              </w:rPr>
-              <w:t>or heritage</w:t>
-            </w:r>
-            <w:r>
-              <w:rPr>
-                <w:rFonts w:ascii="Times New Roman" w:eastAsia="Times New Roman" w:hAnsi="Times New Roman" w:cs="Times New Roman"/>
-                <w:color w:val="000000" w:themeColor="text1"/>
-                <w:sz w:val="14"/>
-                <w:szCs w:val="14"/>
-              </w:rPr>
-              <w:t xml:space="preserve">   </w:t>
-            </w:r>
-          </w:p>
-          <w:p>
-            <w:pPr>
-              <w:spacing w:line="240" w:lineRule="exact"/>
-              <w:ind w:left="360" w:hanging="360"/>
-              <w:rPr>
-                <w:rFonts w:ascii="Arial" w:eastAsia="Arial" w:hAnsi="Arial" w:cs="Arial"/>
-                <w:color w:val="000000" w:themeColor="text1"/>
-              </w:rPr>
-            </w:pPr>
-          </w:p>
-          <w:p>
-            <w:pPr>
-              <w:spacing w:line="240" w:lineRule="exact"/>
-              <w:ind w:left="360" w:hanging="360"/>
-            </w:pPr>
-            <w:r>
-              <w:rPr>
-                <w:rFonts w:ascii="Arial" w:eastAsia="Arial" w:hAnsi="Arial" w:cs="Arial"/>
-                <w:color w:val="000000" w:themeColor="text1"/>
-              </w:rPr>
-              <w:t>Employment</w:t>
-            </w:r>
-          </w:p>
-          <w:p>
-            <w:pPr>
-              <w:spacing w:line="240" w:lineRule="exact"/>
-              <w:ind w:left="360" w:hanging="360"/>
-              <w:rPr>
-                <w:rFonts w:ascii="Arial" w:eastAsia="Arial" w:hAnsi="Arial" w:cs="Arial"/>
-                <w:color w:val="000000" w:themeColor="text1"/>
-              </w:rPr>
-            </w:pPr>
-          </w:p>
-          <w:p>
-            <w:pPr>
-              <w:spacing w:line="240" w:lineRule="exact"/>
-              <w:ind w:left="360" w:hanging="360"/>
-            </w:pPr>
-            <w:r>
-              <w:rPr>
-                <w:rFonts w:ascii="Arial" w:eastAsia="Arial" w:hAnsi="Arial" w:cs="Arial"/>
-                <w:color w:val="000000" w:themeColor="text1"/>
-              </w:rPr>
-              <w:t>Energy efficiency</w:t>
-            </w:r>
-          </w:p>
-          <w:p>
-            <w:pPr>
-              <w:spacing w:line="240" w:lineRule="exact"/>
-              <w:ind w:left="360" w:hanging="360"/>
-              <w:rPr>
-                <w:rFonts w:ascii="Arial" w:eastAsia="Arial" w:hAnsi="Arial" w:cs="Arial"/>
-                <w:color w:val="000000" w:themeColor="text1"/>
-              </w:rPr>
-            </w:pPr>
-          </w:p>
-          <w:p>
-            <w:pPr>
-              <w:spacing w:line="240" w:lineRule="exact"/>
-              <w:ind w:left="360" w:hanging="360"/>
-            </w:pPr>
-            <w:r>
-              <w:rPr>
-                <w:rFonts w:ascii="Arial" w:eastAsia="Arial" w:hAnsi="Arial" w:cs="Arial"/>
-                <w:color w:val="000000" w:themeColor="text1"/>
-              </w:rPr>
-              <w:t>Environmental</w:t>
-            </w:r>
-            <w:r>
-              <w:rPr>
-                <w:rFonts w:ascii="Arial" w:eastAsia="Arial" w:hAnsi="Arial" w:cs="Arial"/>
-                <w:color w:val="000000" w:themeColor="text1"/>
-              </w:rPr>
-              <w:t xml:space="preserve"> </w:t>
-            </w:r>
-            <w:r>
-              <w:rPr>
-                <w:rFonts w:ascii="Arial" w:eastAsia="Arial" w:hAnsi="Arial" w:cs="Arial"/>
-                <w:color w:val="000000" w:themeColor="text1"/>
-              </w:rPr>
-              <w:t>protection</w:t>
-            </w:r>
-          </w:p>
-          <w:p>
-            <w:pPr>
-              <w:spacing w:line="240" w:lineRule="exact"/>
-              <w:rPr>
-                <w:rFonts w:ascii="Arial" w:eastAsia="Arial" w:hAnsi="Arial" w:cs="Arial"/>
-                <w:color w:val="000000" w:themeColor="text1"/>
-              </w:rPr>
-            </w:pPr>
-          </w:p>
-          <w:p>
-            <w:pPr>
-              <w:spacing w:line="240" w:lineRule="exact"/>
-              <w:rPr>
-                <w:rFonts w:ascii="Arial" w:eastAsia="Arial" w:hAnsi="Arial" w:cs="Arial"/>
-                <w:color w:val="000000" w:themeColor="text1"/>
-              </w:rPr>
-            </w:pPr>
-            <w:r>
-              <w:rPr>
-                <w:rFonts w:ascii="Arial" w:eastAsia="Arial" w:hAnsi="Arial" w:cs="Arial"/>
-                <w:color w:val="000000" w:themeColor="text1"/>
-              </w:rPr>
-              <w:t>Infrastructure</w:t>
-            </w:r>
-          </w:p>
-          <w:p>
-            <w:pPr>
-              <w:spacing w:line="240" w:lineRule="exact"/>
-              <w:ind w:left="360" w:hanging="360"/>
-              <w:rPr>
-                <w:rFonts w:ascii="Arial" w:eastAsia="Arial" w:hAnsi="Arial" w:cs="Arial"/>
-                <w:color w:val="000000" w:themeColor="text1"/>
-              </w:rPr>
-            </w:pPr>
-          </w:p>
-          <w:p>
-            <w:pPr>
-              <w:spacing w:line="240" w:lineRule="exact"/>
-              <w:ind w:left="360" w:hanging="360"/>
-              <w:rPr>
-                <w:rFonts w:ascii="Arial" w:eastAsia="Arial" w:hAnsi="Arial" w:cs="Arial"/>
-                <w:color w:val="000000" w:themeColor="text1"/>
-              </w:rPr>
-            </w:pPr>
-          </w:p>
-          <w:p>
-            <w:pPr>
-              <w:spacing w:line="240" w:lineRule="exact"/>
-              <w:ind w:left="360" w:hanging="360"/>
-              <w:rPr>
-                <w:rFonts w:ascii="Arial" w:eastAsia="Arial" w:hAnsi="Arial" w:cs="Arial"/>
-                <w:color w:val="000000" w:themeColor="text1"/>
-              </w:rPr>
-            </w:pPr>
-            <w:r>
-              <w:rPr>
-                <w:rFonts w:ascii="Arial" w:eastAsia="Arial" w:hAnsi="Arial" w:cs="Arial"/>
-                <w:color w:val="000000" w:themeColor="text1"/>
-              </w:rPr>
-              <w:t>Regional development</w:t>
-            </w:r>
-          </w:p>
-          <w:p>
-            <w:pPr>
-              <w:spacing w:line="240" w:lineRule="exact"/>
-              <w:ind w:left="360" w:hanging="360"/>
-              <w:rPr>
-                <w:rFonts w:ascii="Arial" w:eastAsia="Arial" w:hAnsi="Arial" w:cs="Arial"/>
-                <w:color w:val="000000" w:themeColor="text1"/>
-              </w:rPr>
-            </w:pPr>
-          </w:p>
-          <w:p>
-            <w:pPr>
-              <w:spacing w:line="240" w:lineRule="exact"/>
-              <w:ind w:left="360" w:hanging="360"/>
-            </w:pPr>
-            <w:r>
-              <w:rPr>
-                <w:rFonts w:ascii="Arial" w:eastAsia="Arial" w:hAnsi="Arial" w:cs="Arial"/>
-                <w:color w:val="000000" w:themeColor="text1"/>
-              </w:rPr>
-              <w:t>Rescue aid</w:t>
-            </w:r>
-          </w:p>
-          <w:p>
-            <w:pPr>
-              <w:spacing w:line="240" w:lineRule="exact"/>
-              <w:rPr>
-                <w:rFonts w:ascii="Arial" w:eastAsia="Arial" w:hAnsi="Arial" w:cs="Arial"/>
-                <w:color w:val="000000" w:themeColor="text1"/>
-              </w:rPr>
-            </w:pPr>
-          </w:p>
-          <w:p>
-            <w:pPr>
-              <w:spacing w:line="240" w:lineRule="exact"/>
-              <w:ind w:left="360" w:hanging="360"/>
-            </w:pPr>
-            <w:r>
-              <w:rPr>
-                <w:rFonts w:ascii="Arial" w:eastAsia="Arial" w:hAnsi="Arial" w:cs="Arial"/>
-                <w:color w:val="000000" w:themeColor="text1"/>
-              </w:rPr>
-              <w:t>Research and development</w:t>
-            </w:r>
-          </w:p>
-          <w:p>
-            <w:pPr>
-              <w:spacing w:line="240" w:lineRule="exact"/>
-            </w:pPr>
-            <w:r>
-              <w:rPr>
-                <w:rFonts w:ascii="Arial" w:eastAsia="Arial" w:hAnsi="Arial" w:cs="Arial"/>
-                <w:color w:val="000000" w:themeColor="text1"/>
-              </w:rPr>
-              <w:t xml:space="preserve"> </w:t>
-            </w:r>
-          </w:p>
-          <w:p>
-            <w:pPr>
-              <w:spacing w:line="240" w:lineRule="exact"/>
-              <w:ind w:left="360" w:hanging="360"/>
-              <w:rPr>
-                <w:rFonts w:ascii="Arial" w:eastAsia="Arial" w:hAnsi="Arial" w:cs="Arial"/>
-                <w:color w:val="000000" w:themeColor="text1"/>
-              </w:rPr>
-            </w:pPr>
-            <w:r>
-              <w:rPr>
-                <w:rFonts w:ascii="Arial" w:eastAsia="Arial" w:hAnsi="Arial" w:cs="Arial"/>
-                <w:color w:val="000000" w:themeColor="text1"/>
-              </w:rPr>
-              <w:t>SME support</w:t>
-            </w:r>
-          </w:p>
-          <w:p>
-            <w:pPr>
-              <w:spacing w:line="240" w:lineRule="exact"/>
-              <w:ind w:left="360" w:hanging="360"/>
-              <w:rPr>
-                <w:rFonts w:ascii="Arial" w:eastAsia="Arial" w:hAnsi="Arial" w:cs="Arial"/>
-                <w:color w:val="000000" w:themeColor="text1"/>
-              </w:rPr>
-            </w:pPr>
-          </w:p>
-          <w:p>
-            <w:pPr>
-              <w:spacing w:line="240" w:lineRule="exact"/>
-              <w:ind w:left="360" w:hanging="360"/>
-            </w:pPr>
-            <w:r>
-              <w:rPr>
-                <w:rFonts w:ascii="Arial" w:eastAsia="Arial" w:hAnsi="Arial" w:cs="Arial"/>
-                <w:color w:val="000000" w:themeColor="text1"/>
-              </w:rPr>
-              <w:t>Services of public economic interest</w:t>
-            </w:r>
-            <w:r>
-              <w:rPr>
-                <w:rFonts w:ascii="Arial" w:eastAsia="Arial" w:hAnsi="Arial" w:cs="Arial"/>
-                <w:color w:val="000000" w:themeColor="text1"/>
-              </w:rPr>
-              <w:t xml:space="preserve"> </w:t>
-            </w:r>
-          </w:p>
-          <w:p>
-            <w:pPr>
-              <w:spacing w:line="240" w:lineRule="exact"/>
-              <w:ind w:left="360" w:hanging="360"/>
-              <w:rPr>
-                <w:rFonts w:ascii="Arial" w:eastAsia="Arial" w:hAnsi="Arial" w:cs="Arial"/>
-                <w:color w:val="000000" w:themeColor="text1"/>
-              </w:rPr>
-            </w:pPr>
-          </w:p>
-          <w:p>
-            <w:pPr>
-              <w:spacing w:line="240" w:lineRule="exact"/>
-              <w:ind w:left="360" w:hanging="360"/>
-            </w:pPr>
-            <w:r>
-              <w:rPr>
-                <w:rFonts w:ascii="Arial" w:eastAsia="Arial" w:hAnsi="Arial" w:cs="Arial"/>
-                <w:color w:val="000000" w:themeColor="text1"/>
-              </w:rPr>
-              <w:t>Training</w:t>
-            </w:r>
-          </w:p>
-          <w:p>
-            <w:pPr>
-              <w:spacing w:line="240" w:lineRule="exact"/>
-              <w:ind w:left="360" w:hanging="360"/>
-              <w:rPr>
-                <w:rFonts w:ascii="Arial" w:eastAsia="Arial" w:hAnsi="Arial" w:cs="Arial"/>
-                <w:color w:val="000000" w:themeColor="text1"/>
-              </w:rPr>
-            </w:pPr>
-          </w:p>
-          <w:p>
-            <w:pPr>
-              <w:spacing w:line="240" w:lineRule="exact"/>
-              <w:ind w:left="360" w:hanging="360"/>
-              <w:rPr>
-                <w:rFonts w:ascii="Arial" w:eastAsia="Arial" w:hAnsi="Arial" w:cs="Arial"/>
-                <w:color w:val="000000" w:themeColor="text1"/>
-              </w:rPr>
-            </w:pPr>
-            <w:r>
-              <w:rPr>
-                <w:rFonts w:ascii="Times New Roman" w:eastAsia="Times New Roman" w:hAnsi="Times New Roman" w:cs="Times New Roman"/>
-                <w:color w:val="000000" w:themeColor="text1"/>
-                <w:sz w:val="14"/>
-                <w:szCs w:val="14"/>
-              </w:rPr>
-              <w:t xml:space="preserve"> </w:t>
-            </w:r>
-            <w:r>
-              <w:rPr>
-                <w:rFonts w:ascii="Arial" w:eastAsia="Arial" w:hAnsi="Arial" w:cs="Arial"/>
-                <w:color w:val="000000" w:themeColor="text1"/>
-              </w:rPr>
-              <w:t>Other</w:t>
-            </w:r>
-          </w:p>
-          <w:p>
-            <w:pPr>
-              <w:spacing w:line="240" w:lineRule="exact"/>
-              <w:ind w:left="360" w:hanging="360"/>
-              <w:rPr>
-                <w:rFonts w:ascii="Arial" w:eastAsia="Arial" w:hAnsi="Arial" w:cs="Arial"/>
-                <w:color w:val="000000" w:themeColor="text1"/>
-              </w:rPr>
-            </w:pPr>
-          </w:p>
-          <w:p>
-            <w:pPr>
-              <w:spacing w:line="240" w:lineRule="exact"/>
-              <w:ind w:left="360" w:hanging="360"/>
-              <w:rPr>
-                <w:rFonts w:ascii="Arial" w:eastAsia="Arial" w:hAnsi="Arial" w:cs="Arial"/>
-              </w:rPr>
-            </w:pPr>
-            <w:r>
-              <w:rPr>
-                <w:rFonts w:ascii="Arial" w:eastAsia="Arial" w:hAnsi="Arial" w:cs="Arial"/>
-              </w:rPr>
-              <w:t xml:space="preserve">If you select ‘Other’, you must enter a </w:t>
-            </w:r>
-            <w:r>
-              <w:rPr>
-                <w:rFonts w:ascii="Arial" w:eastAsia="Arial" w:hAnsi="Arial" w:cs="Arial"/>
-              </w:rPr>
-              <w:lastRenderedPageBreak/>
-              <w:t>description</w:t>
-            </w:r>
-            <w:r>
-              <w:rPr>
-                <w:rFonts w:ascii="Arial" w:eastAsia="Arial" w:hAnsi="Arial" w:cs="Arial"/>
-              </w:rPr>
-              <w:t xml:space="preserve"> in the next column.</w:t>
+              <w:t xml:space="preserve">Defines </w:t>
+            </w:r>
+            <w:proofErr w:type="gramStart"/>
+            <w:r>
+              <w:rPr>
+                <w:rFonts w:ascii="Arial" w:eastAsia="Arial" w:hAnsi="Arial" w:cs="Arial"/>
+                <w:color w:val="000000" w:themeColor="text1"/>
+              </w:rPr>
+              <w:t>whether or not</w:t>
+            </w:r>
+            <w:proofErr w:type="gramEnd"/>
+            <w:r>
+              <w:rPr>
+                <w:rFonts w:ascii="Arial" w:eastAsia="Arial" w:hAnsi="Arial" w:cs="Arial"/>
+                <w:color w:val="000000" w:themeColor="text1"/>
+              </w:rPr>
+              <w:t xml:space="preserve"> the subsidy award in question is "standalone".</w:t>
             </w:r>
           </w:p>
         </w:tc>
@@ -1650,19 +1221,30 @@
           </w:tcPr>
           <w:p>
             <w:pPr>
-              <w:spacing w:line="240" w:lineRule="exact"/>
-              <w:rPr>
-                <w:rFonts w:ascii="Arial" w:eastAsia="Arial" w:hAnsi="Arial" w:cs="Arial"/>
-                <w:color w:val="000000" w:themeColor="text1"/>
-              </w:rPr>
-            </w:pPr>
-            <w:r>
-              <w:rPr>
-                <w:rFonts w:ascii="Arial" w:eastAsia="Arial" w:hAnsi="Arial" w:cs="Arial"/>
-                <w:color w:val="000000" w:themeColor="text1"/>
-              </w:rPr>
-              <w:lastRenderedPageBreak/>
-              <w:t>Select from dropdown list</w:t>
+              <w:rPr>
+                <w:rFonts w:ascii="Arial" w:eastAsia="Arial" w:hAnsi="Arial" w:cs="Arial"/>
+              </w:rPr>
+            </w:pPr>
+            <w:r>
+              <w:rPr>
+                <w:rFonts w:ascii="Arial" w:eastAsia="Arial" w:hAnsi="Arial" w:cs="Arial"/>
+              </w:rPr>
+              <w:t>Yes</w:t>
+            </w:r>
+          </w:p>
+          <w:p>
+            <w:pPr>
+              <w:spacing w:line="240" w:lineRule="exact"/>
+              <w:rPr>
+                <w:rFonts w:ascii="Arial" w:eastAsia="Arial" w:hAnsi="Arial" w:cs="Arial"/>
+                <w:color w:val="000000" w:themeColor="text1"/>
+              </w:rPr>
+            </w:pPr>
+            <w:r>
+              <w:rPr>
+                <w:rFonts w:ascii="Arial" w:eastAsia="Arial" w:hAnsi="Arial" w:cs="Arial"/>
+              </w:rPr>
+              <w:t>No</w:t>
             </w:r>
           </w:p>
         </w:tc>
@@ -1675,20 +1257,17 @@
           <w:p>
             <w:pPr>
               <w:spacing w:line="240" w:lineRule="exact"/>
-            </w:pPr>
-            <w:r>
-              <w:rPr>
-                <w:rFonts w:ascii="Arial" w:eastAsia="Arial" w:hAnsi="Arial" w:cs="Arial"/>
-                <w:color w:val="000000" w:themeColor="text1"/>
-              </w:rPr>
-              <w:t xml:space="preserve">Subsidy </w:t>
-            </w:r>
-            <w:r>
-              <w:rPr>
-                <w:rFonts w:ascii="Arial" w:eastAsia="Arial" w:hAnsi="Arial" w:cs="Arial"/>
-                <w:color w:val="000000" w:themeColor="text1"/>
-              </w:rPr>
-              <w:t>instrument</w:t>
+              <w:rPr>
+                <w:rFonts w:ascii="Arial" w:eastAsia="Arial" w:hAnsi="Arial" w:cs="Arial"/>
+                <w:color w:val="000000" w:themeColor="text1"/>
+              </w:rPr>
+            </w:pPr>
+            <w:r>
+              <w:rPr>
+                <w:rFonts w:ascii="Arial" w:eastAsia="Arial" w:hAnsi="Arial" w:cs="Arial"/>
+                <w:color w:val="000000" w:themeColor="text1"/>
+              </w:rPr>
+              <w:t>Subsidy Award Description</w:t>
             </w:r>
           </w:p>
         </w:tc>
@@ -1699,13 +1278,17 @@
           <w:p>
             <w:pPr>
               <w:spacing w:line="240" w:lineRule="exact"/>
-            </w:pPr>
-            <w:r>
-              <w:rPr>
-                <w:rFonts w:ascii="Arial" w:eastAsia="Arial" w:hAnsi="Arial" w:cs="Arial"/>
-                <w:color w:val="000000" w:themeColor="text1"/>
-              </w:rPr>
-              <w:t>Mandatory</w:t>
+              <w:rPr>
+                <w:rFonts w:ascii="Arial" w:eastAsia="Arial" w:hAnsi="Arial" w:cs="Arial"/>
+                <w:color w:val="000000" w:themeColor="text1"/>
+              </w:rPr>
+            </w:pPr>
+            <w:r>
+              <w:rPr>
+                <w:rFonts w:ascii="Arial" w:eastAsia="Arial" w:hAnsi="Arial" w:cs="Arial"/>
+                <w:color w:val="000000" w:themeColor="text1"/>
+              </w:rPr>
+              <w:t>Optional</w:t>
             </w:r>
           </w:p>
         </w:tc>
@@ -1715,321 +1298,33 @@
           </w:tcPr>
           <w:p>
             <w:pPr>
-              <w:rPr>
-                <w:rFonts w:ascii="Arial" w:eastAsia="Arial" w:hAnsi="Arial" w:cs="Arial"/>
-                <w:color w:val="000000" w:themeColor="text1"/>
-              </w:rPr>
-            </w:pPr>
-            <w:r>
-              <w:rPr>
-                <w:rFonts w:ascii="Arial" w:eastAsia="Arial" w:hAnsi="Arial" w:cs="Arial"/>
-                <w:color w:val="000000" w:themeColor="text1"/>
-              </w:rPr>
-              <w:t xml:space="preserve">The kind of financial support that the granting authority is providing. </w:t>
-            </w:r>
-          </w:p>
-          <w:p>
-            <w:pPr>
-              <w:rPr>
-                <w:rFonts w:ascii="Arial" w:eastAsia="Arial" w:hAnsi="Arial" w:cs="Arial"/>
-                <w:color w:val="000000" w:themeColor="text1"/>
-              </w:rPr>
-            </w:pPr>
-          </w:p>
-          <w:p>
-            <w:pPr>
-              <w:rPr>
-                <w:rFonts w:ascii="Arial" w:eastAsia="Arial" w:hAnsi="Arial" w:cs="Arial"/>
-                <w:color w:val="000000" w:themeColor="text1"/>
-              </w:rPr>
-            </w:pPr>
-            <w:r>
-              <w:rPr>
-                <w:rFonts w:ascii="Arial" w:eastAsia="Arial" w:hAnsi="Arial" w:cs="Arial"/>
-                <w:color w:val="000000" w:themeColor="text1"/>
-              </w:rPr>
-              <w:t>You must s</w:t>
-            </w:r>
-            <w:r>
-              <w:rPr>
-                <w:rFonts w:ascii="Arial" w:eastAsia="Arial" w:hAnsi="Arial" w:cs="Arial"/>
-                <w:color w:val="000000" w:themeColor="text1"/>
-              </w:rPr>
-              <w:t xml:space="preserve">elect one of the following </w:t>
-            </w:r>
-            <w:r>
-              <w:rPr>
-                <w:rFonts w:ascii="Arial" w:eastAsia="Arial" w:hAnsi="Arial" w:cs="Arial"/>
-                <w:color w:val="000000" w:themeColor="text1"/>
-              </w:rPr>
-              <w:t>options</w:t>
-            </w:r>
-            <w:r>
-              <w:rPr>
-                <w:rFonts w:ascii="Arial" w:eastAsia="Arial" w:hAnsi="Arial" w:cs="Arial"/>
-                <w:color w:val="000000" w:themeColor="text1"/>
-              </w:rPr>
-              <w:t>:</w:t>
-            </w:r>
-          </w:p>
-          <w:p>
-            <w:pPr>
-              <w:spacing w:line="240" w:lineRule="exact"/>
-            </w:pPr>
-            <w:r>
-              <w:rPr>
-                <w:rFonts w:ascii="Arial" w:eastAsia="Arial" w:hAnsi="Arial" w:cs="Arial"/>
-                <w:color w:val="000000" w:themeColor="text1"/>
-              </w:rPr>
-              <w:t xml:space="preserve"> </w:t>
-            </w:r>
-          </w:p>
-          <w:p>
-            <w:pPr>
-              <w:spacing w:line="240" w:lineRule="exact"/>
-            </w:pPr>
-            <w:r>
-              <w:rPr>
-                <w:rFonts w:ascii="Arial" w:eastAsia="Arial" w:hAnsi="Arial" w:cs="Arial"/>
-                <w:color w:val="000000" w:themeColor="text1"/>
-              </w:rPr>
-              <w:t xml:space="preserve">Direct </w:t>
-            </w:r>
-            <w:r>
-              <w:rPr>
-                <w:rFonts w:ascii="Arial" w:eastAsia="Arial" w:hAnsi="Arial" w:cs="Arial"/>
-                <w:color w:val="000000" w:themeColor="text1"/>
-              </w:rPr>
-              <w:t>g</w:t>
-            </w:r>
-            <w:r>
-              <w:rPr>
-                <w:rFonts w:ascii="Arial" w:eastAsia="Arial" w:hAnsi="Arial" w:cs="Arial"/>
-                <w:color w:val="000000" w:themeColor="text1"/>
-              </w:rPr>
-              <w:t>rant</w:t>
-            </w:r>
-          </w:p>
-          <w:p>
-            <w:pPr>
-              <w:spacing w:line="240" w:lineRule="exact"/>
-              <w:ind w:left="360" w:hanging="360"/>
-              <w:rPr>
-                <w:rFonts w:ascii="Arial" w:eastAsia="Arial" w:hAnsi="Arial" w:cs="Arial"/>
-                <w:color w:val="000000" w:themeColor="text1"/>
-              </w:rPr>
-            </w:pPr>
-          </w:p>
-          <w:p>
-            <w:pPr>
-              <w:spacing w:line="240" w:lineRule="exact"/>
-              <w:ind w:left="360" w:hanging="360"/>
-            </w:pPr>
-            <w:r>
-              <w:rPr>
-                <w:rFonts w:ascii="Arial" w:eastAsia="Arial" w:hAnsi="Arial" w:cs="Arial"/>
-                <w:color w:val="000000" w:themeColor="text1"/>
-              </w:rPr>
-              <w:t>Equity</w:t>
-            </w:r>
-          </w:p>
-          <w:p>
-            <w:pPr>
-              <w:spacing w:line="240" w:lineRule="exact"/>
-              <w:ind w:left="360" w:hanging="360"/>
-              <w:rPr>
-                <w:rFonts w:ascii="Arial" w:eastAsia="Arial" w:hAnsi="Arial" w:cs="Arial"/>
-                <w:color w:val="000000" w:themeColor="text1"/>
-              </w:rPr>
-            </w:pPr>
-          </w:p>
-          <w:p>
-            <w:pPr>
-              <w:spacing w:line="240" w:lineRule="exact"/>
-            </w:pPr>
-            <w:r>
-              <w:rPr>
-                <w:rFonts w:ascii="Arial" w:eastAsia="Arial" w:hAnsi="Arial" w:cs="Arial"/>
-                <w:color w:val="000000" w:themeColor="text1"/>
-              </w:rPr>
-              <w:t>Guarantee</w:t>
-            </w:r>
-          </w:p>
-          <w:p>
-            <w:pPr>
-              <w:spacing w:line="240" w:lineRule="exact"/>
-              <w:rPr>
-                <w:rFonts w:ascii="Arial" w:eastAsia="Arial" w:hAnsi="Arial" w:cs="Arial"/>
-                <w:color w:val="000000" w:themeColor="text1"/>
-              </w:rPr>
-            </w:pPr>
-          </w:p>
-          <w:p>
-            <w:pPr>
-              <w:spacing w:line="240" w:lineRule="exact"/>
-              <w:ind w:left="360" w:hanging="360"/>
-            </w:pPr>
-            <w:r>
-              <w:rPr>
-                <w:rFonts w:ascii="Times New Roman" w:eastAsia="Times New Roman" w:hAnsi="Times New Roman" w:cs="Times New Roman"/>
-                <w:color w:val="000000" w:themeColor="text1"/>
-                <w:sz w:val="14"/>
-                <w:szCs w:val="14"/>
-              </w:rPr>
-              <w:t xml:space="preserve"> </w:t>
-            </w:r>
-            <w:r>
-              <w:rPr>
-                <w:rFonts w:ascii="Arial" w:eastAsia="Arial" w:hAnsi="Arial" w:cs="Arial"/>
-                <w:color w:val="000000" w:themeColor="text1"/>
-              </w:rPr>
-              <w:t>Loan</w:t>
-            </w:r>
-          </w:p>
-          <w:p>
-            <w:pPr>
-              <w:spacing w:line="240" w:lineRule="exact"/>
-              <w:ind w:left="360" w:hanging="360"/>
-              <w:rPr>
-                <w:rFonts w:ascii="Arial" w:eastAsia="Arial" w:hAnsi="Arial" w:cs="Arial"/>
-                <w:color w:val="000000" w:themeColor="text1"/>
-              </w:rPr>
-            </w:pPr>
-          </w:p>
-          <w:p>
-            <w:pPr>
-              <w:spacing w:line="240" w:lineRule="exact"/>
-              <w:ind w:left="360" w:hanging="360"/>
-            </w:pPr>
-            <w:r>
-              <w:rPr>
-                <w:rFonts w:ascii="Arial" w:eastAsia="Arial" w:hAnsi="Arial" w:cs="Arial"/>
-                <w:color w:val="000000" w:themeColor="text1"/>
-              </w:rPr>
-              <w:t>Provision of goods or services below market prices</w:t>
-            </w:r>
-          </w:p>
-          <w:p>
-            <w:pPr>
-              <w:spacing w:line="240" w:lineRule="exact"/>
-              <w:ind w:left="360" w:hanging="360"/>
-              <w:rPr>
-                <w:rFonts w:ascii="Arial" w:eastAsia="Arial" w:hAnsi="Arial" w:cs="Arial"/>
-                <w:color w:val="000000" w:themeColor="text1"/>
-              </w:rPr>
-            </w:pPr>
-          </w:p>
-          <w:p>
-            <w:pPr>
-              <w:ind w:left="360" w:hanging="360"/>
-            </w:pPr>
-            <w:r>
-              <w:rPr>
-                <w:rFonts w:ascii="Arial" w:eastAsia="Arial" w:hAnsi="Arial" w:cs="Arial"/>
-                <w:color w:val="000000" w:themeColor="text1"/>
-              </w:rPr>
-              <w:t>Purchase of goods or services above market prices</w:t>
-            </w:r>
-          </w:p>
-          <w:p>
-            <w:pPr>
-              <w:spacing w:line="240" w:lineRule="exact"/>
-              <w:ind w:left="360" w:hanging="360"/>
-              <w:rPr>
-                <w:rFonts w:ascii="Arial" w:eastAsia="Arial" w:hAnsi="Arial" w:cs="Arial"/>
-                <w:color w:val="000000" w:themeColor="text1"/>
-              </w:rPr>
-            </w:pPr>
-          </w:p>
-          <w:p>
-            <w:pPr>
-              <w:spacing w:line="240" w:lineRule="exact"/>
-              <w:ind w:left="360" w:hanging="360"/>
-            </w:pPr>
-            <w:r>
-              <w:rPr>
-                <w:rFonts w:ascii="Arial" w:eastAsia="Arial" w:hAnsi="Arial" w:cs="Arial"/>
-                <w:color w:val="000000" w:themeColor="text1"/>
-              </w:rPr>
-              <w:t>T</w:t>
-            </w:r>
-            <w:r>
-              <w:rPr>
-                <w:rFonts w:ascii="Arial" w:eastAsia="Arial" w:hAnsi="Arial" w:cs="Arial"/>
-                <w:color w:val="000000" w:themeColor="text1"/>
-              </w:rPr>
-              <w:t>ax measures (tax credit, or tax/duty exemption)</w:t>
-            </w:r>
-          </w:p>
-          <w:p>
-            <w:pPr>
-              <w:spacing w:line="240" w:lineRule="exact"/>
-              <w:ind w:left="360" w:hanging="360"/>
-              <w:rPr>
-                <w:rFonts w:ascii="Arial" w:eastAsia="Arial" w:hAnsi="Arial" w:cs="Arial"/>
-                <w:color w:val="000000" w:themeColor="text1"/>
-              </w:rPr>
-            </w:pPr>
-          </w:p>
-          <w:p>
-            <w:pPr>
-              <w:spacing w:line="240" w:lineRule="exact"/>
-              <w:ind w:left="360" w:hanging="360"/>
-            </w:pPr>
-            <w:r>
-              <w:rPr>
-                <w:rFonts w:ascii="Arial" w:eastAsia="Arial" w:hAnsi="Arial" w:cs="Arial"/>
-                <w:color w:val="000000" w:themeColor="text1"/>
-              </w:rPr>
-              <w:t xml:space="preserve"> Other</w:t>
-            </w:r>
-          </w:p>
-          <w:p>
-            <w:pPr>
-              <w:spacing w:line="240" w:lineRule="exact"/>
-              <w:ind w:left="360" w:hanging="360"/>
-              <w:rPr>
-                <w:rFonts w:ascii="Arial" w:eastAsia="Arial" w:hAnsi="Arial" w:cs="Arial"/>
-                <w:color w:val="000000" w:themeColor="text1"/>
-              </w:rPr>
-            </w:pPr>
-          </w:p>
-          <w:p>
-            <w:pPr>
-              <w:spacing w:line="240" w:lineRule="exact"/>
-              <w:ind w:left="360" w:hanging="360"/>
-              <w:rPr>
-                <w:rFonts w:ascii="Arial" w:eastAsia="Arial" w:hAnsi="Arial" w:cs="Arial"/>
-              </w:rPr>
-            </w:pPr>
-            <w:r>
-              <w:rPr>
-                <w:rFonts w:ascii="Arial" w:eastAsia="Arial" w:hAnsi="Arial" w:cs="Arial"/>
-              </w:rPr>
-              <w:t>If you select ‘Other’, you must enter a description</w:t>
-            </w:r>
-            <w:r>
-              <w:rPr>
-                <w:rFonts w:ascii="Arial" w:eastAsia="Arial" w:hAnsi="Arial" w:cs="Arial"/>
-              </w:rPr>
-              <w:t xml:space="preserve"> in the next column</w:t>
-            </w:r>
-            <w:r>
-              <w:rPr>
-                <w:rFonts w:ascii="Arial" w:eastAsia="Arial" w:hAnsi="Arial" w:cs="Arial"/>
-              </w:rPr>
-              <w:t>.</w:t>
-            </w:r>
-          </w:p>
-          <w:p>
-            <w:pPr>
-              <w:spacing w:line="240" w:lineRule="exact"/>
-              <w:ind w:left="360" w:hanging="360"/>
-              <w:rPr>
-                <w:rFonts w:ascii="Arial" w:eastAsia="Arial" w:hAnsi="Arial" w:cs="Arial"/>
-                <w:color w:val="000000" w:themeColor="text1"/>
-              </w:rPr>
-            </w:pPr>
+              <w:spacing w:line="240" w:lineRule="exact"/>
+              <w:rPr>
+                <w:rFonts w:ascii="Arial" w:eastAsia="Arial" w:hAnsi="Arial" w:cs="Arial"/>
+                <w:color w:val="000000" w:themeColor="text1"/>
+              </w:rPr>
+            </w:pPr>
+            <w:r>
+              <w:rPr>
+                <w:rFonts w:ascii="Arial" w:eastAsia="Arial" w:hAnsi="Arial" w:cs="Arial"/>
+                <w:color w:val="000000" w:themeColor="text1"/>
+              </w:rPr>
+              <w:t>This de</w:t>
+            </w:r>
+            <w:r>
+              <w:rPr>
+                <w:rFonts w:ascii="Arial" w:eastAsia="Arial" w:hAnsi="Arial" w:cs="Arial"/>
+                <w:color w:val="000000" w:themeColor="text1"/>
+              </w:rPr>
+              <w:t>s</w:t>
+            </w:r>
+            <w:r>
+              <w:rPr>
+                <w:rFonts w:ascii="Arial" w:eastAsia="Arial" w:hAnsi="Arial" w:cs="Arial"/>
+                <w:color w:val="000000" w:themeColor="text1"/>
+              </w:rPr>
+              <w:t>cription should include TCA requirements such as relevant time limits or other conditions attached to the scheme.</w:t>
+            </w:r>
           </w:p>
         </w:tc>
         <w:tc>
@@ -2039,13 +1334,16 @@
           <w:p>
             <w:pPr>
               <w:spacing w:line="240" w:lineRule="exact"/>
-            </w:pPr>
-            <w:r>
-              <w:rPr>
-                <w:rFonts w:ascii="Arial" w:eastAsia="Arial" w:hAnsi="Arial" w:cs="Arial"/>
-                <w:color w:val="000000" w:themeColor="text1"/>
-              </w:rPr>
-              <w:t>Select from dropdown list</w:t>
+              <w:rPr>
+                <w:rFonts w:ascii="Arial" w:eastAsia="Arial" w:hAnsi="Arial" w:cs="Arial"/>
+                <w:color w:val="000000" w:themeColor="text1"/>
+              </w:rPr>
+            </w:pPr>
+            <w:r>
+              <w:rPr>
+                <w:rFonts w:ascii="Arial" w:eastAsia="Arial" w:hAnsi="Arial" w:cs="Arial"/>
+              </w:rPr>
+              <w:t>Limit 2000 characters</w:t>
             </w:r>
           </w:p>
         </w:tc>
@@ -2058,46 +1356,17 @@
           <w:p>
             <w:pPr>
               <w:spacing w:line="240" w:lineRule="exact"/>
-            </w:pPr>
-            <w:r>
-              <w:rPr>
-                <w:rFonts w:ascii="Arial" w:eastAsia="Arial" w:hAnsi="Arial" w:cs="Arial"/>
-                <w:color w:val="000000" w:themeColor="text1"/>
-              </w:rPr>
-              <w:t xml:space="preserve">Subsidy </w:t>
-            </w:r>
-            <w:r>
-              <w:rPr>
-                <w:rFonts w:ascii="Arial" w:eastAsia="Arial" w:hAnsi="Arial" w:cs="Arial"/>
-                <w:color w:val="000000" w:themeColor="text1"/>
-              </w:rPr>
-              <w:t xml:space="preserve">element full </w:t>
-            </w:r>
-            <w:r>
-              <w:rPr>
-                <w:rFonts w:ascii="Arial" w:eastAsia="Arial" w:hAnsi="Arial" w:cs="Arial"/>
-                <w:color w:val="000000" w:themeColor="text1"/>
-              </w:rPr>
-              <w:t>a</w:t>
-            </w:r>
-            <w:r>
-              <w:rPr>
-                <w:rFonts w:ascii="Arial" w:eastAsia="Arial" w:hAnsi="Arial" w:cs="Arial"/>
-                <w:color w:val="000000" w:themeColor="text1"/>
-              </w:rPr>
-              <w:t xml:space="preserve">mount </w:t>
-            </w:r>
-          </w:p>
-          <w:p>
-            <w:pPr>
-              <w:spacing w:line="240" w:lineRule="exact"/>
-            </w:pPr>
-            <w:r>
-              <w:rPr>
-                <w:rFonts w:ascii="Arial" w:eastAsia="Arial" w:hAnsi="Arial" w:cs="Arial"/>
-                <w:color w:val="000000" w:themeColor="text1"/>
-              </w:rPr>
-              <w:t>(£)</w:t>
+              <w:rPr>
+                <w:rFonts w:ascii="Arial" w:eastAsia="Arial" w:hAnsi="Arial" w:cs="Arial"/>
+                <w:color w:val="000000" w:themeColor="text1"/>
+              </w:rPr>
+            </w:pPr>
+            <w:r>
+              <w:rPr>
+                <w:rFonts w:ascii="Arial" w:eastAsia="Arial" w:hAnsi="Arial" w:cs="Arial"/>
+                <w:color w:val="000000" w:themeColor="text1"/>
+              </w:rPr>
+              <w:t>Subsidy objective</w:t>
             </w:r>
           </w:p>
         </w:tc>
@@ -2108,14 +1377,11 @@
           <w:p>
             <w:pPr>
               <w:spacing w:line="240" w:lineRule="exact"/>
-              <w:rPr>
-                <w:rFonts w:ascii="Arial" w:eastAsia="Arial" w:hAnsi="Arial" w:cs="Arial"/>
-                <w:color w:val="000000" w:themeColor="text1"/>
-              </w:rPr>
-            </w:pPr>
-            <w:r>
-              <w:rPr>
-                <w:rFonts w:ascii="Arial" w:eastAsia="Arial" w:hAnsi="Arial" w:cs="Arial"/>
+            </w:pPr>
+            <w:r>
+              <w:rPr>
+                <w:rFonts w:ascii="Arial" w:eastAsia="Arial" w:hAnsi="Arial" w:cs="Arial"/>
+                <w:color w:val="000000" w:themeColor="text1"/>
               </w:rPr>
               <w:t>Mandatory</w:t>
             </w:r>
@@ -2130,208 +1396,386 @@
               <w:spacing w:line="240" w:lineRule="exact"/>
               <w:rPr>
                 <w:rFonts w:ascii="Arial" w:eastAsia="Arial" w:hAnsi="Arial" w:cs="Arial"/>
-              </w:rPr>
-            </w:pPr>
-            <w:r>
-              <w:rPr>
-                <w:rFonts w:ascii="Arial" w:eastAsia="Arial" w:hAnsi="Arial" w:cs="Arial"/>
-              </w:rPr>
-              <w:t>If the s</w:t>
-            </w:r>
-            <w:r>
-              <w:rPr>
-                <w:rFonts w:ascii="Arial" w:eastAsia="Arial" w:hAnsi="Arial" w:cs="Arial"/>
-              </w:rPr>
-              <w:t xml:space="preserve">ubsidy </w:t>
-            </w:r>
-            <w:r>
-              <w:rPr>
-                <w:rFonts w:ascii="Arial" w:eastAsia="Arial" w:hAnsi="Arial" w:cs="Arial"/>
-              </w:rPr>
-              <w:t xml:space="preserve">type </w:t>
-            </w:r>
-            <w:r>
-              <w:rPr>
-                <w:rFonts w:ascii="Arial" w:eastAsia="Arial" w:hAnsi="Arial" w:cs="Arial"/>
-              </w:rPr>
-              <w:t>is</w:t>
-            </w:r>
-            <w:r>
-              <w:rPr>
-                <w:rFonts w:ascii="Arial" w:eastAsia="Arial" w:hAnsi="Arial" w:cs="Arial"/>
+                <w:color w:val="000000" w:themeColor="text1"/>
+              </w:rPr>
+            </w:pPr>
+            <w:r>
+              <w:rPr>
+                <w:rFonts w:ascii="Arial" w:eastAsia="Arial" w:hAnsi="Arial" w:cs="Arial"/>
+                <w:color w:val="000000" w:themeColor="text1"/>
+              </w:rPr>
+              <w:t xml:space="preserve">The activity that this subsidy award will support. </w:t>
+            </w:r>
+          </w:p>
+          <w:p>
+            <w:pPr>
+              <w:spacing w:line="240" w:lineRule="exact"/>
+              <w:rPr>
+                <w:rFonts w:ascii="Arial" w:eastAsia="Arial" w:hAnsi="Arial" w:cs="Arial"/>
+                <w:color w:val="000000" w:themeColor="text1"/>
+              </w:rPr>
+            </w:pPr>
+          </w:p>
+          <w:p>
+            <w:pPr>
+              <w:spacing w:line="240" w:lineRule="exact"/>
+              <w:rPr>
+                <w:rFonts w:ascii="Arial" w:eastAsia="Arial" w:hAnsi="Arial" w:cs="Arial"/>
+                <w:color w:val="000000" w:themeColor="text1"/>
+              </w:rPr>
+            </w:pPr>
+            <w:r>
+              <w:rPr>
+                <w:rFonts w:ascii="Arial" w:eastAsia="Arial" w:hAnsi="Arial" w:cs="Arial"/>
+                <w:color w:val="000000" w:themeColor="text1"/>
+              </w:rPr>
+              <w:t>You must select one of the following options:</w:t>
+            </w:r>
+          </w:p>
+          <w:p>
+            <w:pPr>
+              <w:spacing w:line="240" w:lineRule="exact"/>
+            </w:pPr>
+            <w:r>
+              <w:rPr>
+                <w:rFonts w:ascii="Arial" w:eastAsia="Arial" w:hAnsi="Arial" w:cs="Arial"/>
+                <w:color w:val="000000" w:themeColor="text1"/>
               </w:rPr>
               <w:t xml:space="preserve"> </w:t>
             </w:r>
-            <w:r>
-              <w:rPr>
-                <w:rFonts w:ascii="Arial" w:eastAsia="Arial" w:hAnsi="Arial" w:cs="Arial"/>
-                <w:b/>
-                <w:bCs/>
-              </w:rPr>
-              <w:t>n</w:t>
-            </w:r>
-            <w:r>
-              <w:rPr>
-                <w:rFonts w:ascii="Arial" w:eastAsia="Arial" w:hAnsi="Arial" w:cs="Arial"/>
-                <w:b/>
-                <w:bCs/>
-              </w:rPr>
-              <w:t xml:space="preserve">ot </w:t>
-            </w:r>
-            <w:r>
-              <w:rPr>
-                <w:rFonts w:ascii="Arial" w:eastAsia="Arial" w:hAnsi="Arial" w:cs="Arial"/>
-              </w:rPr>
-              <w:t xml:space="preserve">a </w:t>
-            </w:r>
-            <w:r>
-              <w:rPr>
-                <w:rFonts w:ascii="Arial" w:eastAsia="Arial" w:hAnsi="Arial" w:cs="Arial"/>
-              </w:rPr>
-              <w:t>ta</w:t>
-            </w:r>
-            <w:r>
-              <w:rPr>
-                <w:rFonts w:ascii="Arial" w:eastAsia="Arial" w:hAnsi="Arial" w:cs="Arial"/>
-              </w:rPr>
-              <w:t xml:space="preserve">x </w:t>
-            </w:r>
-            <w:r>
-              <w:rPr>
-                <w:rFonts w:ascii="Arial" w:eastAsia="Arial" w:hAnsi="Arial" w:cs="Arial"/>
-              </w:rPr>
-              <w:t>m</w:t>
-            </w:r>
-            <w:r>
-              <w:rPr>
-                <w:rFonts w:ascii="Arial" w:eastAsia="Arial" w:hAnsi="Arial" w:cs="Arial"/>
-              </w:rPr>
-              <w:t>easure</w:t>
-            </w:r>
-            <w:r>
-              <w:rPr>
-                <w:rFonts w:ascii="Arial" w:eastAsia="Arial" w:hAnsi="Arial" w:cs="Arial"/>
-              </w:rPr>
-              <w:t>,</w:t>
-            </w:r>
-            <w:r>
-              <w:rPr>
-                <w:rFonts w:ascii="Arial" w:eastAsia="Arial" w:hAnsi="Arial" w:cs="Arial"/>
-              </w:rPr>
-              <w:t xml:space="preserve"> you must</w:t>
-            </w:r>
-            <w:r>
-              <w:rPr>
-                <w:rFonts w:ascii="Arial" w:eastAsia="Arial" w:hAnsi="Arial" w:cs="Arial"/>
-              </w:rPr>
-              <w:t xml:space="preserve"> enter </w:t>
-            </w:r>
-            <w:r>
-              <w:rPr>
-                <w:rFonts w:ascii="Arial" w:eastAsia="Arial" w:hAnsi="Arial" w:cs="Arial"/>
-              </w:rPr>
-              <w:t>the</w:t>
-            </w:r>
-            <w:r>
-              <w:rPr>
-                <w:rFonts w:ascii="Arial" w:eastAsia="Arial" w:hAnsi="Arial" w:cs="Arial"/>
+          </w:p>
+          <w:p>
+            <w:pPr>
+              <w:spacing w:line="240" w:lineRule="exact"/>
+            </w:pPr>
+            <w:r>
+              <w:rPr>
+                <w:rFonts w:ascii="Arial" w:eastAsia="Arial" w:hAnsi="Arial" w:cs="Arial"/>
+                <w:color w:val="000000" w:themeColor="text1"/>
+              </w:rPr>
+              <w:t>Culture or heritage</w:t>
+            </w:r>
+            <w:r>
+              <w:rPr>
+                <w:rFonts w:ascii="Times New Roman" w:eastAsia="Times New Roman" w:hAnsi="Times New Roman" w:cs="Times New Roman"/>
+                <w:color w:val="000000" w:themeColor="text1"/>
+                <w:sz w:val="14"/>
+                <w:szCs w:val="14"/>
+              </w:rPr>
+              <w:t xml:space="preserve">   </w:t>
+            </w:r>
+          </w:p>
+          <w:p>
+            <w:pPr>
+              <w:spacing w:line="240" w:lineRule="exact"/>
+              <w:ind w:left="360" w:hanging="360"/>
+              <w:rPr>
+                <w:rFonts w:ascii="Arial" w:eastAsia="Arial" w:hAnsi="Arial" w:cs="Arial"/>
+                <w:color w:val="000000" w:themeColor="text1"/>
+              </w:rPr>
+            </w:pPr>
+          </w:p>
+          <w:p>
+            <w:pPr>
+              <w:spacing w:line="240" w:lineRule="exact"/>
+              <w:ind w:left="360" w:hanging="360"/>
+            </w:pPr>
+            <w:r>
+              <w:rPr>
+                <w:rFonts w:ascii="Arial" w:eastAsia="Arial" w:hAnsi="Arial" w:cs="Arial"/>
+                <w:color w:val="000000" w:themeColor="text1"/>
+              </w:rPr>
+              <w:t>Employment</w:t>
+            </w:r>
+          </w:p>
+          <w:p>
+            <w:pPr>
+              <w:spacing w:line="240" w:lineRule="exact"/>
+              <w:ind w:left="360" w:hanging="360"/>
+              <w:rPr>
+                <w:rFonts w:ascii="Arial" w:eastAsia="Arial" w:hAnsi="Arial" w:cs="Arial"/>
+                <w:color w:val="000000" w:themeColor="text1"/>
+              </w:rPr>
+            </w:pPr>
+          </w:p>
+          <w:p>
+            <w:pPr>
+              <w:spacing w:line="240" w:lineRule="exact"/>
+              <w:ind w:left="360" w:hanging="360"/>
+            </w:pPr>
+            <w:r>
+              <w:rPr>
+                <w:rFonts w:ascii="Arial" w:eastAsia="Arial" w:hAnsi="Arial" w:cs="Arial"/>
+                <w:color w:val="000000" w:themeColor="text1"/>
+              </w:rPr>
+              <w:t>Energy efficiency</w:t>
+            </w:r>
+          </w:p>
+          <w:p>
+            <w:pPr>
+              <w:spacing w:line="240" w:lineRule="exact"/>
+              <w:ind w:left="360" w:hanging="360"/>
+              <w:rPr>
+                <w:rFonts w:ascii="Arial" w:eastAsia="Arial" w:hAnsi="Arial" w:cs="Arial"/>
+                <w:color w:val="000000" w:themeColor="text1"/>
+              </w:rPr>
+            </w:pPr>
+          </w:p>
+          <w:p>
+            <w:pPr>
+              <w:spacing w:line="240" w:lineRule="exact"/>
+              <w:ind w:left="360" w:hanging="360"/>
+            </w:pPr>
+            <w:r>
+              <w:rPr>
+                <w:rFonts w:ascii="Arial" w:eastAsia="Arial" w:hAnsi="Arial" w:cs="Arial"/>
+                <w:color w:val="000000" w:themeColor="text1"/>
+              </w:rPr>
+              <w:t>Environmental protection</w:t>
+            </w:r>
+          </w:p>
+          <w:p>
+            <w:pPr>
+              <w:spacing w:line="240" w:lineRule="exact"/>
+              <w:rPr>
+                <w:rFonts w:ascii="Arial" w:eastAsia="Arial" w:hAnsi="Arial" w:cs="Arial"/>
+                <w:color w:val="000000" w:themeColor="text1"/>
+              </w:rPr>
+            </w:pPr>
+          </w:p>
+          <w:p>
+            <w:pPr>
+              <w:spacing w:line="240" w:lineRule="exact"/>
+              <w:rPr>
+                <w:rFonts w:ascii="Arial" w:eastAsia="Arial" w:hAnsi="Arial" w:cs="Arial"/>
+                <w:color w:val="000000" w:themeColor="text1"/>
+              </w:rPr>
+            </w:pPr>
+            <w:r>
+              <w:rPr>
+                <w:rFonts w:ascii="Arial" w:eastAsia="Arial" w:hAnsi="Arial" w:cs="Arial"/>
+                <w:color w:val="000000" w:themeColor="text1"/>
+              </w:rPr>
+              <w:t>Infrastructure</w:t>
+            </w:r>
+          </w:p>
+          <w:p>
+            <w:pPr>
+              <w:spacing w:line="240" w:lineRule="exact"/>
+              <w:ind w:left="360" w:hanging="360"/>
+              <w:rPr>
+                <w:rFonts w:ascii="Arial" w:eastAsia="Arial" w:hAnsi="Arial" w:cs="Arial"/>
+                <w:color w:val="000000" w:themeColor="text1"/>
+              </w:rPr>
+            </w:pPr>
+          </w:p>
+          <w:p>
+            <w:pPr>
+              <w:spacing w:line="240" w:lineRule="exact"/>
+              <w:ind w:left="360" w:hanging="360"/>
+              <w:rPr>
+                <w:rFonts w:ascii="Arial" w:eastAsia="Arial" w:hAnsi="Arial" w:cs="Arial"/>
+                <w:color w:val="000000" w:themeColor="text1"/>
+              </w:rPr>
+            </w:pPr>
+          </w:p>
+          <w:p>
+            <w:pPr>
+              <w:spacing w:line="240" w:lineRule="exact"/>
+              <w:ind w:left="360" w:hanging="360"/>
+              <w:rPr>
+                <w:rFonts w:ascii="Arial" w:eastAsia="Arial" w:hAnsi="Arial" w:cs="Arial"/>
+                <w:color w:val="000000" w:themeColor="text1"/>
+              </w:rPr>
+            </w:pPr>
+            <w:r>
+              <w:rPr>
+                <w:rFonts w:ascii="Arial" w:eastAsia="Arial" w:hAnsi="Arial" w:cs="Arial"/>
+                <w:color w:val="000000" w:themeColor="text1"/>
+              </w:rPr>
+              <w:t>Regional development</w:t>
+            </w:r>
+          </w:p>
+          <w:p>
+            <w:pPr>
+              <w:spacing w:line="240" w:lineRule="exact"/>
+              <w:ind w:left="360" w:hanging="360"/>
+              <w:rPr>
+                <w:rFonts w:ascii="Arial" w:eastAsia="Arial" w:hAnsi="Arial" w:cs="Arial"/>
+                <w:color w:val="000000" w:themeColor="text1"/>
+              </w:rPr>
+            </w:pPr>
+          </w:p>
+          <w:p>
+            <w:pPr>
+              <w:spacing w:line="240" w:lineRule="exact"/>
+              <w:ind w:left="360" w:hanging="360"/>
+            </w:pPr>
+            <w:r>
+              <w:rPr>
+                <w:rFonts w:ascii="Arial" w:eastAsia="Arial" w:hAnsi="Arial" w:cs="Arial"/>
+                <w:color w:val="000000" w:themeColor="text1"/>
+              </w:rPr>
+              <w:t>Rescue aid</w:t>
+            </w:r>
+          </w:p>
+          <w:p>
+            <w:pPr>
+              <w:spacing w:line="240" w:lineRule="exact"/>
+              <w:rPr>
+                <w:rFonts w:ascii="Arial" w:eastAsia="Arial" w:hAnsi="Arial" w:cs="Arial"/>
+                <w:color w:val="000000" w:themeColor="text1"/>
+              </w:rPr>
+            </w:pPr>
+          </w:p>
+          <w:p>
+            <w:pPr>
+              <w:spacing w:line="240" w:lineRule="exact"/>
+              <w:ind w:left="360" w:hanging="360"/>
+            </w:pPr>
+            <w:r>
+              <w:rPr>
+                <w:rFonts w:ascii="Arial" w:eastAsia="Arial" w:hAnsi="Arial" w:cs="Arial"/>
+                <w:color w:val="000000" w:themeColor="text1"/>
+              </w:rPr>
+              <w:t>Research and development</w:t>
+            </w:r>
+          </w:p>
+          <w:p>
+            <w:pPr>
+              <w:spacing w:line="240" w:lineRule="exact"/>
+            </w:pPr>
+            <w:r>
+              <w:rPr>
+                <w:rFonts w:ascii="Arial" w:eastAsia="Arial" w:hAnsi="Arial" w:cs="Arial"/>
+                <w:color w:val="000000" w:themeColor="text1"/>
               </w:rPr>
               <w:t xml:space="preserve"> </w:t>
             </w:r>
-            <w:r>
-              <w:rPr>
-                <w:rFonts w:ascii="Arial" w:eastAsia="Arial" w:hAnsi="Arial" w:cs="Arial"/>
-              </w:rPr>
-              <w:t>exact a</w:t>
-            </w:r>
-            <w:r>
-              <w:rPr>
-                <w:rFonts w:ascii="Arial" w:eastAsia="Arial" w:hAnsi="Arial" w:cs="Arial"/>
-              </w:rPr>
-              <w:t xml:space="preserve">mount. </w:t>
-            </w:r>
-          </w:p>
-          <w:p>
-            <w:pPr>
-              <w:spacing w:line="240" w:lineRule="exact"/>
-              <w:rPr>
-                <w:rFonts w:ascii="Arial" w:eastAsia="Arial" w:hAnsi="Arial" w:cs="Arial"/>
-                <w:color w:val="FF0000"/>
-              </w:rPr>
-            </w:pPr>
-          </w:p>
-          <w:p>
-            <w:pPr>
-              <w:spacing w:line="240" w:lineRule="exact"/>
-              <w:rPr>
-                <w:rFonts w:ascii="Arial" w:eastAsia="Arial" w:hAnsi="Arial" w:cs="Arial"/>
-              </w:rPr>
-            </w:pPr>
-            <w:r>
-              <w:rPr>
-                <w:rFonts w:ascii="Arial" w:eastAsia="Arial" w:hAnsi="Arial" w:cs="Arial"/>
-              </w:rPr>
-              <w:t xml:space="preserve">If the subsidy </w:t>
-            </w:r>
-            <w:r>
-              <w:rPr>
-                <w:rFonts w:ascii="Arial" w:eastAsia="Arial" w:hAnsi="Arial" w:cs="Arial"/>
-              </w:rPr>
-              <w:t>typ</w:t>
-            </w:r>
-            <w:r>
-              <w:rPr>
-                <w:rFonts w:ascii="Arial" w:eastAsia="Arial" w:hAnsi="Arial" w:cs="Arial"/>
-              </w:rPr>
-              <w:t xml:space="preserve">e </w:t>
-            </w:r>
-            <w:r>
-              <w:rPr>
-                <w:rFonts w:ascii="Arial" w:eastAsia="Arial" w:hAnsi="Arial" w:cs="Arial"/>
-              </w:rPr>
-              <w:t xml:space="preserve">is a </w:t>
-            </w:r>
-            <w:r>
-              <w:rPr>
-                <w:rFonts w:ascii="Arial" w:eastAsia="Arial" w:hAnsi="Arial" w:cs="Arial"/>
-              </w:rPr>
-              <w:t>t</w:t>
-            </w:r>
-            <w:r>
-              <w:rPr>
-                <w:rFonts w:ascii="Arial" w:eastAsia="Arial" w:hAnsi="Arial" w:cs="Arial"/>
-              </w:rPr>
-              <w:t>ax measure</w:t>
-            </w:r>
-            <w:r>
-              <w:rPr>
-                <w:rFonts w:ascii="Arial" w:eastAsia="Arial" w:hAnsi="Arial" w:cs="Arial"/>
-              </w:rPr>
-              <w:t>,</w:t>
-            </w:r>
-            <w:r>
-              <w:rPr>
-                <w:rFonts w:ascii="Arial" w:eastAsia="Arial" w:hAnsi="Arial" w:cs="Arial"/>
+          </w:p>
+          <w:p>
+            <w:pPr>
+              <w:spacing w:line="240" w:lineRule="exact"/>
+              <w:ind w:left="360" w:hanging="360"/>
+              <w:rPr>
+                <w:rFonts w:ascii="Arial" w:eastAsia="Arial" w:hAnsi="Arial" w:cs="Arial"/>
+                <w:color w:val="000000" w:themeColor="text1"/>
+              </w:rPr>
+            </w:pPr>
+            <w:r>
+              <w:rPr>
+                <w:rFonts w:ascii="Arial" w:eastAsia="Arial" w:hAnsi="Arial" w:cs="Arial"/>
+                <w:color w:val="000000" w:themeColor="text1"/>
+              </w:rPr>
+              <w:t>SME support</w:t>
+            </w:r>
+          </w:p>
+          <w:p>
+            <w:pPr>
+              <w:spacing w:line="240" w:lineRule="exact"/>
+              <w:ind w:left="360" w:hanging="360"/>
+              <w:rPr>
+                <w:rFonts w:ascii="Arial" w:eastAsia="Arial" w:hAnsi="Arial" w:cs="Arial"/>
+                <w:color w:val="000000" w:themeColor="text1"/>
+              </w:rPr>
+            </w:pPr>
+          </w:p>
+          <w:p>
+            <w:pPr>
+              <w:spacing w:line="240" w:lineRule="exact"/>
+              <w:ind w:left="360" w:hanging="360"/>
+            </w:pPr>
+            <w:r>
+              <w:rPr>
+                <w:rFonts w:ascii="Arial" w:eastAsia="Arial" w:hAnsi="Arial" w:cs="Arial"/>
+                <w:color w:val="000000" w:themeColor="text1"/>
+              </w:rPr>
+              <w:lastRenderedPageBreak/>
+              <w:t xml:space="preserve">Services of public economic interest </w:t>
+            </w:r>
+          </w:p>
+          <w:p>
+            <w:pPr>
+              <w:spacing w:line="240" w:lineRule="exact"/>
+              <w:ind w:left="360" w:hanging="360"/>
+              <w:rPr>
+                <w:rFonts w:ascii="Arial" w:eastAsia="Arial" w:hAnsi="Arial" w:cs="Arial"/>
+                <w:color w:val="000000" w:themeColor="text1"/>
+              </w:rPr>
+            </w:pPr>
+          </w:p>
+          <w:p>
+            <w:pPr>
+              <w:spacing w:line="240" w:lineRule="exact"/>
+              <w:ind w:left="360" w:hanging="360"/>
+            </w:pPr>
+            <w:r>
+              <w:rPr>
+                <w:rFonts w:ascii="Arial" w:eastAsia="Arial" w:hAnsi="Arial" w:cs="Arial"/>
+                <w:color w:val="000000" w:themeColor="text1"/>
+              </w:rPr>
+              <w:t>Training</w:t>
+            </w:r>
+          </w:p>
+          <w:p>
+            <w:pPr>
+              <w:spacing w:line="240" w:lineRule="exact"/>
+              <w:ind w:left="360" w:hanging="360"/>
+              <w:rPr>
+                <w:rFonts w:ascii="Arial" w:eastAsia="Arial" w:hAnsi="Arial" w:cs="Arial"/>
+                <w:color w:val="000000" w:themeColor="text1"/>
+              </w:rPr>
+            </w:pPr>
+          </w:p>
+          <w:p>
+            <w:pPr>
+              <w:spacing w:line="240" w:lineRule="exact"/>
+              <w:ind w:left="360" w:hanging="360"/>
+              <w:rPr>
+                <w:rFonts w:ascii="Arial" w:eastAsia="Arial" w:hAnsi="Arial" w:cs="Arial"/>
+                <w:color w:val="000000" w:themeColor="text1"/>
+              </w:rPr>
+            </w:pPr>
+            <w:r>
+              <w:rPr>
+                <w:rFonts w:ascii="Times New Roman" w:eastAsia="Times New Roman" w:hAnsi="Times New Roman" w:cs="Times New Roman"/>
+                <w:color w:val="000000" w:themeColor="text1"/>
+                <w:sz w:val="14"/>
+                <w:szCs w:val="14"/>
               </w:rPr>
               <w:t xml:space="preserve"> </w:t>
             </w:r>
             <w:r>
               <w:rPr>
                 <w:rFonts w:ascii="Arial" w:eastAsia="Arial" w:hAnsi="Arial" w:cs="Arial"/>
-              </w:rPr>
-              <w:t xml:space="preserve">you must </w:t>
-            </w:r>
-            <w:r>
-              <w:rPr>
-                <w:rFonts w:ascii="Arial" w:eastAsia="Arial" w:hAnsi="Arial" w:cs="Arial"/>
-              </w:rPr>
-              <w:t>enter 0</w:t>
-            </w:r>
-            <w:r>
-              <w:rPr>
-                <w:rFonts w:ascii="Arial" w:eastAsia="Arial" w:hAnsi="Arial" w:cs="Arial"/>
-              </w:rPr>
-              <w:t>.</w:t>
+                <w:color w:val="000000" w:themeColor="text1"/>
+              </w:rPr>
+              <w:t>Other</w:t>
+            </w:r>
+          </w:p>
+          <w:p>
+            <w:pPr>
+              <w:spacing w:line="240" w:lineRule="exact"/>
+              <w:ind w:left="360" w:hanging="360"/>
+              <w:rPr>
+                <w:rFonts w:ascii="Arial" w:eastAsia="Arial" w:hAnsi="Arial" w:cs="Arial"/>
+                <w:color w:val="000000" w:themeColor="text1"/>
+              </w:rPr>
+            </w:pPr>
+          </w:p>
+          <w:p>
+            <w:pPr>
+              <w:spacing w:line="240" w:lineRule="exact"/>
+              <w:ind w:left="360" w:hanging="360"/>
+              <w:rPr>
+                <w:rFonts w:ascii="Arial" w:eastAsia="Arial" w:hAnsi="Arial" w:cs="Arial"/>
+              </w:rPr>
+            </w:pPr>
+            <w:r>
+              <w:rPr>
+                <w:rFonts w:ascii="Arial" w:eastAsia="Arial" w:hAnsi="Arial" w:cs="Arial"/>
+              </w:rPr>
+              <w:t>If you select ‘Other’, you must enter a description in the next column.</w:t>
             </w:r>
           </w:p>
         </w:tc>
@@ -2342,6 +1786,472 @@
           <w:p>
             <w:pPr>
               <w:spacing w:line="240" w:lineRule="exact"/>
+              <w:rPr>
+                <w:rFonts w:ascii="Arial" w:eastAsia="Arial" w:hAnsi="Arial" w:cs="Arial"/>
+                <w:color w:val="000000" w:themeColor="text1"/>
+              </w:rPr>
+            </w:pPr>
+            <w:r>
+              <w:rPr>
+                <w:rFonts w:ascii="Arial" w:eastAsia="Arial" w:hAnsi="Arial" w:cs="Arial"/>
+                <w:color w:val="000000" w:themeColor="text1"/>
+              </w:rPr>
+              <w:lastRenderedPageBreak/>
+              <w:t>Select from dropdown list</w:t>
+            </w:r>
+          </w:p>
+        </w:tc>
+      </w:tr>
+      <w:tr>
+        <w:tc>
+          <w:tcPr>
+            <w:tcW w:w="2254" w:type="dxa"/>
+          </w:tcPr>
+          <w:p>
+            <w:pPr>
+              <w:spacing w:line="240" w:lineRule="exact"/>
+            </w:pPr>
+            <w:r>
+              <w:rPr>
+                <w:rFonts w:ascii="Arial" w:eastAsia="Arial" w:hAnsi="Arial" w:cs="Arial"/>
+                <w:color w:val="000000" w:themeColor="text1"/>
+              </w:rPr>
+              <w:t>Subsidy instrument</w:t>
+            </w:r>
+          </w:p>
+        </w:tc>
+        <w:tc>
+          <w:tcPr>
+            <w:tcW w:w="2254" w:type="dxa"/>
+          </w:tcPr>
+          <w:p>
+            <w:pPr>
+              <w:spacing w:line="240" w:lineRule="exact"/>
+            </w:pPr>
+            <w:r>
+              <w:rPr>
+                <w:rFonts w:ascii="Arial" w:eastAsia="Arial" w:hAnsi="Arial" w:cs="Arial"/>
+                <w:color w:val="000000" w:themeColor="text1"/>
+              </w:rPr>
+              <w:t>Mandatory</w:t>
+            </w:r>
+          </w:p>
+        </w:tc>
+        <w:tc>
+          <w:tcPr>
+            <w:tcW w:w="2254" w:type="dxa"/>
+          </w:tcPr>
+          <w:p>
+            <w:pPr>
+              <w:rPr>
+                <w:rFonts w:ascii="Arial" w:eastAsia="Arial" w:hAnsi="Arial" w:cs="Arial"/>
+                <w:color w:val="000000" w:themeColor="text1"/>
+              </w:rPr>
+            </w:pPr>
+            <w:r>
+              <w:rPr>
+                <w:rFonts w:ascii="Arial" w:eastAsia="Arial" w:hAnsi="Arial" w:cs="Arial"/>
+                <w:color w:val="000000" w:themeColor="text1"/>
+              </w:rPr>
+              <w:t xml:space="preserve">The kind of financial support that the </w:t>
+            </w:r>
+            <w:r>
+              <w:rPr>
+                <w:rFonts w:ascii="Arial" w:eastAsia="Arial" w:hAnsi="Arial" w:cs="Arial"/>
+                <w:color w:val="000000" w:themeColor="text1"/>
+              </w:rPr>
+              <w:t>public</w:t>
+            </w:r>
+            <w:r>
+              <w:rPr>
+                <w:rFonts w:ascii="Arial" w:eastAsia="Arial" w:hAnsi="Arial" w:cs="Arial"/>
+                <w:color w:val="000000" w:themeColor="text1"/>
+              </w:rPr>
+              <w:t xml:space="preserve"> authority is providing. </w:t>
+            </w:r>
+          </w:p>
+          <w:p>
+            <w:pPr>
+              <w:rPr>
+                <w:rFonts w:ascii="Arial" w:eastAsia="Arial" w:hAnsi="Arial" w:cs="Arial"/>
+                <w:color w:val="000000" w:themeColor="text1"/>
+              </w:rPr>
+            </w:pPr>
+          </w:p>
+          <w:p>
+            <w:pPr>
+              <w:rPr>
+                <w:rFonts w:ascii="Arial" w:eastAsia="Arial" w:hAnsi="Arial" w:cs="Arial"/>
+                <w:color w:val="000000" w:themeColor="text1"/>
+              </w:rPr>
+            </w:pPr>
+            <w:r>
+              <w:rPr>
+                <w:rFonts w:ascii="Arial" w:eastAsia="Arial" w:hAnsi="Arial" w:cs="Arial"/>
+                <w:color w:val="000000" w:themeColor="text1"/>
+              </w:rPr>
+              <w:t>You must select one of the following options:</w:t>
+            </w:r>
+          </w:p>
+          <w:p>
+            <w:pPr>
+              <w:spacing w:line="240" w:lineRule="exact"/>
+            </w:pPr>
+            <w:r>
+              <w:rPr>
+                <w:rFonts w:ascii="Arial" w:eastAsia="Arial" w:hAnsi="Arial" w:cs="Arial"/>
+                <w:color w:val="000000" w:themeColor="text1"/>
+              </w:rPr>
+              <w:t xml:space="preserve"> </w:t>
+            </w:r>
+          </w:p>
+          <w:p>
+            <w:pPr>
+              <w:spacing w:line="240" w:lineRule="exact"/>
+            </w:pPr>
+            <w:r>
+              <w:rPr>
+                <w:rFonts w:ascii="Arial" w:eastAsia="Arial" w:hAnsi="Arial" w:cs="Arial"/>
+                <w:color w:val="000000" w:themeColor="text1"/>
+              </w:rPr>
+              <w:t>Direct grant</w:t>
+            </w:r>
+          </w:p>
+          <w:p>
+            <w:pPr>
+              <w:spacing w:line="240" w:lineRule="exact"/>
+              <w:ind w:left="360" w:hanging="360"/>
+              <w:rPr>
+                <w:rFonts w:ascii="Arial" w:eastAsia="Arial" w:hAnsi="Arial" w:cs="Arial"/>
+                <w:color w:val="000000" w:themeColor="text1"/>
+              </w:rPr>
+            </w:pPr>
+          </w:p>
+          <w:p>
+            <w:pPr>
+              <w:spacing w:line="240" w:lineRule="exact"/>
+              <w:ind w:left="360" w:hanging="360"/>
+            </w:pPr>
+            <w:r>
+              <w:rPr>
+                <w:rFonts w:ascii="Arial" w:eastAsia="Arial" w:hAnsi="Arial" w:cs="Arial"/>
+                <w:color w:val="000000" w:themeColor="text1"/>
+              </w:rPr>
+              <w:t>Equity</w:t>
+            </w:r>
+          </w:p>
+          <w:p>
+            <w:pPr>
+              <w:spacing w:line="240" w:lineRule="exact"/>
+              <w:ind w:left="360" w:hanging="360"/>
+              <w:rPr>
+                <w:rFonts w:ascii="Arial" w:eastAsia="Arial" w:hAnsi="Arial" w:cs="Arial"/>
+                <w:color w:val="000000" w:themeColor="text1"/>
+              </w:rPr>
+            </w:pPr>
+          </w:p>
+          <w:p>
+            <w:pPr>
+              <w:spacing w:line="240" w:lineRule="exact"/>
+            </w:pPr>
+            <w:r>
+              <w:rPr>
+                <w:rFonts w:ascii="Arial" w:eastAsia="Arial" w:hAnsi="Arial" w:cs="Arial"/>
+                <w:color w:val="000000" w:themeColor="text1"/>
+              </w:rPr>
+              <w:t>Guarantee</w:t>
+            </w:r>
+          </w:p>
+          <w:p>
+            <w:pPr>
+              <w:spacing w:line="240" w:lineRule="exact"/>
+              <w:rPr>
+                <w:rFonts w:ascii="Arial" w:eastAsia="Arial" w:hAnsi="Arial" w:cs="Arial"/>
+                <w:color w:val="000000" w:themeColor="text1"/>
+              </w:rPr>
+            </w:pPr>
+          </w:p>
+          <w:p>
+            <w:pPr>
+              <w:spacing w:line="240" w:lineRule="exact"/>
+              <w:ind w:left="360" w:hanging="360"/>
+            </w:pPr>
+            <w:r>
+              <w:rPr>
+                <w:rFonts w:ascii="Times New Roman" w:eastAsia="Times New Roman" w:hAnsi="Times New Roman" w:cs="Times New Roman"/>
+                <w:color w:val="000000" w:themeColor="text1"/>
+                <w:sz w:val="14"/>
+                <w:szCs w:val="14"/>
+              </w:rPr>
+              <w:t xml:space="preserve"> </w:t>
+            </w:r>
+            <w:r>
+              <w:rPr>
+                <w:rFonts w:ascii="Arial" w:eastAsia="Arial" w:hAnsi="Arial" w:cs="Arial"/>
+                <w:color w:val="000000" w:themeColor="text1"/>
+              </w:rPr>
+              <w:t>Loan</w:t>
+            </w:r>
+          </w:p>
+          <w:p>
+            <w:pPr>
+              <w:spacing w:line="240" w:lineRule="exact"/>
+              <w:ind w:left="360" w:hanging="360"/>
+              <w:rPr>
+                <w:rFonts w:ascii="Arial" w:eastAsia="Arial" w:hAnsi="Arial" w:cs="Arial"/>
+                <w:color w:val="000000" w:themeColor="text1"/>
+              </w:rPr>
+            </w:pPr>
+          </w:p>
+          <w:p>
+            <w:pPr>
+              <w:spacing w:line="240" w:lineRule="exact"/>
+              <w:ind w:left="360" w:hanging="360"/>
+            </w:pPr>
+            <w:r>
+              <w:rPr>
+                <w:rFonts w:ascii="Arial" w:eastAsia="Arial" w:hAnsi="Arial" w:cs="Arial"/>
+                <w:color w:val="000000" w:themeColor="text1"/>
+              </w:rPr>
+              <w:t>Provision of goods or services below market prices</w:t>
+            </w:r>
+          </w:p>
+          <w:p>
+            <w:pPr>
+              <w:spacing w:line="240" w:lineRule="exact"/>
+              <w:ind w:left="360" w:hanging="360"/>
+              <w:rPr>
+                <w:rFonts w:ascii="Arial" w:eastAsia="Arial" w:hAnsi="Arial" w:cs="Arial"/>
+                <w:color w:val="000000" w:themeColor="text1"/>
+              </w:rPr>
+            </w:pPr>
+          </w:p>
+          <w:p>
+            <w:pPr>
+              <w:ind w:left="360" w:hanging="360"/>
+            </w:pPr>
+            <w:r>
+              <w:rPr>
+                <w:rFonts w:ascii="Arial" w:eastAsia="Arial" w:hAnsi="Arial" w:cs="Arial"/>
+                <w:color w:val="000000" w:themeColor="text1"/>
+              </w:rPr>
+              <w:t>Purchase of goods or services above market prices</w:t>
+            </w:r>
+          </w:p>
+          <w:p>
+            <w:pPr>
+              <w:spacing w:line="240" w:lineRule="exact"/>
+              <w:ind w:left="360" w:hanging="360"/>
+              <w:rPr>
+                <w:rFonts w:ascii="Arial" w:eastAsia="Arial" w:hAnsi="Arial" w:cs="Arial"/>
+                <w:color w:val="000000" w:themeColor="text1"/>
+              </w:rPr>
+            </w:pPr>
+          </w:p>
+          <w:p>
+            <w:pPr>
+              <w:spacing w:line="240" w:lineRule="exact"/>
+              <w:ind w:left="360" w:hanging="360"/>
+            </w:pPr>
+            <w:r>
+              <w:rPr>
+                <w:rFonts w:ascii="Arial" w:eastAsia="Arial" w:hAnsi="Arial" w:cs="Arial"/>
+                <w:color w:val="000000" w:themeColor="text1"/>
+              </w:rPr>
+              <w:t>Tax measures (tax credit, or tax/duty exemption)</w:t>
+            </w:r>
+          </w:p>
+          <w:p>
+            <w:pPr>
+              <w:spacing w:line="240" w:lineRule="exact"/>
+              <w:ind w:left="360" w:hanging="360"/>
+              <w:rPr>
+                <w:rFonts w:ascii="Arial" w:eastAsia="Arial" w:hAnsi="Arial" w:cs="Arial"/>
+                <w:color w:val="000000" w:themeColor="text1"/>
+              </w:rPr>
+            </w:pPr>
+          </w:p>
+          <w:p>
+            <w:pPr>
+              <w:spacing w:line="240" w:lineRule="exact"/>
+              <w:ind w:left="360" w:hanging="360"/>
+            </w:pPr>
+            <w:r>
+              <w:rPr>
+                <w:rFonts w:ascii="Arial" w:eastAsia="Arial" w:hAnsi="Arial" w:cs="Arial"/>
+                <w:color w:val="000000" w:themeColor="text1"/>
+              </w:rPr>
+              <w:t xml:space="preserve"> Other</w:t>
+            </w:r>
+          </w:p>
+          <w:p>
+            <w:pPr>
+              <w:spacing w:line="240" w:lineRule="exact"/>
+              <w:ind w:left="360" w:hanging="360"/>
+              <w:rPr>
+                <w:rFonts w:ascii="Arial" w:eastAsia="Arial" w:hAnsi="Arial" w:cs="Arial"/>
+                <w:color w:val="000000" w:themeColor="text1"/>
+              </w:rPr>
+            </w:pPr>
+          </w:p>
+          <w:p>
+            <w:pPr>
+              <w:spacing w:line="240" w:lineRule="exact"/>
+              <w:ind w:left="360" w:hanging="360"/>
+              <w:rPr>
+                <w:rFonts w:ascii="Arial" w:eastAsia="Arial" w:hAnsi="Arial" w:cs="Arial"/>
+              </w:rPr>
+            </w:pPr>
+            <w:r>
+              <w:rPr>
+                <w:rFonts w:ascii="Arial" w:eastAsia="Arial" w:hAnsi="Arial" w:cs="Arial"/>
+              </w:rPr>
+              <w:t>If you select ‘Other’, you must enter a description in the next column.</w:t>
+            </w:r>
+          </w:p>
+          <w:p>
+            <w:pPr>
+              <w:spacing w:line="240" w:lineRule="exact"/>
+              <w:ind w:left="360" w:hanging="360"/>
+              <w:rPr>
+                <w:rFonts w:ascii="Arial" w:eastAsia="Arial" w:hAnsi="Arial" w:cs="Arial"/>
+                <w:color w:val="000000" w:themeColor="text1"/>
+              </w:rPr>
+            </w:pPr>
+          </w:p>
+        </w:tc>
+        <w:tc>
+          <w:tcPr>
+            <w:tcW w:w="2254" w:type="dxa"/>
+          </w:tcPr>
+          <w:p>
+            <w:pPr>
+              <w:spacing w:line="240" w:lineRule="exact"/>
+            </w:pPr>
+            <w:r>
+              <w:rPr>
+                <w:rFonts w:ascii="Arial" w:eastAsia="Arial" w:hAnsi="Arial" w:cs="Arial"/>
+                <w:color w:val="000000" w:themeColor="text1"/>
+              </w:rPr>
+              <w:t>Select from dropdown list</w:t>
+            </w:r>
+          </w:p>
+        </w:tc>
+      </w:tr>
+      <w:tr>
+        <w:tc>
+          <w:tcPr>
+            <w:tcW w:w="2254" w:type="dxa"/>
+          </w:tcPr>
+          <w:p>
+            <w:pPr>
+              <w:spacing w:line="240" w:lineRule="exact"/>
+            </w:pPr>
+            <w:r>
+              <w:rPr>
+                <w:rFonts w:ascii="Arial" w:eastAsia="Arial" w:hAnsi="Arial" w:cs="Arial"/>
+                <w:color w:val="000000" w:themeColor="text1"/>
+              </w:rPr>
+              <w:t xml:space="preserve">Subsidy element full amount </w:t>
+            </w:r>
+          </w:p>
+          <w:p>
+            <w:pPr>
+              <w:spacing w:line="240" w:lineRule="exact"/>
+            </w:pPr>
+            <w:r>
+              <w:rPr>
+                <w:rFonts w:ascii="Arial" w:eastAsia="Arial" w:hAnsi="Arial" w:cs="Arial"/>
+                <w:color w:val="000000" w:themeColor="text1"/>
+              </w:rPr>
+              <w:t>(£)</w:t>
+            </w:r>
+          </w:p>
+        </w:tc>
+        <w:tc>
+          <w:tcPr>
+            <w:tcW w:w="2254" w:type="dxa"/>
+          </w:tcPr>
+          <w:p>
+            <w:pPr>
+              <w:spacing w:line="240" w:lineRule="exact"/>
+              <w:rPr>
+                <w:rFonts w:ascii="Arial" w:eastAsia="Arial" w:hAnsi="Arial" w:cs="Arial"/>
+                <w:color w:val="000000" w:themeColor="text1"/>
+              </w:rPr>
+            </w:pPr>
+            <w:r>
+              <w:rPr>
+                <w:rFonts w:ascii="Arial" w:eastAsia="Arial" w:hAnsi="Arial" w:cs="Arial"/>
+              </w:rPr>
+              <w:t>Mandatory</w:t>
+            </w:r>
+          </w:p>
+        </w:tc>
+        <w:tc>
+          <w:tcPr>
+            <w:tcW w:w="2254" w:type="dxa"/>
+          </w:tcPr>
+          <w:p>
+            <w:pPr>
+              <w:spacing w:line="240" w:lineRule="exact"/>
+              <w:rPr>
+                <w:rFonts w:ascii="Arial" w:eastAsia="Arial" w:hAnsi="Arial" w:cs="Arial"/>
+              </w:rPr>
+            </w:pPr>
+            <w:r>
+              <w:rPr>
+                <w:rFonts w:ascii="Arial" w:eastAsia="Arial" w:hAnsi="Arial" w:cs="Arial"/>
+              </w:rPr>
+              <w:t xml:space="preserve">If the subsidy type is </w:t>
+            </w:r>
+            <w:r>
+              <w:rPr>
+                <w:rFonts w:ascii="Arial" w:eastAsia="Arial" w:hAnsi="Arial" w:cs="Arial"/>
+                <w:b/>
+                <w:bCs/>
+              </w:rPr>
+              <w:t xml:space="preserve">not </w:t>
+            </w:r>
+            <w:r>
+              <w:rPr>
+                <w:rFonts w:ascii="Arial" w:eastAsia="Arial" w:hAnsi="Arial" w:cs="Arial"/>
+              </w:rPr>
+              <w:t xml:space="preserve">a tax measure, you must enter the exact amount. </w:t>
+            </w:r>
+          </w:p>
+          <w:p>
+            <w:pPr>
+              <w:spacing w:line="240" w:lineRule="exact"/>
+              <w:rPr>
+                <w:rFonts w:ascii="Arial" w:eastAsia="Arial" w:hAnsi="Arial" w:cs="Arial"/>
+                <w:color w:val="FF0000"/>
+              </w:rPr>
+            </w:pPr>
+          </w:p>
+          <w:p>
+            <w:pPr>
+              <w:spacing w:line="240" w:lineRule="exact"/>
+              <w:rPr>
+                <w:rFonts w:ascii="Arial" w:eastAsia="Arial" w:hAnsi="Arial" w:cs="Arial"/>
+              </w:rPr>
+            </w:pPr>
+            <w:r>
+              <w:rPr>
+                <w:rFonts w:ascii="Arial" w:eastAsia="Arial" w:hAnsi="Arial" w:cs="Arial"/>
+              </w:rPr>
+              <w:lastRenderedPageBreak/>
+              <w:t>If the subsidy type is a tax measure, you must enter 0.</w:t>
+            </w:r>
+          </w:p>
+        </w:tc>
+        <w:tc>
+          <w:tcPr>
+            <w:tcW w:w="2254" w:type="dxa"/>
+          </w:tcPr>
+          <w:p>
+            <w:pPr>
+              <w:spacing w:line="240" w:lineRule="exact"/>
               <w:jc w:val="center"/>
             </w:pPr>
             <w:r>
@@ -2349,28 +2259,24 @@
                 <w:rFonts w:ascii="Arial" w:eastAsia="Arial" w:hAnsi="Arial" w:cs="Arial"/>
                 <w:color w:val="000000" w:themeColor="text1"/>
               </w:rPr>
-              <w:t>Numbers</w:t>
-            </w:r>
-            <w:r>
-              <w:rPr>
-                <w:rFonts w:ascii="Arial" w:eastAsia="Arial" w:hAnsi="Arial" w:cs="Arial"/>
-                <w:color w:val="000000" w:themeColor="text1"/>
-              </w:rPr>
-              <w:t>, commas</w:t>
-            </w:r>
-            <w:r>
-              <w:rPr>
-                <w:rFonts w:ascii="Arial" w:eastAsia="Arial" w:hAnsi="Arial" w:cs="Arial"/>
-                <w:color w:val="000000" w:themeColor="text1"/>
-              </w:rPr>
-              <w:t xml:space="preserve"> </w:t>
-            </w:r>
-            <w:r>
-              <w:rPr>
-                <w:rFonts w:ascii="Arial" w:eastAsia="Arial" w:hAnsi="Arial" w:cs="Arial"/>
-                <w:color w:val="000000" w:themeColor="text1"/>
-              </w:rPr>
-              <w:t>and decimal points</w:t>
+              <w:lastRenderedPageBreak/>
+              <w:t xml:space="preserve">Numbers, </w:t>
+            </w:r>
+            <w:proofErr w:type="gramStart"/>
+            <w:r>
+              <w:rPr>
+                <w:rFonts w:ascii="Arial" w:eastAsia="Arial" w:hAnsi="Arial" w:cs="Arial"/>
+                <w:color w:val="000000" w:themeColor="text1"/>
+              </w:rPr>
+              <w:t>commas</w:t>
+            </w:r>
+            <w:proofErr w:type="gramEnd"/>
+            <w:r>
+              <w:rPr>
+                <w:rFonts w:ascii="Arial" w:eastAsia="Arial" w:hAnsi="Arial" w:cs="Arial"/>
+                <w:color w:val="000000" w:themeColor="text1"/>
+              </w:rPr>
+              <w:t xml:space="preserve"> and decimal points</w:t>
             </w:r>
           </w:p>
         </w:tc>
@@ -2521,286 +2427,34 @@
           <w:p>
             <w:pPr>
               <w:spacing w:line="240" w:lineRule="exact"/>
-            </w:pPr>
-            <w:r>
-              <w:rPr>
-                <w:rFonts w:ascii="Arial" w:eastAsia="Arial" w:hAnsi="Arial" w:cs="Arial"/>
-                <w:color w:val="000000" w:themeColor="text1"/>
-              </w:rPr>
-              <w:t>If the subsidy type is a tax measure, you must select one of the following range options (£):</w:t>
-            </w:r>
-          </w:p>
-          <w:p>
-            <w:pPr>
-              <w:spacing w:line="240" w:lineRule="exact"/>
-              <w:rPr>
-                <w:rFonts w:ascii="Arial" w:eastAsia="Arial" w:hAnsi="Arial" w:cs="Arial"/>
-                <w:color w:val="000000" w:themeColor="text1"/>
-              </w:rPr>
-            </w:pPr>
-          </w:p>
-          <w:p>
-            <w:pPr>
-              <w:spacing w:line="240" w:lineRule="exact"/>
-            </w:pPr>
-            <w:r>
-              <w:rPr>
-                <w:rFonts w:ascii="Arial" w:eastAsia="Arial" w:hAnsi="Arial" w:cs="Arial"/>
-                <w:color w:val="000000" w:themeColor="text1"/>
-              </w:rPr>
-              <w:lastRenderedPageBreak/>
-              <w:t>1- 60000</w:t>
-            </w:r>
-          </w:p>
-          <w:p>
-            <w:pPr>
-              <w:spacing w:line="240" w:lineRule="exact"/>
-              <w:rPr>
-                <w:rFonts w:ascii="Arial" w:eastAsia="Arial" w:hAnsi="Arial" w:cs="Arial"/>
-                <w:color w:val="000000" w:themeColor="text1"/>
-              </w:rPr>
-            </w:pPr>
-          </w:p>
-          <w:p>
-            <w:pPr>
-              <w:spacing w:line="240" w:lineRule="exact"/>
-            </w:pPr>
-            <w:r>
-              <w:rPr>
-                <w:rFonts w:ascii="Arial" w:eastAsia="Arial" w:hAnsi="Arial" w:cs="Arial"/>
-                <w:color w:val="000000" w:themeColor="text1"/>
-              </w:rPr>
-              <w:t>60001-500000</w:t>
-            </w:r>
-          </w:p>
-          <w:p>
-            <w:pPr>
-              <w:spacing w:line="240" w:lineRule="exact"/>
-              <w:rPr>
-                <w:rFonts w:ascii="Arial" w:eastAsia="Arial" w:hAnsi="Arial" w:cs="Arial"/>
-                <w:color w:val="000000" w:themeColor="text1"/>
-              </w:rPr>
-            </w:pPr>
-          </w:p>
-          <w:p>
-            <w:pPr>
-              <w:spacing w:line="240" w:lineRule="exact"/>
-            </w:pPr>
-            <w:r>
-              <w:rPr>
-                <w:rFonts w:ascii="Arial" w:eastAsia="Arial" w:hAnsi="Arial" w:cs="Arial"/>
-                <w:color w:val="000000" w:themeColor="text1"/>
-              </w:rPr>
-              <w:t>500001-1000000</w:t>
-            </w:r>
-          </w:p>
-          <w:p>
-            <w:pPr>
-              <w:spacing w:line="240" w:lineRule="exact"/>
-              <w:rPr>
-                <w:rFonts w:ascii="Arial" w:eastAsia="Arial" w:hAnsi="Arial" w:cs="Arial"/>
-                <w:color w:val="000000" w:themeColor="text1"/>
-              </w:rPr>
-            </w:pPr>
-          </w:p>
-          <w:p>
-            <w:pPr>
-              <w:spacing w:line="240" w:lineRule="exact"/>
-            </w:pPr>
-            <w:r>
-              <w:rPr>
-                <w:rFonts w:ascii="Arial" w:eastAsia="Arial" w:hAnsi="Arial" w:cs="Arial"/>
-                <w:color w:val="000000" w:themeColor="text1"/>
-              </w:rPr>
-              <w:t>1000001-2000000</w:t>
-            </w:r>
-          </w:p>
-          <w:p>
-            <w:pPr>
-              <w:spacing w:line="240" w:lineRule="exact"/>
-              <w:rPr>
-                <w:rFonts w:ascii="Arial" w:eastAsia="Arial" w:hAnsi="Arial" w:cs="Arial"/>
-                <w:color w:val="000000" w:themeColor="text1"/>
-              </w:rPr>
-            </w:pPr>
-          </w:p>
-          <w:p>
-            <w:pPr>
-              <w:spacing w:line="240" w:lineRule="exact"/>
-            </w:pPr>
-            <w:r>
-              <w:rPr>
-                <w:rFonts w:ascii="Arial" w:eastAsia="Arial" w:hAnsi="Arial" w:cs="Arial"/>
-                <w:color w:val="000000" w:themeColor="text1"/>
-              </w:rPr>
-              <w:t>2000001-5000000</w:t>
-            </w:r>
-          </w:p>
-          <w:p>
-            <w:pPr>
-              <w:spacing w:line="240" w:lineRule="exact"/>
-              <w:rPr>
-                <w:rFonts w:ascii="Arial" w:eastAsia="Arial" w:hAnsi="Arial" w:cs="Arial"/>
-                <w:color w:val="000000" w:themeColor="text1"/>
-              </w:rPr>
-            </w:pPr>
-          </w:p>
-          <w:p>
-            <w:pPr>
-              <w:spacing w:line="240" w:lineRule="exact"/>
-            </w:pPr>
-            <w:r>
-              <w:rPr>
-                <w:rFonts w:ascii="Arial" w:eastAsia="Arial" w:hAnsi="Arial" w:cs="Arial"/>
-                <w:color w:val="000000" w:themeColor="text1"/>
-              </w:rPr>
-              <w:t>5000001-10000000</w:t>
-            </w:r>
-          </w:p>
-          <w:p>
-            <w:pPr>
-              <w:spacing w:line="240" w:lineRule="exact"/>
-              <w:rPr>
-                <w:rFonts w:ascii="Arial" w:eastAsia="Arial" w:hAnsi="Arial" w:cs="Arial"/>
-                <w:color w:val="000000" w:themeColor="text1"/>
-              </w:rPr>
-            </w:pPr>
-          </w:p>
-          <w:p>
-            <w:pPr>
-              <w:spacing w:line="240" w:lineRule="exact"/>
-            </w:pPr>
-            <w:r>
-              <w:rPr>
-                <w:rFonts w:ascii="Arial" w:eastAsia="Arial" w:hAnsi="Arial" w:cs="Arial"/>
-                <w:color w:val="000000" w:themeColor="text1"/>
-              </w:rPr>
-              <w:t>10000001-30000000</w:t>
-            </w:r>
-          </w:p>
-          <w:p>
-            <w:pPr>
-              <w:spacing w:line="240" w:lineRule="exact"/>
-              <w:rPr>
-                <w:rFonts w:ascii="Arial" w:eastAsia="Arial" w:hAnsi="Arial" w:cs="Arial"/>
-                <w:color w:val="000000" w:themeColor="text1"/>
-              </w:rPr>
-            </w:pPr>
-          </w:p>
-          <w:p>
-            <w:pPr>
-              <w:spacing w:line="240" w:lineRule="exact"/>
-            </w:pPr>
-            <w:r>
-              <w:rPr>
-                <w:rFonts w:ascii="Arial" w:eastAsia="Arial" w:hAnsi="Arial" w:cs="Arial"/>
-                <w:color w:val="000000" w:themeColor="text1"/>
-              </w:rPr>
-              <w:t>More than 3000000</w:t>
-            </w:r>
-            <w:r>
-              <w:rPr>
-                <w:rFonts w:ascii="Arial" w:eastAsia="Arial" w:hAnsi="Arial" w:cs="Arial"/>
-                <w:color w:val="000000" w:themeColor="text1"/>
-              </w:rPr>
-              <w:t>0</w:t>
-            </w:r>
-          </w:p>
-          <w:p>
-            <w:pPr>
-              <w:spacing w:line="240" w:lineRule="exact"/>
-              <w:rPr>
-                <w:rFonts w:ascii="Arial" w:eastAsia="Arial" w:hAnsi="Arial" w:cs="Arial"/>
-                <w:color w:val="000000" w:themeColor="text1"/>
-              </w:rPr>
-            </w:pPr>
-          </w:p>
-          <w:p>
-            <w:pPr>
-              <w:spacing w:line="240" w:lineRule="exact"/>
-              <w:rPr>
-                <w:rFonts w:ascii="Arial" w:eastAsia="Arial" w:hAnsi="Arial" w:cs="Arial"/>
-                <w:color w:val="000000" w:themeColor="text1"/>
-              </w:rPr>
-            </w:pPr>
-            <w:r>
-              <w:rPr>
-                <w:rFonts w:ascii="Arial" w:eastAsia="Arial" w:hAnsi="Arial" w:cs="Arial"/>
-              </w:rPr>
-              <w:t>If the subsidy type is</w:t>
-            </w:r>
-            <w:r>
-              <w:rPr>
-                <w:rFonts w:ascii="Arial" w:eastAsia="Arial" w:hAnsi="Arial" w:cs="Arial"/>
-              </w:rPr>
-              <w:t xml:space="preserve"> </w:t>
-            </w:r>
-            <w:r>
-              <w:rPr>
-                <w:rFonts w:ascii="Arial" w:eastAsia="Arial" w:hAnsi="Arial" w:cs="Arial"/>
-                <w:b/>
-                <w:bCs/>
-              </w:rPr>
-              <w:t>not</w:t>
-            </w:r>
-            <w:r>
-              <w:rPr>
-                <w:rFonts w:ascii="Arial" w:eastAsia="Arial" w:hAnsi="Arial" w:cs="Arial"/>
-              </w:rPr>
-              <w:t xml:space="preserve"> a tax measure, </w:t>
-            </w:r>
-            <w:r>
-              <w:rPr>
-                <w:rFonts w:ascii="Arial" w:eastAsia="Arial" w:hAnsi="Arial" w:cs="Arial"/>
-              </w:rPr>
-              <w:t xml:space="preserve">select </w:t>
-            </w:r>
-            <w:r>
-              <w:rPr>
-                <w:rFonts w:ascii="Arial" w:eastAsia="Arial" w:hAnsi="Arial" w:cs="Arial"/>
-              </w:rPr>
-              <w:t>‘</w:t>
-            </w:r>
-            <w:r>
-              <w:rPr>
-                <w:rFonts w:ascii="Arial" w:eastAsia="Arial" w:hAnsi="Arial" w:cs="Arial"/>
-              </w:rPr>
-              <w:t>N</w:t>
-            </w:r>
-            <w:r>
-              <w:rPr>
-                <w:rFonts w:ascii="Arial" w:eastAsia="Arial" w:hAnsi="Arial" w:cs="Arial"/>
-              </w:rPr>
-              <w:t>/</w:t>
-            </w:r>
-            <w:r>
-              <w:rPr>
-                <w:rFonts w:ascii="Arial" w:eastAsia="Arial" w:hAnsi="Arial" w:cs="Arial"/>
-              </w:rPr>
-              <w:t>A</w:t>
-            </w:r>
-            <w:r>
-              <w:rPr>
-                <w:rFonts w:ascii="Arial" w:eastAsia="Arial" w:hAnsi="Arial" w:cs="Arial"/>
-              </w:rPr>
-              <w:t>’</w:t>
-            </w:r>
-            <w:r>
-              <w:rPr>
-                <w:rFonts w:ascii="Arial" w:eastAsia="Arial" w:hAnsi="Arial" w:cs="Arial"/>
-                <w:color w:val="000000" w:themeColor="text1"/>
-              </w:rPr>
-              <w:t>.</w:t>
-            </w:r>
-          </w:p>
-          <w:p>
-            <w:pPr>
-              <w:spacing w:line="240" w:lineRule="exact"/>
-              <w:rPr>
-                <w:rFonts w:ascii="Arial" w:eastAsia="Arial" w:hAnsi="Arial" w:cs="Arial"/>
-                <w:color w:val="000000" w:themeColor="text1"/>
-              </w:rPr>
-            </w:pPr>
+              <w:rPr>
+                <w:rFonts w:ascii="Arial" w:eastAsia="Arial" w:hAnsi="Arial" w:cs="Arial"/>
+                <w:color w:val="000000" w:themeColor="text1"/>
+              </w:rPr>
+            </w:pPr>
+            <w:r>
+              <w:rPr>
+                <w:rFonts w:ascii="Arial" w:eastAsia="Arial" w:hAnsi="Arial" w:cs="Arial"/>
+                <w:color w:val="000000" w:themeColor="text1"/>
+              </w:rPr>
+              <w:t xml:space="preserve">Where the Full Amount is a Tax Measure enter as a Range in the format shown on the next column. Two numbers </w:t>
+            </w:r>
+            <w:proofErr w:type="spellStart"/>
+            <w:r>
+              <w:rPr>
+                <w:rFonts w:ascii="Arial" w:eastAsia="Arial" w:hAnsi="Arial" w:cs="Arial"/>
+                <w:color w:val="000000" w:themeColor="text1"/>
+              </w:rPr>
+              <w:t>seperated</w:t>
+            </w:r>
+            <w:proofErr w:type="spellEnd"/>
+            <w:r>
+              <w:rPr>
+                <w:rFonts w:ascii="Arial" w:eastAsia="Arial" w:hAnsi="Arial" w:cs="Arial"/>
+                <w:color w:val="000000" w:themeColor="text1"/>
+              </w:rPr>
+              <w:t xml:space="preserve"> by a ' - '.</w:t>
+            </w:r>
           </w:p>
         </w:tc>
         <w:tc>
@@ -2810,20 +2464,174 @@
           <w:p>
             <w:pPr>
               <w:spacing w:line="240" w:lineRule="exact"/>
-              <w:jc w:val="center"/>
-              <w:rPr>
-                <w:rFonts w:ascii="Arial" w:eastAsia="Arial" w:hAnsi="Arial" w:cs="Arial"/>
-                <w:color w:val="000000" w:themeColor="text1"/>
-              </w:rPr>
-            </w:pPr>
-            <w:r>
-              <w:rPr>
-                <w:rFonts w:ascii="Arial" w:eastAsia="Arial" w:hAnsi="Arial" w:cs="Arial"/>
-                <w:color w:val="000000" w:themeColor="text1"/>
-              </w:rPr>
-              <w:lastRenderedPageBreak/>
-              <w:t>Select from dropdown list</w:t>
-            </w:r>
+            </w:pPr>
+            <w:r>
+              <w:rPr>
+                <w:rFonts w:ascii="Arial" w:eastAsia="Arial" w:hAnsi="Arial" w:cs="Arial"/>
+                <w:color w:val="000000" w:themeColor="text1"/>
+              </w:rPr>
+              <w:t>1- 60000</w:t>
+            </w:r>
+          </w:p>
+          <w:p>
+            <w:pPr>
+              <w:spacing w:line="240" w:lineRule="exact"/>
+              <w:rPr>
+                <w:rFonts w:ascii="Arial" w:eastAsia="Arial" w:hAnsi="Arial" w:cs="Arial"/>
+                <w:color w:val="000000" w:themeColor="text1"/>
+              </w:rPr>
+            </w:pPr>
+          </w:p>
+          <w:p>
+            <w:pPr>
+              <w:spacing w:line="240" w:lineRule="exact"/>
+            </w:pPr>
+            <w:r>
+              <w:rPr>
+                <w:rFonts w:ascii="Arial" w:eastAsia="Arial" w:hAnsi="Arial" w:cs="Arial"/>
+                <w:color w:val="000000" w:themeColor="text1"/>
+              </w:rPr>
+              <w:t>60001-500000</w:t>
+            </w:r>
+          </w:p>
+          <w:p>
+            <w:pPr>
+              <w:spacing w:line="240" w:lineRule="exact"/>
+              <w:rPr>
+                <w:rFonts w:ascii="Arial" w:eastAsia="Arial" w:hAnsi="Arial" w:cs="Arial"/>
+                <w:color w:val="000000" w:themeColor="text1"/>
+              </w:rPr>
+            </w:pPr>
+          </w:p>
+          <w:p>
+            <w:pPr>
+              <w:spacing w:line="240" w:lineRule="exact"/>
+            </w:pPr>
+            <w:r>
+              <w:rPr>
+                <w:rFonts w:ascii="Arial" w:eastAsia="Arial" w:hAnsi="Arial" w:cs="Arial"/>
+                <w:color w:val="000000" w:themeColor="text1"/>
+              </w:rPr>
+              <w:t>500001-1000000</w:t>
+            </w:r>
+          </w:p>
+          <w:p>
+            <w:pPr>
+              <w:spacing w:line="240" w:lineRule="exact"/>
+              <w:rPr>
+                <w:rFonts w:ascii="Arial" w:eastAsia="Arial" w:hAnsi="Arial" w:cs="Arial"/>
+                <w:color w:val="000000" w:themeColor="text1"/>
+              </w:rPr>
+            </w:pPr>
+          </w:p>
+          <w:p>
+            <w:pPr>
+              <w:spacing w:line="240" w:lineRule="exact"/>
+            </w:pPr>
+            <w:r>
+              <w:rPr>
+                <w:rFonts w:ascii="Arial" w:eastAsia="Arial" w:hAnsi="Arial" w:cs="Arial"/>
+                <w:color w:val="000000" w:themeColor="text1"/>
+              </w:rPr>
+              <w:t>1000001-2000000</w:t>
+            </w:r>
+          </w:p>
+          <w:p>
+            <w:pPr>
+              <w:spacing w:line="240" w:lineRule="exact"/>
+              <w:rPr>
+                <w:rFonts w:ascii="Arial" w:eastAsia="Arial" w:hAnsi="Arial" w:cs="Arial"/>
+                <w:color w:val="000000" w:themeColor="text1"/>
+              </w:rPr>
+            </w:pPr>
+          </w:p>
+          <w:p>
+            <w:pPr>
+              <w:spacing w:line="240" w:lineRule="exact"/>
+            </w:pPr>
+            <w:r>
+              <w:rPr>
+                <w:rFonts w:ascii="Arial" w:eastAsia="Arial" w:hAnsi="Arial" w:cs="Arial"/>
+                <w:color w:val="000000" w:themeColor="text1"/>
+              </w:rPr>
+              <w:t>2000001-5000000</w:t>
+            </w:r>
+          </w:p>
+          <w:p>
+            <w:pPr>
+              <w:spacing w:line="240" w:lineRule="exact"/>
+              <w:rPr>
+                <w:rFonts w:ascii="Arial" w:eastAsia="Arial" w:hAnsi="Arial" w:cs="Arial"/>
+                <w:color w:val="000000" w:themeColor="text1"/>
+              </w:rPr>
+            </w:pPr>
+          </w:p>
+          <w:p>
+            <w:pPr>
+              <w:spacing w:line="240" w:lineRule="exact"/>
+            </w:pPr>
+            <w:r>
+              <w:rPr>
+                <w:rFonts w:ascii="Arial" w:eastAsia="Arial" w:hAnsi="Arial" w:cs="Arial"/>
+                <w:color w:val="000000" w:themeColor="text1"/>
+              </w:rPr>
+              <w:t>5000001-10000000</w:t>
+            </w:r>
+          </w:p>
+          <w:p>
+            <w:pPr>
+              <w:spacing w:line="240" w:lineRule="exact"/>
+              <w:rPr>
+                <w:rFonts w:ascii="Arial" w:eastAsia="Arial" w:hAnsi="Arial" w:cs="Arial"/>
+                <w:color w:val="000000" w:themeColor="text1"/>
+              </w:rPr>
+            </w:pPr>
+          </w:p>
+          <w:p>
+            <w:pPr>
+              <w:spacing w:line="240" w:lineRule="exact"/>
+              <w:rPr>
+                <w:rFonts w:ascii="Arial" w:eastAsia="Arial" w:hAnsi="Arial" w:cs="Arial"/>
+                <w:color w:val="000000" w:themeColor="text1"/>
+              </w:rPr>
+            </w:pPr>
+            <w:r>
+              <w:rPr>
+                <w:rFonts w:ascii="Arial" w:eastAsia="Arial" w:hAnsi="Arial" w:cs="Arial"/>
+                <w:color w:val="000000" w:themeColor="text1"/>
+              </w:rPr>
+              <w:t>10000001-30000000</w:t>
+            </w:r>
+          </w:p>
+          <w:p>
+            <w:pPr>
+              <w:spacing w:line="240" w:lineRule="exact"/>
+              <w:rPr>
+                <w:rFonts w:ascii="Arial" w:eastAsia="Arial" w:hAnsi="Arial" w:cs="Arial"/>
+                <w:color w:val="000000" w:themeColor="text1"/>
+              </w:rPr>
+            </w:pPr>
+          </w:p>
+          <w:p>
+            <w:pPr>
+              <w:spacing w:line="240" w:lineRule="exact"/>
+            </w:pPr>
+            <w:r>
+              <w:rPr>
+                <w:rFonts w:ascii="Arial" w:eastAsia="Arial" w:hAnsi="Arial" w:cs="Arial"/>
+                <w:color w:val="000000" w:themeColor="text1"/>
+              </w:rPr>
+              <w:t>Etc.</w:t>
+            </w:r>
+          </w:p>
+          <w:p>
+            <w:pPr>
+              <w:spacing w:line="240" w:lineRule="exact"/>
+              <w:rPr>
+                <w:rFonts w:ascii="Arial" w:eastAsia="Arial" w:hAnsi="Arial" w:cs="Arial"/>
+                <w:color w:val="000000" w:themeColor="text1"/>
+              </w:rPr>
+            </w:pPr>
           </w:p>
         </w:tc>
       </w:tr>
@@ -3531,7 +3339,23 @@
                 <w:rFonts w:ascii="Arial" w:eastAsia="Arial" w:hAnsi="Arial" w:cs="Arial"/>
                 <w:color w:val="000000" w:themeColor="text1"/>
               </w:rPr>
-              <w:t>Letters, numbers and special characters.</w:t>
+              <w:t xml:space="preserve">Letters, </w:t>
+            </w:r>
+            <w:proofErr w:type="gramStart"/>
+            <w:r>
+              <w:rPr>
+                <w:rFonts w:ascii="Arial" w:eastAsia="Arial" w:hAnsi="Arial" w:cs="Arial"/>
+                <w:color w:val="000000" w:themeColor="text1"/>
+              </w:rPr>
+              <w:t>numbers</w:t>
+            </w:r>
+            <w:proofErr w:type="gramEnd"/>
+            <w:r>
+              <w:rPr>
+                <w:rFonts w:ascii="Arial" w:eastAsia="Arial" w:hAnsi="Arial" w:cs="Arial"/>
+                <w:color w:val="000000" w:themeColor="text1"/>
+              </w:rPr>
+              <w:t xml:space="preserve"> and special characters.</w:t>
             </w:r>
           </w:p>
         </w:tc>
@@ -4043,7 +3867,14 @@
                 <w:rFonts w:ascii="Arial" w:eastAsia="Arial" w:hAnsi="Arial" w:cs="Arial"/>
                 <w:color w:val="000000" w:themeColor="text1"/>
               </w:rPr>
-              <w:t xml:space="preserve">Granting </w:t>
+              <w:t>Public</w:t>
+            </w:r>
+            <w:r>
+              <w:rPr>
+                <w:rFonts w:ascii="Arial" w:eastAsia="Arial" w:hAnsi="Arial" w:cs="Arial"/>
+                <w:color w:val="000000" w:themeColor="text1"/>
+              </w:rPr>
+              <w:t xml:space="preserve"> </w:t>
             </w:r>
             <w:r>
               <w:rPr>
@@ -4112,14 +3943,14 @@
                 <w:rFonts w:ascii="Arial" w:eastAsia="Arial" w:hAnsi="Arial" w:cs="Arial"/>
                 <w:color w:val="000000" w:themeColor="text1"/>
               </w:rPr>
-              <w:t>g</w:t>
-            </w:r>
-            <w:r>
-              <w:rPr>
-                <w:rFonts w:ascii="Arial" w:eastAsia="Arial" w:hAnsi="Arial" w:cs="Arial"/>
-                <w:color w:val="000000" w:themeColor="text1"/>
-              </w:rPr>
-              <w:t xml:space="preserve">ranting </w:t>
+              <w:t>public</w:t>
+            </w:r>
+            <w:r>
+              <w:rPr>
+                <w:rFonts w:ascii="Arial" w:eastAsia="Arial" w:hAnsi="Arial" w:cs="Arial"/>
+                <w:color w:val="000000" w:themeColor="text1"/>
+              </w:rPr>
+              <w:t xml:space="preserve"> </w:t>
             </w:r>
             <w:r>
               <w:rPr>
@@ -4188,32 +4019,78 @@
                 <w:rFonts w:ascii="Arial" w:eastAsia="Arial" w:hAnsi="Arial" w:cs="Arial"/>
                 <w:color w:val="000000" w:themeColor="text1"/>
               </w:rPr>
-              <w:t>Letters, numbers and special characters</w:t>
-            </w:r>
-          </w:p>
-          <w:p>
-            <w:pPr>
-              <w:spacing w:line="240" w:lineRule="exact"/>
-              <w:rPr>
-                <w:rFonts w:ascii="Arial" w:eastAsia="Arial" w:hAnsi="Arial" w:cs="Arial"/>
-                <w:color w:val="000000" w:themeColor="text1"/>
-              </w:rPr>
-            </w:pPr>
-          </w:p>
-          <w:p>
-            <w:pPr>
-              <w:spacing w:line="240" w:lineRule="exact"/>
-              <w:rPr>
-                <w:rFonts w:ascii="Arial" w:eastAsia="Arial" w:hAnsi="Arial" w:cs="Arial"/>
-                <w:color w:val="000000" w:themeColor="text1"/>
-              </w:rPr>
-            </w:pPr>
-            <w:r>
-              <w:rPr>
-                <w:rFonts w:ascii="Arial" w:eastAsia="Arial" w:hAnsi="Arial" w:cs="Arial"/>
-                <w:color w:val="000000" w:themeColor="text1"/>
-              </w:rPr>
-              <w:t xml:space="preserve">The granting authority name must be in the same spelling and format as it appears in the database. You can see the exact spelling of </w:t>
+              <w:t xml:space="preserve">Letters, </w:t>
+            </w:r>
+            <w:proofErr w:type="gramStart"/>
+            <w:r>
+              <w:rPr>
+                <w:rFonts w:ascii="Arial" w:eastAsia="Arial" w:hAnsi="Arial" w:cs="Arial"/>
+                <w:color w:val="000000" w:themeColor="text1"/>
+              </w:rPr>
+              <w:t>numbers</w:t>
+            </w:r>
+            <w:proofErr w:type="gramEnd"/>
+            <w:r>
+              <w:rPr>
+                <w:rFonts w:ascii="Arial" w:eastAsia="Arial" w:hAnsi="Arial" w:cs="Arial"/>
+                <w:color w:val="000000" w:themeColor="text1"/>
+              </w:rPr>
+              <w:t xml:space="preserve"> and special characters</w:t>
+            </w:r>
+          </w:p>
+          <w:p>
+            <w:pPr>
+              <w:spacing w:line="240" w:lineRule="exact"/>
+              <w:rPr>
+                <w:rFonts w:ascii="Arial" w:eastAsia="Arial" w:hAnsi="Arial" w:cs="Arial"/>
+                <w:color w:val="000000" w:themeColor="text1"/>
+              </w:rPr>
+            </w:pPr>
+          </w:p>
+          <w:p>
+            <w:pPr>
+              <w:spacing w:line="240" w:lineRule="exact"/>
+              <w:rPr>
+                <w:rFonts w:ascii="Arial" w:eastAsia="Arial" w:hAnsi="Arial" w:cs="Arial"/>
+                <w:color w:val="000000" w:themeColor="text1"/>
+              </w:rPr>
+            </w:pPr>
+            <w:r>
+              <w:rPr>
+                <w:rFonts w:ascii="Arial" w:eastAsia="Arial" w:hAnsi="Arial" w:cs="Arial"/>
+                <w:color w:val="000000" w:themeColor="text1"/>
+              </w:rPr>
+              <w:t xml:space="preserve">The </w:t>
+            </w:r>
+            <w:r>
+              <w:rPr>
+                <w:rFonts w:ascii="Arial" w:eastAsia="Arial" w:hAnsi="Arial" w:cs="Arial"/>
+                <w:color w:val="000000" w:themeColor="text1"/>
+              </w:rPr>
+              <w:t>public</w:t>
+            </w:r>
+            <w:r>
+              <w:rPr>
+                <w:rFonts w:ascii="Arial" w:eastAsia="Arial" w:hAnsi="Arial" w:cs="Arial"/>
+                <w:color w:val="000000" w:themeColor="text1"/>
+              </w:rPr>
+              <w:t xml:space="preserve"> </w:t>
+            </w:r>
+            <w:proofErr w:type="gramStart"/>
+            <w:r>
+              <w:rPr>
+                <w:rFonts w:ascii="Arial" w:eastAsia="Arial" w:hAnsi="Arial" w:cs="Arial"/>
+                <w:color w:val="000000" w:themeColor="text1"/>
+              </w:rPr>
+              <w:t>authority</w:t>
+            </w:r>
+            <w:proofErr w:type="gramEnd"/>
+            <w:r>
+              <w:rPr>
+                <w:rFonts w:ascii="Arial" w:eastAsia="Arial" w:hAnsi="Arial" w:cs="Arial"/>
+                <w:color w:val="000000" w:themeColor="text1"/>
+              </w:rPr>
+              <w:t xml:space="preserve"> name must be in the same spelling and format as it appears in the database. You can see the exact spelling of </w:t>
             </w:r>
             <w:r>
               <w:rPr>
@@ -4227,7 +4104,14 @@
                 <w:rFonts w:ascii="Arial" w:eastAsia="Arial" w:hAnsi="Arial" w:cs="Arial"/>
                 <w:color w:val="000000" w:themeColor="text1"/>
               </w:rPr>
-              <w:t xml:space="preserve">granting authority in </w:t>
+              <w:t>public</w:t>
+            </w:r>
+            <w:r>
+              <w:rPr>
+                <w:rFonts w:ascii="Arial" w:eastAsia="Arial" w:hAnsi="Arial" w:cs="Arial"/>
+                <w:color w:val="000000" w:themeColor="text1"/>
+              </w:rPr>
+              <w:t xml:space="preserve"> authority in </w:t>
             </w:r>
             <w:r>
               <w:rPr>
@@ -4578,6 +4462,10 @@
             <w:pPr>
               <w:spacing w:line="240" w:lineRule="exact"/>
               <w:ind w:left="360" w:hanging="360"/>
+              <w:rPr>
+                <w:rFonts w:ascii="Arial" w:eastAsia="Arial" w:hAnsi="Arial" w:cs="Arial"/>
+                <w:color w:val="000000" w:themeColor="text1"/>
+              </w:rPr>
             </w:pPr>
             <w:r>
               <w:rPr>
@@ -4606,87 +4494,14 @@
           <w:p>
             <w:pPr>
               <w:spacing w:line="240" w:lineRule="exact"/>
-              <w:rPr>
-                <w:rFonts w:ascii="Arial" w:eastAsia="Arial" w:hAnsi="Arial" w:cs="Arial"/>
-                <w:color w:val="000000" w:themeColor="text1"/>
-              </w:rPr>
-            </w:pPr>
-          </w:p>
-          <w:p>
-            <w:pPr>
-              <w:spacing w:line="240" w:lineRule="exact"/>
-              <w:rPr>
-                <w:rFonts w:ascii="Arial" w:eastAsia="Arial" w:hAnsi="Arial" w:cs="Arial"/>
-                <w:color w:val="000000" w:themeColor="text1"/>
-              </w:rPr>
-            </w:pPr>
-            <w:r>
-              <w:rPr>
-                <w:rFonts w:ascii="Arial" w:eastAsia="Arial" w:hAnsi="Arial" w:cs="Arial"/>
-                <w:color w:val="000000" w:themeColor="text1"/>
-              </w:rPr>
-              <w:t>If the recipient company</w:t>
-            </w:r>
-            <w:r>
-              <w:rPr>
-                <w:rFonts w:ascii="Arial" w:eastAsia="Arial" w:hAnsi="Arial" w:cs="Arial"/>
-                <w:color w:val="000000" w:themeColor="text1"/>
-              </w:rPr>
-              <w:t xml:space="preserve"> provides goods </w:t>
-            </w:r>
-            <w:r>
-              <w:rPr>
-                <w:rFonts w:ascii="Arial" w:eastAsia="Arial" w:hAnsi="Arial" w:cs="Arial"/>
-                <w:b/>
-                <w:bCs/>
-                <w:color w:val="000000" w:themeColor="text1"/>
-              </w:rPr>
-              <w:t xml:space="preserve">and </w:t>
-            </w:r>
-            <w:r>
-              <w:rPr>
-                <w:rFonts w:ascii="Arial" w:eastAsia="Arial" w:hAnsi="Arial" w:cs="Arial"/>
-                <w:color w:val="000000" w:themeColor="text1"/>
-              </w:rPr>
-              <w:t xml:space="preserve">services, </w:t>
-            </w:r>
-            <w:r>
-              <w:rPr>
-                <w:rFonts w:ascii="Arial" w:eastAsia="Arial" w:hAnsi="Arial" w:cs="Arial"/>
-                <w:color w:val="000000" w:themeColor="text1"/>
-              </w:rPr>
-              <w:lastRenderedPageBreak/>
-              <w:t xml:space="preserve">simply select the option that you think </w:t>
-            </w:r>
-            <w:r>
-              <w:rPr>
-                <w:rFonts w:ascii="Arial" w:eastAsia="Arial" w:hAnsi="Arial" w:cs="Arial"/>
-                <w:color w:val="000000" w:themeColor="text1"/>
-              </w:rPr>
-              <w:t>is the most relevant to them</w:t>
-            </w:r>
-            <w:r>
-              <w:rPr>
-                <w:rFonts w:ascii="Arial" w:eastAsia="Arial" w:hAnsi="Arial" w:cs="Arial"/>
-                <w:color w:val="000000" w:themeColor="text1"/>
-              </w:rPr>
-              <w:t>.</w:t>
-            </w:r>
-          </w:p>
-          <w:p>
-            <w:pPr>
-              <w:spacing w:line="240" w:lineRule="exact"/>
-              <w:rPr>
-                <w:rFonts w:ascii="Arial" w:eastAsia="Arial" w:hAnsi="Arial" w:cs="Arial"/>
-                <w:color w:val="000000" w:themeColor="text1"/>
-              </w:rPr>
-            </w:pPr>
-            <w:r>
-              <w:rPr>
-                <w:rFonts w:ascii="Arial" w:eastAsia="Arial" w:hAnsi="Arial" w:cs="Arial"/>
-                <w:color w:val="000000" w:themeColor="text1"/>
-              </w:rPr>
-              <w:t xml:space="preserve"> </w:t>
+              <w:ind w:left="360" w:hanging="360"/>
+            </w:pPr>
+            <w:r>
+              <w:rPr>
+                <w:rFonts w:ascii="Arial" w:eastAsia="Arial" w:hAnsi="Arial" w:cs="Arial"/>
+                <w:color w:val="000000" w:themeColor="text1"/>
+              </w:rPr>
+              <w:t>-    Goods and services</w:t>
             </w:r>
           </w:p>
         </w:tc>
@@ -4703,7 +4518,6 @@
                 <w:rFonts w:ascii="Arial" w:eastAsia="Arial" w:hAnsi="Arial" w:cs="Arial"/>
                 <w:color w:val="000000" w:themeColor="text1"/>
               </w:rPr>
-              <w:lastRenderedPageBreak/>
               <w:t xml:space="preserve"> </w:t>
             </w:r>
             <w:r>
@@ -4871,6 +4685,7 @@
               </w:rPr>
               <w:t xml:space="preserve">    </w:t>
             </w:r>
+            <w:proofErr w:type="gramStart"/>
             <w:r>
               <w:rPr>
                 <w:rFonts w:ascii="Arial" w:eastAsia="Arial" w:hAnsi="Arial" w:cs="Arial"/>
@@ -4878,6 +4693,7 @@
               </w:rPr>
               <w:t>North East</w:t>
             </w:r>
+            <w:proofErr w:type="gramEnd"/>
           </w:p>
           <w:p>
             <w:pPr>
@@ -4910,6 +4726,7 @@
               </w:rPr>
               <w:t xml:space="preserve">    </w:t>
             </w:r>
+            <w:proofErr w:type="gramStart"/>
             <w:r>
               <w:rPr>
                 <w:rFonts w:ascii="Arial" w:eastAsia="Arial" w:hAnsi="Arial" w:cs="Arial"/>
@@ -4917,6 +4734,7 @@
               </w:rPr>
               <w:t>North West</w:t>
             </w:r>
+            <w:proofErr w:type="gramEnd"/>
           </w:p>
           <w:p>
             <w:pPr>
@@ -5144,6 +4962,7 @@
               </w:rPr>
               <w:t xml:space="preserve">    </w:t>
             </w:r>
+            <w:proofErr w:type="gramStart"/>
             <w:r>
               <w:rPr>
                 <w:rFonts w:ascii="Arial" w:eastAsia="Arial" w:hAnsi="Arial" w:cs="Arial"/>
@@ -5151,6 +4970,7 @@
               </w:rPr>
               <w:t>South East</w:t>
             </w:r>
+            <w:proofErr w:type="gramEnd"/>
           </w:p>
           <w:p>
             <w:pPr>
@@ -5183,6 +5003,7 @@
               </w:rPr>
               <w:t xml:space="preserve">    </w:t>
             </w:r>
+            <w:proofErr w:type="gramStart"/>
             <w:r>
               <w:rPr>
                 <w:rFonts w:ascii="Arial" w:eastAsia="Arial" w:hAnsi="Arial" w:cs="Arial"/>
@@ -5190,6 +5011,7 @@
               </w:rPr>
               <w:t>South West</w:t>
             </w:r>
+            <w:proofErr w:type="gramEnd"/>
           </w:p>
           <w:p>
             <w:pPr>
@@ -5322,6 +5144,7 @@
                 <w:rFonts w:ascii="Arial" w:eastAsia="Arial" w:hAnsi="Arial" w:cs="Arial"/>
                 <w:color w:val="000000" w:themeColor="text1"/>
               </w:rPr>
+              <w:lastRenderedPageBreak/>
               <w:t xml:space="preserve"> </w:t>
             </w:r>
             <w:r>
@@ -5499,33 +5322,40 @@
                 <w:rFonts w:ascii="Arial" w:eastAsia="Arial" w:hAnsi="Arial" w:cs="Arial"/>
                 <w:color w:val="000000" w:themeColor="text1"/>
               </w:rPr>
+              <w:t>Activities of extraterritorial organisations and bodies</w:t>
+            </w:r>
+          </w:p>
+          <w:p>
+            <w:pPr>
+              <w:spacing w:line="240" w:lineRule="exact"/>
+              <w:rPr>
+                <w:rFonts w:ascii="Arial" w:eastAsia="Arial" w:hAnsi="Arial" w:cs="Arial"/>
+                <w:color w:val="000000" w:themeColor="text1"/>
+              </w:rPr>
+            </w:pPr>
+          </w:p>
+          <w:p>
+            <w:pPr>
+              <w:spacing w:line="240" w:lineRule="exact"/>
+              <w:rPr>
+                <w:rFonts w:ascii="Arial" w:eastAsia="Arial" w:hAnsi="Arial" w:cs="Arial"/>
+                <w:color w:val="000000" w:themeColor="text1"/>
+              </w:rPr>
+            </w:pPr>
+            <w:r>
+              <w:rPr>
+                <w:rFonts w:ascii="Arial" w:eastAsia="Arial" w:hAnsi="Arial" w:cs="Arial"/>
+                <w:color w:val="000000" w:themeColor="text1"/>
+              </w:rPr>
+              <w:t xml:space="preserve">Activities of households as employers; undifferentiated goods- and </w:t>
+            </w:r>
+            <w:r>
+              <w:rPr>
+                <w:rFonts w:ascii="Arial" w:eastAsia="Arial" w:hAnsi="Arial" w:cs="Arial"/>
+                <w:color w:val="000000" w:themeColor="text1"/>
+              </w:rPr>
               <w:lastRenderedPageBreak/>
-              <w:t>Activities of extraterritorial organisations and bodies</w:t>
-            </w:r>
-          </w:p>
-          <w:p>
-            <w:pPr>
-              <w:spacing w:line="240" w:lineRule="exact"/>
-              <w:rPr>
-                <w:rFonts w:ascii="Arial" w:eastAsia="Arial" w:hAnsi="Arial" w:cs="Arial"/>
-                <w:color w:val="000000" w:themeColor="text1"/>
-              </w:rPr>
-            </w:pPr>
-          </w:p>
-          <w:p>
-            <w:pPr>
-              <w:spacing w:line="240" w:lineRule="exact"/>
-              <w:rPr>
-                <w:rFonts w:ascii="Arial" w:eastAsia="Arial" w:hAnsi="Arial" w:cs="Arial"/>
-                <w:color w:val="000000" w:themeColor="text1"/>
-              </w:rPr>
-            </w:pPr>
-            <w:r>
-              <w:rPr>
-                <w:rFonts w:ascii="Arial" w:eastAsia="Arial" w:hAnsi="Arial" w:cs="Arial"/>
-                <w:color w:val="000000" w:themeColor="text1"/>
-              </w:rPr>
-              <w:t xml:space="preserve">Activities of households as employers; undifferentiated goods- and services-producing activities of households for own use </w:t>
+              <w:t xml:space="preserve">services-producing activities of households for own use </w:t>
             </w:r>
             <w:r>
               <w:br/>
@@ -5571,30 +5401,62 @@
                 <w:rFonts w:ascii="Arial" w:eastAsia="Arial" w:hAnsi="Arial" w:cs="Arial"/>
                 <w:color w:val="000000" w:themeColor="text1"/>
               </w:rPr>
-              <w:t>Agriculture, forestry and fishing</w:t>
-            </w:r>
-          </w:p>
-          <w:p>
-            <w:pPr>
-              <w:spacing w:line="240" w:lineRule="exact"/>
-              <w:ind w:left="360" w:hanging="360"/>
-            </w:pPr>
-          </w:p>
-          <w:p>
-            <w:pPr>
-              <w:spacing w:line="240" w:lineRule="exact"/>
-              <w:ind w:left="360" w:hanging="360"/>
-              <w:rPr>
-                <w:rFonts w:ascii="Arial" w:eastAsia="Arial" w:hAnsi="Arial" w:cs="Arial"/>
-                <w:color w:val="000000" w:themeColor="text1"/>
-              </w:rPr>
-            </w:pPr>
-            <w:r>
-              <w:rPr>
-                <w:rFonts w:ascii="Arial" w:eastAsia="Arial" w:hAnsi="Arial" w:cs="Arial"/>
-                <w:color w:val="000000" w:themeColor="text1"/>
-              </w:rPr>
-              <w:t>Arts, entertainment and recreation</w:t>
+              <w:t xml:space="preserve">Agriculture, </w:t>
+            </w:r>
+            <w:proofErr w:type="gramStart"/>
+            <w:r>
+              <w:rPr>
+                <w:rFonts w:ascii="Arial" w:eastAsia="Arial" w:hAnsi="Arial" w:cs="Arial"/>
+                <w:color w:val="000000" w:themeColor="text1"/>
+              </w:rPr>
+              <w:t>forestry</w:t>
+            </w:r>
+            <w:proofErr w:type="gramEnd"/>
+            <w:r>
+              <w:rPr>
+                <w:rFonts w:ascii="Arial" w:eastAsia="Arial" w:hAnsi="Arial" w:cs="Arial"/>
+                <w:color w:val="000000" w:themeColor="text1"/>
+              </w:rPr>
+              <w:t xml:space="preserve"> and fishing</w:t>
+            </w:r>
+          </w:p>
+          <w:p>
+            <w:pPr>
+              <w:spacing w:line="240" w:lineRule="exact"/>
+              <w:ind w:left="360" w:hanging="360"/>
+            </w:pPr>
+          </w:p>
+          <w:p>
+            <w:pPr>
+              <w:spacing w:line="240" w:lineRule="exact"/>
+              <w:ind w:left="360" w:hanging="360"/>
+              <w:rPr>
+                <w:rFonts w:ascii="Arial" w:eastAsia="Arial" w:hAnsi="Arial" w:cs="Arial"/>
+                <w:color w:val="000000" w:themeColor="text1"/>
+              </w:rPr>
+            </w:pPr>
+            <w:r>
+              <w:rPr>
+                <w:rFonts w:ascii="Arial" w:eastAsia="Arial" w:hAnsi="Arial" w:cs="Arial"/>
+                <w:color w:val="000000" w:themeColor="text1"/>
+              </w:rPr>
+              <w:t xml:space="preserve">Arts, </w:t>
+            </w:r>
+            <w:proofErr w:type="gramStart"/>
+            <w:r>
+              <w:rPr>
+                <w:rFonts w:ascii="Arial" w:eastAsia="Arial" w:hAnsi="Arial" w:cs="Arial"/>
+                <w:color w:val="000000" w:themeColor="text1"/>
+              </w:rPr>
+              <w:t>entertainment</w:t>
+            </w:r>
+            <w:proofErr w:type="gramEnd"/>
+            <w:r>
+              <w:rPr>
+                <w:rFonts w:ascii="Arial" w:eastAsia="Arial" w:hAnsi="Arial" w:cs="Arial"/>
+                <w:color w:val="000000" w:themeColor="text1"/>
+              </w:rPr>
+              <w:t xml:space="preserve"> and recreation</w:t>
             </w:r>
           </w:p>
           <w:p>
@@ -5666,7 +5528,23 @@
                 <w:rFonts w:ascii="Arial" w:eastAsia="Arial" w:hAnsi="Arial" w:cs="Arial"/>
                 <w:color w:val="000000" w:themeColor="text1"/>
               </w:rPr>
-              <w:t>Electricity, gas, steam and air conditioning supply</w:t>
+              <w:t xml:space="preserve">Electricity, gas, </w:t>
+            </w:r>
+            <w:proofErr w:type="gramStart"/>
+            <w:r>
+              <w:rPr>
+                <w:rFonts w:ascii="Arial" w:eastAsia="Arial" w:hAnsi="Arial" w:cs="Arial"/>
+                <w:color w:val="000000" w:themeColor="text1"/>
+              </w:rPr>
+              <w:t>steam</w:t>
+            </w:r>
+            <w:proofErr w:type="gramEnd"/>
+            <w:r>
+              <w:rPr>
+                <w:rFonts w:ascii="Arial" w:eastAsia="Arial" w:hAnsi="Arial" w:cs="Arial"/>
+                <w:color w:val="000000" w:themeColor="text1"/>
+              </w:rPr>
+              <w:t xml:space="preserve"> and air conditioning supply</w:t>
             </w:r>
           </w:p>
           <w:p>
@@ -5810,7 +5688,23 @@
                 <w:rFonts w:ascii="Arial" w:eastAsia="Arial" w:hAnsi="Arial" w:cs="Arial"/>
                 <w:color w:val="000000" w:themeColor="text1"/>
               </w:rPr>
-              <w:t>Professional, scientific and technical activities</w:t>
+              <w:t xml:space="preserve">Professional, </w:t>
+            </w:r>
+            <w:proofErr w:type="gramStart"/>
+            <w:r>
+              <w:rPr>
+                <w:rFonts w:ascii="Arial" w:eastAsia="Arial" w:hAnsi="Arial" w:cs="Arial"/>
+                <w:color w:val="000000" w:themeColor="text1"/>
+              </w:rPr>
+              <w:t>scientific</w:t>
+            </w:r>
+            <w:proofErr w:type="gramEnd"/>
+            <w:r>
+              <w:rPr>
+                <w:rFonts w:ascii="Arial" w:eastAsia="Arial" w:hAnsi="Arial" w:cs="Arial"/>
+                <w:color w:val="000000" w:themeColor="text1"/>
+              </w:rPr>
+              <w:t xml:space="preserve"> and technical activities</w:t>
             </w:r>
             <w:r>
               <w:br/>
@@ -5886,60 +5780,67 @@
                 <w:rFonts w:ascii="Arial" w:eastAsia="Arial" w:hAnsi="Arial" w:cs="Arial"/>
                 <w:color w:val="000000" w:themeColor="text1"/>
               </w:rPr>
+              <w:t>Transportation and storage</w:t>
+            </w:r>
+            <w:r>
+              <w:br/>
+            </w:r>
+            <w:r>
+              <w:rPr>
+                <w:rFonts w:ascii="Arial" w:eastAsia="Arial" w:hAnsi="Arial" w:cs="Arial"/>
+                <w:color w:val="000000" w:themeColor="text1"/>
+              </w:rPr>
+              <w:t xml:space="preserve"> </w:t>
+            </w:r>
+          </w:p>
+          <w:p>
+            <w:pPr>
+              <w:spacing w:line="240" w:lineRule="exact"/>
+              <w:rPr>
+                <w:rFonts w:ascii="Arial" w:eastAsia="Arial" w:hAnsi="Arial" w:cs="Arial"/>
+                <w:color w:val="000000" w:themeColor="text1"/>
+              </w:rPr>
+            </w:pPr>
+            <w:r>
+              <w:rPr>
+                <w:rFonts w:ascii="Arial" w:eastAsia="Arial" w:hAnsi="Arial" w:cs="Arial"/>
+                <w:color w:val="000000" w:themeColor="text1"/>
+              </w:rPr>
+              <w:t>Wholesale and retail trade; repair of motor vehicles and motorcycles</w:t>
+            </w:r>
+            <w:r>
+              <w:br/>
+            </w:r>
+            <w:r>
+              <w:rPr>
+                <w:rFonts w:ascii="Arial" w:eastAsia="Arial" w:hAnsi="Arial" w:cs="Arial"/>
+                <w:color w:val="000000" w:themeColor="text1"/>
+              </w:rPr>
+              <w:t xml:space="preserve"> </w:t>
+            </w:r>
+          </w:p>
+          <w:p>
+            <w:pPr>
+              <w:spacing w:line="240" w:lineRule="exact"/>
+              <w:rPr>
+                <w:rFonts w:ascii="Arial" w:eastAsia="Arial" w:hAnsi="Arial" w:cs="Arial"/>
+                <w:color w:val="000000" w:themeColor="text1"/>
+              </w:rPr>
+            </w:pPr>
+            <w:r>
+              <w:rPr>
+                <w:rFonts w:ascii="Arial" w:eastAsia="Arial" w:hAnsi="Arial" w:cs="Arial"/>
+                <w:color w:val="000000" w:themeColor="text1"/>
+              </w:rPr>
+              <w:t xml:space="preserve">Water supply; sewerage, waste </w:t>
+            </w:r>
+            <w:r>
+              <w:rPr>
+                <w:rFonts w:ascii="Arial" w:eastAsia="Arial" w:hAnsi="Arial" w:cs="Arial"/>
+                <w:color w:val="000000" w:themeColor="text1"/>
+              </w:rPr>
               <w:lastRenderedPageBreak/>
-              <w:t>Transportation and storage</w:t>
-            </w:r>
-            <w:r>
-              <w:br/>
-            </w:r>
-            <w:r>
-              <w:rPr>
-                <w:rFonts w:ascii="Arial" w:eastAsia="Arial" w:hAnsi="Arial" w:cs="Arial"/>
-                <w:color w:val="000000" w:themeColor="text1"/>
-              </w:rPr>
-              <w:t xml:space="preserve"> </w:t>
-            </w:r>
-          </w:p>
-          <w:p>
-            <w:pPr>
-              <w:spacing w:line="240" w:lineRule="exact"/>
-              <w:rPr>
-                <w:rFonts w:ascii="Arial" w:eastAsia="Arial" w:hAnsi="Arial" w:cs="Arial"/>
-                <w:color w:val="000000" w:themeColor="text1"/>
-              </w:rPr>
-            </w:pPr>
-            <w:r>
-              <w:rPr>
-                <w:rFonts w:ascii="Arial" w:eastAsia="Arial" w:hAnsi="Arial" w:cs="Arial"/>
-                <w:color w:val="000000" w:themeColor="text1"/>
-              </w:rPr>
-              <w:t>Wholesale and retail trade; repair of motor vehicles and motorcycles</w:t>
-            </w:r>
-            <w:r>
-              <w:br/>
-            </w:r>
-            <w:r>
-              <w:rPr>
-                <w:rFonts w:ascii="Arial" w:eastAsia="Arial" w:hAnsi="Arial" w:cs="Arial"/>
-                <w:color w:val="000000" w:themeColor="text1"/>
-              </w:rPr>
-              <w:t xml:space="preserve"> </w:t>
-            </w:r>
-          </w:p>
-          <w:p>
-            <w:pPr>
-              <w:spacing w:line="240" w:lineRule="exact"/>
-              <w:rPr>
-                <w:rFonts w:ascii="Arial" w:eastAsia="Arial" w:hAnsi="Arial" w:cs="Arial"/>
-                <w:color w:val="000000" w:themeColor="text1"/>
-              </w:rPr>
-            </w:pPr>
-            <w:r>
-              <w:rPr>
-                <w:rFonts w:ascii="Arial" w:eastAsia="Arial" w:hAnsi="Arial" w:cs="Arial"/>
-                <w:color w:val="000000" w:themeColor="text1"/>
-              </w:rPr>
-              <w:t>Water supply; sewerage, waste management and remediation activities</w:t>
+              <w:t>management and remediation activities</w:t>
             </w:r>
             <w:r>
               <w:br/>
@@ -6365,7 +6266,21 @@
           <w:rFonts w:ascii="Arial" w:eastAsia="Arial" w:hAnsi="Arial" w:cs="Arial"/>
           <w:color w:val="000000" w:themeColor="text1"/>
         </w:rPr>
-        <w:t>contact your granting authority’s administrator.</w:t>
+        <w:t xml:space="preserve">contact your </w:t>
+      </w:r>
+      <w:r>
+        <w:rPr>
+          <w:rFonts w:ascii="Arial" w:eastAsia="Arial" w:hAnsi="Arial" w:cs="Arial"/>
+          <w:color w:val="000000" w:themeColor="text1"/>
+        </w:rPr>
+        <w:t>public</w:t>
+      </w:r>
+      <w:r>
+        <w:rPr>
+          <w:rFonts w:ascii="Arial" w:eastAsia="Arial" w:hAnsi="Arial" w:cs="Arial"/>
+          <w:color w:val="000000" w:themeColor="text1"/>
+        </w:rPr>
+        <w:t xml:space="preserve"> authority’s administrator.</w:t>
       </w:r>
     </w:p>
     <w:sectPr>
@@ -6379,7 +6294,7 @@
 </file>
 
 <file path=word/endnotes.xml><?xml version="1.0" encoding="utf-8"?>
-<w:endnotes xmlns:wpc="http://schemas.microsoft.com/office/word/2010/wordprocessingCanvas" xmlns:cx="http://schemas.microsoft.com/office/drawing/2014/chartex" xmlns:cx1="http://schemas.microsoft.com/office/drawing/2015/9/8/chartex" xmlns:cx2="http://schemas.microsoft.com/office/drawing/2015/10/21/chartex" xmlns:cx3="http://schemas.microsoft.com/office/drawing/2016/5/9/chartex" xmlns:cx4="http://schemas.microsoft.com/office/drawing/2016/5/10/chartex" xmlns:cx5="http://schemas.microsoft.com/office/drawing/2016/5/11/chartex" xmlns:cx6="http://schemas.microsoft.com/office/drawing/2016/5/12/chartex" xmlns:cx7="http://schemas.microsoft.com/office/drawing/2016/5/13/chartex" xmlns:cx8="http://schemas.microsoft.com/office/drawing/2016/5/14/chartex" xmlns:mc="http://schemas.openxmlformats.org/markup-compatibility/2006" xmlns:aink="http://schemas.microsoft.com/office/drawing/2016/ink" xmlns:am3d="http://schemas.microsoft.com/office/drawing/2017/model3d" xmlns:o="urn:schemas-microsoft-com:office:office" xmlns:r="http://schemas.openxmlformats.org/officeDocument/2006/relationships" xmlns:m="http://schemas.openxmlformats.org/officeDocument/2006/math" xmlns:v="urn:schemas-microsoft-com:vml" xmlns:wp14="http://schemas.microsoft.com/office/word/2010/wordprocessingDrawing" xmlns:wp="http://schemas.openxmlformats.org/drawingml/2006/wordprocessingDrawing" xmlns:w10="urn:schemas-microsoft-com:office:word" xmlns:w="http://schemas.openxmlformats.org/wordprocessingml/2006/main" xmlns:w14="http://schemas.microsoft.com/office/word/2010/wordml" xmlns:w15="http://schemas.microsoft.com/office/word/2012/wordml" xmlns:w16cex="http://schemas.microsoft.com/office/word/2018/wordml/cex" xmlns:w16cid="http://schemas.microsoft.com/office/word/2016/wordml/cid" xmlns:w16="http://schemas.microsoft.com/office/word/2018/wordml" xmlns:w16se="http://schemas.microsoft.com/office/word/2015/wordml/symex" xmlns:wpg="http://schemas.microsoft.com/office/word/2010/wordprocessingGroup" xmlns:wpi="http://schemas.microsoft.com/office/word/2010/wordprocessingInk" xmlns:wne="http://schemas.microsoft.com/office/word/2006/wordml" xmlns:wps="http://schemas.microsoft.com/office/word/2010/wordprocessingShape" mc:Ignorable="w14 w15 w16se w16cid w16 w16cex wp14">
+<w:endnotes xmlns:wpc="http://schemas.microsoft.com/office/word/2010/wordprocessingCanvas" xmlns:cx="http://schemas.microsoft.com/office/drawing/2014/chartex" xmlns:cx1="http://schemas.microsoft.com/office/drawing/2015/9/8/chartex" xmlns:cx2="http://schemas.microsoft.com/office/drawing/2015/10/21/chartex" xmlns:cx3="http://schemas.microsoft.com/office/drawing/2016/5/9/chartex" xmlns:cx4="http://schemas.microsoft.com/office/drawing/2016/5/10/chartex" xmlns:cx5="http://schemas.microsoft.com/office/drawing/2016/5/11/chartex" xmlns:cx6="http://schemas.microsoft.com/office/drawing/2016/5/12/chartex" xmlns:cx7="http://schemas.microsoft.com/office/drawing/2016/5/13/chartex" xmlns:cx8="http://schemas.microsoft.com/office/drawing/2016/5/14/chartex" xmlns:mc="http://schemas.openxmlformats.org/markup-compatibility/2006" xmlns:aink="http://schemas.microsoft.com/office/drawing/2016/ink" xmlns:am3d="http://schemas.microsoft.com/office/drawing/2017/model3d" xmlns:o="urn:schemas-microsoft-com:office:office" xmlns:oel="http://schemas.microsoft.com/office/2019/extlst" xmlns:r="http://schemas.openxmlformats.org/officeDocument/2006/relationships" xmlns:m="http://schemas.openxmlformats.org/officeDocument/2006/math" xmlns:v="urn:schemas-microsoft-com:vml" xmlns:wp14="http://schemas.microsoft.com/office/word/2010/wordprocessingDrawing" xmlns:wp="http://schemas.openxmlformats.org/drawingml/2006/wordprocessingDrawing" xmlns:w10="urn:schemas-microsoft-com:office:word" xmlns:w="http://schemas.openxmlformats.org/wordprocessingml/2006/main" xmlns:w14="http://schemas.microsoft.com/office/word/2010/wordml" xmlns:w15="http://schemas.microsoft.com/office/word/2012/wordml" xmlns:w16cex="http://schemas.microsoft.com/office/word/2018/wordml/cex" xmlns:w16cid="http://schemas.microsoft.com/office/word/2016/wordml/cid" xmlns:w16="http://schemas.microsoft.com/office/word/2018/wordml" xmlns:w16sdtdh="http://schemas.microsoft.com/office/word/2020/wordml/sdtdatahash" xmlns:w16se="http://schemas.microsoft.com/office/word/2015/wordml/symex" xmlns:wpg="http://schemas.microsoft.com/office/word/2010/wordprocessingGroup" xmlns:wpi="http://schemas.microsoft.com/office/word/2010/wordprocessingInk" xmlns:wne="http://schemas.microsoft.com/office/word/2006/wordml" xmlns:wps="http://schemas.microsoft.com/office/word/2010/wordprocessingShape" mc:Ignorable="w14 w15 w16se w16cid w16 w16cex w16sdtdh wp14">
   <w:endnote w:type="separator" w:id="-1">
     <w:p>
       <w:pPr>
@@ -6404,7 +6319,7 @@
 </file>
 
 <file path=word/footnotes.xml><?xml version="1.0" encoding="utf-8"?>
-<w:footnotes xmlns:wpc="http://schemas.microsoft.com/office/word/2010/wordprocessingCanvas" xmlns:cx="http://schemas.microsoft.com/office/drawing/2014/chartex" xmlns:cx1="http://schemas.microsoft.com/office/drawing/2015/9/8/chartex" xmlns:cx2="http://schemas.microsoft.com/office/drawing/2015/10/21/chartex" xmlns:cx3="http://schemas.microsoft.com/office/drawing/2016/5/9/chartex" xmlns:cx4="http://schemas.microsoft.com/office/drawing/2016/5/10/chartex" xmlns:cx5="http://schemas.microsoft.com/office/drawing/2016/5/11/chartex" xmlns:cx6="http://schemas.microsoft.com/office/drawing/2016/5/12/chartex" xmlns:cx7="http://schemas.microsoft.com/office/drawing/2016/5/13/chartex" xmlns:cx8="http://schemas.microsoft.com/office/drawing/2016/5/14/chartex" xmlns:mc="http://schemas.openxmlformats.org/markup-compatibility/2006" xmlns:aink="http://schemas.microsoft.com/office/drawing/2016/ink" xmlns:am3d="http://schemas.microsoft.com/office/drawing/2017/model3d" xmlns:o="urn:schemas-microsoft-com:office:office" xmlns:r="http://schemas.openxmlformats.org/officeDocument/2006/relationships" xmlns:m="http://schemas.openxmlformats.org/officeDocument/2006/math" xmlns:v="urn:schemas-microsoft-com:vml" xmlns:wp14="http://schemas.microsoft.com/office/word/2010/wordprocessingDrawing" xmlns:wp="http://schemas.openxmlformats.org/drawingml/2006/wordprocessingDrawing" xmlns:w10="urn:schemas-microsoft-com:office:word" xmlns:w="http://schemas.openxmlformats.org/wordprocessingml/2006/main" xmlns:w14="http://schemas.microsoft.com/office/word/2010/wordml" xmlns:w15="http://schemas.microsoft.com/office/word/2012/wordml" xmlns:w16cex="http://schemas.microsoft.com/office/word/2018/wordml/cex" xmlns:w16cid="http://schemas.microsoft.com/office/word/2016/wordml/cid" xmlns:w16="http://schemas.microsoft.com/office/word/2018/wordml" xmlns:w16se="http://schemas.microsoft.com/office/word/2015/wordml/symex" xmlns:wpg="http://schemas.microsoft.com/office/word/2010/wordprocessingGroup" xmlns:wpi="http://schemas.microsoft.com/office/word/2010/wordprocessingInk" xmlns:wne="http://schemas.microsoft.com/office/word/2006/wordml" xmlns:wps="http://schemas.microsoft.com/office/word/2010/wordprocessingShape" mc:Ignorable="w14 w15 w16se w16cid w16 w16cex wp14">
+<w:footnotes xmlns:wpc="http://schemas.microsoft.com/office/word/2010/wordprocessingCanvas" xmlns:cx="http://schemas.microsoft.com/office/drawing/2014/chartex" xmlns:cx1="http://schemas.microsoft.com/office/drawing/2015/9/8/chartex" xmlns:cx2="http://schemas.microsoft.com/office/drawing/2015/10/21/chartex" xmlns:cx3="http://schemas.microsoft.com/office/drawing/2016/5/9/chartex" xmlns:cx4="http://schemas.microsoft.com/office/drawing/2016/5/10/chartex" xmlns:cx5="http://schemas.microsoft.com/office/drawing/2016/5/11/chartex" xmlns:cx6="http://schemas.microsoft.com/office/drawing/2016/5/12/chartex" xmlns:cx7="http://schemas.microsoft.com/office/drawing/2016/5/13/chartex" xmlns:cx8="http://schemas.microsoft.com/office/drawing/2016/5/14/chartex" xmlns:mc="http://schemas.openxmlformats.org/markup-compatibility/2006" xmlns:aink="http://schemas.microsoft.com/office/drawing/2016/ink" xmlns:am3d="http://schemas.microsoft.com/office/drawing/2017/model3d" xmlns:o="urn:schemas-microsoft-com:office:office" xmlns:oel="http://schemas.microsoft.com/office/2019/extlst" xmlns:r="http://schemas.openxmlformats.org/officeDocument/2006/relationships" xmlns:m="http://schemas.openxmlformats.org/officeDocument/2006/math" xmlns:v="urn:schemas-microsoft-com:vml" xmlns:wp14="http://schemas.microsoft.com/office/word/2010/wordprocessingDrawing" xmlns:wp="http://schemas.openxmlformats.org/drawingml/2006/wordprocessingDrawing" xmlns:w10="urn:schemas-microsoft-com:office:word" xmlns:w="http://schemas.openxmlformats.org/wordprocessingml/2006/main" xmlns:w14="http://schemas.microsoft.com/office/word/2010/wordml" xmlns:w15="http://schemas.microsoft.com/office/word/2012/wordml" xmlns:w16cex="http://schemas.microsoft.com/office/word/2018/wordml/cex" xmlns:w16cid="http://schemas.microsoft.com/office/word/2016/wordml/cid" xmlns:w16="http://schemas.microsoft.com/office/word/2018/wordml" xmlns:w16sdtdh="http://schemas.microsoft.com/office/word/2020/wordml/sdtdatahash" xmlns:w16se="http://schemas.microsoft.com/office/word/2015/wordml/symex" xmlns:wpg="http://schemas.microsoft.com/office/word/2010/wordprocessingGroup" xmlns:wpi="http://schemas.microsoft.com/office/word/2010/wordprocessingInk" xmlns:wne="http://schemas.microsoft.com/office/word/2006/wordml" xmlns:wps="http://schemas.microsoft.com/office/word/2010/wordprocessingShape" mc:Ignorable="w14 w15 w16se w16cid w16 w16cex w16sdtdh wp14">
   <w:footnote w:type="separator" w:id="-1">
     <w:p>
       <w:pPr>
@@ -6429,7 +6344,7 @@
 </file>
 
 <file path=word/numbering.xml><?xml version="1.0" encoding="utf-8"?>
-<w:numbering xmlns:wpc="http://schemas.microsoft.com/office/word/2010/wordprocessingCanvas" xmlns:cx="http://schemas.microsoft.com/office/drawing/2014/chartex" xmlns:cx1="http://schemas.microsoft.com/office/drawing/2015/9/8/chartex" xmlns:cx2="http://schemas.microsoft.com/office/drawing/2015/10/21/chartex" xmlns:cx3="http://schemas.microsoft.com/office/drawing/2016/5/9/chartex" xmlns:cx4="http://schemas.microsoft.com/office/drawing/2016/5/10/chartex" xmlns:cx5="http://schemas.microsoft.com/office/drawing/2016/5/11/chartex" xmlns:cx6="http://schemas.microsoft.com/office/drawing/2016/5/12/chartex" xmlns:cx7="http://schemas.microsoft.com/office/drawing/2016/5/13/chartex" xmlns:cx8="http://schemas.microsoft.com/office/drawing/2016/5/14/chartex" xmlns:mc="http://schemas.openxmlformats.org/markup-compatibility/2006" xmlns:aink="http://schemas.microsoft.com/office/drawing/2016/ink" xmlns:am3d="http://schemas.microsoft.com/office/drawing/2017/model3d" xmlns:o="urn:schemas-microsoft-com:office:office" xmlns:r="http://schemas.openxmlformats.org/officeDocument/2006/relationships" xmlns:m="http://schemas.openxmlformats.org/officeDocument/2006/math" xmlns:v="urn:schemas-microsoft-com:vml" xmlns:wp14="http://schemas.microsoft.com/office/word/2010/wordprocessingDrawing" xmlns:wp="http://schemas.openxmlformats.org/drawingml/2006/wordprocessingDrawing" xmlns:w10="urn:schemas-microsoft-com:office:word" xmlns:w="http://schemas.openxmlformats.org/wordprocessingml/2006/main" xmlns:w14="http://schemas.microsoft.com/office/word/2010/wordml" xmlns:w15="http://schemas.microsoft.com/office/word/2012/wordml" xmlns:w16cex="http://schemas.microsoft.com/office/word/2018/wordml/cex" xmlns:w16cid="http://schemas.microsoft.com/office/word/2016/wordml/cid" xmlns:w16="http://schemas.microsoft.com/office/word/2018/wordml" xmlns:w16se="http://schemas.microsoft.com/office/word/2015/wordml/symex" xmlns:wpg="http://schemas.microsoft.com/office/word/2010/wordprocessingGroup" xmlns:wpi="http://schemas.microsoft.com/office/word/2010/wordprocessingInk" xmlns:wne="http://schemas.microsoft.com/office/word/2006/wordml" xmlns:wps="http://schemas.microsoft.com/office/word/2010/wordprocessingShape" mc:Ignorable="w14 w15 w16se w16cid w16 w16cex wp14">
+<w:numbering xmlns:wpc="http://schemas.microsoft.com/office/word/2010/wordprocessingCanvas" xmlns:cx="http://schemas.microsoft.com/office/drawing/2014/chartex" xmlns:cx1="http://schemas.microsoft.com/office/drawing/2015/9/8/chartex" xmlns:cx2="http://schemas.microsoft.com/office/drawing/2015/10/21/chartex" xmlns:cx3="http://schemas.microsoft.com/office/drawing/2016/5/9/chartex" xmlns:cx4="http://schemas.microsoft.com/office/drawing/2016/5/10/chartex" xmlns:cx5="http://schemas.microsoft.com/office/drawing/2016/5/11/chartex" xmlns:cx6="http://schemas.microsoft.com/office/drawing/2016/5/12/chartex" xmlns:cx7="http://schemas.microsoft.com/office/drawing/2016/5/13/chartex" xmlns:cx8="http://schemas.microsoft.com/office/drawing/2016/5/14/chartex" xmlns:mc="http://schemas.openxmlformats.org/markup-compatibility/2006" xmlns:aink="http://schemas.microsoft.com/office/drawing/2016/ink" xmlns:am3d="http://schemas.microsoft.com/office/drawing/2017/model3d" xmlns:o="urn:schemas-microsoft-com:office:office" xmlns:oel="http://schemas.microsoft.com/office/2019/extlst" xmlns:r="http://schemas.openxmlformats.org/officeDocument/2006/relationships" xmlns:m="http://schemas.openxmlformats.org/officeDocument/2006/math" xmlns:v="urn:schemas-microsoft-com:vml" xmlns:wp14="http://schemas.microsoft.com/office/word/2010/wordprocessingDrawing" xmlns:wp="http://schemas.openxmlformats.org/drawingml/2006/wordprocessingDrawing" xmlns:w10="urn:schemas-microsoft-com:office:word" xmlns:w="http://schemas.openxmlformats.org/wordprocessingml/2006/main" xmlns:w14="http://schemas.microsoft.com/office/word/2010/wordml" xmlns:w15="http://schemas.microsoft.com/office/word/2012/wordml" xmlns:w16cex="http://schemas.microsoft.com/office/word/2018/wordml/cex" xmlns:w16cid="http://schemas.microsoft.com/office/word/2016/wordml/cid" xmlns:w16="http://schemas.microsoft.com/office/word/2018/wordml" xmlns:w16sdtdh="http://schemas.microsoft.com/office/word/2020/wordml/sdtdatahash" xmlns:w16se="http://schemas.microsoft.com/office/word/2015/wordml/symex" xmlns:wpg="http://schemas.microsoft.com/office/word/2010/wordprocessingGroup" xmlns:wpi="http://schemas.microsoft.com/office/word/2010/wordprocessingInk" xmlns:wne="http://schemas.microsoft.com/office/word/2006/wordml" xmlns:wps="http://schemas.microsoft.com/office/word/2010/wordprocessingShape" mc:Ignorable="w14 w15 w16se w16cid w16 w16cex w16sdtdh wp14">
   <w:abstractNum w:abstractNumId="0" w15:restartNumberingAfterBreak="0">
     <w:nsid w:val="248237C6"/>
     <w:multiLevelType w:val="hybridMultilevel"/>
@@ -7081,29 +6996,29 @@
       </w:rPr>
     </w:lvl>
   </w:abstractNum>
-  <w:num w:numId="1">
+  <w:num w:numId="1" w16cid:durableId="1813643719">
     <w:abstractNumId w:val="3"/>
   </w:num>
-  <w:num w:numId="2">
+  <w:num w:numId="2" w16cid:durableId="723600345">
     <w:abstractNumId w:val="0"/>
   </w:num>
-  <w:num w:numId="3">
+  <w:num w:numId="3" w16cid:durableId="1447388817">
     <w:abstractNumId w:val="2"/>
   </w:num>
-  <w:num w:numId="4">
+  <w:num w:numId="4" w16cid:durableId="1149593216">
     <w:abstractNumId w:val="5"/>
   </w:num>
-  <w:num w:numId="5">
+  <w:num w:numId="5" w16cid:durableId="2121341412">
     <w:abstractNumId w:val="1"/>
   </w:num>
-  <w:num w:numId="6">
+  <w:num w:numId="6" w16cid:durableId="243030637">
     <w:abstractNumId w:val="4"/>
   </w:num>
 </w:numbering>
 </file>
 
 <file path=word/styles.xml><?xml version="1.0" encoding="utf-8"?>
-<w:styles xmlns:mc="http://schemas.openxmlformats.org/markup-compatibility/2006" xmlns:r="http://schemas.openxmlformats.org/officeDocument/2006/relationships" xmlns:w="http://schemas.openxmlformats.org/wordprocessingml/2006/main" xmlns:w14="http://schemas.microsoft.com/office/word/2010/wordml" xmlns:w15="http://schemas.microsoft.com/office/word/2012/wordml" xmlns:w16cex="http://schemas.microsoft.com/office/word/2018/wordml/cex" xmlns:w16cid="http://schemas.microsoft.com/office/word/2016/wordml/cid" xmlns:w16="http://schemas.microsoft.com/office/word/2018/wordml" xmlns:w16se="http://schemas.microsoft.com/office/word/2015/wordml/symex" mc:Ignorable="w14 w15 w16se w16cid w16 w16cex">
+<w:styles xmlns:mc="http://schemas.openxmlformats.org/markup-compatibility/2006" xmlns:r="http://schemas.openxmlformats.org/officeDocument/2006/relationships" xmlns:w="http://schemas.openxmlformats.org/wordprocessingml/2006/main" xmlns:w14="http://schemas.microsoft.com/office/word/2010/wordml" xmlns:w15="http://schemas.microsoft.com/office/word/2012/wordml" xmlns:w16cex="http://schemas.microsoft.com/office/word/2018/wordml/cex" xmlns:w16cid="http://schemas.microsoft.com/office/word/2016/wordml/cid" xmlns:w16="http://schemas.microsoft.com/office/word/2018/wordml" xmlns:w16sdtdh="http://schemas.microsoft.com/office/word/2020/wordml/sdtdatahash" xmlns:w16se="http://schemas.microsoft.com/office/word/2015/wordml/symex" mc:Ignorable="w14 w15 w16se w16cid w16 w16cex w16sdtdh">
   <w:docDefaults>
     <w:rPrDefault>
       <w:rPr>
@@ -7225,6 +7140,7 @@
     <w:lsdException w:name="HTML Sample" w:semiHidden="1" w:unhideWhenUsed="1"/>
     <w:lsdException w:name="HTML Typewriter" w:semiHidden="1" w:unhideWhenUsed="1"/>
     <w:lsdException w:name="HTML Variable" w:semiHidden="1" w:unhideWhenUsed="1"/>
+    <w:lsdException w:name="Normal Table" w:semiHidden="1" w:unhideWhenUsed="1"/>
     <w:lsdException w:name="annotation subject" w:semiHidden="1" w:unhideWhenUsed="1"/>
     <w:lsdException w:name="No List" w:semiHidden="1" w:unhideWhenUsed="1"/>
     <w:lsdException w:name="Outline List 1" w:semiHidden="1" w:unhideWhenUsed="1"/>
@@ -7267,8 +7183,11 @@
     <w:lsdException w:name="Table Contemporary" w:semiHidden="1" w:unhideWhenUsed="1"/>
     <w:lsdException w:name="Table Elegant" w:semiHidden="1" w:unhideWhenUsed="1"/>
     <w:lsdException w:name="Table Professional" w:semiHidden="1" w:unhideWhenUsed="1"/>
+    <w:lsdException w:name="Table Subtle 1" w:semiHidden="1" w:unhideWhenUsed="1"/>
     <w:lsdException w:name="Table Subtle 2" w:semiHidden="1" w:unhideWhenUsed="1"/>
     <w:lsdException w:name="Table Web 1" w:semiHidden="1" w:unhideWhenUsed="1"/>
+    <w:lsdException w:name="Table Web 2" w:semiHidden="1" w:unhideWhenUsed="1"/>
+    <w:lsdException w:name="Table Web 3" w:semiHidden="1" w:unhideWhenUsed="1"/>
     <w:lsdException w:name="Balloon Text" w:semiHidden="1" w:unhideWhenUsed="1"/>
     <w:lsdException w:name="Table Grid" w:uiPriority="39"/>
     <w:lsdException w:name="Table Theme" w:semiHidden="1" w:unhideWhenUsed="1"/>
@@ -7500,7 +7419,6 @@
   <w:style w:type="character" w:default="1" w:styleId="DefaultParagraphFont">
     <w:name w:val="Default Paragraph Font"/>
     <w:uiPriority w:val="1"/>
-    <w:semiHidden/>
     <w:unhideWhenUsed/>
   </w:style>
   <w:style w:type="table" w:default="1" w:styleId="TableNormal">
@@ -7552,6 +7470,16 @@
         <w:insideV w:val="single" w:sz="4" w:space="0" w:color="000000" w:themeColor="text1"/>
       </w:tblBorders>
     </w:tblPr>
+  </w:style>
+  <w:style w:type="paragraph" w:styleId="Revision">
+    <w:name w:val="Revision"/>
+    <w:hidden/>
+    <w:uiPriority w:val="99"/>
+    <w:semiHidden/>
+    <w:rsid w:val="00C47D16"/>
+    <w:pPr>
+      <w:spacing w:after="0" w:line="240" w:lineRule="auto"/>
+    </w:pPr>
   </w:style>
 </w:styles>
 </file>
@@ -7818,6 +7746,101 @@
 </file>
 
 <file path=customXml/item1.xml><?xml version="1.0" encoding="utf-8"?>
+<?mso-contentType ?>
+<spe:Receivers xmlns:spe="http://schemas.microsoft.com/sharepoint/events">
+  <Receiver>
+    <Name>Document ID Generator</Name>
+    <Synchronization>Synchronous</Synchronization>
+    <Type>10001</Type>
+    <SequenceNumber>1000</SequenceNumber>
+    <Url/>
+    <Assembly>Microsoft.Office.DocumentManagement, Version=16.0.0.0, Culture=neutral, PublicKeyToken=71e9bce111e9429c</Assembly>
+    <Class>Microsoft.Office.DocumentManagement.Internal.DocIdHandler</Class>
+    <Data/>
+    <Filter/>
+  </Receiver>
+  <Receiver>
+    <Name>Document ID Generator</Name>
+    <Synchronization>Synchronous</Synchronization>
+    <Type>10002</Type>
+    <SequenceNumber>1001</SequenceNumber>
+    <Url/>
+    <Assembly>Microsoft.Office.DocumentManagement, Version=16.0.0.0, Culture=neutral, PublicKeyToken=71e9bce111e9429c</Assembly>
+    <Class>Microsoft.Office.DocumentManagement.Internal.DocIdHandler</Class>
+    <Data/>
+    <Filter/>
+  </Receiver>
+  <Receiver>
+    <Name>Document ID Generator</Name>
+    <Synchronization>Synchronous</Synchronization>
+    <Type>10004</Type>
+    <SequenceNumber>1002</SequenceNumber>
+    <Url/>
+    <Assembly>Microsoft.Office.DocumentManagement, Version=16.0.0.0, Culture=neutral, PublicKeyToken=71e9bce111e9429c</Assembly>
+    <Class>Microsoft.Office.DocumentManagement.Internal.DocIdHandler</Class>
+    <Data/>
+    <Filter/>
+  </Receiver>
+  <Receiver>
+    <Name>Document ID Generator</Name>
+    <Synchronization>Synchronous</Synchronization>
+    <Type>10006</Type>
+    <SequenceNumber>1003</SequenceNumber>
+    <Url/>
+    <Assembly>Microsoft.Office.DocumentManagement, Version=16.0.0.0, Culture=neutral, PublicKeyToken=71e9bce111e9429c</Assembly>
+    <Class>Microsoft.Office.DocumentManagement.Internal.DocIdHandler</Class>
+    <Data/>
+    <Filter/>
+  </Receiver>
+</spe:Receivers>
+</file>
+
+<file path=customXml/item2.xml><?xml version="1.0" encoding="utf-8"?>
+<?mso-contentType ?>
+<FormTemplates xmlns="http://schemas.microsoft.com/sharepoint/v3/contenttype/forms">
+  <Display>DocumentLibraryForm</Display>
+  <Edit>DocumentLibraryForm</Edit>
+  <New>DocumentLibraryForm</New>
+</FormTemplates>
+</file>
+
+<file path=customXml/item3.xml><?xml version="1.0" encoding="utf-8"?>
+<p:properties xmlns:p="http://schemas.microsoft.com/office/2006/metadata/properties" xmlns:xsi="http://www.w3.org/2001/XMLSchema-instance" xmlns:pc="http://schemas.microsoft.com/office/infopath/2007/PartnerControls">
+  <documentManagement>
+    <LegacyData xmlns="aaacb922-5235-4a66-b188-303b9b46fbd7" xsi:nil="true"/>
+    <_dlc_DocId xmlns="4ff8cd83-fc61-4182-af0d-9444b096b4cc">E67A7M7FTMSZ-519618591-1186</_dlc_DocId>
+    <TaxCatchAll xmlns="4ff8cd83-fc61-4182-af0d-9444b096b4cc">
+      <Value>1</Value>
+    </TaxCatchAll>
+    <m975189f4ba442ecbf67d4147307b177 xmlns="4ff8cd83-fc61-4182-af0d-9444b096b4cc">
+      <Terms xmlns="http://schemas.microsoft.com/office/infopath/2007/PartnerControls">
+        <TermInfo xmlns="http://schemas.microsoft.com/office/infopath/2007/PartnerControls">
+          <TermName xmlns="http://schemas.microsoft.com/office/infopath/2007/PartnerControls">EBRASS</TermName>
+          <TermId xmlns="http://schemas.microsoft.com/office/infopath/2007/PartnerControls">10b60d33-9f3b-419c-b326-e542b5592571</TermId>
+        </TermInfo>
+      </Terms>
+    </m975189f4ba442ecbf67d4147307b177>
+    <Invisiondesigns xmlns="58eecf05-07e6-460c-a17a-1e6913e0d7ae" xsi:nil="true"/>
+    <Retention_x0020_Label xmlns="a8f60570-4bd3-4f2b-950b-a996de8ab151" xsi:nil="true"/>
+    <Government_x0020_Body xmlns="b413c3fd-5a3b-4239-b985-69032e371c04">BEIS</Government_x0020_Body>
+    <Date_x0020_Opened xmlns="b413c3fd-5a3b-4239-b985-69032e371c04">2020-12-16T14:46:13+00:00</Date_x0020_Opened>
+    <Descriptor xmlns="0063f72e-ace3-48fb-9c1f-5b513408b31f" xsi:nil="true"/>
+    <Security_x0020_Classification xmlns="0063f72e-ace3-48fb-9c1f-5b513408b31f">OFFICIAL</Security_x0020_Classification>
+    <_dlc_DocIdUrl xmlns="4ff8cd83-fc61-4182-af0d-9444b096b4cc">
+      <Url>https://beisgov.sharepoint.com/sites/SCPTDbase/_layouts/15/DocIdRedir.aspx?ID=E67A7M7FTMSZ-519618591-1186</Url>
+      <Description>E67A7M7FTMSZ-519618591-1186</Description>
+    </_dlc_DocIdUrl>
+    <Invision xmlns="58eecf05-07e6-460c-a17a-1e6913e0d7ae">
+      <Url xsi:nil="true"/>
+      <Description xsi:nil="true"/>
+    </Invision>
+    <ijmz xmlns="58eecf05-07e6-460c-a17a-1e6913e0d7ae" xsi:nil="true"/>
+    <Date_x0020_Closed xmlns="b413c3fd-5a3b-4239-b985-69032e371c04" xsi:nil="true"/>
+  </documentManagement>
+</p:properties>
+</file>
+
+<file path=customXml/item4.xml><?xml version="1.0" encoding="utf-8"?>
 <ct:contentTypeSchema xmlns:ct="http://schemas.microsoft.com/office/2006/metadata/contentType" xmlns:ma="http://schemas.microsoft.com/office/2006/metadata/properties/metaAttributes" ct:_="" ma:_="" ma:contentTypeName="Document" ma:contentTypeID="0x01010095552673811A1544B9DC17E80367E3D9" ma:contentTypeVersion="23" ma:contentTypeDescription="Create a new document." ma:contentTypeScope="" ma:versionID="6c219bbdc66874a295362540fe1f1ca4">
   <xsd:schema xmlns:xsd="http://www.w3.org/2001/XMLSchema" xmlns:xs="http://www.w3.org/2001/XMLSchema" xmlns:p="http://schemas.microsoft.com/office/2006/metadata/properties" xmlns:ns2="4ff8cd83-fc61-4182-af0d-9444b096b4cc" xmlns:ns3="0063f72e-ace3-48fb-9c1f-5b513408b31f" xmlns:ns4="b413c3fd-5a3b-4239-b985-69032e371c04" xmlns:ns5="a8f60570-4bd3-4f2b-950b-a996de8ab151" xmlns:ns6="aaacb922-5235-4a66-b188-303b9b46fbd7" xmlns:ns7="58eecf05-07e6-460c-a17a-1e6913e0d7ae" targetNamespace="http://schemas.microsoft.com/office/2006/metadata/properties" ma:root="true" ma:fieldsID="ea492d8f6df3c516113149b290687b47" ns2:_="" ns3:_="" ns4:_="" ns5:_="" ns6:_="" ns7:_="">
     <xsd:import namespace="4ff8cd83-fc61-4182-af0d-9444b096b4cc"/>
@@ -8185,102 +8208,42 @@
 </ct:contentTypeSchema>
 </file>
 
-<file path=customXml/item2.xml><?xml version="1.0" encoding="utf-8"?>
-<p:properties xmlns:p="http://schemas.microsoft.com/office/2006/metadata/properties" xmlns:xsi="http://www.w3.org/2001/XMLSchema-instance" xmlns:pc="http://schemas.microsoft.com/office/infopath/2007/PartnerControls">
-  <documentManagement>
-    <LegacyData xmlns="aaacb922-5235-4a66-b188-303b9b46fbd7" xsi:nil="true"/>
-    <_dlc_DocId xmlns="4ff8cd83-fc61-4182-af0d-9444b096b4cc">E67A7M7FTMSZ-519618591-1186</_dlc_DocId>
-    <TaxCatchAll xmlns="4ff8cd83-fc61-4182-af0d-9444b096b4cc">
-      <Value>1</Value>
-    </TaxCatchAll>
-    <m975189f4ba442ecbf67d4147307b177 xmlns="4ff8cd83-fc61-4182-af0d-9444b096b4cc">
-      <Terms xmlns="http://schemas.microsoft.com/office/infopath/2007/PartnerControls">
-        <TermInfo xmlns="http://schemas.microsoft.com/office/infopath/2007/PartnerControls">
-          <TermName xmlns="http://schemas.microsoft.com/office/infopath/2007/PartnerControls">EBRASS</TermName>
-          <TermId xmlns="http://schemas.microsoft.com/office/infopath/2007/PartnerControls">10b60d33-9f3b-419c-b326-e542b5592571</TermId>
-        </TermInfo>
-      </Terms>
-    </m975189f4ba442ecbf67d4147307b177>
-    <Invisiondesigns xmlns="58eecf05-07e6-460c-a17a-1e6913e0d7ae" xsi:nil="true"/>
-    <Retention_x0020_Label xmlns="a8f60570-4bd3-4f2b-950b-a996de8ab151" xsi:nil="true"/>
-    <Government_x0020_Body xmlns="b413c3fd-5a3b-4239-b985-69032e371c04">BEIS</Government_x0020_Body>
-    <Date_x0020_Opened xmlns="b413c3fd-5a3b-4239-b985-69032e371c04">2020-12-16T14:46:13+00:00</Date_x0020_Opened>
-    <Descriptor xmlns="0063f72e-ace3-48fb-9c1f-5b513408b31f" xsi:nil="true"/>
-    <Security_x0020_Classification xmlns="0063f72e-ace3-48fb-9c1f-5b513408b31f">OFFICIAL</Security_x0020_Classification>
-    <_dlc_DocIdUrl xmlns="4ff8cd83-fc61-4182-af0d-9444b096b4cc">
-      <Url>https://beisgov.sharepoint.com/sites/SCPTDbase/_layouts/15/DocIdRedir.aspx?ID=E67A7M7FTMSZ-519618591-1186</Url>
-      <Description>E67A7M7FTMSZ-519618591-1186</Description>
-    </_dlc_DocIdUrl>
-    <Invision xmlns="58eecf05-07e6-460c-a17a-1e6913e0d7ae">
-      <Url xsi:nil="true"/>
-      <Description xsi:nil="true"/>
-    </Invision>
-    <ijmz xmlns="58eecf05-07e6-460c-a17a-1e6913e0d7ae" xsi:nil="true"/>
-    <Date_x0020_Closed xmlns="b413c3fd-5a3b-4239-b985-69032e371c04" xsi:nil="true"/>
-  </documentManagement>
-</p:properties>
-</file>
-
-<file path=customXml/item3.xml><?xml version="1.0" encoding="utf-8"?>
-<?mso-contentType ?>
-<FormTemplates xmlns="http://schemas.microsoft.com/sharepoint/v3/contenttype/forms">
-  <Display>DocumentLibraryForm</Display>
-  <Edit>DocumentLibraryForm</Edit>
-  <New>DocumentLibraryForm</New>
-</FormTemplates>
-</file>
-
-<file path=customXml/item4.xml><?xml version="1.0" encoding="utf-8"?>
-<?mso-contentType ?>
-<spe:Receivers xmlns:spe="http://schemas.microsoft.com/sharepoint/events">
-  <Receiver>
-    <Name>Document ID Generator</Name>
-    <Synchronization>Synchronous</Synchronization>
-    <Type>10001</Type>
-    <SequenceNumber>1000</SequenceNumber>
-    <Url/>
-    <Assembly>Microsoft.Office.DocumentManagement, Version=16.0.0.0, Culture=neutral, PublicKeyToken=71e9bce111e9429c</Assembly>
-    <Class>Microsoft.Office.DocumentManagement.Internal.DocIdHandler</Class>
-    <Data/>
-    <Filter/>
-  </Receiver>
-  <Receiver>
-    <Name>Document ID Generator</Name>
-    <Synchronization>Synchronous</Synchronization>
-    <Type>10002</Type>
-    <SequenceNumber>1001</SequenceNumber>
-    <Url/>
-    <Assembly>Microsoft.Office.DocumentManagement, Version=16.0.0.0, Culture=neutral, PublicKeyToken=71e9bce111e9429c</Assembly>
-    <Class>Microsoft.Office.DocumentManagement.Internal.DocIdHandler</Class>
-    <Data/>
-    <Filter/>
-  </Receiver>
-  <Receiver>
-    <Name>Document ID Generator</Name>
-    <Synchronization>Synchronous</Synchronization>
-    <Type>10004</Type>
-    <SequenceNumber>1002</SequenceNumber>
-    <Url/>
-    <Assembly>Microsoft.Office.DocumentManagement, Version=16.0.0.0, Culture=neutral, PublicKeyToken=71e9bce111e9429c</Assembly>
-    <Class>Microsoft.Office.DocumentManagement.Internal.DocIdHandler</Class>
-    <Data/>
-    <Filter/>
-  </Receiver>
-  <Receiver>
-    <Name>Document ID Generator</Name>
-    <Synchronization>Synchronous</Synchronization>
-    <Type>10006</Type>
-    <SequenceNumber>1003</SequenceNumber>
-    <Url/>
-    <Assembly>Microsoft.Office.DocumentManagement, Version=16.0.0.0, Culture=neutral, PublicKeyToken=71e9bce111e9429c</Assembly>
-    <Class>Microsoft.Office.DocumentManagement.Internal.DocIdHandler</Class>
-    <Data/>
-    <Filter/>
-  </Receiver>
-</spe:Receivers>
+<file path=customXml/item5.xml><?xml version="1.0" encoding="utf-8"?>
+<b:Sources xmlns:b="http://schemas.openxmlformats.org/officeDocument/2006/bibliography" xmlns="http://schemas.openxmlformats.org/officeDocument/2006/bibliography" SelectedStyle="/APASixthEditionOfficeOnline.xsl" StyleName="APA" Version="6"/>
 </file>
 
 <file path=customXml/itemProps1.xml><?xml version="1.0" encoding="utf-8"?>
+<ds:datastoreItem xmlns:ds="http://schemas.openxmlformats.org/officeDocument/2006/customXml" ds:itemID="{D7312AE9-E64C-41BD-AC2B-9C537C91DD27}">
+  <ds:schemaRefs>
+    <ds:schemaRef ds:uri="http://schemas.microsoft.com/sharepoint/events"/>
+  </ds:schemaRefs>
+</ds:datastoreItem>
+</file>
+
+<file path=customXml/itemProps2.xml><?xml version="1.0" encoding="utf-8"?>
+<ds:datastoreItem xmlns:ds="http://schemas.openxmlformats.org/officeDocument/2006/customXml" ds:itemID="{92C0D0C2-EB32-40FD-8ACA-A64BA8781106}">
+  <ds:schemaRefs>
+    <ds:schemaRef ds:uri="http://schemas.microsoft.com/sharepoint/v3/contenttype/forms"/>
+  </ds:schemaRefs>
+</ds:datastoreItem>
+</file>
+
+<file path=customXml/itemProps3.xml><?xml version="1.0" encoding="utf-8"?>
+<ds:datastoreItem xmlns:ds="http://schemas.openxmlformats.org/officeDocument/2006/customXml" ds:itemID="{9A6BD803-E0DF-4667-89FC-766B1F7AB5D6}">
+  <ds:schemaRefs>
+    <ds:schemaRef ds:uri="http://schemas.microsoft.com/office/2006/metadata/properties"/>
+    <ds:schemaRef ds:uri="http://schemas.microsoft.com/office/infopath/2007/PartnerControls"/>
+    <ds:schemaRef ds:uri="aaacb922-5235-4a66-b188-303b9b46fbd7"/>
+    <ds:schemaRef ds:uri="4ff8cd83-fc61-4182-af0d-9444b096b4cc"/>
+    <ds:schemaRef ds:uri="58eecf05-07e6-460c-a17a-1e6913e0d7ae"/>
+    <ds:schemaRef ds:uri="a8f60570-4bd3-4f2b-950b-a996de8ab151"/>
+    <ds:schemaRef ds:uri="b413c3fd-5a3b-4239-b985-69032e371c04"/>
+    <ds:schemaRef ds:uri="0063f72e-ace3-48fb-9c1f-5b513408b31f"/>
+  </ds:schemaRefs>
+</ds:datastoreItem>
+</file>
+
+<file path=customXml/itemProps4.xml><?xml version="1.0" encoding="utf-8"?>
 <ds:datastoreItem xmlns:ds="http://schemas.openxmlformats.org/officeDocument/2006/customXml" ds:itemID="{837B7AA9-8153-413B-B939-337F798AD7D8}">
   <ds:schemaRefs>
     <ds:schemaRef ds:uri="http://schemas.microsoft.com/office/2006/metadata/contentType"/>
@@ -8303,33 +8266,10 @@
 </ds:datastoreItem>
 </file>
 
-<file path=customXml/itemProps2.xml><?xml version="1.0" encoding="utf-8"?>
-<ds:datastoreItem xmlns:ds="http://schemas.openxmlformats.org/officeDocument/2006/customXml" ds:itemID="{9A6BD803-E0DF-4667-89FC-766B1F7AB5D6}">
+<file path=customXml/itemProps5.xml><?xml version="1.0" encoding="utf-8"?>
+<ds:datastoreItem xmlns:ds="http://schemas.openxmlformats.org/officeDocument/2006/customXml" ds:itemID="{C9061F24-D6FD-9C4A-A779-7D3A79E48C5A}">
   <ds:schemaRefs>
-    <ds:schemaRef ds:uri="http://schemas.microsoft.com/office/2006/metadata/properties"/>
-    <ds:schemaRef ds:uri="http://schemas.microsoft.com/office/infopath/2007/PartnerControls"/>
-    <ds:schemaRef ds:uri="aaacb922-5235-4a66-b188-303b9b46fbd7"/>
-    <ds:schemaRef ds:uri="4ff8cd83-fc61-4182-af0d-9444b096b4cc"/>
-    <ds:schemaRef ds:uri="58eecf05-07e6-460c-a17a-1e6913e0d7ae"/>
-    <ds:schemaRef ds:uri="a8f60570-4bd3-4f2b-950b-a996de8ab151"/>
-    <ds:schemaRef ds:uri="b413c3fd-5a3b-4239-b985-69032e371c04"/>
-    <ds:schemaRef ds:uri="0063f72e-ace3-48fb-9c1f-5b513408b31f"/>
-  </ds:schemaRefs>
-</ds:datastoreItem>
-</file>
-
-<file path=customXml/itemProps3.xml><?xml version="1.0" encoding="utf-8"?>
-<ds:datastoreItem xmlns:ds="http://schemas.openxmlformats.org/officeDocument/2006/customXml" ds:itemID="{92C0D0C2-EB32-40FD-8ACA-A64BA8781106}">
-  <ds:schemaRefs>
-    <ds:schemaRef ds:uri="http://schemas.microsoft.com/sharepoint/v3/contenttype/forms"/>
-  </ds:schemaRefs>
-</ds:datastoreItem>
-</file>
-
-<file path=customXml/itemProps4.xml><?xml version="1.0" encoding="utf-8"?>
-<ds:datastoreItem xmlns:ds="http://schemas.openxmlformats.org/officeDocument/2006/customXml" ds:itemID="{D7312AE9-E64C-41BD-AC2B-9C537C91DD27}">
-  <ds:schemaRefs>
-    <ds:schemaRef ds:uri="http://schemas.microsoft.com/sharepoint/events"/>
+    <ds:schemaRef ds:uri="http://schemas.openxmlformats.org/officeDocument/2006/bibliography"/>
   </ds:schemaRefs>
 </ds:datastoreItem>
 </file>
</xml_diff>